<commit_message>
Entrega do Plano de Projeto da OS4757. Atualização do documento de acompanhamento proposto pelo CIAT.
</commit_message>
<xml_diff>
--- a/00_GESTAO_GERAL/05_ORDEM_SERVICO/02_OS4757/01_GESTAO/OS 4757 - Documento de Acompanhamento.docx
+++ b/00_GESTAO_GERAL/05_ORDEM_SERVICO/02_OS4757/01_GESTAO/OS 4757 - Documento de Acompanhamento.docx
@@ -1,6 +1,6 @@
 
 <file path=word/document.xml><?xml version="1.0" encoding="utf-8"?>
-<w:document xmlns:wpc="http://schemas.microsoft.com/office/word/2010/wordprocessingCanvas" xmlns:cx="http://schemas.microsoft.com/office/drawing/2014/chartex" xmlns:cx1="http://schemas.microsoft.com/office/drawing/2015/9/8/chartex" xmlns:cx2="http://schemas.microsoft.com/office/drawing/2015/10/21/chartex" xmlns:mc="http://schemas.openxmlformats.org/markup-compatibility/2006" xmlns:o="urn:schemas-microsoft-com:office:office" xmlns:r="http://schemas.openxmlformats.org/officeDocument/2006/relationships" xmlns:m="http://schemas.openxmlformats.org/officeDocument/2006/math" xmlns:v="urn:schemas-microsoft-com:vml" xmlns:wp14="http://schemas.microsoft.com/office/word/2010/wordprocessingDrawing" xmlns:wp="http://schemas.openxmlformats.org/drawingml/2006/wordprocessingDrawing" xmlns:w10="urn:schemas-microsoft-com:office:word" xmlns:w="http://schemas.openxmlformats.org/wordprocessingml/2006/main" xmlns:w14="http://schemas.microsoft.com/office/word/2010/wordml" xmlns:w15="http://schemas.microsoft.com/office/word/2012/wordml" xmlns:w16se="http://schemas.microsoft.com/office/word/2015/wordml/symex" xmlns:wpg="http://schemas.microsoft.com/office/word/2010/wordprocessingGroup" xmlns:wpi="http://schemas.microsoft.com/office/word/2010/wordprocessingInk" xmlns:wne="http://schemas.microsoft.com/office/word/2006/wordml" xmlns:wps="http://schemas.microsoft.com/office/word/2010/wordprocessingShape" mc:Ignorable="w14 w15 w16se wp14">
+<w:document xmlns:wpc="http://schemas.microsoft.com/office/word/2010/wordprocessingCanvas" xmlns:mc="http://schemas.openxmlformats.org/markup-compatibility/2006" xmlns:o="urn:schemas-microsoft-com:office:office" xmlns:r="http://schemas.openxmlformats.org/officeDocument/2006/relationships" xmlns:m="http://schemas.openxmlformats.org/officeDocument/2006/math" xmlns:v="urn:schemas-microsoft-com:vml" xmlns:wp14="http://schemas.microsoft.com/office/word/2010/wordprocessingDrawing" xmlns:wp="http://schemas.openxmlformats.org/drawingml/2006/wordprocessingDrawing" xmlns:w10="urn:schemas-microsoft-com:office:word" xmlns:w="http://schemas.openxmlformats.org/wordprocessingml/2006/main" xmlns:w14="http://schemas.microsoft.com/office/word/2010/wordml" xmlns:w15="http://schemas.microsoft.com/office/word/2012/wordml" xmlns:wpg="http://schemas.microsoft.com/office/word/2010/wordprocessingGroup" xmlns:wpi="http://schemas.microsoft.com/office/word/2010/wordprocessingInk" xmlns:wne="http://schemas.microsoft.com/office/word/2006/wordml" xmlns:wps="http://schemas.microsoft.com/office/word/2010/wordprocessingShape" mc:Ignorable="w14 w15 wp14">
   <w:body>
     <w:p>
       <w:pPr>
@@ -107,8 +107,6 @@
               </w:rPr>
               <w:t>4757</w:t>
             </w:r>
-            <w:bookmarkStart w:id="0" w:name="_GoBack"/>
-            <w:bookmarkEnd w:id="0"/>
           </w:p>
         </w:tc>
         <w:tc>
@@ -2165,6 +2163,9 @@
               <w:ind w:firstLine="0"/>
               <w:jc w:val="center"/>
             </w:pPr>
+            <w:r>
+              <w:t>03/05/16</w:t>
+            </w:r>
           </w:p>
         </w:tc>
         <w:tc>
@@ -2181,6 +2182,18 @@
                 <w:szCs w:val="20"/>
               </w:rPr>
             </w:pPr>
+            <w:r>
+              <w:rPr>
+                <w:szCs w:val="20"/>
+              </w:rPr>
+              <w:t xml:space="preserve">Acompanhamento da </w:t>
+            </w:r>
+            <w:r>
+              <w:rPr>
+                <w:szCs w:val="20"/>
+              </w:rPr>
+              <w:t>OS</w:t>
+            </w:r>
           </w:p>
         </w:tc>
       </w:tr>
@@ -2239,6 +2252,9 @@
               <w:ind w:firstLine="0"/>
               <w:jc w:val="center"/>
             </w:pPr>
+            <w:r>
+              <w:t>10/03/16</w:t>
+            </w:r>
           </w:p>
         </w:tc>
         <w:tc>
@@ -2255,6 +2271,18 @@
                 <w:szCs w:val="20"/>
               </w:rPr>
             </w:pPr>
+            <w:r>
+              <w:rPr>
+                <w:szCs w:val="20"/>
+              </w:rPr>
+              <w:t xml:space="preserve">Acompanhamento da </w:t>
+            </w:r>
+            <w:r>
+              <w:rPr>
+                <w:szCs w:val="20"/>
+              </w:rPr>
+              <w:t>OS</w:t>
+            </w:r>
           </w:p>
         </w:tc>
       </w:tr>
@@ -2327,6 +2355,8 @@
                 <w:szCs w:val="20"/>
               </w:rPr>
             </w:pPr>
+            <w:bookmarkStart w:id="0" w:name="_GoBack"/>
+            <w:bookmarkEnd w:id="0"/>
           </w:p>
         </w:tc>
       </w:tr>
@@ -2904,6 +2934,12 @@
               <w:ind w:firstLine="0"/>
               <w:jc w:val="center"/>
             </w:pPr>
+            <w:r>
+              <w:t>03/05</w:t>
+            </w:r>
+            <w:r>
+              <w:t>/16</w:t>
+            </w:r>
           </w:p>
         </w:tc>
         <w:tc>
@@ -2916,6 +2952,9 @@
               <w:ind w:firstLine="0"/>
               <w:jc w:val="left"/>
             </w:pPr>
+            <w:r>
+              <w:t>Início</w:t>
+            </w:r>
           </w:p>
         </w:tc>
         <w:tc>
@@ -2928,6 +2967,65 @@
               <w:ind w:firstLine="0"/>
               <w:jc w:val="left"/>
             </w:pPr>
+            <w:r>
+              <w:t>NTC - Jairo</w:t>
+            </w:r>
+          </w:p>
+        </w:tc>
+      </w:tr>
+      <w:tr>
+        <w:tc>
+          <w:tcPr>
+            <w:tcW w:w="1134" w:type="dxa"/>
+          </w:tcPr>
+          <w:p>
+            <w:pPr>
+              <w:spacing w:line="240" w:lineRule="auto"/>
+              <w:ind w:firstLine="0"/>
+              <w:jc w:val="center"/>
+            </w:pPr>
+            <w:r>
+              <w:t>10</w:t>
+            </w:r>
+            <w:r>
+              <w:t>/0</w:t>
+            </w:r>
+            <w:r>
+              <w:t>5</w:t>
+            </w:r>
+            <w:r>
+              <w:t>/16</w:t>
+            </w:r>
+          </w:p>
+        </w:tc>
+        <w:tc>
+          <w:tcPr>
+            <w:tcW w:w="5102" w:type="dxa"/>
+          </w:tcPr>
+          <w:p>
+            <w:pPr>
+              <w:spacing w:line="240" w:lineRule="auto"/>
+              <w:ind w:firstLine="0"/>
+              <w:jc w:val="left"/>
+            </w:pPr>
+            <w:r>
+              <w:t>Entrega do Plano de Trabalho</w:t>
+            </w:r>
+          </w:p>
+        </w:tc>
+        <w:tc>
+          <w:tcPr>
+            <w:tcW w:w="2835" w:type="dxa"/>
+          </w:tcPr>
+          <w:p>
+            <w:pPr>
+              <w:spacing w:line="240" w:lineRule="auto"/>
+              <w:ind w:firstLine="0"/>
+              <w:jc w:val="left"/>
+            </w:pPr>
+            <w:r>
+              <w:t>NTC - Cristiano</w:t>
+            </w:r>
           </w:p>
         </w:tc>
       </w:tr>
@@ -4830,18 +4928,8 @@
           <w:sz w:val="24"/>
           <w:szCs w:val="24"/>
         </w:rPr>
-        <w:t xml:space="preserve">Sanções </w:t>
+        <w:t>Sanções a Aplicar</w:t>
       </w:r>
-      <w:proofErr w:type="gramStart"/>
-      <w:r>
-        <w:rPr>
-          <w:b/>
-          <w:sz w:val="24"/>
-          <w:szCs w:val="24"/>
-        </w:rPr>
-        <w:t>a Aplicar</w:t>
-      </w:r>
-      <w:proofErr w:type="gramEnd"/>
       <w:r>
         <w:rPr>
           <w:b/>
@@ -4876,7 +4964,7 @@
 </file>
 
 <file path=word/endnotes.xml><?xml version="1.0" encoding="utf-8"?>
-<w:endnotes xmlns:wpc="http://schemas.microsoft.com/office/word/2010/wordprocessingCanvas" xmlns:cx="http://schemas.microsoft.com/office/drawing/2014/chartex" xmlns:cx1="http://schemas.microsoft.com/office/drawing/2015/9/8/chartex" xmlns:cx2="http://schemas.microsoft.com/office/drawing/2015/10/21/chartex" xmlns:mc="http://schemas.openxmlformats.org/markup-compatibility/2006" xmlns:o="urn:schemas-microsoft-com:office:office" xmlns:r="http://schemas.openxmlformats.org/officeDocument/2006/relationships" xmlns:m="http://schemas.openxmlformats.org/officeDocument/2006/math" xmlns:v="urn:schemas-microsoft-com:vml" xmlns:wp14="http://schemas.microsoft.com/office/word/2010/wordprocessingDrawing" xmlns:wp="http://schemas.openxmlformats.org/drawingml/2006/wordprocessingDrawing" xmlns:w10="urn:schemas-microsoft-com:office:word" xmlns:w="http://schemas.openxmlformats.org/wordprocessingml/2006/main" xmlns:w14="http://schemas.microsoft.com/office/word/2010/wordml" xmlns:w15="http://schemas.microsoft.com/office/word/2012/wordml" xmlns:w16se="http://schemas.microsoft.com/office/word/2015/wordml/symex" xmlns:wpg="http://schemas.microsoft.com/office/word/2010/wordprocessingGroup" xmlns:wpi="http://schemas.microsoft.com/office/word/2010/wordprocessingInk" xmlns:wne="http://schemas.microsoft.com/office/word/2006/wordml" xmlns:wps="http://schemas.microsoft.com/office/word/2010/wordprocessingShape" mc:Ignorable="w14 w15 w16se wp14">
+<w:endnotes xmlns:wpc="http://schemas.microsoft.com/office/word/2010/wordprocessingCanvas" xmlns:mc="http://schemas.openxmlformats.org/markup-compatibility/2006" xmlns:o="urn:schemas-microsoft-com:office:office" xmlns:r="http://schemas.openxmlformats.org/officeDocument/2006/relationships" xmlns:m="http://schemas.openxmlformats.org/officeDocument/2006/math" xmlns:v="urn:schemas-microsoft-com:vml" xmlns:wp14="http://schemas.microsoft.com/office/word/2010/wordprocessingDrawing" xmlns:wp="http://schemas.openxmlformats.org/drawingml/2006/wordprocessingDrawing" xmlns:w10="urn:schemas-microsoft-com:office:word" xmlns:w="http://schemas.openxmlformats.org/wordprocessingml/2006/main" xmlns:w14="http://schemas.microsoft.com/office/word/2010/wordml" xmlns:w15="http://schemas.microsoft.com/office/word/2012/wordml" xmlns:wpg="http://schemas.microsoft.com/office/word/2010/wordprocessingGroup" xmlns:wpi="http://schemas.microsoft.com/office/word/2010/wordprocessingInk" xmlns:wne="http://schemas.microsoft.com/office/word/2006/wordml" xmlns:wps="http://schemas.microsoft.com/office/word/2010/wordprocessingShape" mc:Ignorable="w14 w15 wp14">
   <w:endnote w:type="separator" w:id="-1">
     <w:p>
       <w:pPr>
@@ -4901,7 +4989,7 @@
 </file>
 
 <file path=word/footer1.xml><?xml version="1.0" encoding="utf-8"?>
-<w:ftr xmlns:wpc="http://schemas.microsoft.com/office/word/2010/wordprocessingCanvas" xmlns:cx="http://schemas.microsoft.com/office/drawing/2014/chartex" xmlns:cx1="http://schemas.microsoft.com/office/drawing/2015/9/8/chartex" xmlns:cx2="http://schemas.microsoft.com/office/drawing/2015/10/21/chartex" xmlns:mc="http://schemas.openxmlformats.org/markup-compatibility/2006" xmlns:o="urn:schemas-microsoft-com:office:office" xmlns:r="http://schemas.openxmlformats.org/officeDocument/2006/relationships" xmlns:m="http://schemas.openxmlformats.org/officeDocument/2006/math" xmlns:v="urn:schemas-microsoft-com:vml" xmlns:wp14="http://schemas.microsoft.com/office/word/2010/wordprocessingDrawing" xmlns:wp="http://schemas.openxmlformats.org/drawingml/2006/wordprocessingDrawing" xmlns:w10="urn:schemas-microsoft-com:office:word" xmlns:w="http://schemas.openxmlformats.org/wordprocessingml/2006/main" xmlns:w14="http://schemas.microsoft.com/office/word/2010/wordml" xmlns:w15="http://schemas.microsoft.com/office/word/2012/wordml" xmlns:w16se="http://schemas.microsoft.com/office/word/2015/wordml/symex" xmlns:wpg="http://schemas.microsoft.com/office/word/2010/wordprocessingGroup" xmlns:wpi="http://schemas.microsoft.com/office/word/2010/wordprocessingInk" xmlns:wne="http://schemas.microsoft.com/office/word/2006/wordml" xmlns:wps="http://schemas.microsoft.com/office/word/2010/wordprocessingShape" mc:Ignorable="w14 w15 w16se wp14">
+<w:ftr xmlns:wpc="http://schemas.microsoft.com/office/word/2010/wordprocessingCanvas" xmlns:mc="http://schemas.openxmlformats.org/markup-compatibility/2006" xmlns:o="urn:schemas-microsoft-com:office:office" xmlns:r="http://schemas.openxmlformats.org/officeDocument/2006/relationships" xmlns:m="http://schemas.openxmlformats.org/officeDocument/2006/math" xmlns:v="urn:schemas-microsoft-com:vml" xmlns:wp14="http://schemas.microsoft.com/office/word/2010/wordprocessingDrawing" xmlns:wp="http://schemas.openxmlformats.org/drawingml/2006/wordprocessingDrawing" xmlns:w10="urn:schemas-microsoft-com:office:word" xmlns:w="http://schemas.openxmlformats.org/wordprocessingml/2006/main" xmlns:w14="http://schemas.microsoft.com/office/word/2010/wordml" xmlns:w15="http://schemas.microsoft.com/office/word/2012/wordml" xmlns:wpg="http://schemas.microsoft.com/office/word/2010/wordprocessingGroup" xmlns:wpi="http://schemas.microsoft.com/office/word/2010/wordprocessingInk" xmlns:wne="http://schemas.microsoft.com/office/word/2006/wordml" xmlns:wps="http://schemas.microsoft.com/office/word/2010/wordprocessingShape" mc:Ignorable="w14 w15 wp14">
   <w:tbl>
     <w:tblPr>
       <w:tblW w:w="0" w:type="auto"/>
@@ -4982,7 +5070,7 @@
               <v:shape id="_x0000_s2050" type="#_x0000_t75" style="position:absolute;left:0;text-align:left;margin-left:165.8pt;margin-top:4.85pt;width:211.25pt;height:35.9pt;z-index:251660800;mso-position-horizontal-relative:text;mso-position-vertical-relative:text">
                 <v:imagedata r:id="rId1" o:title=""/>
               </v:shape>
-              <o:OLEObject Type="Embed" ProgID="PBrush" ShapeID="_x0000_s2050" DrawAspect="Content" ObjectID="_1523173491" r:id="rId2"/>
+              <o:OLEObject Type="Embed" ProgID="PBrush" ShapeID="_x0000_s2050" DrawAspect="Content" ObjectID="_1524385371" r:id="rId2"/>
             </w:object>
           </w:r>
         </w:p>
@@ -5068,7 +5156,7 @@
 </file>
 
 <file path=word/footnotes.xml><?xml version="1.0" encoding="utf-8"?>
-<w:footnotes xmlns:wpc="http://schemas.microsoft.com/office/word/2010/wordprocessingCanvas" xmlns:cx="http://schemas.microsoft.com/office/drawing/2014/chartex" xmlns:cx1="http://schemas.microsoft.com/office/drawing/2015/9/8/chartex" xmlns:cx2="http://schemas.microsoft.com/office/drawing/2015/10/21/chartex" xmlns:mc="http://schemas.openxmlformats.org/markup-compatibility/2006" xmlns:o="urn:schemas-microsoft-com:office:office" xmlns:r="http://schemas.openxmlformats.org/officeDocument/2006/relationships" xmlns:m="http://schemas.openxmlformats.org/officeDocument/2006/math" xmlns:v="urn:schemas-microsoft-com:vml" xmlns:wp14="http://schemas.microsoft.com/office/word/2010/wordprocessingDrawing" xmlns:wp="http://schemas.openxmlformats.org/drawingml/2006/wordprocessingDrawing" xmlns:w10="urn:schemas-microsoft-com:office:word" xmlns:w="http://schemas.openxmlformats.org/wordprocessingml/2006/main" xmlns:w14="http://schemas.microsoft.com/office/word/2010/wordml" xmlns:w15="http://schemas.microsoft.com/office/word/2012/wordml" xmlns:w16se="http://schemas.microsoft.com/office/word/2015/wordml/symex" xmlns:wpg="http://schemas.microsoft.com/office/word/2010/wordprocessingGroup" xmlns:wpi="http://schemas.microsoft.com/office/word/2010/wordprocessingInk" xmlns:wne="http://schemas.microsoft.com/office/word/2006/wordml" xmlns:wps="http://schemas.microsoft.com/office/word/2010/wordprocessingShape" mc:Ignorable="w14 w15 w16se wp14">
+<w:footnotes xmlns:wpc="http://schemas.microsoft.com/office/word/2010/wordprocessingCanvas" xmlns:mc="http://schemas.openxmlformats.org/markup-compatibility/2006" xmlns:o="urn:schemas-microsoft-com:office:office" xmlns:r="http://schemas.openxmlformats.org/officeDocument/2006/relationships" xmlns:m="http://schemas.openxmlformats.org/officeDocument/2006/math" xmlns:v="urn:schemas-microsoft-com:vml" xmlns:wp14="http://schemas.microsoft.com/office/word/2010/wordprocessingDrawing" xmlns:wp="http://schemas.openxmlformats.org/drawingml/2006/wordprocessingDrawing" xmlns:w10="urn:schemas-microsoft-com:office:word" xmlns:w="http://schemas.openxmlformats.org/wordprocessingml/2006/main" xmlns:w14="http://schemas.microsoft.com/office/word/2010/wordml" xmlns:w15="http://schemas.microsoft.com/office/word/2012/wordml" xmlns:wpg="http://schemas.microsoft.com/office/word/2010/wordprocessingGroup" xmlns:wpi="http://schemas.microsoft.com/office/word/2010/wordprocessingInk" xmlns:wne="http://schemas.microsoft.com/office/word/2006/wordml" xmlns:wps="http://schemas.microsoft.com/office/word/2010/wordprocessingShape" mc:Ignorable="w14 w15 wp14">
   <w:footnote w:type="separator" w:id="-1">
     <w:p>
       <w:pPr>
@@ -5093,7 +5181,7 @@
 </file>
 
 <file path=word/header1.xml><?xml version="1.0" encoding="utf-8"?>
-<w:hdr xmlns:wpc="http://schemas.microsoft.com/office/word/2010/wordprocessingCanvas" xmlns:cx="http://schemas.microsoft.com/office/drawing/2014/chartex" xmlns:cx1="http://schemas.microsoft.com/office/drawing/2015/9/8/chartex" xmlns:cx2="http://schemas.microsoft.com/office/drawing/2015/10/21/chartex" xmlns:mc="http://schemas.openxmlformats.org/markup-compatibility/2006" xmlns:o="urn:schemas-microsoft-com:office:office" xmlns:r="http://schemas.openxmlformats.org/officeDocument/2006/relationships" xmlns:m="http://schemas.openxmlformats.org/officeDocument/2006/math" xmlns:v="urn:schemas-microsoft-com:vml" xmlns:wp14="http://schemas.microsoft.com/office/word/2010/wordprocessingDrawing" xmlns:wp="http://schemas.openxmlformats.org/drawingml/2006/wordprocessingDrawing" xmlns:w10="urn:schemas-microsoft-com:office:word" xmlns:w="http://schemas.openxmlformats.org/wordprocessingml/2006/main" xmlns:w14="http://schemas.microsoft.com/office/word/2010/wordml" xmlns:w15="http://schemas.microsoft.com/office/word/2012/wordml" xmlns:w16se="http://schemas.microsoft.com/office/word/2015/wordml/symex" xmlns:wpg="http://schemas.microsoft.com/office/word/2010/wordprocessingGroup" xmlns:wpi="http://schemas.microsoft.com/office/word/2010/wordprocessingInk" xmlns:wne="http://schemas.microsoft.com/office/word/2006/wordml" xmlns:wps="http://schemas.microsoft.com/office/word/2010/wordprocessingShape" mc:Ignorable="w14 w15 w16se wp14">
+<w:hdr xmlns:wpc="http://schemas.microsoft.com/office/word/2010/wordprocessingCanvas" xmlns:mc="http://schemas.openxmlformats.org/markup-compatibility/2006" xmlns:o="urn:schemas-microsoft-com:office:office" xmlns:r="http://schemas.openxmlformats.org/officeDocument/2006/relationships" xmlns:m="http://schemas.openxmlformats.org/officeDocument/2006/math" xmlns:v="urn:schemas-microsoft-com:vml" xmlns:wp14="http://schemas.microsoft.com/office/word/2010/wordprocessingDrawing" xmlns:wp="http://schemas.openxmlformats.org/drawingml/2006/wordprocessingDrawing" xmlns:w10="urn:schemas-microsoft-com:office:word" xmlns:w="http://schemas.openxmlformats.org/wordprocessingml/2006/main" xmlns:w14="http://schemas.microsoft.com/office/word/2010/wordml" xmlns:w15="http://schemas.microsoft.com/office/word/2012/wordml" xmlns:wpg="http://schemas.microsoft.com/office/word/2010/wordprocessingGroup" xmlns:wpi="http://schemas.microsoft.com/office/word/2010/wordprocessingInk" xmlns:wne="http://schemas.microsoft.com/office/word/2006/wordml" xmlns:wps="http://schemas.microsoft.com/office/word/2010/wordprocessingShape" mc:Ignorable="w14 w15 wp14">
   <w:p>
     <w:pPr>
       <w:pStyle w:val="Cabealho"/>
@@ -5195,8 +5283,8 @@
 </file>
 
 <file path=word/numbering.xml><?xml version="1.0" encoding="utf-8"?>
-<w:numbering xmlns:wpc="http://schemas.microsoft.com/office/word/2010/wordprocessingCanvas" xmlns:cx="http://schemas.microsoft.com/office/drawing/2014/chartex" xmlns:cx1="http://schemas.microsoft.com/office/drawing/2015/9/8/chartex" xmlns:cx2="http://schemas.microsoft.com/office/drawing/2015/10/21/chartex" xmlns:mc="http://schemas.openxmlformats.org/markup-compatibility/2006" xmlns:o="urn:schemas-microsoft-com:office:office" xmlns:r="http://schemas.openxmlformats.org/officeDocument/2006/relationships" xmlns:m="http://schemas.openxmlformats.org/officeDocument/2006/math" xmlns:v="urn:schemas-microsoft-com:vml" xmlns:wp14="http://schemas.microsoft.com/office/word/2010/wordprocessingDrawing" xmlns:wp="http://schemas.openxmlformats.org/drawingml/2006/wordprocessingDrawing" xmlns:w10="urn:schemas-microsoft-com:office:word" xmlns:w="http://schemas.openxmlformats.org/wordprocessingml/2006/main" xmlns:w14="http://schemas.microsoft.com/office/word/2010/wordml" xmlns:w15="http://schemas.microsoft.com/office/word/2012/wordml" xmlns:w16se="http://schemas.microsoft.com/office/word/2015/wordml/symex" xmlns:wpg="http://schemas.microsoft.com/office/word/2010/wordprocessingGroup" xmlns:wpi="http://schemas.microsoft.com/office/word/2010/wordprocessingInk" xmlns:wne="http://schemas.microsoft.com/office/word/2006/wordml" xmlns:wps="http://schemas.microsoft.com/office/word/2010/wordprocessingShape" mc:Ignorable="w14 w15 w16se wp14">
-  <w:abstractNum w:abstractNumId="0" w15:restartNumberingAfterBreak="0">
+<w:numbering xmlns:wpc="http://schemas.microsoft.com/office/word/2010/wordprocessingCanvas" xmlns:mc="http://schemas.openxmlformats.org/markup-compatibility/2006" xmlns:o="urn:schemas-microsoft-com:office:office" xmlns:r="http://schemas.openxmlformats.org/officeDocument/2006/relationships" xmlns:m="http://schemas.openxmlformats.org/officeDocument/2006/math" xmlns:v="urn:schemas-microsoft-com:vml" xmlns:wp14="http://schemas.microsoft.com/office/word/2010/wordprocessingDrawing" xmlns:wp="http://schemas.openxmlformats.org/drawingml/2006/wordprocessingDrawing" xmlns:w10="urn:schemas-microsoft-com:office:word" xmlns:w="http://schemas.openxmlformats.org/wordprocessingml/2006/main" xmlns:w14="http://schemas.microsoft.com/office/word/2010/wordml" xmlns:w15="http://schemas.microsoft.com/office/word/2012/wordml" xmlns:wpg="http://schemas.microsoft.com/office/word/2010/wordprocessingGroup" xmlns:wpi="http://schemas.microsoft.com/office/word/2010/wordprocessingInk" xmlns:wne="http://schemas.microsoft.com/office/word/2006/wordml" xmlns:wps="http://schemas.microsoft.com/office/word/2010/wordprocessingShape" mc:Ignorable="w14 w15 wp14">
+  <w:abstractNum w:abstractNumId="0">
     <w:nsid w:val="12643FFD"/>
     <w:multiLevelType w:val="multilevel"/>
     <w:tmpl w:val="04160025"/>
@@ -5291,7 +5379,7 @@
       </w:pPr>
     </w:lvl>
   </w:abstractNum>
-  <w:abstractNum w:abstractNumId="1" w15:restartNumberingAfterBreak="0">
+  <w:abstractNum w:abstractNumId="1">
     <w:nsid w:val="165E3C32"/>
     <w:multiLevelType w:val="hybridMultilevel"/>
     <w:tmpl w:val="3726F870"/>
@@ -5404,7 +5492,7 @@
       </w:rPr>
     </w:lvl>
   </w:abstractNum>
-  <w:abstractNum w:abstractNumId="2" w15:restartNumberingAfterBreak="0">
+  <w:abstractNum w:abstractNumId="2">
     <w:nsid w:val="1CE66206"/>
     <w:multiLevelType w:val="hybridMultilevel"/>
     <w:tmpl w:val="9C52627A"/>
@@ -5493,7 +5581,7 @@
       </w:pPr>
     </w:lvl>
   </w:abstractNum>
-  <w:abstractNum w:abstractNumId="3" w15:restartNumberingAfterBreak="0">
+  <w:abstractNum w:abstractNumId="3">
     <w:nsid w:val="271A48D8"/>
     <w:multiLevelType w:val="hybridMultilevel"/>
     <w:tmpl w:val="9F62EDD6"/>
@@ -5606,7 +5694,7 @@
       </w:rPr>
     </w:lvl>
   </w:abstractNum>
-  <w:abstractNum w:abstractNumId="4" w15:restartNumberingAfterBreak="0">
+  <w:abstractNum w:abstractNumId="4">
     <w:nsid w:val="29084160"/>
     <w:multiLevelType w:val="singleLevel"/>
     <w:tmpl w:val="0409000F"/>
@@ -5623,7 +5711,7 @@
       </w:pPr>
     </w:lvl>
   </w:abstractNum>
-  <w:abstractNum w:abstractNumId="5" w15:restartNumberingAfterBreak="0">
+  <w:abstractNum w:abstractNumId="5">
     <w:nsid w:val="7CA92738"/>
     <w:multiLevelType w:val="hybridMultilevel"/>
     <w:tmpl w:val="81481718"/>
@@ -5758,7 +5846,7 @@
 </file>
 
 <file path=word/styles.xml><?xml version="1.0" encoding="utf-8"?>
-<w:styles xmlns:mc="http://schemas.openxmlformats.org/markup-compatibility/2006" xmlns:r="http://schemas.openxmlformats.org/officeDocument/2006/relationships" xmlns:w="http://schemas.openxmlformats.org/wordprocessingml/2006/main" xmlns:w14="http://schemas.microsoft.com/office/word/2010/wordml" xmlns:w15="http://schemas.microsoft.com/office/word/2012/wordml" xmlns:w16se="http://schemas.microsoft.com/office/word/2015/wordml/symex" mc:Ignorable="w14 w15 w16se">
+<w:styles xmlns:mc="http://schemas.openxmlformats.org/markup-compatibility/2006" xmlns:r="http://schemas.openxmlformats.org/officeDocument/2006/relationships" xmlns:w="http://schemas.openxmlformats.org/wordprocessingml/2006/main" xmlns:w14="http://schemas.microsoft.com/office/word/2010/wordml" xmlns:w15="http://schemas.microsoft.com/office/word/2012/wordml" mc:Ignorable="w14 w15">
   <w:docDefaults>
     <w:rPrDefault>
       <w:rPr>
@@ -5774,7 +5862,7 @@
       </w:pPr>
     </w:pPrDefault>
   </w:docDefaults>
-  <w:latentStyles w:defLockedState="0" w:defUIPriority="99" w:defSemiHidden="0" w:defUnhideWhenUsed="0" w:defQFormat="0" w:count="372">
+  <w:latentStyles w:defLockedState="0" w:defUIPriority="99" w:defSemiHidden="0" w:defUnhideWhenUsed="0" w:defQFormat="0" w:count="371">
     <w:lsdException w:name="Normal" w:uiPriority="0" w:qFormat="1"/>
     <w:lsdException w:name="heading 1" w:uiPriority="9" w:qFormat="1"/>
     <w:lsdException w:name="heading 2" w:semiHidden="1" w:uiPriority="9" w:unhideWhenUsed="1" w:qFormat="1"/>
@@ -6146,7 +6234,6 @@
     <w:lsdException w:name="List Table 5 Dark Accent 6" w:uiPriority="50"/>
     <w:lsdException w:name="List Table 6 Colorful Accent 6" w:uiPriority="51"/>
     <w:lsdException w:name="List Table 7 Colorful Accent 6" w:uiPriority="52"/>
-    <w:lsdException w:name="Mention" w:semiHidden="1" w:unhideWhenUsed="1"/>
   </w:latentStyles>
   <w:style w:type="paragraph" w:default="1" w:styleId="Normal">
     <w:name w:val="Normal"/>
@@ -6472,6 +6559,7 @@
       <w:spacing w:after="0" w:line="240" w:lineRule="auto"/>
     </w:pPr>
     <w:tblPr>
+      <w:tblInd w:w="0" w:type="dxa"/>
       <w:tblBorders>
         <w:top w:val="single" w:sz="4" w:space="0" w:color="auto"/>
         <w:left w:val="single" w:sz="4" w:space="0" w:color="auto"/>
@@ -6480,6 +6568,12 @@
         <w:insideH w:val="single" w:sz="4" w:space="0" w:color="auto"/>
         <w:insideV w:val="single" w:sz="4" w:space="0" w:color="auto"/>
       </w:tblBorders>
+      <w:tblCellMar>
+        <w:top w:w="0" w:type="dxa"/>
+        <w:left w:w="108" w:type="dxa"/>
+        <w:bottom w:w="0" w:type="dxa"/>
+        <w:right w:w="108" w:type="dxa"/>
+      </w:tblCellMar>
     </w:tblPr>
   </w:style>
   <w:style w:type="paragraph" w:styleId="PargrafodaLista">

</xml_diff>

<commit_message>
Atualização dos documentos de acompanhamento da OS 4757 e inclusão do plano de testes.
</commit_message>
<xml_diff>
--- a/00_GESTAO_GERAL/05_ORDEM_SERVICO/02_OS4757/01_GESTAO/OS 4757 - Documento de Acompanhamento.docx
+++ b/00_GESTAO_GERAL/05_ORDEM_SERVICO/02_OS4757/01_GESTAO/OS 4757 - Documento de Acompanhamento.docx
@@ -1,6 +1,6 @@
 
 <file path=word/document.xml><?xml version="1.0" encoding="utf-8"?>
-<w:document xmlns:wpc="http://schemas.microsoft.com/office/word/2010/wordprocessingCanvas" xmlns:mc="http://schemas.openxmlformats.org/markup-compatibility/2006" xmlns:o="urn:schemas-microsoft-com:office:office" xmlns:r="http://schemas.openxmlformats.org/officeDocument/2006/relationships" xmlns:m="http://schemas.openxmlformats.org/officeDocument/2006/math" xmlns:v="urn:schemas-microsoft-com:vml" xmlns:wp14="http://schemas.microsoft.com/office/word/2010/wordprocessingDrawing" xmlns:wp="http://schemas.openxmlformats.org/drawingml/2006/wordprocessingDrawing" xmlns:w10="urn:schemas-microsoft-com:office:word" xmlns:w="http://schemas.openxmlformats.org/wordprocessingml/2006/main" xmlns:w14="http://schemas.microsoft.com/office/word/2010/wordml" xmlns:w15="http://schemas.microsoft.com/office/word/2012/wordml" xmlns:wpg="http://schemas.microsoft.com/office/word/2010/wordprocessingGroup" xmlns:wpi="http://schemas.microsoft.com/office/word/2010/wordprocessingInk" xmlns:wne="http://schemas.microsoft.com/office/word/2006/wordml" xmlns:wps="http://schemas.microsoft.com/office/word/2010/wordprocessingShape" mc:Ignorable="w14 w15 wp14">
+<w:document xmlns:wpc="http://schemas.microsoft.com/office/word/2010/wordprocessingCanvas" xmlns:cx="http://schemas.microsoft.com/office/drawing/2014/chartex" xmlns:cx1="http://schemas.microsoft.com/office/drawing/2015/9/8/chartex" xmlns:cx2="http://schemas.microsoft.com/office/drawing/2015/10/21/chartex" xmlns:mc="http://schemas.openxmlformats.org/markup-compatibility/2006" xmlns:o="urn:schemas-microsoft-com:office:office" xmlns:r="http://schemas.openxmlformats.org/officeDocument/2006/relationships" xmlns:m="http://schemas.openxmlformats.org/officeDocument/2006/math" xmlns:v="urn:schemas-microsoft-com:vml" xmlns:wp14="http://schemas.microsoft.com/office/word/2010/wordprocessingDrawing" xmlns:wp="http://schemas.openxmlformats.org/drawingml/2006/wordprocessingDrawing" xmlns:w10="urn:schemas-microsoft-com:office:word" xmlns:w="http://schemas.openxmlformats.org/wordprocessingml/2006/main" xmlns:w14="http://schemas.microsoft.com/office/word/2010/wordml" xmlns:w15="http://schemas.microsoft.com/office/word/2012/wordml" xmlns:w16se="http://schemas.microsoft.com/office/word/2015/wordml/symex" xmlns:wpg="http://schemas.microsoft.com/office/word/2010/wordprocessingGroup" xmlns:wpi="http://schemas.microsoft.com/office/word/2010/wordprocessingInk" xmlns:wne="http://schemas.microsoft.com/office/word/2006/wordml" xmlns:wps="http://schemas.microsoft.com/office/word/2010/wordprocessingShape" mc:Ignorable="w14 w15 w16se wp14">
   <w:body>
     <w:p>
       <w:pPr>
@@ -2355,8 +2355,6 @@
                 <w:szCs w:val="20"/>
               </w:rPr>
             </w:pPr>
-            <w:bookmarkStart w:id="0" w:name="_GoBack"/>
-            <w:bookmarkEnd w:id="0"/>
           </w:p>
         </w:tc>
       </w:tr>
@@ -3660,8 +3658,10 @@
               <w:rPr>
                 <w:b/>
               </w:rPr>
-              <w:t>15</w:t>
-            </w:r>
+              <w:t>6</w:t>
+            </w:r>
+            <w:bookmarkStart w:id="0" w:name="_GoBack"/>
+            <w:bookmarkEnd w:id="0"/>
             <w:r>
               <w:rPr>
                 <w:b/>
@@ -4964,7 +4964,7 @@
 </file>
 
 <file path=word/endnotes.xml><?xml version="1.0" encoding="utf-8"?>
-<w:endnotes xmlns:wpc="http://schemas.microsoft.com/office/word/2010/wordprocessingCanvas" xmlns:mc="http://schemas.openxmlformats.org/markup-compatibility/2006" xmlns:o="urn:schemas-microsoft-com:office:office" xmlns:r="http://schemas.openxmlformats.org/officeDocument/2006/relationships" xmlns:m="http://schemas.openxmlformats.org/officeDocument/2006/math" xmlns:v="urn:schemas-microsoft-com:vml" xmlns:wp14="http://schemas.microsoft.com/office/word/2010/wordprocessingDrawing" xmlns:wp="http://schemas.openxmlformats.org/drawingml/2006/wordprocessingDrawing" xmlns:w10="urn:schemas-microsoft-com:office:word" xmlns:w="http://schemas.openxmlformats.org/wordprocessingml/2006/main" xmlns:w14="http://schemas.microsoft.com/office/word/2010/wordml" xmlns:w15="http://schemas.microsoft.com/office/word/2012/wordml" xmlns:wpg="http://schemas.microsoft.com/office/word/2010/wordprocessingGroup" xmlns:wpi="http://schemas.microsoft.com/office/word/2010/wordprocessingInk" xmlns:wne="http://schemas.microsoft.com/office/word/2006/wordml" xmlns:wps="http://schemas.microsoft.com/office/word/2010/wordprocessingShape" mc:Ignorable="w14 w15 wp14">
+<w:endnotes xmlns:wpc="http://schemas.microsoft.com/office/word/2010/wordprocessingCanvas" xmlns:cx="http://schemas.microsoft.com/office/drawing/2014/chartex" xmlns:cx1="http://schemas.microsoft.com/office/drawing/2015/9/8/chartex" xmlns:cx2="http://schemas.microsoft.com/office/drawing/2015/10/21/chartex" xmlns:mc="http://schemas.openxmlformats.org/markup-compatibility/2006" xmlns:o="urn:schemas-microsoft-com:office:office" xmlns:r="http://schemas.openxmlformats.org/officeDocument/2006/relationships" xmlns:m="http://schemas.openxmlformats.org/officeDocument/2006/math" xmlns:v="urn:schemas-microsoft-com:vml" xmlns:wp14="http://schemas.microsoft.com/office/word/2010/wordprocessingDrawing" xmlns:wp="http://schemas.openxmlformats.org/drawingml/2006/wordprocessingDrawing" xmlns:w10="urn:schemas-microsoft-com:office:word" xmlns:w="http://schemas.openxmlformats.org/wordprocessingml/2006/main" xmlns:w14="http://schemas.microsoft.com/office/word/2010/wordml" xmlns:w15="http://schemas.microsoft.com/office/word/2012/wordml" xmlns:w16se="http://schemas.microsoft.com/office/word/2015/wordml/symex" xmlns:wpg="http://schemas.microsoft.com/office/word/2010/wordprocessingGroup" xmlns:wpi="http://schemas.microsoft.com/office/word/2010/wordprocessingInk" xmlns:wne="http://schemas.microsoft.com/office/word/2006/wordml" xmlns:wps="http://schemas.microsoft.com/office/word/2010/wordprocessingShape" mc:Ignorable="w14 w15 w16se wp14">
   <w:endnote w:type="separator" w:id="-1">
     <w:p>
       <w:pPr>
@@ -4989,7 +4989,7 @@
 </file>
 
 <file path=word/footer1.xml><?xml version="1.0" encoding="utf-8"?>
-<w:ftr xmlns:wpc="http://schemas.microsoft.com/office/word/2010/wordprocessingCanvas" xmlns:mc="http://schemas.openxmlformats.org/markup-compatibility/2006" xmlns:o="urn:schemas-microsoft-com:office:office" xmlns:r="http://schemas.openxmlformats.org/officeDocument/2006/relationships" xmlns:m="http://schemas.openxmlformats.org/officeDocument/2006/math" xmlns:v="urn:schemas-microsoft-com:vml" xmlns:wp14="http://schemas.microsoft.com/office/word/2010/wordprocessingDrawing" xmlns:wp="http://schemas.openxmlformats.org/drawingml/2006/wordprocessingDrawing" xmlns:w10="urn:schemas-microsoft-com:office:word" xmlns:w="http://schemas.openxmlformats.org/wordprocessingml/2006/main" xmlns:w14="http://schemas.microsoft.com/office/word/2010/wordml" xmlns:w15="http://schemas.microsoft.com/office/word/2012/wordml" xmlns:wpg="http://schemas.microsoft.com/office/word/2010/wordprocessingGroup" xmlns:wpi="http://schemas.microsoft.com/office/word/2010/wordprocessingInk" xmlns:wne="http://schemas.microsoft.com/office/word/2006/wordml" xmlns:wps="http://schemas.microsoft.com/office/word/2010/wordprocessingShape" mc:Ignorable="w14 w15 wp14">
+<w:ftr xmlns:wpc="http://schemas.microsoft.com/office/word/2010/wordprocessingCanvas" xmlns:cx="http://schemas.microsoft.com/office/drawing/2014/chartex" xmlns:cx1="http://schemas.microsoft.com/office/drawing/2015/9/8/chartex" xmlns:cx2="http://schemas.microsoft.com/office/drawing/2015/10/21/chartex" xmlns:mc="http://schemas.openxmlformats.org/markup-compatibility/2006" xmlns:o="urn:schemas-microsoft-com:office:office" xmlns:r="http://schemas.openxmlformats.org/officeDocument/2006/relationships" xmlns:m="http://schemas.openxmlformats.org/officeDocument/2006/math" xmlns:v="urn:schemas-microsoft-com:vml" xmlns:wp14="http://schemas.microsoft.com/office/word/2010/wordprocessingDrawing" xmlns:wp="http://schemas.openxmlformats.org/drawingml/2006/wordprocessingDrawing" xmlns:w10="urn:schemas-microsoft-com:office:word" xmlns:w="http://schemas.openxmlformats.org/wordprocessingml/2006/main" xmlns:w14="http://schemas.microsoft.com/office/word/2010/wordml" xmlns:w15="http://schemas.microsoft.com/office/word/2012/wordml" xmlns:w16se="http://schemas.microsoft.com/office/word/2015/wordml/symex" xmlns:wpg="http://schemas.microsoft.com/office/word/2010/wordprocessingGroup" xmlns:wpi="http://schemas.microsoft.com/office/word/2010/wordprocessingInk" xmlns:wne="http://schemas.microsoft.com/office/word/2006/wordml" xmlns:wps="http://schemas.microsoft.com/office/word/2010/wordprocessingShape" mc:Ignorable="w14 w15 w16se wp14">
   <w:tbl>
     <w:tblPr>
       <w:tblW w:w="0" w:type="auto"/>
@@ -5070,7 +5070,7 @@
               <v:shape id="_x0000_s2050" type="#_x0000_t75" style="position:absolute;left:0;text-align:left;margin-left:165.8pt;margin-top:4.85pt;width:211.25pt;height:35.9pt;z-index:251660800;mso-position-horizontal-relative:text;mso-position-vertical-relative:text">
                 <v:imagedata r:id="rId1" o:title=""/>
               </v:shape>
-              <o:OLEObject Type="Embed" ProgID="PBrush" ShapeID="_x0000_s2050" DrawAspect="Content" ObjectID="_1524385371" r:id="rId2"/>
+              <o:OLEObject Type="Embed" ProgID="PBrush" ShapeID="_x0000_s2050" DrawAspect="Content" ObjectID="_1525587184" r:id="rId2"/>
             </w:object>
           </w:r>
         </w:p>
@@ -5156,7 +5156,7 @@
 </file>
 
 <file path=word/footnotes.xml><?xml version="1.0" encoding="utf-8"?>
-<w:footnotes xmlns:wpc="http://schemas.microsoft.com/office/word/2010/wordprocessingCanvas" xmlns:mc="http://schemas.openxmlformats.org/markup-compatibility/2006" xmlns:o="urn:schemas-microsoft-com:office:office" xmlns:r="http://schemas.openxmlformats.org/officeDocument/2006/relationships" xmlns:m="http://schemas.openxmlformats.org/officeDocument/2006/math" xmlns:v="urn:schemas-microsoft-com:vml" xmlns:wp14="http://schemas.microsoft.com/office/word/2010/wordprocessingDrawing" xmlns:wp="http://schemas.openxmlformats.org/drawingml/2006/wordprocessingDrawing" xmlns:w10="urn:schemas-microsoft-com:office:word" xmlns:w="http://schemas.openxmlformats.org/wordprocessingml/2006/main" xmlns:w14="http://schemas.microsoft.com/office/word/2010/wordml" xmlns:w15="http://schemas.microsoft.com/office/word/2012/wordml" xmlns:wpg="http://schemas.microsoft.com/office/word/2010/wordprocessingGroup" xmlns:wpi="http://schemas.microsoft.com/office/word/2010/wordprocessingInk" xmlns:wne="http://schemas.microsoft.com/office/word/2006/wordml" xmlns:wps="http://schemas.microsoft.com/office/word/2010/wordprocessingShape" mc:Ignorable="w14 w15 wp14">
+<w:footnotes xmlns:wpc="http://schemas.microsoft.com/office/word/2010/wordprocessingCanvas" xmlns:cx="http://schemas.microsoft.com/office/drawing/2014/chartex" xmlns:cx1="http://schemas.microsoft.com/office/drawing/2015/9/8/chartex" xmlns:cx2="http://schemas.microsoft.com/office/drawing/2015/10/21/chartex" xmlns:mc="http://schemas.openxmlformats.org/markup-compatibility/2006" xmlns:o="urn:schemas-microsoft-com:office:office" xmlns:r="http://schemas.openxmlformats.org/officeDocument/2006/relationships" xmlns:m="http://schemas.openxmlformats.org/officeDocument/2006/math" xmlns:v="urn:schemas-microsoft-com:vml" xmlns:wp14="http://schemas.microsoft.com/office/word/2010/wordprocessingDrawing" xmlns:wp="http://schemas.openxmlformats.org/drawingml/2006/wordprocessingDrawing" xmlns:w10="urn:schemas-microsoft-com:office:word" xmlns:w="http://schemas.openxmlformats.org/wordprocessingml/2006/main" xmlns:w14="http://schemas.microsoft.com/office/word/2010/wordml" xmlns:w15="http://schemas.microsoft.com/office/word/2012/wordml" xmlns:w16se="http://schemas.microsoft.com/office/word/2015/wordml/symex" xmlns:wpg="http://schemas.microsoft.com/office/word/2010/wordprocessingGroup" xmlns:wpi="http://schemas.microsoft.com/office/word/2010/wordprocessingInk" xmlns:wne="http://schemas.microsoft.com/office/word/2006/wordml" xmlns:wps="http://schemas.microsoft.com/office/word/2010/wordprocessingShape" mc:Ignorable="w14 w15 w16se wp14">
   <w:footnote w:type="separator" w:id="-1">
     <w:p>
       <w:pPr>
@@ -5181,7 +5181,7 @@
 </file>
 
 <file path=word/header1.xml><?xml version="1.0" encoding="utf-8"?>
-<w:hdr xmlns:wpc="http://schemas.microsoft.com/office/word/2010/wordprocessingCanvas" xmlns:mc="http://schemas.openxmlformats.org/markup-compatibility/2006" xmlns:o="urn:schemas-microsoft-com:office:office" xmlns:r="http://schemas.openxmlformats.org/officeDocument/2006/relationships" xmlns:m="http://schemas.openxmlformats.org/officeDocument/2006/math" xmlns:v="urn:schemas-microsoft-com:vml" xmlns:wp14="http://schemas.microsoft.com/office/word/2010/wordprocessingDrawing" xmlns:wp="http://schemas.openxmlformats.org/drawingml/2006/wordprocessingDrawing" xmlns:w10="urn:schemas-microsoft-com:office:word" xmlns:w="http://schemas.openxmlformats.org/wordprocessingml/2006/main" xmlns:w14="http://schemas.microsoft.com/office/word/2010/wordml" xmlns:w15="http://schemas.microsoft.com/office/word/2012/wordml" xmlns:wpg="http://schemas.microsoft.com/office/word/2010/wordprocessingGroup" xmlns:wpi="http://schemas.microsoft.com/office/word/2010/wordprocessingInk" xmlns:wne="http://schemas.microsoft.com/office/word/2006/wordml" xmlns:wps="http://schemas.microsoft.com/office/word/2010/wordprocessingShape" mc:Ignorable="w14 w15 wp14">
+<w:hdr xmlns:wpc="http://schemas.microsoft.com/office/word/2010/wordprocessingCanvas" xmlns:cx="http://schemas.microsoft.com/office/drawing/2014/chartex" xmlns:cx1="http://schemas.microsoft.com/office/drawing/2015/9/8/chartex" xmlns:cx2="http://schemas.microsoft.com/office/drawing/2015/10/21/chartex" xmlns:mc="http://schemas.openxmlformats.org/markup-compatibility/2006" xmlns:o="urn:schemas-microsoft-com:office:office" xmlns:r="http://schemas.openxmlformats.org/officeDocument/2006/relationships" xmlns:m="http://schemas.openxmlformats.org/officeDocument/2006/math" xmlns:v="urn:schemas-microsoft-com:vml" xmlns:wp14="http://schemas.microsoft.com/office/word/2010/wordprocessingDrawing" xmlns:wp="http://schemas.openxmlformats.org/drawingml/2006/wordprocessingDrawing" xmlns:w10="urn:schemas-microsoft-com:office:word" xmlns:w="http://schemas.openxmlformats.org/wordprocessingml/2006/main" xmlns:w14="http://schemas.microsoft.com/office/word/2010/wordml" xmlns:w15="http://schemas.microsoft.com/office/word/2012/wordml" xmlns:w16se="http://schemas.microsoft.com/office/word/2015/wordml/symex" xmlns:wpg="http://schemas.microsoft.com/office/word/2010/wordprocessingGroup" xmlns:wpi="http://schemas.microsoft.com/office/word/2010/wordprocessingInk" xmlns:wne="http://schemas.microsoft.com/office/word/2006/wordml" xmlns:wps="http://schemas.microsoft.com/office/word/2010/wordprocessingShape" mc:Ignorable="w14 w15 w16se wp14">
   <w:p>
     <w:pPr>
       <w:pStyle w:val="Cabealho"/>
@@ -5283,8 +5283,8 @@
 </file>
 
 <file path=word/numbering.xml><?xml version="1.0" encoding="utf-8"?>
-<w:numbering xmlns:wpc="http://schemas.microsoft.com/office/word/2010/wordprocessingCanvas" xmlns:mc="http://schemas.openxmlformats.org/markup-compatibility/2006" xmlns:o="urn:schemas-microsoft-com:office:office" xmlns:r="http://schemas.openxmlformats.org/officeDocument/2006/relationships" xmlns:m="http://schemas.openxmlformats.org/officeDocument/2006/math" xmlns:v="urn:schemas-microsoft-com:vml" xmlns:wp14="http://schemas.microsoft.com/office/word/2010/wordprocessingDrawing" xmlns:wp="http://schemas.openxmlformats.org/drawingml/2006/wordprocessingDrawing" xmlns:w10="urn:schemas-microsoft-com:office:word" xmlns:w="http://schemas.openxmlformats.org/wordprocessingml/2006/main" xmlns:w14="http://schemas.microsoft.com/office/word/2010/wordml" xmlns:w15="http://schemas.microsoft.com/office/word/2012/wordml" xmlns:wpg="http://schemas.microsoft.com/office/word/2010/wordprocessingGroup" xmlns:wpi="http://schemas.microsoft.com/office/word/2010/wordprocessingInk" xmlns:wne="http://schemas.microsoft.com/office/word/2006/wordml" xmlns:wps="http://schemas.microsoft.com/office/word/2010/wordprocessingShape" mc:Ignorable="w14 w15 wp14">
-  <w:abstractNum w:abstractNumId="0">
+<w:numbering xmlns:wpc="http://schemas.microsoft.com/office/word/2010/wordprocessingCanvas" xmlns:cx="http://schemas.microsoft.com/office/drawing/2014/chartex" xmlns:cx1="http://schemas.microsoft.com/office/drawing/2015/9/8/chartex" xmlns:cx2="http://schemas.microsoft.com/office/drawing/2015/10/21/chartex" xmlns:mc="http://schemas.openxmlformats.org/markup-compatibility/2006" xmlns:o="urn:schemas-microsoft-com:office:office" xmlns:r="http://schemas.openxmlformats.org/officeDocument/2006/relationships" xmlns:m="http://schemas.openxmlformats.org/officeDocument/2006/math" xmlns:v="urn:schemas-microsoft-com:vml" xmlns:wp14="http://schemas.microsoft.com/office/word/2010/wordprocessingDrawing" xmlns:wp="http://schemas.openxmlformats.org/drawingml/2006/wordprocessingDrawing" xmlns:w10="urn:schemas-microsoft-com:office:word" xmlns:w="http://schemas.openxmlformats.org/wordprocessingml/2006/main" xmlns:w14="http://schemas.microsoft.com/office/word/2010/wordml" xmlns:w15="http://schemas.microsoft.com/office/word/2012/wordml" xmlns:w16se="http://schemas.microsoft.com/office/word/2015/wordml/symex" xmlns:wpg="http://schemas.microsoft.com/office/word/2010/wordprocessingGroup" xmlns:wpi="http://schemas.microsoft.com/office/word/2010/wordprocessingInk" xmlns:wne="http://schemas.microsoft.com/office/word/2006/wordml" xmlns:wps="http://schemas.microsoft.com/office/word/2010/wordprocessingShape" mc:Ignorable="w14 w15 w16se wp14">
+  <w:abstractNum w:abstractNumId="0" w15:restartNumberingAfterBreak="0">
     <w:nsid w:val="12643FFD"/>
     <w:multiLevelType w:val="multilevel"/>
     <w:tmpl w:val="04160025"/>
@@ -5379,7 +5379,7 @@
       </w:pPr>
     </w:lvl>
   </w:abstractNum>
-  <w:abstractNum w:abstractNumId="1">
+  <w:abstractNum w:abstractNumId="1" w15:restartNumberingAfterBreak="0">
     <w:nsid w:val="165E3C32"/>
     <w:multiLevelType w:val="hybridMultilevel"/>
     <w:tmpl w:val="3726F870"/>
@@ -5492,7 +5492,7 @@
       </w:rPr>
     </w:lvl>
   </w:abstractNum>
-  <w:abstractNum w:abstractNumId="2">
+  <w:abstractNum w:abstractNumId="2" w15:restartNumberingAfterBreak="0">
     <w:nsid w:val="1CE66206"/>
     <w:multiLevelType w:val="hybridMultilevel"/>
     <w:tmpl w:val="9C52627A"/>
@@ -5581,7 +5581,7 @@
       </w:pPr>
     </w:lvl>
   </w:abstractNum>
-  <w:abstractNum w:abstractNumId="3">
+  <w:abstractNum w:abstractNumId="3" w15:restartNumberingAfterBreak="0">
     <w:nsid w:val="271A48D8"/>
     <w:multiLevelType w:val="hybridMultilevel"/>
     <w:tmpl w:val="9F62EDD6"/>
@@ -5694,7 +5694,7 @@
       </w:rPr>
     </w:lvl>
   </w:abstractNum>
-  <w:abstractNum w:abstractNumId="4">
+  <w:abstractNum w:abstractNumId="4" w15:restartNumberingAfterBreak="0">
     <w:nsid w:val="29084160"/>
     <w:multiLevelType w:val="singleLevel"/>
     <w:tmpl w:val="0409000F"/>
@@ -5711,7 +5711,7 @@
       </w:pPr>
     </w:lvl>
   </w:abstractNum>
-  <w:abstractNum w:abstractNumId="5">
+  <w:abstractNum w:abstractNumId="5" w15:restartNumberingAfterBreak="0">
     <w:nsid w:val="7CA92738"/>
     <w:multiLevelType w:val="hybridMultilevel"/>
     <w:tmpl w:val="81481718"/>
@@ -5846,7 +5846,7 @@
 </file>
 
 <file path=word/styles.xml><?xml version="1.0" encoding="utf-8"?>
-<w:styles xmlns:mc="http://schemas.openxmlformats.org/markup-compatibility/2006" xmlns:r="http://schemas.openxmlformats.org/officeDocument/2006/relationships" xmlns:w="http://schemas.openxmlformats.org/wordprocessingml/2006/main" xmlns:w14="http://schemas.microsoft.com/office/word/2010/wordml" xmlns:w15="http://schemas.microsoft.com/office/word/2012/wordml" mc:Ignorable="w14 w15">
+<w:styles xmlns:mc="http://schemas.openxmlformats.org/markup-compatibility/2006" xmlns:r="http://schemas.openxmlformats.org/officeDocument/2006/relationships" xmlns:w="http://schemas.openxmlformats.org/wordprocessingml/2006/main" xmlns:w14="http://schemas.microsoft.com/office/word/2010/wordml" xmlns:w15="http://schemas.microsoft.com/office/word/2012/wordml" xmlns:w16se="http://schemas.microsoft.com/office/word/2015/wordml/symex" mc:Ignorable="w14 w15 w16se">
   <w:docDefaults>
     <w:rPrDefault>
       <w:rPr>
@@ -5862,7 +5862,7 @@
       </w:pPr>
     </w:pPrDefault>
   </w:docDefaults>
-  <w:latentStyles w:defLockedState="0" w:defUIPriority="99" w:defSemiHidden="0" w:defUnhideWhenUsed="0" w:defQFormat="0" w:count="371">
+  <w:latentStyles w:defLockedState="0" w:defUIPriority="99" w:defSemiHidden="0" w:defUnhideWhenUsed="0" w:defQFormat="0" w:count="372">
     <w:lsdException w:name="Normal" w:uiPriority="0" w:qFormat="1"/>
     <w:lsdException w:name="heading 1" w:uiPriority="9" w:qFormat="1"/>
     <w:lsdException w:name="heading 2" w:semiHidden="1" w:uiPriority="9" w:unhideWhenUsed="1" w:qFormat="1"/>
@@ -5968,7 +5968,6 @@
     <w:lsdException w:name="HTML Sample" w:semiHidden="1" w:unhideWhenUsed="1"/>
     <w:lsdException w:name="HTML Typewriter" w:semiHidden="1" w:unhideWhenUsed="1"/>
     <w:lsdException w:name="HTML Variable" w:semiHidden="1" w:unhideWhenUsed="1"/>
-    <w:lsdException w:name="Normal Table" w:semiHidden="1" w:unhideWhenUsed="1"/>
     <w:lsdException w:name="annotation subject" w:semiHidden="1" w:unhideWhenUsed="1"/>
     <w:lsdException w:name="No List" w:semiHidden="1" w:unhideWhenUsed="1"/>
     <w:lsdException w:name="Outline List 1" w:semiHidden="1" w:unhideWhenUsed="1"/>
@@ -6015,10 +6014,8 @@
     <w:lsdException w:name="Table Subtle 2" w:semiHidden="1" w:unhideWhenUsed="1"/>
     <w:lsdException w:name="Table Web 1" w:semiHidden="1" w:unhideWhenUsed="1"/>
     <w:lsdException w:name="Table Web 2" w:semiHidden="1" w:unhideWhenUsed="1"/>
-    <w:lsdException w:name="Table Web 3" w:semiHidden="1" w:unhideWhenUsed="1"/>
     <w:lsdException w:name="Balloon Text" w:semiHidden="1" w:unhideWhenUsed="1"/>
     <w:lsdException w:name="Table Grid" w:uiPriority="39"/>
-    <w:lsdException w:name="Table Theme" w:semiHidden="1" w:unhideWhenUsed="1"/>
     <w:lsdException w:name="Placeholder Text" w:semiHidden="1"/>
     <w:lsdException w:name="No Spacing" w:uiPriority="1" w:qFormat="1"/>
     <w:lsdException w:name="Light Shading" w:uiPriority="60"/>
@@ -6234,6 +6231,7 @@
     <w:lsdException w:name="List Table 5 Dark Accent 6" w:uiPriority="50"/>
     <w:lsdException w:name="List Table 6 Colorful Accent 6" w:uiPriority="51"/>
     <w:lsdException w:name="List Table 7 Colorful Accent 6" w:uiPriority="52"/>
+    <w:lsdException w:name="Mention" w:semiHidden="1" w:unhideWhenUsed="1"/>
   </w:latentStyles>
   <w:style w:type="paragraph" w:default="1" w:styleId="Normal">
     <w:name w:val="Normal"/>
@@ -6559,7 +6557,6 @@
       <w:spacing w:after="0" w:line="240" w:lineRule="auto"/>
     </w:pPr>
     <w:tblPr>
-      <w:tblInd w:w="0" w:type="dxa"/>
       <w:tblBorders>
         <w:top w:val="single" w:sz="4" w:space="0" w:color="auto"/>
         <w:left w:val="single" w:sz="4" w:space="0" w:color="auto"/>
@@ -6568,12 +6565,6 @@
         <w:insideH w:val="single" w:sz="4" w:space="0" w:color="auto"/>
         <w:insideV w:val="single" w:sz="4" w:space="0" w:color="auto"/>
       </w:tblBorders>
-      <w:tblCellMar>
-        <w:top w:w="0" w:type="dxa"/>
-        <w:left w:w="108" w:type="dxa"/>
-        <w:bottom w:w="0" w:type="dxa"/>
-        <w:right w:w="108" w:type="dxa"/>
-      </w:tblCellMar>
     </w:tblPr>
   </w:style>
   <w:style w:type="paragraph" w:styleId="PargrafodaLista">

</xml_diff>

<commit_message>
Atualização dos documentos de acompanhamento da OS 4757 e do formato da Planilha de Contagem de Pontos de Função.
</commit_message>
<xml_diff>
--- a/00_GESTAO_GERAL/05_ORDEM_SERVICO/02_OS4757/01_GESTAO/OS 4757 - Documento de Acompanhamento.docx
+++ b/00_GESTAO_GERAL/05_ORDEM_SERVICO/02_OS4757/01_GESTAO/OS 4757 - Documento de Acompanhamento.docx
@@ -1009,7 +1009,7 @@
                 <w:sz w:val="24"/>
                 <w:szCs w:val="24"/>
               </w:rPr>
-              <w:t>26</w:t>
+              <w:t>30</w:t>
             </w:r>
             <w:r>
               <w:rPr>
@@ -1023,8 +1023,10 @@
                 <w:sz w:val="24"/>
                 <w:szCs w:val="24"/>
               </w:rPr>
-              <w:t>4</w:t>
-            </w:r>
+              <w:t>5</w:t>
+            </w:r>
+            <w:bookmarkStart w:id="0" w:name="_GoBack"/>
+            <w:bookmarkEnd w:id="0"/>
             <w:r>
               <w:rPr>
                 <w:sz w:val="24"/>
@@ -1810,7 +1812,7 @@
                 <w:sz w:val="24"/>
                 <w:szCs w:val="24"/>
               </w:rPr>
-              <w:t>Aberta</w:t>
+              <w:t>Plano Entregue</w:t>
             </w:r>
           </w:p>
         </w:tc>
@@ -1872,14 +1874,7 @@
                 <w:sz w:val="24"/>
                 <w:szCs w:val="24"/>
               </w:rPr>
-              <w:t>2</w:t>
-            </w:r>
-            <w:r>
-              <w:rPr>
-                <w:sz w:val="24"/>
-                <w:szCs w:val="24"/>
-              </w:rPr>
-              <w:t>6</w:t>
+              <w:t>10</w:t>
             </w:r>
             <w:r>
               <w:rPr>
@@ -1893,7 +1888,7 @@
                 <w:sz w:val="24"/>
                 <w:szCs w:val="24"/>
               </w:rPr>
-              <w:t>4</w:t>
+              <w:t>5</w:t>
             </w:r>
             <w:r>
               <w:rPr>
@@ -2253,7 +2248,13 @@
               <w:jc w:val="center"/>
             </w:pPr>
             <w:r>
-              <w:t>10/03/16</w:t>
+              <w:t>10/0</w:t>
+            </w:r>
+            <w:r>
+              <w:t>5</w:t>
+            </w:r>
+            <w:r>
+              <w:t>/16</w:t>
             </w:r>
           </w:p>
         </w:tc>
@@ -3660,8 +3661,6 @@
               </w:rPr>
               <w:t>6</w:t>
             </w:r>
-            <w:bookmarkStart w:id="0" w:name="_GoBack"/>
-            <w:bookmarkEnd w:id="0"/>
             <w:r>
               <w:rPr>
                 <w:b/>
@@ -5070,7 +5069,7 @@
               <v:shape id="_x0000_s2050" type="#_x0000_t75" style="position:absolute;left:0;text-align:left;margin-left:165.8pt;margin-top:4.85pt;width:211.25pt;height:35.9pt;z-index:251660800;mso-position-horizontal-relative:text;mso-position-vertical-relative:text">
                 <v:imagedata r:id="rId1" o:title=""/>
               </v:shape>
-              <o:OLEObject Type="Embed" ProgID="PBrush" ShapeID="_x0000_s2050" DrawAspect="Content" ObjectID="_1525587184" r:id="rId2"/>
+              <o:OLEObject Type="Embed" ProgID="PBrush" ShapeID="_x0000_s2050" DrawAspect="Content" ObjectID="_1526199216" r:id="rId2"/>
             </w:object>
           </w:r>
         </w:p>
@@ -5968,6 +5967,7 @@
     <w:lsdException w:name="HTML Sample" w:semiHidden="1" w:unhideWhenUsed="1"/>
     <w:lsdException w:name="HTML Typewriter" w:semiHidden="1" w:unhideWhenUsed="1"/>
     <w:lsdException w:name="HTML Variable" w:semiHidden="1" w:unhideWhenUsed="1"/>
+    <w:lsdException w:name="Normal Table" w:semiHidden="1" w:unhideWhenUsed="1"/>
     <w:lsdException w:name="annotation subject" w:semiHidden="1" w:unhideWhenUsed="1"/>
     <w:lsdException w:name="No List" w:semiHidden="1" w:unhideWhenUsed="1"/>
     <w:lsdException w:name="Outline List 1" w:semiHidden="1" w:unhideWhenUsed="1"/>
@@ -6014,8 +6014,10 @@
     <w:lsdException w:name="Table Subtle 2" w:semiHidden="1" w:unhideWhenUsed="1"/>
     <w:lsdException w:name="Table Web 1" w:semiHidden="1" w:unhideWhenUsed="1"/>
     <w:lsdException w:name="Table Web 2" w:semiHidden="1" w:unhideWhenUsed="1"/>
+    <w:lsdException w:name="Table Web 3" w:semiHidden="1" w:unhideWhenUsed="1"/>
     <w:lsdException w:name="Balloon Text" w:semiHidden="1" w:unhideWhenUsed="1"/>
     <w:lsdException w:name="Table Grid" w:uiPriority="39"/>
+    <w:lsdException w:name="Table Theme" w:semiHidden="1" w:unhideWhenUsed="1"/>
     <w:lsdException w:name="Placeholder Text" w:semiHidden="1"/>
     <w:lsdException w:name="No Spacing" w:uiPriority="1" w:qFormat="1"/>
     <w:lsdException w:name="Light Shading" w:uiPriority="60"/>

</xml_diff>

<commit_message>
Atualização dos documentos de acompanhamento da OS 4757.
</commit_message>
<xml_diff>
--- a/00_GESTAO_GERAL/05_ORDEM_SERVICO/02_OS4757/01_GESTAO/OS 4757 - Documento de Acompanhamento.docx
+++ b/00_GESTAO_GERAL/05_ORDEM_SERVICO/02_OS4757/01_GESTAO/OS 4757 - Documento de Acompanhamento.docx
@@ -1,6 +1,6 @@
 
 <file path=word/document.xml><?xml version="1.0" encoding="utf-8"?>
-<w:document xmlns:wpc="http://schemas.microsoft.com/office/word/2010/wordprocessingCanvas" xmlns:mc="http://schemas.openxmlformats.org/markup-compatibility/2006" xmlns:o="urn:schemas-microsoft-com:office:office" xmlns:r="http://schemas.openxmlformats.org/officeDocument/2006/relationships" xmlns:m="http://schemas.openxmlformats.org/officeDocument/2006/math" xmlns:v="urn:schemas-microsoft-com:vml" xmlns:wp14="http://schemas.microsoft.com/office/word/2010/wordprocessingDrawing" xmlns:wp="http://schemas.openxmlformats.org/drawingml/2006/wordprocessingDrawing" xmlns:w10="urn:schemas-microsoft-com:office:word" xmlns:w="http://schemas.openxmlformats.org/wordprocessingml/2006/main" xmlns:w14="http://schemas.microsoft.com/office/word/2010/wordml" xmlns:w15="http://schemas.microsoft.com/office/word/2012/wordml" xmlns:wpg="http://schemas.microsoft.com/office/word/2010/wordprocessingGroup" xmlns:wpi="http://schemas.microsoft.com/office/word/2010/wordprocessingInk" xmlns:wne="http://schemas.microsoft.com/office/word/2006/wordml" xmlns:wps="http://schemas.microsoft.com/office/word/2010/wordprocessingShape" mc:Ignorable="w14 w15 wp14">
+<w:document xmlns:wpc="http://schemas.microsoft.com/office/word/2010/wordprocessingCanvas" xmlns:cx="http://schemas.microsoft.com/office/drawing/2014/chartex" xmlns:cx1="http://schemas.microsoft.com/office/drawing/2015/9/8/chartex" xmlns:cx2="http://schemas.microsoft.com/office/drawing/2015/10/21/chartex" xmlns:mc="http://schemas.openxmlformats.org/markup-compatibility/2006" xmlns:o="urn:schemas-microsoft-com:office:office" xmlns:r="http://schemas.openxmlformats.org/officeDocument/2006/relationships" xmlns:m="http://schemas.openxmlformats.org/officeDocument/2006/math" xmlns:v="urn:schemas-microsoft-com:vml" xmlns:wp14="http://schemas.microsoft.com/office/word/2010/wordprocessingDrawing" xmlns:wp="http://schemas.openxmlformats.org/drawingml/2006/wordprocessingDrawing" xmlns:w10="urn:schemas-microsoft-com:office:word" xmlns:w="http://schemas.openxmlformats.org/wordprocessingml/2006/main" xmlns:w14="http://schemas.microsoft.com/office/word/2010/wordml" xmlns:w15="http://schemas.microsoft.com/office/word/2012/wordml" xmlns:w16se="http://schemas.microsoft.com/office/word/2015/wordml/symex" xmlns:wpg="http://schemas.microsoft.com/office/word/2010/wordprocessingGroup" xmlns:wpi="http://schemas.microsoft.com/office/word/2010/wordprocessingInk" xmlns:wne="http://schemas.microsoft.com/office/word/2006/wordml" xmlns:wps="http://schemas.microsoft.com/office/word/2010/wordprocessingShape" mc:Ignorable="w14 w15 w16se wp14">
   <w:body>
     <w:p>
       <w:pPr>
@@ -557,6 +557,14 @@
                 <w:szCs w:val="24"/>
               </w:rPr>
             </w:pPr>
+            <w:r>
+              <w:rPr>
+                <w:b/>
+                <w:sz w:val="24"/>
+                <w:szCs w:val="24"/>
+              </w:rPr>
+              <w:t>107</w:t>
+            </w:r>
           </w:p>
         </w:tc>
         <w:tc>
@@ -572,6 +580,13 @@
                 <w:szCs w:val="24"/>
               </w:rPr>
             </w:pPr>
+            <w:r>
+              <w:rPr>
+                <w:sz w:val="24"/>
+                <w:szCs w:val="24"/>
+              </w:rPr>
+              <w:t>17/06/16</w:t>
+            </w:r>
           </w:p>
         </w:tc>
         <w:tc>
@@ -587,6 +602,13 @@
                 <w:szCs w:val="24"/>
               </w:rPr>
             </w:pPr>
+            <w:r>
+              <w:rPr>
+                <w:sz w:val="24"/>
+                <w:szCs w:val="24"/>
+              </w:rPr>
+              <w:t>69</w:t>
+            </w:r>
             <w:r>
               <w:rPr>
                 <w:sz w:val="24"/>
@@ -1094,7 +1116,7 @@
                 <w:sz w:val="24"/>
                 <w:szCs w:val="24"/>
               </w:rPr>
-              <w:t>Plano Entregue</w:t>
+              <w:t>Entregue</w:t>
             </w:r>
           </w:p>
         </w:tc>
@@ -1537,7 +1559,10 @@
               <w:jc w:val="center"/>
             </w:pPr>
             <w:r>
-              <w:t>08/06/16</w:t>
+              <w:t>13</w:t>
+            </w:r>
+            <w:r>
+              <w:t>/06/16</w:t>
             </w:r>
           </w:p>
         </w:tc>
@@ -1605,7 +1630,10 @@
               <w:jc w:val="center"/>
             </w:pPr>
             <w:r>
-              <w:t>15/06/16</w:t>
+              <w:t>27</w:t>
+            </w:r>
+            <w:r>
+              <w:t>/06/16</w:t>
             </w:r>
           </w:p>
         </w:tc>
@@ -1667,7 +1695,16 @@
               <w:jc w:val="center"/>
             </w:pPr>
             <w:r>
-              <w:t>27/06/16</w:t>
+              <w:t>11</w:t>
+            </w:r>
+            <w:r>
+              <w:t>/</w:t>
+            </w:r>
+            <w:r>
+              <w:t>07</w:t>
+            </w:r>
+            <w:r>
+              <w:t>/16</w:t>
             </w:r>
           </w:p>
         </w:tc>
@@ -1729,7 +1766,10 @@
               <w:jc w:val="center"/>
             </w:pPr>
             <w:r>
-              <w:t>02/07/16</w:t>
+              <w:t>11</w:t>
+            </w:r>
+            <w:r>
+              <w:t>/07/16</w:t>
             </w:r>
           </w:p>
         </w:tc>
@@ -1791,7 +1831,16 @@
               <w:jc w:val="center"/>
             </w:pPr>
             <w:r>
-              <w:t>28/06/16</w:t>
+              <w:t>12</w:t>
+            </w:r>
+            <w:r>
+              <w:t>/0</w:t>
+            </w:r>
+            <w:r>
+              <w:t>7</w:t>
+            </w:r>
+            <w:r>
+              <w:t>/16</w:t>
             </w:r>
           </w:p>
         </w:tc>
@@ -1853,7 +1902,19 @@
               <w:jc w:val="center"/>
             </w:pPr>
             <w:r>
-              <w:t>25/12/16</w:t>
+              <w:t>08</w:t>
+            </w:r>
+            <w:r>
+              <w:t>/</w:t>
+            </w:r>
+            <w:r>
+              <w:t>01</w:t>
+            </w:r>
+            <w:r>
+              <w:t>/1</w:t>
+            </w:r>
+            <w:r>
+              <w:t>7</w:t>
             </w:r>
           </w:p>
         </w:tc>
@@ -2167,75 +2228,78 @@
             <w:r>
               <w:t>/06/2016</w:t>
             </w:r>
+          </w:p>
+        </w:tc>
+        <w:tc>
+          <w:tcPr>
+            <w:tcW w:w="2835" w:type="dxa"/>
+          </w:tcPr>
+          <w:p>
+            <w:pPr>
+              <w:spacing w:after="0"/>
+            </w:pPr>
+            <w:r>
+              <w:t>NTC - Cristiano</w:t>
+            </w:r>
+          </w:p>
+        </w:tc>
+      </w:tr>
+      <w:tr>
+        <w:tc>
+          <w:tcPr>
+            <w:tcW w:w="1134" w:type="dxa"/>
+          </w:tcPr>
+          <w:p>
+            <w:pPr>
+              <w:spacing w:after="0"/>
+              <w:jc w:val="center"/>
+            </w:pPr>
+            <w:r>
+              <w:t>20</w:t>
+            </w:r>
+            <w:r>
+              <w:t>/06/16</w:t>
+            </w:r>
+          </w:p>
+        </w:tc>
+        <w:tc>
+          <w:tcPr>
+            <w:tcW w:w="5102" w:type="dxa"/>
+          </w:tcPr>
+          <w:p>
+            <w:pPr>
+              <w:spacing w:after="0"/>
+            </w:pPr>
+            <w:r>
+              <w:t>Entrega via</w:t>
+            </w:r>
+            <w:r>
+              <w:t xml:space="preserve"> SOS e artefatos no repositório</w:t>
+            </w:r>
+          </w:p>
+        </w:tc>
+        <w:tc>
+          <w:tcPr>
+            <w:tcW w:w="2835" w:type="dxa"/>
+          </w:tcPr>
+          <w:p>
+            <w:pPr>
+              <w:spacing w:after="0"/>
+            </w:pPr>
+            <w:r>
+              <w:t xml:space="preserve">NTC </w:t>
+            </w:r>
+            <w:r>
+              <w:t>-</w:t>
+            </w:r>
+            <w:r>
+              <w:t xml:space="preserve"> </w:t>
+            </w:r>
+            <w:r>
+              <w:t>Rodrigo Borges</w:t>
+            </w:r>
             <w:bookmarkStart w:id="0" w:name="_GoBack"/>
             <w:bookmarkEnd w:id="0"/>
-          </w:p>
-        </w:tc>
-        <w:tc>
-          <w:tcPr>
-            <w:tcW w:w="2835" w:type="dxa"/>
-          </w:tcPr>
-          <w:p>
-            <w:pPr>
-              <w:spacing w:after="0"/>
-            </w:pPr>
-            <w:r>
-              <w:t>NTC - Cristiano</w:t>
-            </w:r>
-          </w:p>
-        </w:tc>
-      </w:tr>
-      <w:tr>
-        <w:tc>
-          <w:tcPr>
-            <w:tcW w:w="1134" w:type="dxa"/>
-          </w:tcPr>
-          <w:p>
-            <w:pPr>
-              <w:spacing w:after="0"/>
-              <w:jc w:val="center"/>
-            </w:pPr>
-            <w:r>
-              <w:t>20</w:t>
-            </w:r>
-            <w:r>
-              <w:t>/06/16</w:t>
-            </w:r>
-          </w:p>
-        </w:tc>
-        <w:tc>
-          <w:tcPr>
-            <w:tcW w:w="5102" w:type="dxa"/>
-          </w:tcPr>
-          <w:p>
-            <w:pPr>
-              <w:spacing w:after="0"/>
-            </w:pPr>
-            <w:r>
-              <w:t>Entrega</w:t>
-            </w:r>
-          </w:p>
-        </w:tc>
-        <w:tc>
-          <w:tcPr>
-            <w:tcW w:w="2835" w:type="dxa"/>
-          </w:tcPr>
-          <w:p>
-            <w:pPr>
-              <w:spacing w:after="0"/>
-            </w:pPr>
-            <w:r>
-              <w:t xml:space="preserve">NTC </w:t>
-            </w:r>
-            <w:r>
-              <w:t>–</w:t>
-            </w:r>
-            <w:r>
-              <w:t xml:space="preserve"> </w:t>
-            </w:r>
-            <w:r>
-              <w:t>Rodrigo Borges</w:t>
-            </w:r>
           </w:p>
         </w:tc>
       </w:tr>
@@ -2966,7 +3030,13 @@
               <w:rPr>
                 <w:b/>
               </w:rPr>
-              <w:t>6,0</w:t>
+              <w:t>6,</w:t>
+            </w:r>
+            <w:r>
+              <w:rPr>
+                <w:b/>
+              </w:rPr>
+              <w:t>9</w:t>
             </w:r>
           </w:p>
         </w:tc>
@@ -4037,7 +4107,25 @@
               <w:rPr>
                 <w:b/>
               </w:rPr>
-              <w:t>15,0</w:t>
+              <w:t>1</w:t>
+            </w:r>
+            <w:r>
+              <w:rPr>
+                <w:b/>
+              </w:rPr>
+              <w:t>7</w:t>
+            </w:r>
+            <w:r>
+              <w:rPr>
+                <w:b/>
+              </w:rPr>
+              <w:t>,</w:t>
+            </w:r>
+            <w:r>
+              <w:rPr>
+                <w:b/>
+              </w:rPr>
+              <w:t>3</w:t>
             </w:r>
           </w:p>
         </w:tc>
@@ -4154,7 +4242,7 @@
 </file>
 
 <file path=word/endnotes.xml><?xml version="1.0" encoding="utf-8"?>
-<w:endnotes xmlns:wpc="http://schemas.microsoft.com/office/word/2010/wordprocessingCanvas" xmlns:mc="http://schemas.openxmlformats.org/markup-compatibility/2006" xmlns:o="urn:schemas-microsoft-com:office:office" xmlns:r="http://schemas.openxmlformats.org/officeDocument/2006/relationships" xmlns:m="http://schemas.openxmlformats.org/officeDocument/2006/math" xmlns:v="urn:schemas-microsoft-com:vml" xmlns:wp14="http://schemas.microsoft.com/office/word/2010/wordprocessingDrawing" xmlns:wp="http://schemas.openxmlformats.org/drawingml/2006/wordprocessingDrawing" xmlns:w10="urn:schemas-microsoft-com:office:word" xmlns:w="http://schemas.openxmlformats.org/wordprocessingml/2006/main" xmlns:w14="http://schemas.microsoft.com/office/word/2010/wordml" xmlns:w15="http://schemas.microsoft.com/office/word/2012/wordml" xmlns:wpg="http://schemas.microsoft.com/office/word/2010/wordprocessingGroup" xmlns:wpi="http://schemas.microsoft.com/office/word/2010/wordprocessingInk" xmlns:wne="http://schemas.microsoft.com/office/word/2006/wordml" xmlns:wps="http://schemas.microsoft.com/office/word/2010/wordprocessingShape" mc:Ignorable="w14 w15 wp14">
+<w:endnotes xmlns:wpc="http://schemas.microsoft.com/office/word/2010/wordprocessingCanvas" xmlns:cx="http://schemas.microsoft.com/office/drawing/2014/chartex" xmlns:cx1="http://schemas.microsoft.com/office/drawing/2015/9/8/chartex" xmlns:cx2="http://schemas.microsoft.com/office/drawing/2015/10/21/chartex" xmlns:mc="http://schemas.openxmlformats.org/markup-compatibility/2006" xmlns:o="urn:schemas-microsoft-com:office:office" xmlns:r="http://schemas.openxmlformats.org/officeDocument/2006/relationships" xmlns:m="http://schemas.openxmlformats.org/officeDocument/2006/math" xmlns:v="urn:schemas-microsoft-com:vml" xmlns:wp14="http://schemas.microsoft.com/office/word/2010/wordprocessingDrawing" xmlns:wp="http://schemas.openxmlformats.org/drawingml/2006/wordprocessingDrawing" xmlns:w10="urn:schemas-microsoft-com:office:word" xmlns:w="http://schemas.openxmlformats.org/wordprocessingml/2006/main" xmlns:w14="http://schemas.microsoft.com/office/word/2010/wordml" xmlns:w15="http://schemas.microsoft.com/office/word/2012/wordml" xmlns:w16se="http://schemas.microsoft.com/office/word/2015/wordml/symex" xmlns:wpg="http://schemas.microsoft.com/office/word/2010/wordprocessingGroup" xmlns:wpi="http://schemas.microsoft.com/office/word/2010/wordprocessingInk" xmlns:wne="http://schemas.microsoft.com/office/word/2006/wordml" xmlns:wps="http://schemas.microsoft.com/office/word/2010/wordprocessingShape" mc:Ignorable="w14 w15 w16se wp14">
   <w:endnote w:type="separator" w:id="-1">
     <w:p>
       <w:r>
@@ -4173,7 +4261,7 @@
 </file>
 
 <file path=word/footer1.xml><?xml version="1.0" encoding="utf-8"?>
-<w:ftr xmlns:wpc="http://schemas.microsoft.com/office/word/2010/wordprocessingCanvas" xmlns:mc="http://schemas.openxmlformats.org/markup-compatibility/2006" xmlns:o="urn:schemas-microsoft-com:office:office" xmlns:r="http://schemas.openxmlformats.org/officeDocument/2006/relationships" xmlns:m="http://schemas.openxmlformats.org/officeDocument/2006/math" xmlns:v="urn:schemas-microsoft-com:vml" xmlns:wp14="http://schemas.microsoft.com/office/word/2010/wordprocessingDrawing" xmlns:wp="http://schemas.openxmlformats.org/drawingml/2006/wordprocessingDrawing" xmlns:w10="urn:schemas-microsoft-com:office:word" xmlns:w="http://schemas.openxmlformats.org/wordprocessingml/2006/main" xmlns:w14="http://schemas.microsoft.com/office/word/2010/wordml" xmlns:w15="http://schemas.microsoft.com/office/word/2012/wordml" xmlns:wpg="http://schemas.microsoft.com/office/word/2010/wordprocessingGroup" xmlns:wpi="http://schemas.microsoft.com/office/word/2010/wordprocessingInk" xmlns:wne="http://schemas.microsoft.com/office/word/2006/wordml" xmlns:wps="http://schemas.microsoft.com/office/word/2010/wordprocessingShape" mc:Ignorable="w14 w15 wp14">
+<w:ftr xmlns:wpc="http://schemas.microsoft.com/office/word/2010/wordprocessingCanvas" xmlns:cx="http://schemas.microsoft.com/office/drawing/2014/chartex" xmlns:cx1="http://schemas.microsoft.com/office/drawing/2015/9/8/chartex" xmlns:cx2="http://schemas.microsoft.com/office/drawing/2015/10/21/chartex" xmlns:mc="http://schemas.openxmlformats.org/markup-compatibility/2006" xmlns:o="urn:schemas-microsoft-com:office:office" xmlns:r="http://schemas.openxmlformats.org/officeDocument/2006/relationships" xmlns:m="http://schemas.openxmlformats.org/officeDocument/2006/math" xmlns:v="urn:schemas-microsoft-com:vml" xmlns:wp14="http://schemas.microsoft.com/office/word/2010/wordprocessingDrawing" xmlns:wp="http://schemas.openxmlformats.org/drawingml/2006/wordprocessingDrawing" xmlns:w10="urn:schemas-microsoft-com:office:word" xmlns:w="http://schemas.openxmlformats.org/wordprocessingml/2006/main" xmlns:w14="http://schemas.microsoft.com/office/word/2010/wordml" xmlns:w15="http://schemas.microsoft.com/office/word/2012/wordml" xmlns:w16se="http://schemas.microsoft.com/office/word/2015/wordml/symex" xmlns:wpg="http://schemas.microsoft.com/office/word/2010/wordprocessingGroup" xmlns:wpi="http://schemas.microsoft.com/office/word/2010/wordprocessingInk" xmlns:wne="http://schemas.microsoft.com/office/word/2006/wordml" xmlns:wps="http://schemas.microsoft.com/office/word/2010/wordprocessingShape" mc:Ignorable="w14 w15 w16se wp14">
   <w:p>
     <w:pPr>
       <w:pStyle w:val="Rodap"/>
@@ -4245,7 +4333,7 @@
         <v:shape id="_x0000_s2051" type="#_x0000_t75" style="position:absolute;margin-left:275.05pt;margin-top:-9.15pt;width:211.25pt;height:35.9pt;z-index:251656704">
           <v:imagedata r:id="rId1" o:title=""/>
         </v:shape>
-        <o:OLEObject Type="Embed" ProgID="PBrush" ShapeID="_x0000_s2051" DrawAspect="Content" ObjectID="_1527948302" r:id="rId2"/>
+        <o:OLEObject Type="Embed" ProgID="PBrush" ShapeID="_x0000_s2051" DrawAspect="Content" ObjectID="_1528005169" r:id="rId2"/>
       </w:object>
     </w:r>
   </w:p>
@@ -4253,7 +4341,7 @@
 </file>
 
 <file path=word/footnotes.xml><?xml version="1.0" encoding="utf-8"?>
-<w:footnotes xmlns:wpc="http://schemas.microsoft.com/office/word/2010/wordprocessingCanvas" xmlns:mc="http://schemas.openxmlformats.org/markup-compatibility/2006" xmlns:o="urn:schemas-microsoft-com:office:office" xmlns:r="http://schemas.openxmlformats.org/officeDocument/2006/relationships" xmlns:m="http://schemas.openxmlformats.org/officeDocument/2006/math" xmlns:v="urn:schemas-microsoft-com:vml" xmlns:wp14="http://schemas.microsoft.com/office/word/2010/wordprocessingDrawing" xmlns:wp="http://schemas.openxmlformats.org/drawingml/2006/wordprocessingDrawing" xmlns:w10="urn:schemas-microsoft-com:office:word" xmlns:w="http://schemas.openxmlformats.org/wordprocessingml/2006/main" xmlns:w14="http://schemas.microsoft.com/office/word/2010/wordml" xmlns:w15="http://schemas.microsoft.com/office/word/2012/wordml" xmlns:wpg="http://schemas.microsoft.com/office/word/2010/wordprocessingGroup" xmlns:wpi="http://schemas.microsoft.com/office/word/2010/wordprocessingInk" xmlns:wne="http://schemas.microsoft.com/office/word/2006/wordml" xmlns:wps="http://schemas.microsoft.com/office/word/2010/wordprocessingShape" mc:Ignorable="w14 w15 wp14">
+<w:footnotes xmlns:wpc="http://schemas.microsoft.com/office/word/2010/wordprocessingCanvas" xmlns:cx="http://schemas.microsoft.com/office/drawing/2014/chartex" xmlns:cx1="http://schemas.microsoft.com/office/drawing/2015/9/8/chartex" xmlns:cx2="http://schemas.microsoft.com/office/drawing/2015/10/21/chartex" xmlns:mc="http://schemas.openxmlformats.org/markup-compatibility/2006" xmlns:o="urn:schemas-microsoft-com:office:office" xmlns:r="http://schemas.openxmlformats.org/officeDocument/2006/relationships" xmlns:m="http://schemas.openxmlformats.org/officeDocument/2006/math" xmlns:v="urn:schemas-microsoft-com:vml" xmlns:wp14="http://schemas.microsoft.com/office/word/2010/wordprocessingDrawing" xmlns:wp="http://schemas.openxmlformats.org/drawingml/2006/wordprocessingDrawing" xmlns:w10="urn:schemas-microsoft-com:office:word" xmlns:w="http://schemas.openxmlformats.org/wordprocessingml/2006/main" xmlns:w14="http://schemas.microsoft.com/office/word/2010/wordml" xmlns:w15="http://schemas.microsoft.com/office/word/2012/wordml" xmlns:w16se="http://schemas.microsoft.com/office/word/2015/wordml/symex" xmlns:wpg="http://schemas.microsoft.com/office/word/2010/wordprocessingGroup" xmlns:wpi="http://schemas.microsoft.com/office/word/2010/wordprocessingInk" xmlns:wne="http://schemas.microsoft.com/office/word/2006/wordml" xmlns:wps="http://schemas.microsoft.com/office/word/2010/wordprocessingShape" mc:Ignorable="w14 w15 w16se wp14">
   <w:footnote w:type="separator" w:id="-1">
     <w:p>
       <w:r>
@@ -4272,7 +4360,7 @@
 </file>
 
 <file path=word/header1.xml><?xml version="1.0" encoding="utf-8"?>
-<w:hdr xmlns:wpc="http://schemas.microsoft.com/office/word/2010/wordprocessingCanvas" xmlns:mc="http://schemas.openxmlformats.org/markup-compatibility/2006" xmlns:o="urn:schemas-microsoft-com:office:office" xmlns:r="http://schemas.openxmlformats.org/officeDocument/2006/relationships" xmlns:m="http://schemas.openxmlformats.org/officeDocument/2006/math" xmlns:v="urn:schemas-microsoft-com:vml" xmlns:wp14="http://schemas.microsoft.com/office/word/2010/wordprocessingDrawing" xmlns:wp="http://schemas.openxmlformats.org/drawingml/2006/wordprocessingDrawing" xmlns:w10="urn:schemas-microsoft-com:office:word" xmlns:w="http://schemas.openxmlformats.org/wordprocessingml/2006/main" xmlns:w14="http://schemas.microsoft.com/office/word/2010/wordml" xmlns:w15="http://schemas.microsoft.com/office/word/2012/wordml" xmlns:wpg="http://schemas.microsoft.com/office/word/2010/wordprocessingGroup" xmlns:wpi="http://schemas.microsoft.com/office/word/2010/wordprocessingInk" xmlns:wne="http://schemas.microsoft.com/office/word/2006/wordml" xmlns:wps="http://schemas.microsoft.com/office/word/2010/wordprocessingShape" mc:Ignorable="w14 w15 wp14">
+<w:hdr xmlns:wpc="http://schemas.microsoft.com/office/word/2010/wordprocessingCanvas" xmlns:cx="http://schemas.microsoft.com/office/drawing/2014/chartex" xmlns:cx1="http://schemas.microsoft.com/office/drawing/2015/9/8/chartex" xmlns:cx2="http://schemas.microsoft.com/office/drawing/2015/10/21/chartex" xmlns:mc="http://schemas.openxmlformats.org/markup-compatibility/2006" xmlns:o="urn:schemas-microsoft-com:office:office" xmlns:r="http://schemas.openxmlformats.org/officeDocument/2006/relationships" xmlns:m="http://schemas.openxmlformats.org/officeDocument/2006/math" xmlns:v="urn:schemas-microsoft-com:vml" xmlns:wp14="http://schemas.microsoft.com/office/word/2010/wordprocessingDrawing" xmlns:wp="http://schemas.openxmlformats.org/drawingml/2006/wordprocessingDrawing" xmlns:w10="urn:schemas-microsoft-com:office:word" xmlns:w="http://schemas.openxmlformats.org/wordprocessingml/2006/main" xmlns:w14="http://schemas.microsoft.com/office/word/2010/wordml" xmlns:w15="http://schemas.microsoft.com/office/word/2012/wordml" xmlns:w16se="http://schemas.microsoft.com/office/word/2015/wordml/symex" xmlns:wpg="http://schemas.microsoft.com/office/word/2010/wordprocessingGroup" xmlns:wpi="http://schemas.microsoft.com/office/word/2010/wordprocessingInk" xmlns:wne="http://schemas.microsoft.com/office/word/2006/wordml" xmlns:wps="http://schemas.microsoft.com/office/word/2010/wordprocessingShape" mc:Ignorable="w14 w15 w16se wp14">
   <w:p>
     <w:pPr>
       <w:pStyle w:val="Cabealho"/>
@@ -4415,7 +4503,7 @@
 </file>
 
 <file path=word/styles.xml><?xml version="1.0" encoding="utf-8"?>
-<w:styles xmlns:mc="http://schemas.openxmlformats.org/markup-compatibility/2006" xmlns:r="http://schemas.openxmlformats.org/officeDocument/2006/relationships" xmlns:w="http://schemas.openxmlformats.org/wordprocessingml/2006/main" xmlns:w14="http://schemas.microsoft.com/office/word/2010/wordml" xmlns:w15="http://schemas.microsoft.com/office/word/2012/wordml" mc:Ignorable="w14 w15">
+<w:styles xmlns:mc="http://schemas.openxmlformats.org/markup-compatibility/2006" xmlns:r="http://schemas.openxmlformats.org/officeDocument/2006/relationships" xmlns:w="http://schemas.openxmlformats.org/wordprocessingml/2006/main" xmlns:w14="http://schemas.microsoft.com/office/word/2010/wordml" xmlns:w15="http://schemas.microsoft.com/office/word/2012/wordml" xmlns:w16se="http://schemas.microsoft.com/office/word/2015/wordml/symex" mc:Ignorable="w14 w15 w16se">
   <w:docDefaults>
     <w:rPrDefault>
       <w:rPr>
@@ -4425,7 +4513,7 @@
     </w:rPrDefault>
     <w:pPrDefault/>
   </w:docDefaults>
-  <w:latentStyles w:defLockedState="0" w:defUIPriority="99" w:defSemiHidden="0" w:defUnhideWhenUsed="0" w:defQFormat="0" w:count="371">
+  <w:latentStyles w:defLockedState="0" w:defUIPriority="99" w:defSemiHidden="0" w:defUnhideWhenUsed="0" w:defQFormat="0" w:count="372">
     <w:lsdException w:name="Normal" w:uiPriority="0" w:qFormat="1"/>
     <w:lsdException w:name="heading 1" w:uiPriority="9" w:qFormat="1"/>
     <w:lsdException w:name="heading 2" w:semiHidden="1" w:uiPriority="9" w:unhideWhenUsed="1" w:qFormat="1"/>
@@ -4797,6 +4885,7 @@
     <w:lsdException w:name="List Table 5 Dark Accent 6" w:uiPriority="50"/>
     <w:lsdException w:name="List Table 6 Colorful Accent 6" w:uiPriority="51"/>
     <w:lsdException w:name="List Table 7 Colorful Accent 6" w:uiPriority="52"/>
+    <w:lsdException w:name="Mention" w:semiHidden="1" w:unhideWhenUsed="1"/>
   </w:latentStyles>
   <w:style w:type="paragraph" w:default="1" w:styleId="Normal">
     <w:name w:val="Normal"/>
@@ -4900,7 +4989,6 @@
       <w:lang w:eastAsia="en-US"/>
     </w:rPr>
     <w:tblPr>
-      <w:tblInd w:w="0" w:type="dxa"/>
       <w:tblBorders>
         <w:top w:val="single" w:sz="4" w:space="0" w:color="auto"/>
         <w:left w:val="single" w:sz="4" w:space="0" w:color="auto"/>
@@ -4909,12 +4997,6 @@
         <w:insideH w:val="single" w:sz="4" w:space="0" w:color="auto"/>
         <w:insideV w:val="single" w:sz="4" w:space="0" w:color="auto"/>
       </w:tblBorders>
-      <w:tblCellMar>
-        <w:top w:w="0" w:type="dxa"/>
-        <w:left w:w="108" w:type="dxa"/>
-        <w:bottom w:w="0" w:type="dxa"/>
-        <w:right w:w="108" w:type="dxa"/>
-      </w:tblCellMar>
     </w:tblPr>
   </w:style>
 </w:styles>

</xml_diff>

<commit_message>
Atualização do Boletim de Acompanhamento e Relatório Mensal de Pagamentos das OS - Ref. a Jul/2016. Ajustes na estrutura de diretórios dos documentos de Boletim de Acompanhamento e Relatório Mensal de Ordens de Serviços.
</commit_message>
<xml_diff>
--- a/00_GESTAO_GERAL/05_ORDEM_SERVICO/02_OS4757/01_GESTAO/OS 4757 - Documento de Acompanhamento.docx
+++ b/00_GESTAO_GERAL/05_ORDEM_SERVICO/02_OS4757/01_GESTAO/OS 4757 - Documento de Acompanhamento.docx
@@ -2298,8 +2298,6 @@
             <w:r>
               <w:t>Rodrigo Borges</w:t>
             </w:r>
-            <w:bookmarkStart w:id="0" w:name="_GoBack"/>
-            <w:bookmarkEnd w:id="0"/>
           </w:p>
         </w:tc>
       </w:tr>
@@ -4199,7 +4197,21 @@
         <w:t>Justificativas e Observações:</w:t>
       </w:r>
     </w:p>
-    <w:p/>
+    <w:p>
+      <w:r>
+        <w:t xml:space="preserve">A NT Consult avaliou que a contagem </w:t>
+      </w:r>
+      <w:r>
+        <w:t xml:space="preserve">de pontos de função </w:t>
+      </w:r>
+      <w:r>
+        <w:t>deveria ser 107 PF e não os 84 PF da contagem inicial. O CIAT está avaliando as considerações da NT Consult.</w:t>
+      </w:r>
+    </w:p>
+    <w:p>
+      <w:bookmarkStart w:id="0" w:name="_GoBack"/>
+      <w:bookmarkEnd w:id="0"/>
+    </w:p>
     <w:p>
       <w:pPr>
         <w:rPr>
@@ -4214,8 +4226,18 @@
           <w:sz w:val="24"/>
           <w:szCs w:val="24"/>
         </w:rPr>
-        <w:t>Sanções a Aplicar</w:t>
+        <w:t xml:space="preserve">Sanções </w:t>
       </w:r>
+      <w:proofErr w:type="gramStart"/>
+      <w:r>
+        <w:rPr>
+          <w:b/>
+          <w:sz w:val="24"/>
+          <w:szCs w:val="24"/>
+        </w:rPr>
+        <w:t>a Aplicar</w:t>
+      </w:r>
+      <w:proofErr w:type="gramEnd"/>
       <w:r>
         <w:rPr>
           <w:b/>
@@ -4333,7 +4355,7 @@
         <v:shape id="_x0000_s2051" type="#_x0000_t75" style="position:absolute;margin-left:275.05pt;margin-top:-9.15pt;width:211.25pt;height:35.9pt;z-index:251656704">
           <v:imagedata r:id="rId1" o:title=""/>
         </v:shape>
-        <o:OLEObject Type="Embed" ProgID="PBrush" ShapeID="_x0000_s2051" DrawAspect="Content" ObjectID="_1528005169" r:id="rId2"/>
+        <o:OLEObject Type="Embed" ProgID="PBrush" ShapeID="_x0000_s2051" DrawAspect="Content" ObjectID="_1529149541" r:id="rId2"/>
       </w:object>
     </w:r>
   </w:p>

</xml_diff>

<commit_message>
Atualização no documento de acompanhamento da OS4757, ajustando as datas conforme contagem validada. Inclusão de contagem validada.
</commit_message>
<xml_diff>
--- a/00_GESTAO_GERAL/05_ORDEM_SERVICO/02_OS4757/01_GESTAO/OS 4757 - Documento de Acompanhamento.docx
+++ b/00_GESTAO_GERAL/05_ORDEM_SERVICO/02_OS4757/01_GESTAO/OS 4757 - Documento de Acompanhamento.docx
@@ -1,6 +1,6 @@
 
 <file path=word/document.xml><?xml version="1.0" encoding="utf-8"?>
-<w:document xmlns:wpc="http://schemas.microsoft.com/office/word/2010/wordprocessingCanvas" xmlns:cx="http://schemas.microsoft.com/office/drawing/2014/chartex" xmlns:cx1="http://schemas.microsoft.com/office/drawing/2015/9/8/chartex" xmlns:cx2="http://schemas.microsoft.com/office/drawing/2015/10/21/chartex" xmlns:mc="http://schemas.openxmlformats.org/markup-compatibility/2006" xmlns:o="urn:schemas-microsoft-com:office:office" xmlns:r="http://schemas.openxmlformats.org/officeDocument/2006/relationships" xmlns:m="http://schemas.openxmlformats.org/officeDocument/2006/math" xmlns:v="urn:schemas-microsoft-com:vml" xmlns:wp14="http://schemas.microsoft.com/office/word/2010/wordprocessingDrawing" xmlns:wp="http://schemas.openxmlformats.org/drawingml/2006/wordprocessingDrawing" xmlns:w10="urn:schemas-microsoft-com:office:word" xmlns:w="http://schemas.openxmlformats.org/wordprocessingml/2006/main" xmlns:w14="http://schemas.microsoft.com/office/word/2010/wordml" xmlns:w15="http://schemas.microsoft.com/office/word/2012/wordml" xmlns:w16se="http://schemas.microsoft.com/office/word/2015/wordml/symex" xmlns:wpg="http://schemas.microsoft.com/office/word/2010/wordprocessingGroup" xmlns:wpi="http://schemas.microsoft.com/office/word/2010/wordprocessingInk" xmlns:wne="http://schemas.microsoft.com/office/word/2006/wordml" xmlns:wps="http://schemas.microsoft.com/office/word/2010/wordprocessingShape" mc:Ignorable="w14 w15 w16se wp14">
+<w:document xmlns:wpc="http://schemas.microsoft.com/office/word/2010/wordprocessingCanvas" xmlns:mc="http://schemas.openxmlformats.org/markup-compatibility/2006" xmlns:o="urn:schemas-microsoft-com:office:office" xmlns:r="http://schemas.openxmlformats.org/officeDocument/2006/relationships" xmlns:m="http://schemas.openxmlformats.org/officeDocument/2006/math" xmlns:v="urn:schemas-microsoft-com:vml" xmlns:wp14="http://schemas.microsoft.com/office/word/2010/wordprocessingDrawing" xmlns:wp="http://schemas.openxmlformats.org/drawingml/2006/wordprocessingDrawing" xmlns:w10="urn:schemas-microsoft-com:office:word" xmlns:w="http://schemas.openxmlformats.org/wordprocessingml/2006/main" xmlns:w14="http://schemas.microsoft.com/office/word/2010/wordml" xmlns:w15="http://schemas.microsoft.com/office/word/2012/wordml" xmlns:wpg="http://schemas.microsoft.com/office/word/2010/wordprocessingGroup" xmlns:wpi="http://schemas.microsoft.com/office/word/2010/wordprocessingInk" xmlns:wne="http://schemas.microsoft.com/office/word/2006/wordml" xmlns:wps="http://schemas.microsoft.com/office/word/2010/wordprocessingShape" mc:Ignorable="w14 w15 wp14">
   <w:body>
     <w:p>
       <w:pPr>
@@ -563,7 +563,7 @@
                 <w:sz w:val="24"/>
                 <w:szCs w:val="24"/>
               </w:rPr>
-              <w:t>107</w:t>
+              <w:t>94</w:t>
             </w:r>
           </w:p>
         </w:tc>
@@ -585,7 +585,28 @@
                 <w:sz w:val="24"/>
                 <w:szCs w:val="24"/>
               </w:rPr>
-              <w:t>17/06/16</w:t>
+              <w:t>04</w:t>
+            </w:r>
+            <w:r>
+              <w:rPr>
+                <w:sz w:val="24"/>
+                <w:szCs w:val="24"/>
+              </w:rPr>
+              <w:t>/0</w:t>
+            </w:r>
+            <w:r>
+              <w:rPr>
+                <w:sz w:val="24"/>
+                <w:szCs w:val="24"/>
+              </w:rPr>
+              <w:t>7</w:t>
+            </w:r>
+            <w:r>
+              <w:rPr>
+                <w:sz w:val="24"/>
+                <w:szCs w:val="24"/>
+              </w:rPr>
+              <w:t>/16</w:t>
             </w:r>
           </w:p>
         </w:tc>
@@ -607,7 +628,14 @@
                 <w:sz w:val="24"/>
                 <w:szCs w:val="24"/>
               </w:rPr>
-              <w:t>69</w:t>
+              <w:t>6</w:t>
+            </w:r>
+            <w:r>
+              <w:rPr>
+                <w:sz w:val="24"/>
+                <w:szCs w:val="24"/>
+              </w:rPr>
+              <w:t>4</w:t>
             </w:r>
             <w:r>
               <w:rPr>
@@ -1178,7 +1206,21 @@
                 <w:sz w:val="24"/>
                 <w:szCs w:val="24"/>
               </w:rPr>
-              <w:t>20/06</w:t>
+              <w:t>08</w:t>
+            </w:r>
+            <w:r>
+              <w:rPr>
+                <w:sz w:val="24"/>
+                <w:szCs w:val="24"/>
+              </w:rPr>
+              <w:t>/0</w:t>
+            </w:r>
+            <w:r>
+              <w:rPr>
+                <w:sz w:val="24"/>
+                <w:szCs w:val="24"/>
+              </w:rPr>
+              <w:t>7</w:t>
             </w:r>
             <w:r>
               <w:rPr>
@@ -1559,7 +1601,10 @@
               <w:jc w:val="center"/>
             </w:pPr>
             <w:r>
-              <w:t>13</w:t>
+              <w:t>1</w:t>
+            </w:r>
+            <w:r>
+              <w:t>3</w:t>
             </w:r>
             <w:r>
               <w:t>/06/16</w:t>
@@ -1630,7 +1675,10 @@
               <w:jc w:val="center"/>
             </w:pPr>
             <w:r>
-              <w:t>27</w:t>
+              <w:t>1</w:t>
+            </w:r>
+            <w:r>
+              <w:t>7</w:t>
             </w:r>
             <w:r>
               <w:t>/06/16</w:t>
@@ -1695,13 +1743,16 @@
               <w:jc w:val="center"/>
             </w:pPr>
             <w:r>
-              <w:t>11</w:t>
+              <w:t>01</w:t>
             </w:r>
             <w:r>
               <w:t>/</w:t>
             </w:r>
             <w:r>
-              <w:t>07</w:t>
+              <w:t>0</w:t>
+            </w:r>
+            <w:r>
+              <w:t>7</w:t>
             </w:r>
             <w:r>
               <w:t>/16</w:t>
@@ -1766,7 +1817,10 @@
               <w:jc w:val="center"/>
             </w:pPr>
             <w:r>
-              <w:t>11</w:t>
+              <w:t>0</w:t>
+            </w:r>
+            <w:r>
+              <w:t>7</w:t>
             </w:r>
             <w:r>
               <w:t>/07/16</w:t>
@@ -1831,7 +1885,10 @@
               <w:jc w:val="center"/>
             </w:pPr>
             <w:r>
-              <w:t>12</w:t>
+              <w:t>0</w:t>
+            </w:r>
+            <w:r>
+              <w:t>8</w:t>
             </w:r>
             <w:r>
               <w:t>/0</w:t>
@@ -1902,7 +1959,7 @@
               <w:jc w:val="center"/>
             </w:pPr>
             <w:r>
-              <w:t>08</w:t>
+              <w:t>14</w:t>
             </w:r>
             <w:r>
               <w:t>/</w:t>
@@ -2275,6 +2332,62 @@
             </w:r>
             <w:r>
               <w:t xml:space="preserve"> SOS e artefatos no repositório</w:t>
+            </w:r>
+          </w:p>
+        </w:tc>
+        <w:tc>
+          <w:tcPr>
+            <w:tcW w:w="2835" w:type="dxa"/>
+          </w:tcPr>
+          <w:p>
+            <w:pPr>
+              <w:spacing w:after="0"/>
+            </w:pPr>
+            <w:r>
+              <w:t xml:space="preserve">NTC </w:t>
+            </w:r>
+            <w:r>
+              <w:t>-</w:t>
+            </w:r>
+            <w:r>
+              <w:t xml:space="preserve"> </w:t>
+            </w:r>
+            <w:r>
+              <w:t>Rodrigo Borges</w:t>
+            </w:r>
+          </w:p>
+        </w:tc>
+      </w:tr>
+      <w:tr>
+        <w:tc>
+          <w:tcPr>
+            <w:tcW w:w="1134" w:type="dxa"/>
+          </w:tcPr>
+          <w:p>
+            <w:pPr>
+              <w:spacing w:after="0"/>
+              <w:jc w:val="center"/>
+            </w:pPr>
+            <w:r>
+              <w:t>08/07/16</w:t>
+            </w:r>
+          </w:p>
+        </w:tc>
+        <w:tc>
+          <w:tcPr>
+            <w:tcW w:w="5102" w:type="dxa"/>
+          </w:tcPr>
+          <w:p>
+            <w:pPr>
+              <w:spacing w:after="0"/>
+            </w:pPr>
+            <w:r>
+              <w:t xml:space="preserve">Atualizado cronograma da OS, por conta de ajustes </w:t>
+            </w:r>
+            <w:bookmarkStart w:id="0" w:name="_GoBack"/>
+            <w:bookmarkEnd w:id="0"/>
+            <w:r>
+              <w:t>nos pontos de função</w:t>
             </w:r>
           </w:p>
         </w:tc>
@@ -4197,21 +4310,7 @@
         <w:t>Justificativas e Observações:</w:t>
       </w:r>
     </w:p>
-    <w:p>
-      <w:r>
-        <w:t xml:space="preserve">A NT Consult avaliou que a contagem </w:t>
-      </w:r>
-      <w:r>
-        <w:t xml:space="preserve">de pontos de função </w:t>
-      </w:r>
-      <w:r>
-        <w:t>deveria ser 107 PF e não os 84 PF da contagem inicial. O CIAT está avaliando as considerações da NT Consult.</w:t>
-      </w:r>
-    </w:p>
-    <w:p>
-      <w:bookmarkStart w:id="0" w:name="_GoBack"/>
-      <w:bookmarkEnd w:id="0"/>
-    </w:p>
+    <w:p/>
     <w:p>
       <w:pPr>
         <w:rPr>
@@ -4226,18 +4325,8 @@
           <w:sz w:val="24"/>
           <w:szCs w:val="24"/>
         </w:rPr>
-        <w:t xml:space="preserve">Sanções </w:t>
+        <w:t>Sanções a Aplicar</w:t>
       </w:r>
-      <w:proofErr w:type="gramStart"/>
-      <w:r>
-        <w:rPr>
-          <w:b/>
-          <w:sz w:val="24"/>
-          <w:szCs w:val="24"/>
-        </w:rPr>
-        <w:t>a Aplicar</w:t>
-      </w:r>
-      <w:proofErr w:type="gramEnd"/>
       <w:r>
         <w:rPr>
           <w:b/>
@@ -4264,7 +4353,7 @@
 </file>
 
 <file path=word/endnotes.xml><?xml version="1.0" encoding="utf-8"?>
-<w:endnotes xmlns:wpc="http://schemas.microsoft.com/office/word/2010/wordprocessingCanvas" xmlns:cx="http://schemas.microsoft.com/office/drawing/2014/chartex" xmlns:cx1="http://schemas.microsoft.com/office/drawing/2015/9/8/chartex" xmlns:cx2="http://schemas.microsoft.com/office/drawing/2015/10/21/chartex" xmlns:mc="http://schemas.openxmlformats.org/markup-compatibility/2006" xmlns:o="urn:schemas-microsoft-com:office:office" xmlns:r="http://schemas.openxmlformats.org/officeDocument/2006/relationships" xmlns:m="http://schemas.openxmlformats.org/officeDocument/2006/math" xmlns:v="urn:schemas-microsoft-com:vml" xmlns:wp14="http://schemas.microsoft.com/office/word/2010/wordprocessingDrawing" xmlns:wp="http://schemas.openxmlformats.org/drawingml/2006/wordprocessingDrawing" xmlns:w10="urn:schemas-microsoft-com:office:word" xmlns:w="http://schemas.openxmlformats.org/wordprocessingml/2006/main" xmlns:w14="http://schemas.microsoft.com/office/word/2010/wordml" xmlns:w15="http://schemas.microsoft.com/office/word/2012/wordml" xmlns:w16se="http://schemas.microsoft.com/office/word/2015/wordml/symex" xmlns:wpg="http://schemas.microsoft.com/office/word/2010/wordprocessingGroup" xmlns:wpi="http://schemas.microsoft.com/office/word/2010/wordprocessingInk" xmlns:wne="http://schemas.microsoft.com/office/word/2006/wordml" xmlns:wps="http://schemas.microsoft.com/office/word/2010/wordprocessingShape" mc:Ignorable="w14 w15 w16se wp14">
+<w:endnotes xmlns:wpc="http://schemas.microsoft.com/office/word/2010/wordprocessingCanvas" xmlns:mc="http://schemas.openxmlformats.org/markup-compatibility/2006" xmlns:o="urn:schemas-microsoft-com:office:office" xmlns:r="http://schemas.openxmlformats.org/officeDocument/2006/relationships" xmlns:m="http://schemas.openxmlformats.org/officeDocument/2006/math" xmlns:v="urn:schemas-microsoft-com:vml" xmlns:wp14="http://schemas.microsoft.com/office/word/2010/wordprocessingDrawing" xmlns:wp="http://schemas.openxmlformats.org/drawingml/2006/wordprocessingDrawing" xmlns:w10="urn:schemas-microsoft-com:office:word" xmlns:w="http://schemas.openxmlformats.org/wordprocessingml/2006/main" xmlns:w14="http://schemas.microsoft.com/office/word/2010/wordml" xmlns:w15="http://schemas.microsoft.com/office/word/2012/wordml" xmlns:wpg="http://schemas.microsoft.com/office/word/2010/wordprocessingGroup" xmlns:wpi="http://schemas.microsoft.com/office/word/2010/wordprocessingInk" xmlns:wne="http://schemas.microsoft.com/office/word/2006/wordml" xmlns:wps="http://schemas.microsoft.com/office/word/2010/wordprocessingShape" mc:Ignorable="w14 w15 wp14">
   <w:endnote w:type="separator" w:id="-1">
     <w:p>
       <w:r>
@@ -4283,7 +4372,7 @@
 </file>
 
 <file path=word/footer1.xml><?xml version="1.0" encoding="utf-8"?>
-<w:ftr xmlns:wpc="http://schemas.microsoft.com/office/word/2010/wordprocessingCanvas" xmlns:cx="http://schemas.microsoft.com/office/drawing/2014/chartex" xmlns:cx1="http://schemas.microsoft.com/office/drawing/2015/9/8/chartex" xmlns:cx2="http://schemas.microsoft.com/office/drawing/2015/10/21/chartex" xmlns:mc="http://schemas.openxmlformats.org/markup-compatibility/2006" xmlns:o="urn:schemas-microsoft-com:office:office" xmlns:r="http://schemas.openxmlformats.org/officeDocument/2006/relationships" xmlns:m="http://schemas.openxmlformats.org/officeDocument/2006/math" xmlns:v="urn:schemas-microsoft-com:vml" xmlns:wp14="http://schemas.microsoft.com/office/word/2010/wordprocessingDrawing" xmlns:wp="http://schemas.openxmlformats.org/drawingml/2006/wordprocessingDrawing" xmlns:w10="urn:schemas-microsoft-com:office:word" xmlns:w="http://schemas.openxmlformats.org/wordprocessingml/2006/main" xmlns:w14="http://schemas.microsoft.com/office/word/2010/wordml" xmlns:w15="http://schemas.microsoft.com/office/word/2012/wordml" xmlns:w16se="http://schemas.microsoft.com/office/word/2015/wordml/symex" xmlns:wpg="http://schemas.microsoft.com/office/word/2010/wordprocessingGroup" xmlns:wpi="http://schemas.microsoft.com/office/word/2010/wordprocessingInk" xmlns:wne="http://schemas.microsoft.com/office/word/2006/wordml" xmlns:wps="http://schemas.microsoft.com/office/word/2010/wordprocessingShape" mc:Ignorable="w14 w15 w16se wp14">
+<w:ftr xmlns:wpc="http://schemas.microsoft.com/office/word/2010/wordprocessingCanvas" xmlns:mc="http://schemas.openxmlformats.org/markup-compatibility/2006" xmlns:o="urn:schemas-microsoft-com:office:office" xmlns:r="http://schemas.openxmlformats.org/officeDocument/2006/relationships" xmlns:m="http://schemas.openxmlformats.org/officeDocument/2006/math" xmlns:v="urn:schemas-microsoft-com:vml" xmlns:wp14="http://schemas.microsoft.com/office/word/2010/wordprocessingDrawing" xmlns:wp="http://schemas.openxmlformats.org/drawingml/2006/wordprocessingDrawing" xmlns:w10="urn:schemas-microsoft-com:office:word" xmlns:w="http://schemas.openxmlformats.org/wordprocessingml/2006/main" xmlns:w14="http://schemas.microsoft.com/office/word/2010/wordml" xmlns:w15="http://schemas.microsoft.com/office/word/2012/wordml" xmlns:wpg="http://schemas.microsoft.com/office/word/2010/wordprocessingGroup" xmlns:wpi="http://schemas.microsoft.com/office/word/2010/wordprocessingInk" xmlns:wne="http://schemas.microsoft.com/office/word/2006/wordml" xmlns:wps="http://schemas.microsoft.com/office/word/2010/wordprocessingShape" mc:Ignorable="w14 w15 wp14">
   <w:p>
     <w:pPr>
       <w:pStyle w:val="Rodap"/>
@@ -4314,7 +4403,7 @@
         <w:rStyle w:val="Nmerodepgina"/>
         <w:noProof/>
       </w:rPr>
-      <w:t>3</w:t>
+      <w:t>1</w:t>
     </w:r>
     <w:r>
       <w:rPr>
@@ -4355,7 +4444,7 @@
         <v:shape id="_x0000_s2051" type="#_x0000_t75" style="position:absolute;margin-left:275.05pt;margin-top:-9.15pt;width:211.25pt;height:35.9pt;z-index:251656704">
           <v:imagedata r:id="rId1" o:title=""/>
         </v:shape>
-        <o:OLEObject Type="Embed" ProgID="PBrush" ShapeID="_x0000_s2051" DrawAspect="Content" ObjectID="_1529149541" r:id="rId2"/>
+        <o:OLEObject Type="Embed" ProgID="PBrush" ShapeID="_x0000_s2051" DrawAspect="Content" ObjectID="_1529483741" r:id="rId2"/>
       </w:object>
     </w:r>
   </w:p>
@@ -4363,7 +4452,7 @@
 </file>
 
 <file path=word/footnotes.xml><?xml version="1.0" encoding="utf-8"?>
-<w:footnotes xmlns:wpc="http://schemas.microsoft.com/office/word/2010/wordprocessingCanvas" xmlns:cx="http://schemas.microsoft.com/office/drawing/2014/chartex" xmlns:cx1="http://schemas.microsoft.com/office/drawing/2015/9/8/chartex" xmlns:cx2="http://schemas.microsoft.com/office/drawing/2015/10/21/chartex" xmlns:mc="http://schemas.openxmlformats.org/markup-compatibility/2006" xmlns:o="urn:schemas-microsoft-com:office:office" xmlns:r="http://schemas.openxmlformats.org/officeDocument/2006/relationships" xmlns:m="http://schemas.openxmlformats.org/officeDocument/2006/math" xmlns:v="urn:schemas-microsoft-com:vml" xmlns:wp14="http://schemas.microsoft.com/office/word/2010/wordprocessingDrawing" xmlns:wp="http://schemas.openxmlformats.org/drawingml/2006/wordprocessingDrawing" xmlns:w10="urn:schemas-microsoft-com:office:word" xmlns:w="http://schemas.openxmlformats.org/wordprocessingml/2006/main" xmlns:w14="http://schemas.microsoft.com/office/word/2010/wordml" xmlns:w15="http://schemas.microsoft.com/office/word/2012/wordml" xmlns:w16se="http://schemas.microsoft.com/office/word/2015/wordml/symex" xmlns:wpg="http://schemas.microsoft.com/office/word/2010/wordprocessingGroup" xmlns:wpi="http://schemas.microsoft.com/office/word/2010/wordprocessingInk" xmlns:wne="http://schemas.microsoft.com/office/word/2006/wordml" xmlns:wps="http://schemas.microsoft.com/office/word/2010/wordprocessingShape" mc:Ignorable="w14 w15 w16se wp14">
+<w:footnotes xmlns:wpc="http://schemas.microsoft.com/office/word/2010/wordprocessingCanvas" xmlns:mc="http://schemas.openxmlformats.org/markup-compatibility/2006" xmlns:o="urn:schemas-microsoft-com:office:office" xmlns:r="http://schemas.openxmlformats.org/officeDocument/2006/relationships" xmlns:m="http://schemas.openxmlformats.org/officeDocument/2006/math" xmlns:v="urn:schemas-microsoft-com:vml" xmlns:wp14="http://schemas.microsoft.com/office/word/2010/wordprocessingDrawing" xmlns:wp="http://schemas.openxmlformats.org/drawingml/2006/wordprocessingDrawing" xmlns:w10="urn:schemas-microsoft-com:office:word" xmlns:w="http://schemas.openxmlformats.org/wordprocessingml/2006/main" xmlns:w14="http://schemas.microsoft.com/office/word/2010/wordml" xmlns:w15="http://schemas.microsoft.com/office/word/2012/wordml" xmlns:wpg="http://schemas.microsoft.com/office/word/2010/wordprocessingGroup" xmlns:wpi="http://schemas.microsoft.com/office/word/2010/wordprocessingInk" xmlns:wne="http://schemas.microsoft.com/office/word/2006/wordml" xmlns:wps="http://schemas.microsoft.com/office/word/2010/wordprocessingShape" mc:Ignorable="w14 w15 wp14">
   <w:footnote w:type="separator" w:id="-1">
     <w:p>
       <w:r>
@@ -4382,7 +4471,7 @@
 </file>
 
 <file path=word/header1.xml><?xml version="1.0" encoding="utf-8"?>
-<w:hdr xmlns:wpc="http://schemas.microsoft.com/office/word/2010/wordprocessingCanvas" xmlns:cx="http://schemas.microsoft.com/office/drawing/2014/chartex" xmlns:cx1="http://schemas.microsoft.com/office/drawing/2015/9/8/chartex" xmlns:cx2="http://schemas.microsoft.com/office/drawing/2015/10/21/chartex" xmlns:mc="http://schemas.openxmlformats.org/markup-compatibility/2006" xmlns:o="urn:schemas-microsoft-com:office:office" xmlns:r="http://schemas.openxmlformats.org/officeDocument/2006/relationships" xmlns:m="http://schemas.openxmlformats.org/officeDocument/2006/math" xmlns:v="urn:schemas-microsoft-com:vml" xmlns:wp14="http://schemas.microsoft.com/office/word/2010/wordprocessingDrawing" xmlns:wp="http://schemas.openxmlformats.org/drawingml/2006/wordprocessingDrawing" xmlns:w10="urn:schemas-microsoft-com:office:word" xmlns:w="http://schemas.openxmlformats.org/wordprocessingml/2006/main" xmlns:w14="http://schemas.microsoft.com/office/word/2010/wordml" xmlns:w15="http://schemas.microsoft.com/office/word/2012/wordml" xmlns:w16se="http://schemas.microsoft.com/office/word/2015/wordml/symex" xmlns:wpg="http://schemas.microsoft.com/office/word/2010/wordprocessingGroup" xmlns:wpi="http://schemas.microsoft.com/office/word/2010/wordprocessingInk" xmlns:wne="http://schemas.microsoft.com/office/word/2006/wordml" xmlns:wps="http://schemas.microsoft.com/office/word/2010/wordprocessingShape" mc:Ignorable="w14 w15 w16se wp14">
+<w:hdr xmlns:wpc="http://schemas.microsoft.com/office/word/2010/wordprocessingCanvas" xmlns:mc="http://schemas.openxmlformats.org/markup-compatibility/2006" xmlns:o="urn:schemas-microsoft-com:office:office" xmlns:r="http://schemas.openxmlformats.org/officeDocument/2006/relationships" xmlns:m="http://schemas.openxmlformats.org/officeDocument/2006/math" xmlns:v="urn:schemas-microsoft-com:vml" xmlns:wp14="http://schemas.microsoft.com/office/word/2010/wordprocessingDrawing" xmlns:wp="http://schemas.openxmlformats.org/drawingml/2006/wordprocessingDrawing" xmlns:w10="urn:schemas-microsoft-com:office:word" xmlns:w="http://schemas.openxmlformats.org/wordprocessingml/2006/main" xmlns:w14="http://schemas.microsoft.com/office/word/2010/wordml" xmlns:w15="http://schemas.microsoft.com/office/word/2012/wordml" xmlns:wpg="http://schemas.microsoft.com/office/word/2010/wordprocessingGroup" xmlns:wpi="http://schemas.microsoft.com/office/word/2010/wordprocessingInk" xmlns:wne="http://schemas.microsoft.com/office/word/2006/wordml" xmlns:wps="http://schemas.microsoft.com/office/word/2010/wordprocessingShape" mc:Ignorable="w14 w15 wp14">
   <w:p>
     <w:pPr>
       <w:pStyle w:val="Cabealho"/>
@@ -4525,7 +4614,7 @@
 </file>
 
 <file path=word/styles.xml><?xml version="1.0" encoding="utf-8"?>
-<w:styles xmlns:mc="http://schemas.openxmlformats.org/markup-compatibility/2006" xmlns:r="http://schemas.openxmlformats.org/officeDocument/2006/relationships" xmlns:w="http://schemas.openxmlformats.org/wordprocessingml/2006/main" xmlns:w14="http://schemas.microsoft.com/office/word/2010/wordml" xmlns:w15="http://schemas.microsoft.com/office/word/2012/wordml" xmlns:w16se="http://schemas.microsoft.com/office/word/2015/wordml/symex" mc:Ignorable="w14 w15 w16se">
+<w:styles xmlns:mc="http://schemas.openxmlformats.org/markup-compatibility/2006" xmlns:r="http://schemas.openxmlformats.org/officeDocument/2006/relationships" xmlns:w="http://schemas.openxmlformats.org/wordprocessingml/2006/main" xmlns:w14="http://schemas.microsoft.com/office/word/2010/wordml" xmlns:w15="http://schemas.microsoft.com/office/word/2012/wordml" mc:Ignorable="w14 w15">
   <w:docDefaults>
     <w:rPrDefault>
       <w:rPr>
@@ -4535,7 +4624,7 @@
     </w:rPrDefault>
     <w:pPrDefault/>
   </w:docDefaults>
-  <w:latentStyles w:defLockedState="0" w:defUIPriority="99" w:defSemiHidden="0" w:defUnhideWhenUsed="0" w:defQFormat="0" w:count="372">
+  <w:latentStyles w:defLockedState="0" w:defUIPriority="99" w:defSemiHidden="0" w:defUnhideWhenUsed="0" w:defQFormat="0" w:count="371">
     <w:lsdException w:name="Normal" w:uiPriority="0" w:qFormat="1"/>
     <w:lsdException w:name="heading 1" w:uiPriority="9" w:qFormat="1"/>
     <w:lsdException w:name="heading 2" w:semiHidden="1" w:uiPriority="9" w:unhideWhenUsed="1" w:qFormat="1"/>
@@ -4907,7 +4996,6 @@
     <w:lsdException w:name="List Table 5 Dark Accent 6" w:uiPriority="50"/>
     <w:lsdException w:name="List Table 6 Colorful Accent 6" w:uiPriority="51"/>
     <w:lsdException w:name="List Table 7 Colorful Accent 6" w:uiPriority="52"/>
-    <w:lsdException w:name="Mention" w:semiHidden="1" w:unhideWhenUsed="1"/>
   </w:latentStyles>
   <w:style w:type="paragraph" w:default="1" w:styleId="Normal">
     <w:name w:val="Normal"/>
@@ -5011,6 +5099,7 @@
       <w:lang w:eastAsia="en-US"/>
     </w:rPr>
     <w:tblPr>
+      <w:tblInd w:w="0" w:type="dxa"/>
       <w:tblBorders>
         <w:top w:val="single" w:sz="4" w:space="0" w:color="auto"/>
         <w:left w:val="single" w:sz="4" w:space="0" w:color="auto"/>
@@ -5019,6 +5108,12 @@
         <w:insideH w:val="single" w:sz="4" w:space="0" w:color="auto"/>
         <w:insideV w:val="single" w:sz="4" w:space="0" w:color="auto"/>
       </w:tblBorders>
+      <w:tblCellMar>
+        <w:top w:w="0" w:type="dxa"/>
+        <w:left w:w="108" w:type="dxa"/>
+        <w:bottom w:w="0" w:type="dxa"/>
+        <w:right w:w="108" w:type="dxa"/>
+      </w:tblCellMar>
     </w:tblPr>
   </w:style>
 </w:styles>

</xml_diff>

<commit_message>
Atualização do Documento de Acompanhamento da OS4757.
</commit_message>
<xml_diff>
--- a/00_GESTAO_GERAL/05_ORDEM_SERVICO/02_OS4757/01_GESTAO/OS 4757 - Documento de Acompanhamento.docx
+++ b/00_GESTAO_GERAL/05_ORDEM_SERVICO/02_OS4757/01_GESTAO/OS 4757 - Documento de Acompanhamento.docx
@@ -1,6 +1,6 @@
 
 <file path=word/document.xml><?xml version="1.0" encoding="utf-8"?>
-<w:document xmlns:wpc="http://schemas.microsoft.com/office/word/2010/wordprocessingCanvas" xmlns:mc="http://schemas.openxmlformats.org/markup-compatibility/2006" xmlns:o="urn:schemas-microsoft-com:office:office" xmlns:r="http://schemas.openxmlformats.org/officeDocument/2006/relationships" xmlns:m="http://schemas.openxmlformats.org/officeDocument/2006/math" xmlns:v="urn:schemas-microsoft-com:vml" xmlns:wp14="http://schemas.microsoft.com/office/word/2010/wordprocessingDrawing" xmlns:wp="http://schemas.openxmlformats.org/drawingml/2006/wordprocessingDrawing" xmlns:w10="urn:schemas-microsoft-com:office:word" xmlns:w="http://schemas.openxmlformats.org/wordprocessingml/2006/main" xmlns:w14="http://schemas.microsoft.com/office/word/2010/wordml" xmlns:w15="http://schemas.microsoft.com/office/word/2012/wordml" xmlns:wpg="http://schemas.microsoft.com/office/word/2010/wordprocessingGroup" xmlns:wpi="http://schemas.microsoft.com/office/word/2010/wordprocessingInk" xmlns:wne="http://schemas.microsoft.com/office/word/2006/wordml" xmlns:wps="http://schemas.microsoft.com/office/word/2010/wordprocessingShape" mc:Ignorable="w14 w15 wp14">
+<w:document xmlns:wpc="http://schemas.microsoft.com/office/word/2010/wordprocessingCanvas" xmlns:cx="http://schemas.microsoft.com/office/drawing/2014/chartex" xmlns:cx1="http://schemas.microsoft.com/office/drawing/2015/9/8/chartex" xmlns:cx2="http://schemas.microsoft.com/office/drawing/2015/10/21/chartex" xmlns:mc="http://schemas.openxmlformats.org/markup-compatibility/2006" xmlns:o="urn:schemas-microsoft-com:office:office" xmlns:r="http://schemas.openxmlformats.org/officeDocument/2006/relationships" xmlns:m="http://schemas.openxmlformats.org/officeDocument/2006/math" xmlns:v="urn:schemas-microsoft-com:vml" xmlns:wp14="http://schemas.microsoft.com/office/word/2010/wordprocessingDrawing" xmlns:wp="http://schemas.openxmlformats.org/drawingml/2006/wordprocessingDrawing" xmlns:w10="urn:schemas-microsoft-com:office:word" xmlns:w="http://schemas.openxmlformats.org/wordprocessingml/2006/main" xmlns:w14="http://schemas.microsoft.com/office/word/2010/wordml" xmlns:w15="http://schemas.microsoft.com/office/word/2012/wordml" xmlns:w16se="http://schemas.microsoft.com/office/word/2015/wordml/symex" xmlns:wpg="http://schemas.microsoft.com/office/word/2010/wordprocessingGroup" xmlns:wpi="http://schemas.microsoft.com/office/word/2010/wordprocessingInk" xmlns:wne="http://schemas.microsoft.com/office/word/2006/wordml" xmlns:wps="http://schemas.microsoft.com/office/word/2010/wordprocessingShape" mc:Ignorable="w14 w15 w16se wp14">
   <w:body>
     <w:p>
       <w:pPr>
@@ -518,7 +518,6 @@
           <w:p>
             <w:pPr>
               <w:spacing w:after="0"/>
-              <w:jc w:val="center"/>
               <w:rPr>
                 <w:sz w:val="24"/>
                 <w:szCs w:val="24"/>
@@ -653,12 +652,18 @@
           <w:p>
             <w:pPr>
               <w:spacing w:after="0"/>
-              <w:jc w:val="center"/>
-              <w:rPr>
-                <w:sz w:val="24"/>
-                <w:szCs w:val="24"/>
-              </w:rPr>
-            </w:pPr>
+              <w:rPr>
+                <w:sz w:val="24"/>
+                <w:szCs w:val="24"/>
+              </w:rPr>
+            </w:pPr>
+            <w:r>
+              <w:rPr>
+                <w:sz w:val="24"/>
+                <w:szCs w:val="24"/>
+              </w:rPr>
+              <w:t>Acréscimo de 60 dias corridos.</w:t>
+            </w:r>
           </w:p>
         </w:tc>
       </w:tr>
@@ -1206,7 +1211,7 @@
                 <w:sz w:val="24"/>
                 <w:szCs w:val="24"/>
               </w:rPr>
-              <w:t>08</w:t>
+              <w:t>25</w:t>
             </w:r>
             <w:r>
               <w:rPr>
@@ -1601,13 +1606,16 @@
               <w:jc w:val="center"/>
             </w:pPr>
             <w:r>
-              <w:t>1</w:t>
-            </w:r>
-            <w:r>
-              <w:t>3</w:t>
-            </w:r>
-            <w:r>
-              <w:t>/06/16</w:t>
+              <w:t>09</w:t>
+            </w:r>
+            <w:r>
+              <w:t>/0</w:t>
+            </w:r>
+            <w:r>
+              <w:t>8</w:t>
+            </w:r>
+            <w:r>
+              <w:t>/16</w:t>
             </w:r>
           </w:p>
         </w:tc>
@@ -1622,7 +1630,16 @@
               <w:jc w:val="center"/>
             </w:pPr>
             <w:r>
-              <w:t>20/06/16</w:t>
+              <w:t>25</w:t>
+            </w:r>
+            <w:r>
+              <w:t>/0</w:t>
+            </w:r>
+            <w:r>
+              <w:t>7</w:t>
+            </w:r>
+            <w:r>
+              <w:t>/16</w:t>
             </w:r>
           </w:p>
         </w:tc>
@@ -1675,13 +1692,10 @@
               <w:jc w:val="center"/>
             </w:pPr>
             <w:r>
-              <w:t>1</w:t>
-            </w:r>
-            <w:r>
-              <w:t>7</w:t>
-            </w:r>
-            <w:r>
-              <w:t>/06/16</w:t>
+              <w:t>01</w:t>
+            </w:r>
+            <w:r>
+              <w:t>/08/16</w:t>
             </w:r>
           </w:p>
         </w:tc>
@@ -1743,19 +1757,10 @@
               <w:jc w:val="center"/>
             </w:pPr>
             <w:r>
-              <w:t>01</w:t>
-            </w:r>
-            <w:r>
-              <w:t>/</w:t>
-            </w:r>
-            <w:r>
-              <w:t>0</w:t>
-            </w:r>
-            <w:r>
-              <w:t>7</w:t>
-            </w:r>
-            <w:r>
-              <w:t>/16</w:t>
+              <w:t>1</w:t>
+            </w:r>
+            <w:r>
+              <w:t>4/09/16</w:t>
             </w:r>
           </w:p>
         </w:tc>
@@ -1817,13 +1822,16 @@
               <w:jc w:val="center"/>
             </w:pPr>
             <w:r>
-              <w:t>0</w:t>
-            </w:r>
-            <w:r>
-              <w:t>7</w:t>
-            </w:r>
-            <w:r>
-              <w:t>/07/16</w:t>
+              <w:t>04</w:t>
+            </w:r>
+            <w:r>
+              <w:t>/0</w:t>
+            </w:r>
+            <w:r>
+              <w:t>9</w:t>
+            </w:r>
+            <w:r>
+              <w:t>/16</w:t>
             </w:r>
           </w:p>
         </w:tc>
@@ -1885,17 +1893,16 @@
               <w:jc w:val="center"/>
             </w:pPr>
             <w:r>
-              <w:t>0</w:t>
+              <w:t>15</w:t>
+            </w:r>
+            <w:r>
+              <w:t>/0</w:t>
             </w:r>
             <w:r>
               <w:t>8</w:t>
             </w:r>
-            <w:r>
-              <w:t>/0</w:t>
-            </w:r>
-            <w:r>
-              <w:t>7</w:t>
-            </w:r>
+            <w:bookmarkStart w:id="0" w:name="_GoBack"/>
+            <w:bookmarkEnd w:id="0"/>
             <w:r>
               <w:t>/16</w:t>
             </w:r>
@@ -1959,19 +1966,7 @@
               <w:jc w:val="center"/>
             </w:pPr>
             <w:r>
-              <w:t>14</w:t>
-            </w:r>
-            <w:r>
-              <w:t>/</w:t>
-            </w:r>
-            <w:r>
-              <w:t>01</w:t>
-            </w:r>
-            <w:r>
-              <w:t>/1</w:t>
-            </w:r>
-            <w:r>
-              <w:t>7</w:t>
+              <w:t>11/02/17</w:t>
             </w:r>
           </w:p>
         </w:tc>
@@ -2369,6 +2364,99 @@
               <w:jc w:val="center"/>
             </w:pPr>
             <w:r>
+              <w:t>22/06/16</w:t>
+            </w:r>
+          </w:p>
+        </w:tc>
+        <w:tc>
+          <w:tcPr>
+            <w:tcW w:w="5102" w:type="dxa"/>
+          </w:tcPr>
+          <w:p>
+            <w:pPr>
+              <w:spacing w:after="0"/>
+            </w:pPr>
+            <w:r>
+              <w:t>Publicação da Planilha de Contagem de Pontos de Função com variação da contagem de pontos de função</w:t>
+            </w:r>
+          </w:p>
+        </w:tc>
+        <w:tc>
+          <w:tcPr>
+            <w:tcW w:w="2835" w:type="dxa"/>
+          </w:tcPr>
+          <w:p>
+            <w:pPr>
+              <w:spacing w:after="0"/>
+            </w:pPr>
+            <w:r>
+              <w:t xml:space="preserve">NTC </w:t>
+            </w:r>
+            <w:r>
+              <w:t>-</w:t>
+            </w:r>
+            <w:r>
+              <w:t xml:space="preserve"> </w:t>
+            </w:r>
+            <w:r>
+              <w:t>Rodrigo Borges</w:t>
+            </w:r>
+          </w:p>
+        </w:tc>
+      </w:tr>
+      <w:tr>
+        <w:tc>
+          <w:tcPr>
+            <w:tcW w:w="1134" w:type="dxa"/>
+          </w:tcPr>
+          <w:p>
+            <w:pPr>
+              <w:spacing w:after="0"/>
+              <w:jc w:val="center"/>
+            </w:pPr>
+            <w:r>
+              <w:t>05/07/16</w:t>
+            </w:r>
+          </w:p>
+        </w:tc>
+        <w:tc>
+          <w:tcPr>
+            <w:tcW w:w="5102" w:type="dxa"/>
+          </w:tcPr>
+          <w:p>
+            <w:pPr>
+              <w:spacing w:after="0"/>
+            </w:pPr>
+            <w:r>
+              <w:t>Publicação do Parecer Técnico sobre a variação da contagem de pontos de função</w:t>
+            </w:r>
+          </w:p>
+        </w:tc>
+        <w:tc>
+          <w:tcPr>
+            <w:tcW w:w="2835" w:type="dxa"/>
+          </w:tcPr>
+          <w:p>
+            <w:pPr>
+              <w:spacing w:after="0"/>
+            </w:pPr>
+            <w:r>
+              <w:t>CIAT - João Paulo</w:t>
+            </w:r>
+          </w:p>
+        </w:tc>
+      </w:tr>
+      <w:tr>
+        <w:tc>
+          <w:tcPr>
+            <w:tcW w:w="1134" w:type="dxa"/>
+          </w:tcPr>
+          <w:p>
+            <w:pPr>
+              <w:spacing w:after="0"/>
+              <w:jc w:val="center"/>
+            </w:pPr>
+            <w:r>
               <w:t>08/07/16</w:t>
             </w:r>
           </w:p>
@@ -2382,12 +2470,7 @@
               <w:spacing w:after="0"/>
             </w:pPr>
             <w:r>
-              <w:t xml:space="preserve">Atualizado cronograma da OS, por conta de ajustes </w:t>
-            </w:r>
-            <w:bookmarkStart w:id="0" w:name="_GoBack"/>
-            <w:bookmarkEnd w:id="0"/>
-            <w:r>
-              <w:t>nos pontos de função</w:t>
+              <w:t>Atualizado cronograma da OS, por conta de ajustes nos pontos de função</w:t>
             </w:r>
           </w:p>
         </w:tc>
@@ -2410,6 +2493,102 @@
             </w:r>
             <w:r>
               <w:t>Rodrigo Borges</w:t>
+            </w:r>
+          </w:p>
+        </w:tc>
+      </w:tr>
+      <w:tr>
+        <w:tc>
+          <w:tcPr>
+            <w:tcW w:w="1134" w:type="dxa"/>
+          </w:tcPr>
+          <w:p>
+            <w:pPr>
+              <w:spacing w:after="0"/>
+            </w:pPr>
+            <w:r>
+              <w:t>19/07/16</w:t>
+            </w:r>
+          </w:p>
+        </w:tc>
+        <w:tc>
+          <w:tcPr>
+            <w:tcW w:w="5102" w:type="dxa"/>
+          </w:tcPr>
+          <w:p>
+            <w:pPr>
+              <w:spacing w:after="0"/>
+            </w:pPr>
+            <w:r>
+              <w:t>OS Devolvida por n</w:t>
+            </w:r>
+            <w:r>
+              <w:t xml:space="preserve">ão </w:t>
+            </w:r>
+            <w:r>
+              <w:t xml:space="preserve">ser </w:t>
+            </w:r>
+            <w:r>
+              <w:t xml:space="preserve">possível fazer o </w:t>
+            </w:r>
+            <w:proofErr w:type="spellStart"/>
+            <w:r>
+              <w:t>Deploy</w:t>
+            </w:r>
+            <w:proofErr w:type="spellEnd"/>
+          </w:p>
+        </w:tc>
+        <w:tc>
+          <w:tcPr>
+            <w:tcW w:w="2835" w:type="dxa"/>
+          </w:tcPr>
+          <w:p>
+            <w:pPr>
+              <w:spacing w:after="0"/>
+            </w:pPr>
+            <w:r>
+              <w:t>CIAT - João Paulo</w:t>
+            </w:r>
+          </w:p>
+        </w:tc>
+      </w:tr>
+      <w:tr>
+        <w:tc>
+          <w:tcPr>
+            <w:tcW w:w="1134" w:type="dxa"/>
+          </w:tcPr>
+          <w:p>
+            <w:pPr>
+              <w:spacing w:after="0"/>
+            </w:pPr>
+            <w:r>
+              <w:t>25/07/16</w:t>
+            </w:r>
+          </w:p>
+        </w:tc>
+        <w:tc>
+          <w:tcPr>
+            <w:tcW w:w="5102" w:type="dxa"/>
+          </w:tcPr>
+          <w:p>
+            <w:pPr>
+              <w:spacing w:after="0"/>
+            </w:pPr>
+            <w:r>
+              <w:t>Nova entrega realizada</w:t>
+            </w:r>
+          </w:p>
+        </w:tc>
+        <w:tc>
+          <w:tcPr>
+            <w:tcW w:w="2835" w:type="dxa"/>
+          </w:tcPr>
+          <w:p>
+            <w:pPr>
+              <w:spacing w:after="0"/>
+            </w:pPr>
+            <w:r>
+              <w:t>NTC - Rodrigo Borges</w:t>
             </w:r>
           </w:p>
         </w:tc>
@@ -4310,6 +4489,58 @@
         <w:t>Justificativas e Observações:</w:t>
       </w:r>
     </w:p>
+    <w:p>
+      <w:r>
+        <w:t xml:space="preserve">A Contagem Final revisada passou de 84 </w:t>
+      </w:r>
+      <w:proofErr w:type="spellStart"/>
+      <w:r>
+        <w:t>PFs</w:t>
+      </w:r>
+      <w:proofErr w:type="spellEnd"/>
+      <w:r>
+        <w:t xml:space="preserve"> para 94 </w:t>
+      </w:r>
+      <w:proofErr w:type="spellStart"/>
+      <w:r>
+        <w:t>PFs</w:t>
+      </w:r>
+      <w:proofErr w:type="spellEnd"/>
+      <w:r>
+        <w:t xml:space="preserve"> por conta da inclusão dos </w:t>
+      </w:r>
+      <w:proofErr w:type="spellStart"/>
+      <w:r>
+        <w:t>AIEs</w:t>
+      </w:r>
+      <w:proofErr w:type="spellEnd"/>
+      <w:r>
+        <w:t xml:space="preserve"> LDAP e Certificado Digital na contagem, que não tinham sido considerados na contagem inicial.</w:t>
+      </w:r>
+    </w:p>
+    <w:p>
+      <w:r>
+        <w:t xml:space="preserve">Acréscimo de 60 dias corridos </w:t>
+      </w:r>
+      <w:r>
+        <w:t>no prazo para termino desta OS como carência de ajustes de processo por se</w:t>
+      </w:r>
+      <w:r>
+        <w:t xml:space="preserve"> </w:t>
+      </w:r>
+      <w:r>
+        <w:t xml:space="preserve">as </w:t>
+      </w:r>
+      <w:r>
+        <w:t>primeira</w:t>
+      </w:r>
+      <w:r>
+        <w:t>s</w:t>
+      </w:r>
+      <w:r>
+        <w:t xml:space="preserve"> OS.</w:t>
+      </w:r>
+    </w:p>
     <w:p/>
     <w:p>
       <w:pPr>
@@ -4325,8 +4556,18 @@
           <w:sz w:val="24"/>
           <w:szCs w:val="24"/>
         </w:rPr>
-        <w:t>Sanções a Aplicar</w:t>
+        <w:t xml:space="preserve">Sanções </w:t>
       </w:r>
+      <w:proofErr w:type="gramStart"/>
+      <w:r>
+        <w:rPr>
+          <w:b/>
+          <w:sz w:val="24"/>
+          <w:szCs w:val="24"/>
+        </w:rPr>
+        <w:t>a Aplicar</w:t>
+      </w:r>
+      <w:proofErr w:type="gramEnd"/>
       <w:r>
         <w:rPr>
           <w:b/>
@@ -4353,7 +4594,7 @@
 </file>
 
 <file path=word/endnotes.xml><?xml version="1.0" encoding="utf-8"?>
-<w:endnotes xmlns:wpc="http://schemas.microsoft.com/office/word/2010/wordprocessingCanvas" xmlns:mc="http://schemas.openxmlformats.org/markup-compatibility/2006" xmlns:o="urn:schemas-microsoft-com:office:office" xmlns:r="http://schemas.openxmlformats.org/officeDocument/2006/relationships" xmlns:m="http://schemas.openxmlformats.org/officeDocument/2006/math" xmlns:v="urn:schemas-microsoft-com:vml" xmlns:wp14="http://schemas.microsoft.com/office/word/2010/wordprocessingDrawing" xmlns:wp="http://schemas.openxmlformats.org/drawingml/2006/wordprocessingDrawing" xmlns:w10="urn:schemas-microsoft-com:office:word" xmlns:w="http://schemas.openxmlformats.org/wordprocessingml/2006/main" xmlns:w14="http://schemas.microsoft.com/office/word/2010/wordml" xmlns:w15="http://schemas.microsoft.com/office/word/2012/wordml" xmlns:wpg="http://schemas.microsoft.com/office/word/2010/wordprocessingGroup" xmlns:wpi="http://schemas.microsoft.com/office/word/2010/wordprocessingInk" xmlns:wne="http://schemas.microsoft.com/office/word/2006/wordml" xmlns:wps="http://schemas.microsoft.com/office/word/2010/wordprocessingShape" mc:Ignorable="w14 w15 wp14">
+<w:endnotes xmlns:wpc="http://schemas.microsoft.com/office/word/2010/wordprocessingCanvas" xmlns:cx="http://schemas.microsoft.com/office/drawing/2014/chartex" xmlns:cx1="http://schemas.microsoft.com/office/drawing/2015/9/8/chartex" xmlns:cx2="http://schemas.microsoft.com/office/drawing/2015/10/21/chartex" xmlns:mc="http://schemas.openxmlformats.org/markup-compatibility/2006" xmlns:o="urn:schemas-microsoft-com:office:office" xmlns:r="http://schemas.openxmlformats.org/officeDocument/2006/relationships" xmlns:m="http://schemas.openxmlformats.org/officeDocument/2006/math" xmlns:v="urn:schemas-microsoft-com:vml" xmlns:wp14="http://schemas.microsoft.com/office/word/2010/wordprocessingDrawing" xmlns:wp="http://schemas.openxmlformats.org/drawingml/2006/wordprocessingDrawing" xmlns:w10="urn:schemas-microsoft-com:office:word" xmlns:w="http://schemas.openxmlformats.org/wordprocessingml/2006/main" xmlns:w14="http://schemas.microsoft.com/office/word/2010/wordml" xmlns:w15="http://schemas.microsoft.com/office/word/2012/wordml" xmlns:w16se="http://schemas.microsoft.com/office/word/2015/wordml/symex" xmlns:wpg="http://schemas.microsoft.com/office/word/2010/wordprocessingGroup" xmlns:wpi="http://schemas.microsoft.com/office/word/2010/wordprocessingInk" xmlns:wne="http://schemas.microsoft.com/office/word/2006/wordml" xmlns:wps="http://schemas.microsoft.com/office/word/2010/wordprocessingShape" mc:Ignorable="w14 w15 w16se wp14">
   <w:endnote w:type="separator" w:id="-1">
     <w:p>
       <w:r>
@@ -4372,7 +4613,7 @@
 </file>
 
 <file path=word/footer1.xml><?xml version="1.0" encoding="utf-8"?>
-<w:ftr xmlns:wpc="http://schemas.microsoft.com/office/word/2010/wordprocessingCanvas" xmlns:mc="http://schemas.openxmlformats.org/markup-compatibility/2006" xmlns:o="urn:schemas-microsoft-com:office:office" xmlns:r="http://schemas.openxmlformats.org/officeDocument/2006/relationships" xmlns:m="http://schemas.openxmlformats.org/officeDocument/2006/math" xmlns:v="urn:schemas-microsoft-com:vml" xmlns:wp14="http://schemas.microsoft.com/office/word/2010/wordprocessingDrawing" xmlns:wp="http://schemas.openxmlformats.org/drawingml/2006/wordprocessingDrawing" xmlns:w10="urn:schemas-microsoft-com:office:word" xmlns:w="http://schemas.openxmlformats.org/wordprocessingml/2006/main" xmlns:w14="http://schemas.microsoft.com/office/word/2010/wordml" xmlns:w15="http://schemas.microsoft.com/office/word/2012/wordml" xmlns:wpg="http://schemas.microsoft.com/office/word/2010/wordprocessingGroup" xmlns:wpi="http://schemas.microsoft.com/office/word/2010/wordprocessingInk" xmlns:wne="http://schemas.microsoft.com/office/word/2006/wordml" xmlns:wps="http://schemas.microsoft.com/office/word/2010/wordprocessingShape" mc:Ignorable="w14 w15 wp14">
+<w:ftr xmlns:wpc="http://schemas.microsoft.com/office/word/2010/wordprocessingCanvas" xmlns:cx="http://schemas.microsoft.com/office/drawing/2014/chartex" xmlns:cx1="http://schemas.microsoft.com/office/drawing/2015/9/8/chartex" xmlns:cx2="http://schemas.microsoft.com/office/drawing/2015/10/21/chartex" xmlns:mc="http://schemas.openxmlformats.org/markup-compatibility/2006" xmlns:o="urn:schemas-microsoft-com:office:office" xmlns:r="http://schemas.openxmlformats.org/officeDocument/2006/relationships" xmlns:m="http://schemas.openxmlformats.org/officeDocument/2006/math" xmlns:v="urn:schemas-microsoft-com:vml" xmlns:wp14="http://schemas.microsoft.com/office/word/2010/wordprocessingDrawing" xmlns:wp="http://schemas.openxmlformats.org/drawingml/2006/wordprocessingDrawing" xmlns:w10="urn:schemas-microsoft-com:office:word" xmlns:w="http://schemas.openxmlformats.org/wordprocessingml/2006/main" xmlns:w14="http://schemas.microsoft.com/office/word/2010/wordml" xmlns:w15="http://schemas.microsoft.com/office/word/2012/wordml" xmlns:w16se="http://schemas.microsoft.com/office/word/2015/wordml/symex" xmlns:wpg="http://schemas.microsoft.com/office/word/2010/wordprocessingGroup" xmlns:wpi="http://schemas.microsoft.com/office/word/2010/wordprocessingInk" xmlns:wne="http://schemas.microsoft.com/office/word/2006/wordml" xmlns:wps="http://schemas.microsoft.com/office/word/2010/wordprocessingShape" mc:Ignorable="w14 w15 w16se wp14">
   <w:p>
     <w:pPr>
       <w:pStyle w:val="Rodap"/>
@@ -4403,7 +4644,7 @@
         <w:rStyle w:val="Nmerodepgina"/>
         <w:noProof/>
       </w:rPr>
-      <w:t>1</w:t>
+      <w:t>3</w:t>
     </w:r>
     <w:r>
       <w:rPr>
@@ -4444,7 +4685,7 @@
         <v:shape id="_x0000_s2051" type="#_x0000_t75" style="position:absolute;margin-left:275.05pt;margin-top:-9.15pt;width:211.25pt;height:35.9pt;z-index:251656704">
           <v:imagedata r:id="rId1" o:title=""/>
         </v:shape>
-        <o:OLEObject Type="Embed" ProgID="PBrush" ShapeID="_x0000_s2051" DrawAspect="Content" ObjectID="_1529483741" r:id="rId2"/>
+        <o:OLEObject Type="Embed" ProgID="PBrush" ShapeID="_x0000_s2051" DrawAspect="Content" ObjectID="_1532183584" r:id="rId2"/>
       </w:object>
     </w:r>
   </w:p>
@@ -4452,7 +4693,7 @@
 </file>
 
 <file path=word/footnotes.xml><?xml version="1.0" encoding="utf-8"?>
-<w:footnotes xmlns:wpc="http://schemas.microsoft.com/office/word/2010/wordprocessingCanvas" xmlns:mc="http://schemas.openxmlformats.org/markup-compatibility/2006" xmlns:o="urn:schemas-microsoft-com:office:office" xmlns:r="http://schemas.openxmlformats.org/officeDocument/2006/relationships" xmlns:m="http://schemas.openxmlformats.org/officeDocument/2006/math" xmlns:v="urn:schemas-microsoft-com:vml" xmlns:wp14="http://schemas.microsoft.com/office/word/2010/wordprocessingDrawing" xmlns:wp="http://schemas.openxmlformats.org/drawingml/2006/wordprocessingDrawing" xmlns:w10="urn:schemas-microsoft-com:office:word" xmlns:w="http://schemas.openxmlformats.org/wordprocessingml/2006/main" xmlns:w14="http://schemas.microsoft.com/office/word/2010/wordml" xmlns:w15="http://schemas.microsoft.com/office/word/2012/wordml" xmlns:wpg="http://schemas.microsoft.com/office/word/2010/wordprocessingGroup" xmlns:wpi="http://schemas.microsoft.com/office/word/2010/wordprocessingInk" xmlns:wne="http://schemas.microsoft.com/office/word/2006/wordml" xmlns:wps="http://schemas.microsoft.com/office/word/2010/wordprocessingShape" mc:Ignorable="w14 w15 wp14">
+<w:footnotes xmlns:wpc="http://schemas.microsoft.com/office/word/2010/wordprocessingCanvas" xmlns:cx="http://schemas.microsoft.com/office/drawing/2014/chartex" xmlns:cx1="http://schemas.microsoft.com/office/drawing/2015/9/8/chartex" xmlns:cx2="http://schemas.microsoft.com/office/drawing/2015/10/21/chartex" xmlns:mc="http://schemas.openxmlformats.org/markup-compatibility/2006" xmlns:o="urn:schemas-microsoft-com:office:office" xmlns:r="http://schemas.openxmlformats.org/officeDocument/2006/relationships" xmlns:m="http://schemas.openxmlformats.org/officeDocument/2006/math" xmlns:v="urn:schemas-microsoft-com:vml" xmlns:wp14="http://schemas.microsoft.com/office/word/2010/wordprocessingDrawing" xmlns:wp="http://schemas.openxmlformats.org/drawingml/2006/wordprocessingDrawing" xmlns:w10="urn:schemas-microsoft-com:office:word" xmlns:w="http://schemas.openxmlformats.org/wordprocessingml/2006/main" xmlns:w14="http://schemas.microsoft.com/office/word/2010/wordml" xmlns:w15="http://schemas.microsoft.com/office/word/2012/wordml" xmlns:w16se="http://schemas.microsoft.com/office/word/2015/wordml/symex" xmlns:wpg="http://schemas.microsoft.com/office/word/2010/wordprocessingGroup" xmlns:wpi="http://schemas.microsoft.com/office/word/2010/wordprocessingInk" xmlns:wne="http://schemas.microsoft.com/office/word/2006/wordml" xmlns:wps="http://schemas.microsoft.com/office/word/2010/wordprocessingShape" mc:Ignorable="w14 w15 w16se wp14">
   <w:footnote w:type="separator" w:id="-1">
     <w:p>
       <w:r>
@@ -4471,7 +4712,7 @@
 </file>
 
 <file path=word/header1.xml><?xml version="1.0" encoding="utf-8"?>
-<w:hdr xmlns:wpc="http://schemas.microsoft.com/office/word/2010/wordprocessingCanvas" xmlns:mc="http://schemas.openxmlformats.org/markup-compatibility/2006" xmlns:o="urn:schemas-microsoft-com:office:office" xmlns:r="http://schemas.openxmlformats.org/officeDocument/2006/relationships" xmlns:m="http://schemas.openxmlformats.org/officeDocument/2006/math" xmlns:v="urn:schemas-microsoft-com:vml" xmlns:wp14="http://schemas.microsoft.com/office/word/2010/wordprocessingDrawing" xmlns:wp="http://schemas.openxmlformats.org/drawingml/2006/wordprocessingDrawing" xmlns:w10="urn:schemas-microsoft-com:office:word" xmlns:w="http://schemas.openxmlformats.org/wordprocessingml/2006/main" xmlns:w14="http://schemas.microsoft.com/office/word/2010/wordml" xmlns:w15="http://schemas.microsoft.com/office/word/2012/wordml" xmlns:wpg="http://schemas.microsoft.com/office/word/2010/wordprocessingGroup" xmlns:wpi="http://schemas.microsoft.com/office/word/2010/wordprocessingInk" xmlns:wne="http://schemas.microsoft.com/office/word/2006/wordml" xmlns:wps="http://schemas.microsoft.com/office/word/2010/wordprocessingShape" mc:Ignorable="w14 w15 wp14">
+<w:hdr xmlns:wpc="http://schemas.microsoft.com/office/word/2010/wordprocessingCanvas" xmlns:cx="http://schemas.microsoft.com/office/drawing/2014/chartex" xmlns:cx1="http://schemas.microsoft.com/office/drawing/2015/9/8/chartex" xmlns:cx2="http://schemas.microsoft.com/office/drawing/2015/10/21/chartex" xmlns:mc="http://schemas.openxmlformats.org/markup-compatibility/2006" xmlns:o="urn:schemas-microsoft-com:office:office" xmlns:r="http://schemas.openxmlformats.org/officeDocument/2006/relationships" xmlns:m="http://schemas.openxmlformats.org/officeDocument/2006/math" xmlns:v="urn:schemas-microsoft-com:vml" xmlns:wp14="http://schemas.microsoft.com/office/word/2010/wordprocessingDrawing" xmlns:wp="http://schemas.openxmlformats.org/drawingml/2006/wordprocessingDrawing" xmlns:w10="urn:schemas-microsoft-com:office:word" xmlns:w="http://schemas.openxmlformats.org/wordprocessingml/2006/main" xmlns:w14="http://schemas.microsoft.com/office/word/2010/wordml" xmlns:w15="http://schemas.microsoft.com/office/word/2012/wordml" xmlns:w16se="http://schemas.microsoft.com/office/word/2015/wordml/symex" xmlns:wpg="http://schemas.microsoft.com/office/word/2010/wordprocessingGroup" xmlns:wpi="http://schemas.microsoft.com/office/word/2010/wordprocessingInk" xmlns:wne="http://schemas.microsoft.com/office/word/2006/wordml" xmlns:wps="http://schemas.microsoft.com/office/word/2010/wordprocessingShape" mc:Ignorable="w14 w15 w16se wp14">
   <w:p>
     <w:pPr>
       <w:pStyle w:val="Cabealho"/>
@@ -4614,7 +4855,7 @@
 </file>
 
 <file path=word/styles.xml><?xml version="1.0" encoding="utf-8"?>
-<w:styles xmlns:mc="http://schemas.openxmlformats.org/markup-compatibility/2006" xmlns:r="http://schemas.openxmlformats.org/officeDocument/2006/relationships" xmlns:w="http://schemas.openxmlformats.org/wordprocessingml/2006/main" xmlns:w14="http://schemas.microsoft.com/office/word/2010/wordml" xmlns:w15="http://schemas.microsoft.com/office/word/2012/wordml" mc:Ignorable="w14 w15">
+<w:styles xmlns:mc="http://schemas.openxmlformats.org/markup-compatibility/2006" xmlns:r="http://schemas.openxmlformats.org/officeDocument/2006/relationships" xmlns:w="http://schemas.openxmlformats.org/wordprocessingml/2006/main" xmlns:w14="http://schemas.microsoft.com/office/word/2010/wordml" xmlns:w15="http://schemas.microsoft.com/office/word/2012/wordml" xmlns:w16se="http://schemas.microsoft.com/office/word/2015/wordml/symex" mc:Ignorable="w14 w15 w16se">
   <w:docDefaults>
     <w:rPrDefault>
       <w:rPr>
@@ -4624,7 +4865,7 @@
     </w:rPrDefault>
     <w:pPrDefault/>
   </w:docDefaults>
-  <w:latentStyles w:defLockedState="0" w:defUIPriority="99" w:defSemiHidden="0" w:defUnhideWhenUsed="0" w:defQFormat="0" w:count="371">
+  <w:latentStyles w:defLockedState="0" w:defUIPriority="99" w:defSemiHidden="0" w:defUnhideWhenUsed="0" w:defQFormat="0" w:count="373">
     <w:lsdException w:name="Normal" w:uiPriority="0" w:qFormat="1"/>
     <w:lsdException w:name="heading 1" w:uiPriority="9" w:qFormat="1"/>
     <w:lsdException w:name="heading 2" w:semiHidden="1" w:uiPriority="9" w:unhideWhenUsed="1" w:qFormat="1"/>
@@ -4996,6 +5237,8 @@
     <w:lsdException w:name="List Table 5 Dark Accent 6" w:uiPriority="50"/>
     <w:lsdException w:name="List Table 6 Colorful Accent 6" w:uiPriority="51"/>
     <w:lsdException w:name="List Table 7 Colorful Accent 6" w:uiPriority="52"/>
+    <w:lsdException w:name="Mention" w:semiHidden="1" w:unhideWhenUsed="1"/>
+    <w:lsdException w:name="Smart Hyperlink" w:semiHidden="1" w:unhideWhenUsed="1"/>
   </w:latentStyles>
   <w:style w:type="paragraph" w:default="1" w:styleId="Normal">
     <w:name w:val="Normal"/>
@@ -5099,7 +5342,6 @@
       <w:lang w:eastAsia="en-US"/>
     </w:rPr>
     <w:tblPr>
-      <w:tblInd w:w="0" w:type="dxa"/>
       <w:tblBorders>
         <w:top w:val="single" w:sz="4" w:space="0" w:color="auto"/>
         <w:left w:val="single" w:sz="4" w:space="0" w:color="auto"/>
@@ -5108,12 +5350,6 @@
         <w:insideH w:val="single" w:sz="4" w:space="0" w:color="auto"/>
         <w:insideV w:val="single" w:sz="4" w:space="0" w:color="auto"/>
       </w:tblBorders>
-      <w:tblCellMar>
-        <w:top w:w="0" w:type="dxa"/>
-        <w:left w:w="108" w:type="dxa"/>
-        <w:bottom w:w="0" w:type="dxa"/>
-        <w:right w:w="108" w:type="dxa"/>
-      </w:tblCellMar>
     </w:tblPr>
   </w:style>
 </w:styles>

</xml_diff>

<commit_message>
Atualização do Documento de Acompanhamento da OS4757, do documento de Termo de Recebimento da OS, incluindo o assinado.
</commit_message>
<xml_diff>
--- a/00_GESTAO_GERAL/05_ORDEM_SERVICO/02_OS4757/01_GESTAO/OS 4757 - Documento de Acompanhamento.docx
+++ b/00_GESTAO_GERAL/05_ORDEM_SERVICO/02_OS4757/01_GESTAO/OS 4757 - Documento de Acompanhamento.docx
@@ -1149,7 +1149,7 @@
                 <w:sz w:val="24"/>
                 <w:szCs w:val="24"/>
               </w:rPr>
-              <w:t>Entregue</w:t>
+              <w:t>Recebida</w:t>
             </w:r>
           </w:p>
         </w:tc>
@@ -1709,6 +1709,9 @@
               <w:spacing w:after="0"/>
               <w:jc w:val="center"/>
             </w:pPr>
+            <w:r>
+              <w:t>18/08/16</w:t>
+            </w:r>
           </w:p>
         </w:tc>
         <w:tc>
@@ -1720,6 +1723,9 @@
               <w:keepNext/>
               <w:spacing w:after="0"/>
             </w:pPr>
+            <w:r>
+              <w:t>Termo de Recebimento da OS</w:t>
+            </w:r>
           </w:p>
         </w:tc>
       </w:tr>
@@ -1901,8 +1907,6 @@
             <w:r>
               <w:t>8</w:t>
             </w:r>
-            <w:bookmarkStart w:id="0" w:name="_GoBack"/>
-            <w:bookmarkEnd w:id="0"/>
             <w:r>
               <w:t>/16</w:t>
             </w:r>
@@ -2589,6 +2593,49 @@
             </w:pPr>
             <w:r>
               <w:t>NTC - Rodrigo Borges</w:t>
+            </w:r>
+          </w:p>
+        </w:tc>
+      </w:tr>
+      <w:tr>
+        <w:tc>
+          <w:tcPr>
+            <w:tcW w:w="1134" w:type="dxa"/>
+          </w:tcPr>
+          <w:p>
+            <w:pPr>
+              <w:spacing w:after="0"/>
+            </w:pPr>
+            <w:r>
+              <w:t>18/08/16</w:t>
+            </w:r>
+          </w:p>
+        </w:tc>
+        <w:tc>
+          <w:tcPr>
+            <w:tcW w:w="5102" w:type="dxa"/>
+          </w:tcPr>
+          <w:p>
+            <w:pPr>
+              <w:spacing w:after="0"/>
+            </w:pPr>
+            <w:bookmarkStart w:id="0" w:name="_GoBack"/>
+            <w:r>
+              <w:t>Assinatura do Termo de Recebimento da OS</w:t>
+            </w:r>
+            <w:bookmarkEnd w:id="0"/>
+          </w:p>
+        </w:tc>
+        <w:tc>
+          <w:tcPr>
+            <w:tcW w:w="2835" w:type="dxa"/>
+          </w:tcPr>
+          <w:p>
+            <w:pPr>
+              <w:spacing w:after="0"/>
+            </w:pPr>
+            <w:r>
+              <w:t>CIAT - João Paulo</w:t>
             </w:r>
           </w:p>
         </w:tc>
@@ -4685,7 +4732,7 @@
         <v:shape id="_x0000_s2051" type="#_x0000_t75" style="position:absolute;margin-left:275.05pt;margin-top:-9.15pt;width:211.25pt;height:35.9pt;z-index:251656704">
           <v:imagedata r:id="rId1" o:title=""/>
         </v:shape>
-        <o:OLEObject Type="Embed" ProgID="PBrush" ShapeID="_x0000_s2051" DrawAspect="Content" ObjectID="_1532183584" r:id="rId2"/>
+        <o:OLEObject Type="Embed" ProgID="PBrush" ShapeID="_x0000_s2051" DrawAspect="Content" ObjectID="_1533038421" r:id="rId2"/>
       </w:object>
     </w:r>
   </w:p>

</xml_diff>

<commit_message>
Atualização do Dicionário de Dados e Modelo de Dados dos Serviços Transversais e ataulização dos Documentos de Acompanhamento das OS 4757, OS 4777, OS 4782 e OS 4810.
</commit_message>
<xml_diff>
--- a/00_GESTAO_GERAL/05_ORDEM_SERVICO/02_OS4757/01_GESTAO/OS 4757 - Documento de Acompanhamento.docx
+++ b/00_GESTAO_GERAL/05_ORDEM_SERVICO/02_OS4757/01_GESTAO/OS 4757 - Documento de Acompanhamento.docx
@@ -2619,11 +2619,9 @@
             <w:pPr>
               <w:spacing w:after="0"/>
             </w:pPr>
-            <w:bookmarkStart w:id="0" w:name="_GoBack"/>
             <w:r>
               <w:t>Assinatura do Termo de Recebimento da OS</w:t>
             </w:r>
-            <w:bookmarkEnd w:id="0"/>
           </w:p>
         </w:tc>
         <w:tc>
@@ -2640,6 +2638,56 @@
           </w:p>
         </w:tc>
       </w:tr>
+      <w:tr>
+        <w:tc>
+          <w:tcPr>
+            <w:tcW w:w="1134" w:type="dxa"/>
+          </w:tcPr>
+          <w:p>
+            <w:pPr>
+              <w:spacing w:after="0"/>
+              <w:jc w:val="center"/>
+            </w:pPr>
+            <w:bookmarkStart w:id="0" w:name="_GoBack" w:colFirst="0" w:colLast="2"/>
+            <w:r>
+              <w:t>19/08/16</w:t>
+            </w:r>
+          </w:p>
+        </w:tc>
+        <w:tc>
+          <w:tcPr>
+            <w:tcW w:w="5102" w:type="dxa"/>
+          </w:tcPr>
+          <w:p>
+            <w:pPr>
+              <w:spacing w:after="0"/>
+            </w:pPr>
+            <w:r>
+              <w:t xml:space="preserve">Publicação de novas versões do Dicionário de Dados dos </w:t>
+            </w:r>
+            <w:r>
+              <w:t>Serviços Transversais</w:t>
+            </w:r>
+            <w:r>
+              <w:t>.</w:t>
+            </w:r>
+          </w:p>
+        </w:tc>
+        <w:tc>
+          <w:tcPr>
+            <w:tcW w:w="2835" w:type="dxa"/>
+          </w:tcPr>
+          <w:p>
+            <w:pPr>
+              <w:spacing w:after="0"/>
+            </w:pPr>
+            <w:r>
+              <w:t>CIAT - João Paulo</w:t>
+            </w:r>
+          </w:p>
+        </w:tc>
+      </w:tr>
+      <w:bookmarkEnd w:id="0"/>
     </w:tbl>
     <w:p>
       <w:pPr>
@@ -4732,7 +4780,7 @@
         <v:shape id="_x0000_s2051" type="#_x0000_t75" style="position:absolute;margin-left:275.05pt;margin-top:-9.15pt;width:211.25pt;height:35.9pt;z-index:251656704">
           <v:imagedata r:id="rId1" o:title=""/>
         </v:shape>
-        <o:OLEObject Type="Embed" ProgID="PBrush" ShapeID="_x0000_s2051" DrawAspect="Content" ObjectID="_1533038421" r:id="rId2"/>
+        <o:OLEObject Type="Embed" ProgID="PBrush" ShapeID="_x0000_s2051" DrawAspect="Content" ObjectID="_1533135697" r:id="rId2"/>
       </w:object>
     </w:r>
   </w:p>

</xml_diff>

<commit_message>
Atualização do Documento de Acompanhamento da OS 4757.
</commit_message>
<xml_diff>
--- a/00_GESTAO_GERAL/05_ORDEM_SERVICO/02_OS4757/01_GESTAO/OS 4757 - Documento de Acompanhamento.docx
+++ b/00_GESTAO_GERAL/05_ORDEM_SERVICO/02_OS4757/01_GESTAO/OS 4757 - Documento de Acompanhamento.docx
@@ -1,6 +1,6 @@
 
 <file path=word/document.xml><?xml version="1.0" encoding="utf-8"?>
-<w:document xmlns:wpc="http://schemas.microsoft.com/office/word/2010/wordprocessingCanvas" xmlns:cx="http://schemas.microsoft.com/office/drawing/2014/chartex" xmlns:cx1="http://schemas.microsoft.com/office/drawing/2015/9/8/chartex" xmlns:cx2="http://schemas.microsoft.com/office/drawing/2015/10/21/chartex" xmlns:mc="http://schemas.openxmlformats.org/markup-compatibility/2006" xmlns:o="urn:schemas-microsoft-com:office:office" xmlns:r="http://schemas.openxmlformats.org/officeDocument/2006/relationships" xmlns:m="http://schemas.openxmlformats.org/officeDocument/2006/math" xmlns:v="urn:schemas-microsoft-com:vml" xmlns:wp14="http://schemas.microsoft.com/office/word/2010/wordprocessingDrawing" xmlns:wp="http://schemas.openxmlformats.org/drawingml/2006/wordprocessingDrawing" xmlns:w10="urn:schemas-microsoft-com:office:word" xmlns:w="http://schemas.openxmlformats.org/wordprocessingml/2006/main" xmlns:w14="http://schemas.microsoft.com/office/word/2010/wordml" xmlns:w15="http://schemas.microsoft.com/office/word/2012/wordml" xmlns:w16se="http://schemas.microsoft.com/office/word/2015/wordml/symex" xmlns:wpg="http://schemas.microsoft.com/office/word/2010/wordprocessingGroup" xmlns:wpi="http://schemas.microsoft.com/office/word/2010/wordprocessingInk" xmlns:wne="http://schemas.microsoft.com/office/word/2006/wordml" xmlns:wps="http://schemas.microsoft.com/office/word/2010/wordprocessingShape" mc:Ignorable="w14 w15 w16se wp14">
+<w:document xmlns:ve="http://schemas.openxmlformats.org/markup-compatibility/2006" xmlns:o="urn:schemas-microsoft-com:office:office" xmlns:r="http://schemas.openxmlformats.org/officeDocument/2006/relationships" xmlns:m="http://schemas.openxmlformats.org/officeDocument/2006/math" xmlns:v="urn:schemas-microsoft-com:vml" xmlns:wp="http://schemas.openxmlformats.org/drawingml/2006/wordprocessingDrawing" xmlns:w10="urn:schemas-microsoft-com:office:word" xmlns:w="http://schemas.openxmlformats.org/wordprocessingml/2006/main" xmlns:wne="http://schemas.microsoft.com/office/word/2006/wordml">
   <w:body>
     <w:p>
       <w:pPr>
@@ -30,7 +30,7 @@
           <w:insideH w:val="none" w:sz="0" w:space="0" w:color="auto"/>
           <w:insideV w:val="none" w:sz="0" w:space="0" w:color="auto"/>
         </w:tblBorders>
-        <w:tblLook w:val="04A0" w:firstRow="1" w:lastRow="0" w:firstColumn="1" w:lastColumn="0" w:noHBand="0" w:noVBand="1"/>
+        <w:tblLook w:val="04A0"/>
       </w:tblPr>
       <w:tblGrid>
         <w:gridCol w:w="1134"/>
@@ -244,39 +244,7 @@
                 <w:sz w:val="24"/>
                 <w:szCs w:val="24"/>
               </w:rPr>
-              <w:t xml:space="preserve">OS para implementação dos casos de uso que especifica os processos de </w:t>
-            </w:r>
-            <w:proofErr w:type="spellStart"/>
-            <w:r>
-              <w:rPr>
-                <w:sz w:val="24"/>
-                <w:szCs w:val="24"/>
-              </w:rPr>
-              <w:t>login</w:t>
-            </w:r>
-            <w:proofErr w:type="spellEnd"/>
-            <w:r>
-              <w:rPr>
-                <w:sz w:val="24"/>
-                <w:szCs w:val="24"/>
-              </w:rPr>
-              <w:t xml:space="preserve"> e </w:t>
-            </w:r>
-            <w:proofErr w:type="spellStart"/>
-            <w:r>
-              <w:rPr>
-                <w:sz w:val="24"/>
-                <w:szCs w:val="24"/>
-              </w:rPr>
-              <w:t>logout</w:t>
-            </w:r>
-            <w:proofErr w:type="spellEnd"/>
-            <w:r>
-              <w:rPr>
-                <w:sz w:val="24"/>
-                <w:szCs w:val="24"/>
-              </w:rPr>
-              <w:t xml:space="preserve"> do sistema; selecionar perfil de usuário; visualizar opções do sistema. Além de manter histórico de acesso das funcionalidades acessadas pelos usuários; registrar tentativas negadas ao acesso de uma funcionalidade; registrar operações de alteração dos bancos de dados Oracle. E também enviar e-mail aos contribuintes e interceptar padrão de erros com mensagem amigável ao usuário.</w:t>
+              <w:t>OS para implementação dos casos de uso que especifica os processos de login e logout do sistema; selecionar perfil de usuário; visualizar opções do sistema. Além de manter histórico de acesso das funcionalidades acessadas pelos usuários; registrar tentativas negadas ao acesso de uma funcionalidade; registrar operações de alteração dos bancos de dados Oracle. E também enviar e-mail aos contribuintes e interceptar padrão de erros com mensagem amigável ao usuário.</w:t>
             </w:r>
           </w:p>
         </w:tc>
@@ -310,7 +278,7 @@
       <w:tblPr>
         <w:tblStyle w:val="Tabelacomgrade"/>
         <w:tblW w:w="9069" w:type="dxa"/>
-        <w:tblLook w:val="04A0" w:firstRow="1" w:lastRow="0" w:firstColumn="1" w:lastColumn="0" w:noHBand="0" w:noVBand="1"/>
+        <w:tblLook w:val="04A0"/>
       </w:tblPr>
       <w:tblGrid>
         <w:gridCol w:w="1698"/>
@@ -627,14 +595,7 @@
                 <w:sz w:val="24"/>
                 <w:szCs w:val="24"/>
               </w:rPr>
-              <w:t>6</w:t>
-            </w:r>
-            <w:r>
-              <w:rPr>
-                <w:sz w:val="24"/>
-                <w:szCs w:val="24"/>
-              </w:rPr>
-              <w:t>4</w:t>
+              <w:t>176</w:t>
             </w:r>
             <w:r>
               <w:rPr>
@@ -669,7 +630,7 @@
                 <w:sz w:val="24"/>
                 <w:szCs w:val="24"/>
               </w:rPr>
-              <w:t>90</w:t>
+              <w:t>112</w:t>
             </w:r>
             <w:r>
               <w:rPr>
@@ -694,7 +655,7 @@
       <w:tblPr>
         <w:tblStyle w:val="Tabelacomgrade"/>
         <w:tblW w:w="9071" w:type="dxa"/>
-        <w:tblLook w:val="04A0" w:firstRow="1" w:lastRow="0" w:firstColumn="1" w:lastColumn="0" w:noHBand="0" w:noVBand="1"/>
+        <w:tblLook w:val="04A0"/>
       </w:tblPr>
       <w:tblGrid>
         <w:gridCol w:w="1553"/>
@@ -875,13 +836,8 @@
             <w:pPr>
               <w:spacing w:after="0"/>
             </w:pPr>
-            <w:proofErr w:type="spellStart"/>
-            <w:r>
-              <w:t>Login</w:t>
-            </w:r>
-            <w:proofErr w:type="spellEnd"/>
-            <w:r>
-              <w:t xml:space="preserve"> do Sistema</w:t>
+            <w:r>
+              <w:t>Login do Sistema</w:t>
             </w:r>
           </w:p>
         </w:tc>
@@ -976,13 +932,8 @@
             <w:pPr>
               <w:spacing w:after="0"/>
             </w:pPr>
-            <w:proofErr w:type="spellStart"/>
-            <w:r>
-              <w:t>Logout</w:t>
-            </w:r>
-            <w:proofErr w:type="spellEnd"/>
-            <w:r>
-              <w:t xml:space="preserve"> do Sistema</w:t>
+            <w:r>
+              <w:t>Logout do Sistema</w:t>
             </w:r>
           </w:p>
         </w:tc>
@@ -1096,7 +1047,7 @@
       <w:tblPr>
         <w:tblStyle w:val="Tabelacomgrade"/>
         <w:tblW w:w="9071" w:type="dxa"/>
-        <w:tblLook w:val="04A0" w:firstRow="1" w:lastRow="0" w:firstColumn="1" w:lastColumn="0" w:noHBand="0" w:noVBand="1"/>
+        <w:tblLook w:val="04A0"/>
       </w:tblPr>
       <w:tblGrid>
         <w:gridCol w:w="1984"/>
@@ -1620,7 +1571,10 @@
               <w:jc w:val="center"/>
             </w:pPr>
             <w:r>
-              <w:t>08/09/16</w:t>
+              <w:t>3</w:t>
+            </w:r>
+            <w:r>
+              <w:t>0/09/16</w:t>
             </w:r>
           </w:p>
         </w:tc>
@@ -1697,7 +1651,19 @@
               <w:jc w:val="center"/>
             </w:pPr>
             <w:r>
-              <w:t>15/09/16</w:t>
+              <w:t>0</w:t>
+            </w:r>
+            <w:r>
+              <w:t>7</w:t>
+            </w:r>
+            <w:r>
+              <w:t>/</w:t>
+            </w:r>
+            <w:r>
+              <w:t>1</w:t>
+            </w:r>
+            <w:r>
+              <w:t>0/16</w:t>
             </w:r>
           </w:p>
         </w:tc>
@@ -1763,9 +1729,21 @@
               <w:keepNext/>
               <w:spacing w:after="0"/>
               <w:jc w:val="center"/>
-            </w:pPr>
-            <w:r>
-              <w:t>28/09/16</w:t>
+              <w:rPr>
+                <w:color w:val="FF0000"/>
+              </w:rPr>
+            </w:pPr>
+            <w:r>
+              <w:t>20</w:t>
+            </w:r>
+            <w:r>
+              <w:t>/</w:t>
+            </w:r>
+            <w:r>
+              <w:t>1</w:t>
+            </w:r>
+            <w:r>
+              <w:t>0/16</w:t>
             </w:r>
           </w:p>
         </w:tc>
@@ -1825,18 +1803,15 @@
               <w:keepNext/>
               <w:spacing w:after="0"/>
               <w:jc w:val="center"/>
-            </w:pPr>
-            <w:r>
-              <w:t>04</w:t>
-            </w:r>
-            <w:r>
-              <w:t>/0</w:t>
-            </w:r>
-            <w:r>
-              <w:t>9</w:t>
-            </w:r>
-            <w:r>
-              <w:t>/16</w:t>
+              <w:rPr>
+                <w:color w:val="FF0000"/>
+              </w:rPr>
+            </w:pPr>
+            <w:r>
+              <w:t>26</w:t>
+            </w:r>
+            <w:r>
+              <w:t>/10/16</w:t>
             </w:r>
           </w:p>
         </w:tc>
@@ -1896,9 +1871,21 @@
               <w:keepNext/>
               <w:spacing w:after="0"/>
               <w:jc w:val="center"/>
-            </w:pPr>
-            <w:r>
-              <w:t>29/09/16</w:t>
+              <w:rPr>
+                <w:color w:val="FF0000"/>
+              </w:rPr>
+            </w:pPr>
+            <w:r>
+              <w:t>2</w:t>
+            </w:r>
+            <w:r>
+              <w:t>1/</w:t>
+            </w:r>
+            <w:r>
+              <w:t>1</w:t>
+            </w:r>
+            <w:r>
+              <w:t>0/16</w:t>
             </w:r>
           </w:p>
         </w:tc>
@@ -1958,9 +1945,39 @@
               <w:keepNext/>
               <w:spacing w:after="0"/>
               <w:jc w:val="center"/>
-            </w:pPr>
-            <w:r>
-              <w:t>28/03/17</w:t>
+              <w:rPr>
+                <w:color w:val="FF0000"/>
+              </w:rPr>
+            </w:pPr>
+            <w:r>
+              <w:rPr>
+                <w:szCs w:val="20"/>
+              </w:rPr>
+              <w:t>1</w:t>
+            </w:r>
+            <w:r>
+              <w:rPr>
+                <w:szCs w:val="20"/>
+              </w:rPr>
+              <w:t>9</w:t>
+            </w:r>
+            <w:r>
+              <w:rPr>
+                <w:szCs w:val="20"/>
+              </w:rPr>
+              <w:t>/0</w:t>
+            </w:r>
+            <w:r>
+              <w:rPr>
+                <w:szCs w:val="20"/>
+              </w:rPr>
+              <w:t>4</w:t>
+            </w:r>
+            <w:r>
+              <w:rPr>
+                <w:szCs w:val="20"/>
+              </w:rPr>
+              <w:t>/17</w:t>
             </w:r>
           </w:p>
         </w:tc>
@@ -2010,7 +2027,7 @@
       <w:tblPr>
         <w:tblStyle w:val="Tabelacomgrade"/>
         <w:tblW w:w="9071" w:type="dxa"/>
-        <w:tblLook w:val="04A0" w:firstRow="1" w:lastRow="0" w:firstColumn="1" w:lastColumn="0" w:noHBand="0" w:noVBand="1"/>
+        <w:tblLook w:val="04A0"/>
       </w:tblPr>
       <w:tblGrid>
         <w:gridCol w:w="1134"/>
@@ -2153,7 +2170,13 @@
               <w:spacing w:after="0"/>
             </w:pPr>
             <w:r>
-              <w:t>CIAT - João Paulo</w:t>
+              <w:t xml:space="preserve">CIAT </w:t>
+            </w:r>
+            <w:r>
+              <w:t>–</w:t>
+            </w:r>
+            <w:r>
+              <w:t xml:space="preserve"> João Paulo</w:t>
             </w:r>
           </w:p>
         </w:tc>
@@ -2195,7 +2218,13 @@
               <w:spacing w:after="0"/>
             </w:pPr>
             <w:r>
-              <w:t>NTC - Jairo</w:t>
+              <w:t xml:space="preserve">NTC </w:t>
+            </w:r>
+            <w:r>
+              <w:t>–</w:t>
+            </w:r>
+            <w:r>
+              <w:t xml:space="preserve"> Jairo</w:t>
             </w:r>
           </w:p>
         </w:tc>
@@ -2237,7 +2266,13 @@
               <w:spacing w:after="0"/>
             </w:pPr>
             <w:r>
-              <w:t>NTC - Cristiano</w:t>
+              <w:t xml:space="preserve">NTC </w:t>
+            </w:r>
+            <w:r>
+              <w:t>–</w:t>
+            </w:r>
+            <w:r>
+              <w:t xml:space="preserve"> Cristiano</w:t>
             </w:r>
           </w:p>
         </w:tc>
@@ -2285,7 +2320,13 @@
               <w:spacing w:after="0"/>
             </w:pPr>
             <w:r>
-              <w:t>NTC - Cristiano</w:t>
+              <w:t xml:space="preserve">NTC </w:t>
+            </w:r>
+            <w:r>
+              <w:t>–</w:t>
+            </w:r>
+            <w:r>
+              <w:t xml:space="preserve"> Cristiano</w:t>
             </w:r>
           </w:p>
         </w:tc>
@@ -2336,7 +2377,7 @@
               <w:t xml:space="preserve">NTC </w:t>
             </w:r>
             <w:r>
-              <w:t>-</w:t>
+              <w:t>–</w:t>
             </w:r>
             <w:r>
               <w:t xml:space="preserve"> </w:t>
@@ -2387,7 +2428,7 @@
               <w:t xml:space="preserve">NTC </w:t>
             </w:r>
             <w:r>
-              <w:t>-</w:t>
+              <w:t>–</w:t>
             </w:r>
             <w:r>
               <w:t xml:space="preserve"> </w:t>
@@ -2435,7 +2476,13 @@
               <w:spacing w:after="0"/>
             </w:pPr>
             <w:r>
-              <w:t>CIAT - João Paulo</w:t>
+              <w:t xml:space="preserve">CIAT </w:t>
+            </w:r>
+            <w:r>
+              <w:t>–</w:t>
+            </w:r>
+            <w:r>
+              <w:t xml:space="preserve"> João Paulo</w:t>
             </w:r>
           </w:p>
         </w:tc>
@@ -2480,7 +2527,7 @@
               <w:t xml:space="preserve">NTC </w:t>
             </w:r>
             <w:r>
-              <w:t>-</w:t>
+              <w:t>–</w:t>
             </w:r>
             <w:r>
               <w:t xml:space="preserve"> </w:t>
@@ -2530,13 +2577,8 @@
               <w:t xml:space="preserve">ser </w:t>
             </w:r>
             <w:r>
-              <w:t xml:space="preserve">possível fazer o </w:t>
-            </w:r>
-            <w:proofErr w:type="spellStart"/>
-            <w:r>
-              <w:t>Deploy</w:t>
-            </w:r>
-            <w:proofErr w:type="spellEnd"/>
+              <w:t>possível fazer o Deploy</w:t>
+            </w:r>
           </w:p>
         </w:tc>
         <w:tc>
@@ -2548,7 +2590,13 @@
               <w:spacing w:after="0"/>
             </w:pPr>
             <w:r>
-              <w:t>CIAT - João Paulo</w:t>
+              <w:t xml:space="preserve">CIAT </w:t>
+            </w:r>
+            <w:r>
+              <w:t>–</w:t>
+            </w:r>
+            <w:r>
+              <w:t xml:space="preserve"> João Paulo</w:t>
             </w:r>
           </w:p>
         </w:tc>
@@ -2590,7 +2638,13 @@
               <w:spacing w:after="0"/>
             </w:pPr>
             <w:r>
-              <w:t>NTC - Rodrigo Borges</w:t>
+              <w:t xml:space="preserve">NTC </w:t>
+            </w:r>
+            <w:r>
+              <w:t>–</w:t>
+            </w:r>
+            <w:r>
+              <w:t xml:space="preserve"> Rodrigo Borges</w:t>
             </w:r>
           </w:p>
         </w:tc>
@@ -2632,7 +2686,13 @@
               <w:spacing w:after="0"/>
             </w:pPr>
             <w:r>
-              <w:t>CIAT - João Paulo</w:t>
+              <w:t xml:space="preserve">CIAT </w:t>
+            </w:r>
+            <w:r>
+              <w:t>–</w:t>
+            </w:r>
+            <w:r>
+              <w:t xml:space="preserve"> João Paulo</w:t>
             </w:r>
           </w:p>
         </w:tc>
@@ -2680,12 +2740,118 @@
               <w:spacing w:after="0"/>
             </w:pPr>
             <w:r>
-              <w:t>CIAT - João Paulo</w:t>
+              <w:t xml:space="preserve">CIAT </w:t>
+            </w:r>
+            <w:r>
+              <w:t>–</w:t>
+            </w:r>
+            <w:r>
+              <w:t xml:space="preserve"> João Paulo</w:t>
+            </w:r>
+          </w:p>
+        </w:tc>
+      </w:tr>
+      <w:tr>
+        <w:tc>
+          <w:tcPr>
+            <w:tcW w:w="1134" w:type="dxa"/>
+          </w:tcPr>
+          <w:p>
+            <w:pPr>
+              <w:spacing w:after="0"/>
+              <w:jc w:val="center"/>
+            </w:pPr>
+            <w:r>
+              <w:t>22/09/16</w:t>
+            </w:r>
+          </w:p>
+        </w:tc>
+        <w:tc>
+          <w:tcPr>
+            <w:tcW w:w="5102" w:type="dxa"/>
+          </w:tcPr>
+          <w:p>
+            <w:pPr>
+              <w:spacing w:after="0"/>
+            </w:pPr>
+            <w:r>
+              <w:t xml:space="preserve">OS Devolvida, por ter sido </w:t>
+            </w:r>
+            <w:r>
+              <w:t xml:space="preserve">encontrados </w:t>
+            </w:r>
+            <w:r>
+              <w:t>10</w:t>
+            </w:r>
+            <w:r>
+              <w:t xml:space="preserve"> Inconformidade durantes o Ciclo de Testes da Versão 1.</w:t>
+            </w:r>
+            <w:r>
+              <w:t>4</w:t>
+            </w:r>
+            <w:r>
+              <w:t xml:space="preserve">.2, sendo </w:t>
+            </w:r>
+            <w:r>
+              <w:t>7</w:t>
+            </w:r>
+            <w:r>
+              <w:t xml:space="preserve"> Não Graves e </w:t>
+            </w:r>
+            <w:r>
+              <w:t>3</w:t>
+            </w:r>
+            <w:r>
+              <w:t xml:space="preserve"> Graves. As inconformidades estão relacionadas no Mantis. Conforme OS 47</w:t>
+            </w:r>
+            <w:r>
+              <w:t>57</w:t>
+            </w:r>
+            <w:r>
+              <w:t xml:space="preserve"> - Relatório de Ciclo de Testes, no diretório 00_GESTAO_GERAL\</w:t>
+            </w:r>
+            <w:r>
+              <w:t xml:space="preserve"> </w:t>
+            </w:r>
+            <w:r>
+              <w:t>05_ORDEM_SERVICO\02_OS4757\02_TESTES</w:t>
+            </w:r>
+            <w:r>
+              <w:t>.</w:t>
+            </w:r>
+          </w:p>
+        </w:tc>
+        <w:tc>
+          <w:tcPr>
+            <w:tcW w:w="2835" w:type="dxa"/>
+          </w:tcPr>
+          <w:p>
+            <w:pPr>
+              <w:spacing w:after="0"/>
+            </w:pPr>
+            <w:r>
+              <w:t>CIAT – João Paulo</w:t>
             </w:r>
           </w:p>
         </w:tc>
       </w:tr>
     </w:tbl>
+    <w:p>
+      <w:pPr>
+        <w:rPr>
+          <w:sz w:val="16"/>
+          <w:szCs w:val="16"/>
+        </w:rPr>
+      </w:pPr>
+    </w:p>
+    <w:p>
+      <w:pPr>
+        <w:rPr>
+          <w:sz w:val="16"/>
+          <w:szCs w:val="16"/>
+        </w:rPr>
+      </w:pPr>
+    </w:p>
     <w:p>
       <w:pPr>
         <w:rPr>
@@ -2699,7 +2865,7 @@
         <w:tblStyle w:val="Tabelacomgrade"/>
         <w:tblW w:w="9072" w:type="dxa"/>
         <w:shd w:val="clear" w:color="auto" w:fill="BFBFBF"/>
-        <w:tblLook w:val="04A0" w:firstRow="1" w:lastRow="0" w:firstColumn="1" w:lastColumn="0" w:noHBand="0" w:noVBand="1"/>
+        <w:tblLook w:val="04A0"/>
       </w:tblPr>
       <w:tblGrid>
         <w:gridCol w:w="1701"/>
@@ -2730,6 +2896,7 @@
                 <w:b/>
                 <w:sz w:val="28"/>
               </w:rPr>
+              <w:lastRenderedPageBreak/>
               <w:t>Resumo das Inconformidades da Ordem de Serviço</w:t>
             </w:r>
           </w:p>
@@ -2882,6 +3049,39 @@
                 <w:b/>
               </w:rPr>
             </w:pPr>
+            <w:r>
+              <w:rPr>
+                <w:b/>
+              </w:rPr>
+              <w:t xml:space="preserve">CIAT </w:t>
+            </w:r>
+          </w:p>
+          <w:p>
+            <w:pPr>
+              <w:spacing w:after="0"/>
+              <w:jc w:val="center"/>
+              <w:rPr>
+                <w:b/>
+              </w:rPr>
+            </w:pPr>
+            <w:r>
+              <w:rPr>
+                <w:b/>
+              </w:rPr>
+              <w:t>Versão 1.</w:t>
+            </w:r>
+            <w:r>
+              <w:rPr>
+                <w:b/>
+              </w:rPr>
+              <w:t>4</w:t>
+            </w:r>
+            <w:r>
+              <w:rPr>
+                <w:b/>
+              </w:rPr>
+              <w:t>.2</w:t>
+            </w:r>
           </w:p>
         </w:tc>
         <w:tc>
@@ -2898,6 +3098,12 @@
                 <w:b/>
               </w:rPr>
             </w:pPr>
+            <w:r>
+              <w:rPr>
+                <w:b/>
+              </w:rPr>
+              <w:t>05/09/16</w:t>
+            </w:r>
           </w:p>
         </w:tc>
         <w:tc>
@@ -2930,6 +3136,12 @@
                 <w:b/>
               </w:rPr>
             </w:pPr>
+            <w:r>
+              <w:rPr>
+                <w:b/>
+              </w:rPr>
+              <w:t>3</w:t>
+            </w:r>
           </w:p>
         </w:tc>
         <w:tc>
@@ -2946,252 +3158,12 @@
                 <w:b/>
               </w:rPr>
             </w:pPr>
-          </w:p>
-        </w:tc>
-      </w:tr>
-      <w:tr>
-        <w:tc>
-          <w:tcPr>
-            <w:tcW w:w="1701" w:type="dxa"/>
-            <w:shd w:val="clear" w:color="auto" w:fill="auto"/>
-            <w:vAlign w:val="bottom"/>
-          </w:tcPr>
-          <w:p>
-            <w:pPr>
-              <w:spacing w:after="0"/>
-              <w:jc w:val="center"/>
-              <w:rPr>
-                <w:b/>
-              </w:rPr>
-            </w:pPr>
-          </w:p>
-        </w:tc>
-        <w:tc>
-          <w:tcPr>
-            <w:tcW w:w="1134" w:type="dxa"/>
-            <w:shd w:val="clear" w:color="auto" w:fill="auto"/>
-            <w:vAlign w:val="bottom"/>
-          </w:tcPr>
-          <w:p>
-            <w:pPr>
-              <w:spacing w:after="0"/>
-              <w:jc w:val="center"/>
-              <w:rPr>
-                <w:b/>
-              </w:rPr>
-            </w:pPr>
-          </w:p>
-        </w:tc>
-        <w:tc>
-          <w:tcPr>
-            <w:tcW w:w="1701" w:type="dxa"/>
-            <w:shd w:val="clear" w:color="auto" w:fill="auto"/>
-            <w:vAlign w:val="bottom"/>
-          </w:tcPr>
-          <w:p>
-            <w:pPr>
-              <w:spacing w:after="0"/>
-              <w:jc w:val="center"/>
-              <w:rPr>
-                <w:b/>
-              </w:rPr>
-            </w:pPr>
-          </w:p>
-        </w:tc>
-        <w:tc>
-          <w:tcPr>
-            <w:tcW w:w="2268" w:type="dxa"/>
-            <w:shd w:val="clear" w:color="auto" w:fill="auto"/>
-            <w:vAlign w:val="bottom"/>
-          </w:tcPr>
-          <w:p>
-            <w:pPr>
-              <w:spacing w:after="0"/>
-              <w:jc w:val="center"/>
-              <w:rPr>
-                <w:b/>
-              </w:rPr>
-            </w:pPr>
-          </w:p>
-        </w:tc>
-        <w:tc>
-          <w:tcPr>
-            <w:tcW w:w="2268" w:type="dxa"/>
-            <w:shd w:val="clear" w:color="auto" w:fill="auto"/>
-            <w:vAlign w:val="bottom"/>
-          </w:tcPr>
-          <w:p>
-            <w:pPr>
-              <w:spacing w:after="0"/>
-              <w:jc w:val="center"/>
-              <w:rPr>
-                <w:b/>
-              </w:rPr>
-            </w:pPr>
-          </w:p>
-        </w:tc>
-      </w:tr>
-      <w:tr>
-        <w:tc>
-          <w:tcPr>
-            <w:tcW w:w="1701" w:type="dxa"/>
-            <w:shd w:val="clear" w:color="auto" w:fill="auto"/>
-            <w:vAlign w:val="bottom"/>
-          </w:tcPr>
-          <w:p>
-            <w:pPr>
-              <w:spacing w:after="0"/>
-              <w:jc w:val="center"/>
-              <w:rPr>
-                <w:b/>
-              </w:rPr>
-            </w:pPr>
-          </w:p>
-        </w:tc>
-        <w:tc>
-          <w:tcPr>
-            <w:tcW w:w="1134" w:type="dxa"/>
-            <w:shd w:val="clear" w:color="auto" w:fill="auto"/>
-            <w:vAlign w:val="bottom"/>
-          </w:tcPr>
-          <w:p>
-            <w:pPr>
-              <w:spacing w:after="0"/>
-              <w:jc w:val="center"/>
-              <w:rPr>
-                <w:b/>
-              </w:rPr>
-            </w:pPr>
-          </w:p>
-        </w:tc>
-        <w:tc>
-          <w:tcPr>
-            <w:tcW w:w="1701" w:type="dxa"/>
-            <w:shd w:val="clear" w:color="auto" w:fill="auto"/>
-            <w:vAlign w:val="bottom"/>
-          </w:tcPr>
-          <w:p>
-            <w:pPr>
-              <w:spacing w:after="0"/>
-              <w:jc w:val="center"/>
-              <w:rPr>
-                <w:b/>
-              </w:rPr>
-            </w:pPr>
-          </w:p>
-        </w:tc>
-        <w:tc>
-          <w:tcPr>
-            <w:tcW w:w="2268" w:type="dxa"/>
-            <w:shd w:val="clear" w:color="auto" w:fill="auto"/>
-            <w:vAlign w:val="bottom"/>
-          </w:tcPr>
-          <w:p>
-            <w:pPr>
-              <w:spacing w:after="0"/>
-              <w:jc w:val="center"/>
-              <w:rPr>
-                <w:b/>
-              </w:rPr>
-            </w:pPr>
-          </w:p>
-        </w:tc>
-        <w:tc>
-          <w:tcPr>
-            <w:tcW w:w="2268" w:type="dxa"/>
-            <w:shd w:val="clear" w:color="auto" w:fill="auto"/>
-            <w:vAlign w:val="bottom"/>
-          </w:tcPr>
-          <w:p>
-            <w:pPr>
-              <w:spacing w:after="0"/>
-              <w:jc w:val="center"/>
-              <w:rPr>
-                <w:b/>
-              </w:rPr>
-            </w:pPr>
-          </w:p>
-        </w:tc>
-      </w:tr>
-      <w:tr>
-        <w:tc>
-          <w:tcPr>
-            <w:tcW w:w="1701" w:type="dxa"/>
-            <w:shd w:val="clear" w:color="auto" w:fill="auto"/>
-            <w:vAlign w:val="bottom"/>
-          </w:tcPr>
-          <w:p>
-            <w:pPr>
-              <w:spacing w:after="0"/>
-              <w:jc w:val="center"/>
-              <w:rPr>
-                <w:b/>
-              </w:rPr>
-            </w:pPr>
-          </w:p>
-        </w:tc>
-        <w:tc>
-          <w:tcPr>
-            <w:tcW w:w="1134" w:type="dxa"/>
-            <w:shd w:val="clear" w:color="auto" w:fill="auto"/>
-            <w:vAlign w:val="bottom"/>
-          </w:tcPr>
-          <w:p>
-            <w:pPr>
-              <w:spacing w:after="0"/>
-              <w:jc w:val="center"/>
-              <w:rPr>
-                <w:b/>
-              </w:rPr>
-            </w:pPr>
-          </w:p>
-        </w:tc>
-        <w:tc>
-          <w:tcPr>
-            <w:tcW w:w="1701" w:type="dxa"/>
-            <w:shd w:val="clear" w:color="auto" w:fill="auto"/>
-            <w:vAlign w:val="bottom"/>
-          </w:tcPr>
-          <w:p>
-            <w:pPr>
-              <w:spacing w:after="0"/>
-              <w:jc w:val="center"/>
-              <w:rPr>
-                <w:b/>
-              </w:rPr>
-            </w:pPr>
-          </w:p>
-        </w:tc>
-        <w:tc>
-          <w:tcPr>
-            <w:tcW w:w="2268" w:type="dxa"/>
-            <w:shd w:val="clear" w:color="auto" w:fill="auto"/>
-            <w:vAlign w:val="bottom"/>
-          </w:tcPr>
-          <w:p>
-            <w:pPr>
-              <w:spacing w:after="0"/>
-              <w:jc w:val="center"/>
-              <w:rPr>
-                <w:b/>
-              </w:rPr>
-            </w:pPr>
-          </w:p>
-        </w:tc>
-        <w:tc>
-          <w:tcPr>
-            <w:tcW w:w="2268" w:type="dxa"/>
-            <w:shd w:val="clear" w:color="auto" w:fill="auto"/>
-            <w:vAlign w:val="bottom"/>
-          </w:tcPr>
-          <w:p>
-            <w:pPr>
-              <w:spacing w:after="0"/>
-              <w:jc w:val="center"/>
-              <w:rPr>
-                <w:b/>
-              </w:rPr>
-            </w:pPr>
+            <w:r>
+              <w:rPr>
+                <w:b/>
+              </w:rPr>
+              <w:t>7</w:t>
+            </w:r>
           </w:p>
         </w:tc>
       </w:tr>
@@ -3209,7 +3181,7 @@
         <w:tblStyle w:val="Tabelacomgrade"/>
         <w:tblW w:w="9072" w:type="dxa"/>
         <w:tblLayout w:type="fixed"/>
-        <w:tblLook w:val="04A0" w:firstRow="1" w:lastRow="0" w:firstColumn="1" w:lastColumn="0" w:noHBand="0" w:noVBand="1"/>
+        <w:tblLook w:val="04A0"/>
       </w:tblPr>
       <w:tblGrid>
         <w:gridCol w:w="1537"/>
@@ -3241,7 +3213,6 @@
                 <w:b/>
                 <w:sz w:val="28"/>
               </w:rPr>
-              <w:lastRenderedPageBreak/>
               <w:t>Indicadores do Serviço Executado</w:t>
             </w:r>
           </w:p>
@@ -3550,6 +3521,13 @@
                 <w:szCs w:val="20"/>
               </w:rPr>
             </w:pPr>
+            <w:r>
+              <w:rPr>
+                <w:b/>
+                <w:szCs w:val="20"/>
+              </w:rPr>
+              <w:t>0</w:t>
+            </w:r>
           </w:p>
         </w:tc>
         <w:tc>
@@ -3834,6 +3812,13 @@
                 <w:szCs w:val="20"/>
               </w:rPr>
             </w:pPr>
+            <w:r>
+              <w:rPr>
+                <w:b/>
+                <w:szCs w:val="20"/>
+              </w:rPr>
+              <w:t>0,07</w:t>
+            </w:r>
           </w:p>
         </w:tc>
         <w:tc>
@@ -3913,7 +3898,7 @@
               <w:rPr>
                 <w:b/>
               </w:rPr>
-              <w:t>0,1</w:t>
+              <w:t>0,05</w:t>
             </w:r>
           </w:p>
         </w:tc>
@@ -3933,6 +3918,13 @@
                 <w:szCs w:val="20"/>
               </w:rPr>
             </w:pPr>
+            <w:r>
+              <w:rPr>
+                <w:b/>
+                <w:szCs w:val="20"/>
+              </w:rPr>
+              <w:t>0,03</w:t>
+            </w:r>
           </w:p>
         </w:tc>
         <w:tc>
@@ -4012,7 +4004,7 @@
               <w:rPr>
                 <w:b/>
               </w:rPr>
-              <w:t>0,1</w:t>
+              <w:t>0,05</w:t>
             </w:r>
           </w:p>
         </w:tc>
@@ -4111,7 +4103,7 @@
               <w:rPr>
                 <w:b/>
               </w:rPr>
-              <w:t>0,0</w:t>
+              <w:t>0,01</w:t>
             </w:r>
           </w:p>
         </w:tc>
@@ -4585,31 +4577,7 @@
     </w:p>
     <w:p>
       <w:r>
-        <w:t xml:space="preserve">A Contagem Final revisada passou de 84 </w:t>
-      </w:r>
-      <w:proofErr w:type="spellStart"/>
-      <w:r>
-        <w:t>PFs</w:t>
-      </w:r>
-      <w:proofErr w:type="spellEnd"/>
-      <w:r>
-        <w:t xml:space="preserve"> para 94 </w:t>
-      </w:r>
-      <w:proofErr w:type="spellStart"/>
-      <w:r>
-        <w:t>PFs</w:t>
-      </w:r>
-      <w:proofErr w:type="spellEnd"/>
-      <w:r>
-        <w:t xml:space="preserve"> por conta da inclusão dos </w:t>
-      </w:r>
-      <w:proofErr w:type="spellStart"/>
-      <w:r>
-        <w:t>AIEs</w:t>
-      </w:r>
-      <w:proofErr w:type="spellEnd"/>
-      <w:r>
-        <w:t xml:space="preserve"> LDAP e Certificado Digital na contagem, que não tinham sido considerados na contagem inicial.</w:t>
+        <w:t>A Contagem Final revisada passou de 84 PFs para 94 PFs por conta da inclusão dos AIEs LDAP e Certificado Digital na contagem, que não tinham sido considerados na contagem inicial.</w:t>
       </w:r>
     </w:p>
     <w:p>
@@ -4626,18 +4594,10 @@
         <w:t>r</w:t>
       </w:r>
       <w:r>
-        <w:t xml:space="preserve"> </w:t>
-      </w:r>
-      <w:proofErr w:type="gramStart"/>
-      <w:r>
-        <w:t>OS</w:t>
+        <w:t xml:space="preserve"> OS</w:t>
       </w:r>
       <w:r>
-        <w:t xml:space="preserve"> aberta</w:t>
-      </w:r>
-      <w:proofErr w:type="gramEnd"/>
-      <w:r>
-        <w:t xml:space="preserve"> nos primeiros 3 meses conforme item </w:t>
+        <w:t xml:space="preserve"> aberta nos primeiros 3 meses conforme item </w:t>
       </w:r>
       <w:r>
         <w:t>3.4 Observações sobre Prazo de Execução dos Trabalhos</w:t>
@@ -4651,34 +4611,69 @@
       <w:r>
         <w:t>.</w:t>
       </w:r>
+      <w:r>
+        <w:t xml:space="preserve"> </w:t>
+      </w:r>
+      <w:r>
+        <w:t xml:space="preserve">Acréscimo de </w:t>
+      </w:r>
+      <w:r>
+        <w:t xml:space="preserve">mais 22 dias </w:t>
+      </w:r>
+      <w:r>
+        <w:t xml:space="preserve">corridos </w:t>
+      </w:r>
+      <w:r>
+        <w:t xml:space="preserve">no prazo </w:t>
+      </w:r>
+      <w:r>
+        <w:t>para</w:t>
+      </w:r>
+      <w:r>
+        <w:t xml:space="preserve"> termino </w:t>
+      </w:r>
+      <w:r>
+        <w:t xml:space="preserve">desta OS </w:t>
+      </w:r>
+      <w:r>
+        <w:t>por</w:t>
+      </w:r>
+      <w:r>
+        <w:t xml:space="preserve"> conta do atraso na execução do</w:t>
+      </w:r>
+      <w:r>
+        <w:t xml:space="preserve"> ciclo de testes </w:t>
+      </w:r>
+      <w:r>
+        <w:t>da</w:t>
+      </w:r>
+      <w:r>
+        <w:t xml:space="preserve"> OS</w:t>
+      </w:r>
+      <w:r>
+        <w:t>.</w:t>
+      </w:r>
+      <w:r>
+        <w:t xml:space="preserve"> Totalizando </w:t>
+      </w:r>
+      <w:r>
+        <w:rPr>
+          <w:sz w:val="24"/>
+          <w:szCs w:val="24"/>
+        </w:rPr>
+        <w:t>112 dias corridos.</w:t>
+      </w:r>
     </w:p>
     <w:p/>
     <w:p>
-      <w:pPr>
-        <w:rPr>
-          <w:b/>
-          <w:sz w:val="24"/>
-          <w:szCs w:val="24"/>
-        </w:rPr>
-      </w:pPr>
       <w:r>
         <w:rPr>
           <w:b/>
           <w:sz w:val="24"/>
           <w:szCs w:val="24"/>
         </w:rPr>
-        <w:t xml:space="preserve">Sanções </w:t>
+        <w:t>Sanções a Aplicar</w:t>
       </w:r>
-      <w:proofErr w:type="gramStart"/>
-      <w:r>
-        <w:rPr>
-          <w:b/>
-          <w:sz w:val="24"/>
-          <w:szCs w:val="24"/>
-        </w:rPr>
-        <w:t>a Aplicar</w:t>
-      </w:r>
-      <w:proofErr w:type="gramEnd"/>
       <w:r>
         <w:rPr>
           <w:b/>
@@ -4688,13 +4683,9 @@
         <w:t>:</w:t>
       </w:r>
     </w:p>
-    <w:p/>
-    <w:p/>
-    <w:p/>
-    <w:p/>
     <w:sectPr>
-      <w:headerReference w:type="default" r:id="rId6"/>
-      <w:footerReference w:type="default" r:id="rId7"/>
+      <w:headerReference w:type="default" r:id="rId7"/>
+      <w:footerReference w:type="default" r:id="rId8"/>
       <w:pgSz w:w="11906" w:h="16838"/>
       <w:pgMar w:top="1985" w:right="1701" w:bottom="1702" w:left="1701" w:header="708" w:footer="708" w:gutter="0"/>
       <w:cols w:space="708"/>
@@ -4705,7 +4696,7 @@
 </file>
 
 <file path=word/endnotes.xml><?xml version="1.0" encoding="utf-8"?>
-<w:endnotes xmlns:wpc="http://schemas.microsoft.com/office/word/2010/wordprocessingCanvas" xmlns:cx="http://schemas.microsoft.com/office/drawing/2014/chartex" xmlns:cx1="http://schemas.microsoft.com/office/drawing/2015/9/8/chartex" xmlns:cx2="http://schemas.microsoft.com/office/drawing/2015/10/21/chartex" xmlns:mc="http://schemas.openxmlformats.org/markup-compatibility/2006" xmlns:o="urn:schemas-microsoft-com:office:office" xmlns:r="http://schemas.openxmlformats.org/officeDocument/2006/relationships" xmlns:m="http://schemas.openxmlformats.org/officeDocument/2006/math" xmlns:v="urn:schemas-microsoft-com:vml" xmlns:wp14="http://schemas.microsoft.com/office/word/2010/wordprocessingDrawing" xmlns:wp="http://schemas.openxmlformats.org/drawingml/2006/wordprocessingDrawing" xmlns:w10="urn:schemas-microsoft-com:office:word" xmlns:w="http://schemas.openxmlformats.org/wordprocessingml/2006/main" xmlns:w14="http://schemas.microsoft.com/office/word/2010/wordml" xmlns:w15="http://schemas.microsoft.com/office/word/2012/wordml" xmlns:w16se="http://schemas.microsoft.com/office/word/2015/wordml/symex" xmlns:wpg="http://schemas.microsoft.com/office/word/2010/wordprocessingGroup" xmlns:wpi="http://schemas.microsoft.com/office/word/2010/wordprocessingInk" xmlns:wne="http://schemas.microsoft.com/office/word/2006/wordml" xmlns:wps="http://schemas.microsoft.com/office/word/2010/wordprocessingShape" mc:Ignorable="w14 w15 w16se wp14">
+<w:endnotes xmlns:ve="http://schemas.openxmlformats.org/markup-compatibility/2006" xmlns:o="urn:schemas-microsoft-com:office:office" xmlns:r="http://schemas.openxmlformats.org/officeDocument/2006/relationships" xmlns:m="http://schemas.openxmlformats.org/officeDocument/2006/math" xmlns:v="urn:schemas-microsoft-com:vml" xmlns:wp="http://schemas.openxmlformats.org/drawingml/2006/wordprocessingDrawing" xmlns:w10="urn:schemas-microsoft-com:office:word" xmlns:w="http://schemas.openxmlformats.org/wordprocessingml/2006/main" xmlns:wne="http://schemas.microsoft.com/office/word/2006/wordml">
   <w:endnote w:type="separator" w:id="-1">
     <w:p>
       <w:r>
@@ -4724,7 +4715,7 @@
 </file>
 
 <file path=word/footer1.xml><?xml version="1.0" encoding="utf-8"?>
-<w:ftr xmlns:wpc="http://schemas.microsoft.com/office/word/2010/wordprocessingCanvas" xmlns:cx="http://schemas.microsoft.com/office/drawing/2014/chartex" xmlns:cx1="http://schemas.microsoft.com/office/drawing/2015/9/8/chartex" xmlns:cx2="http://schemas.microsoft.com/office/drawing/2015/10/21/chartex" xmlns:mc="http://schemas.openxmlformats.org/markup-compatibility/2006" xmlns:o="urn:schemas-microsoft-com:office:office" xmlns:r="http://schemas.openxmlformats.org/officeDocument/2006/relationships" xmlns:m="http://schemas.openxmlformats.org/officeDocument/2006/math" xmlns:v="urn:schemas-microsoft-com:vml" xmlns:wp14="http://schemas.microsoft.com/office/word/2010/wordprocessingDrawing" xmlns:wp="http://schemas.openxmlformats.org/drawingml/2006/wordprocessingDrawing" xmlns:w10="urn:schemas-microsoft-com:office:word" xmlns:w="http://schemas.openxmlformats.org/wordprocessingml/2006/main" xmlns:w14="http://schemas.microsoft.com/office/word/2010/wordml" xmlns:w15="http://schemas.microsoft.com/office/word/2012/wordml" xmlns:w16se="http://schemas.microsoft.com/office/word/2015/wordml/symex" xmlns:wpg="http://schemas.microsoft.com/office/word/2010/wordprocessingGroup" xmlns:wpi="http://schemas.microsoft.com/office/word/2010/wordprocessingInk" xmlns:wne="http://schemas.microsoft.com/office/word/2006/wordml" xmlns:wps="http://schemas.microsoft.com/office/word/2010/wordprocessingShape" mc:Ignorable="w14 w15 w16se wp14">
+<w:ftr xmlns:ve="http://schemas.openxmlformats.org/markup-compatibility/2006" xmlns:o="urn:schemas-microsoft-com:office:office" xmlns:r="http://schemas.openxmlformats.org/officeDocument/2006/relationships" xmlns:m="http://schemas.openxmlformats.org/officeDocument/2006/math" xmlns:v="urn:schemas-microsoft-com:vml" xmlns:wp="http://schemas.openxmlformats.org/drawingml/2006/wordprocessingDrawing" xmlns:w10="urn:schemas-microsoft-com:office:word" xmlns:w="http://schemas.openxmlformats.org/wordprocessingml/2006/main" xmlns:wne="http://schemas.microsoft.com/office/word/2006/wordml">
   <w:p>
     <w:pPr>
       <w:pStyle w:val="Rodap"/>
@@ -4773,7 +4764,7 @@
         <w:noProof/>
         <w:lang w:eastAsia="pt-BR"/>
       </w:rPr>
-      <w:object w:dxaOrig="1440" w:dyaOrig="1440">
+      <w:pict>
         <v:shapetype id="_x0000_t75" coordsize="21600,21600" o:spt="75" o:preferrelative="t" path="m@4@5l@4@11@9@11@9@5xe" filled="f" stroked="f">
           <v:stroke joinstyle="miter"/>
           <v:formulas>
@@ -4796,15 +4787,15 @@
         <v:shape id="_x0000_s2051" type="#_x0000_t75" style="position:absolute;margin-left:275.05pt;margin-top:-9.15pt;width:211.25pt;height:35.9pt;z-index:251656704">
           <v:imagedata r:id="rId1" o:title=""/>
         </v:shape>
-        <o:OLEObject Type="Embed" ProgID="PBrush" ShapeID="_x0000_s2051" DrawAspect="Content" ObjectID="_1535792282" r:id="rId2"/>
-      </w:object>
+        <o:OLEObject Type="Embed" ProgID="PBrush" ShapeID="_x0000_s2051" DrawAspect="Content" ObjectID="_1536061547" r:id="rId2"/>
+      </w:pict>
     </w:r>
   </w:p>
 </w:ftr>
 </file>
 
 <file path=word/footnotes.xml><?xml version="1.0" encoding="utf-8"?>
-<w:footnotes xmlns:wpc="http://schemas.microsoft.com/office/word/2010/wordprocessingCanvas" xmlns:cx="http://schemas.microsoft.com/office/drawing/2014/chartex" xmlns:cx1="http://schemas.microsoft.com/office/drawing/2015/9/8/chartex" xmlns:cx2="http://schemas.microsoft.com/office/drawing/2015/10/21/chartex" xmlns:mc="http://schemas.openxmlformats.org/markup-compatibility/2006" xmlns:o="urn:schemas-microsoft-com:office:office" xmlns:r="http://schemas.openxmlformats.org/officeDocument/2006/relationships" xmlns:m="http://schemas.openxmlformats.org/officeDocument/2006/math" xmlns:v="urn:schemas-microsoft-com:vml" xmlns:wp14="http://schemas.microsoft.com/office/word/2010/wordprocessingDrawing" xmlns:wp="http://schemas.openxmlformats.org/drawingml/2006/wordprocessingDrawing" xmlns:w10="urn:schemas-microsoft-com:office:word" xmlns:w="http://schemas.openxmlformats.org/wordprocessingml/2006/main" xmlns:w14="http://schemas.microsoft.com/office/word/2010/wordml" xmlns:w15="http://schemas.microsoft.com/office/word/2012/wordml" xmlns:w16se="http://schemas.microsoft.com/office/word/2015/wordml/symex" xmlns:wpg="http://schemas.microsoft.com/office/word/2010/wordprocessingGroup" xmlns:wpi="http://schemas.microsoft.com/office/word/2010/wordprocessingInk" xmlns:wne="http://schemas.microsoft.com/office/word/2006/wordml" xmlns:wps="http://schemas.microsoft.com/office/word/2010/wordprocessingShape" mc:Ignorable="w14 w15 w16se wp14">
+<w:footnotes xmlns:ve="http://schemas.openxmlformats.org/markup-compatibility/2006" xmlns:o="urn:schemas-microsoft-com:office:office" xmlns:r="http://schemas.openxmlformats.org/officeDocument/2006/relationships" xmlns:m="http://schemas.openxmlformats.org/officeDocument/2006/math" xmlns:v="urn:schemas-microsoft-com:vml" xmlns:wp="http://schemas.openxmlformats.org/drawingml/2006/wordprocessingDrawing" xmlns:w10="urn:schemas-microsoft-com:office:word" xmlns:w="http://schemas.openxmlformats.org/wordprocessingml/2006/main" xmlns:wne="http://schemas.microsoft.com/office/word/2006/wordml">
   <w:footnote w:type="separator" w:id="-1">
     <w:p>
       <w:r>
@@ -4823,7 +4814,7 @@
 </file>
 
 <file path=word/header1.xml><?xml version="1.0" encoding="utf-8"?>
-<w:hdr xmlns:wpc="http://schemas.microsoft.com/office/word/2010/wordprocessingCanvas" xmlns:cx="http://schemas.microsoft.com/office/drawing/2014/chartex" xmlns:cx1="http://schemas.microsoft.com/office/drawing/2015/9/8/chartex" xmlns:cx2="http://schemas.microsoft.com/office/drawing/2015/10/21/chartex" xmlns:mc="http://schemas.openxmlformats.org/markup-compatibility/2006" xmlns:o="urn:schemas-microsoft-com:office:office" xmlns:r="http://schemas.openxmlformats.org/officeDocument/2006/relationships" xmlns:m="http://schemas.openxmlformats.org/officeDocument/2006/math" xmlns:v="urn:schemas-microsoft-com:vml" xmlns:wp14="http://schemas.microsoft.com/office/word/2010/wordprocessingDrawing" xmlns:wp="http://schemas.openxmlformats.org/drawingml/2006/wordprocessingDrawing" xmlns:w10="urn:schemas-microsoft-com:office:word" xmlns:w="http://schemas.openxmlformats.org/wordprocessingml/2006/main" xmlns:w14="http://schemas.microsoft.com/office/word/2010/wordml" xmlns:w15="http://schemas.microsoft.com/office/word/2012/wordml" xmlns:w16se="http://schemas.microsoft.com/office/word/2015/wordml/symex" xmlns:wpg="http://schemas.microsoft.com/office/word/2010/wordprocessingGroup" xmlns:wpi="http://schemas.microsoft.com/office/word/2010/wordprocessingInk" xmlns:wne="http://schemas.microsoft.com/office/word/2006/wordml" xmlns:wps="http://schemas.microsoft.com/office/word/2010/wordprocessingShape" mc:Ignorable="w14 w15 w16se wp14">
+<w:hdr xmlns:ve="http://schemas.openxmlformats.org/markup-compatibility/2006" xmlns:o="urn:schemas-microsoft-com:office:office" xmlns:r="http://schemas.openxmlformats.org/officeDocument/2006/relationships" xmlns:m="http://schemas.openxmlformats.org/officeDocument/2006/math" xmlns:v="urn:schemas-microsoft-com:vml" xmlns:wp="http://schemas.openxmlformats.org/drawingml/2006/wordprocessingDrawing" xmlns:w10="urn:schemas-microsoft-com:office:word" xmlns:w="http://schemas.openxmlformats.org/wordprocessingml/2006/main" xmlns:wne="http://schemas.microsoft.com/office/word/2006/wordml">
   <w:p>
     <w:pPr>
       <w:pStyle w:val="Cabealho"/>
@@ -4862,7 +4853,7 @@
                   <a:blip r:embed="rId1">
                     <a:extLst>
                       <a:ext uri="{28A0092B-C50C-407E-A947-70E740481C1C}">
-                        <a14:useLocalDpi xmlns:a14="http://schemas.microsoft.com/office/drawing/2010/main" val="0"/>
+                        <a14:useLocalDpi xmlns:a14="http://schemas.microsoft.com/office/drawing/2010/main" xmlns:wps="http://schemas.microsoft.com/office/word/2010/wordprocessingShape" xmlns:wpi="http://schemas.microsoft.com/office/word/2010/wordprocessingInk" xmlns:wpg="http://schemas.microsoft.com/office/word/2010/wordprocessingGroup" xmlns:w16se="http://schemas.microsoft.com/office/word/2015/wordml/symex" xmlns:w15="http://schemas.microsoft.com/office/word/2012/wordml" xmlns:w14="http://schemas.microsoft.com/office/word/2010/wordml" xmlns:w="http://schemas.openxmlformats.org/wordprocessingml/2006/main" xmlns:w10="urn:schemas-microsoft-com:office:word" xmlns:wp14="http://schemas.microsoft.com/office/word/2010/wordprocessingDrawing" xmlns:v="urn:schemas-microsoft-com:vml" xmlns:o="urn:schemas-microsoft-com:office:office" xmlns:mc="http://schemas.openxmlformats.org/markup-compatibility/2006" xmlns:cx2="http://schemas.microsoft.com/office/drawing/2015/10/21/chartex" xmlns:cx1="http://schemas.microsoft.com/office/drawing/2015/9/8/chartex" xmlns:cx="http://schemas.microsoft.com/office/drawing/2014/chartex" xmlns:wpc="http://schemas.microsoft.com/office/word/2010/wordprocessingCanvas" xmlns="" val="0"/>
                       </a:ext>
                     </a:extLst>
                   </a:blip>
@@ -4884,12 +4875,6 @@
               </pic:pic>
             </a:graphicData>
           </a:graphic>
-          <wp14:sizeRelH relativeFrom="page">
-            <wp14:pctWidth>0</wp14:pctWidth>
-          </wp14:sizeRelH>
-          <wp14:sizeRelV relativeFrom="page">
-            <wp14:pctHeight>0</wp14:pctHeight>
-          </wp14:sizeRelV>
         </wp:anchor>
       </w:drawing>
     </w:r>
@@ -4927,7 +4912,7 @@
                   <a:blip r:embed="rId2">
                     <a:extLst>
                       <a:ext uri="{28A0092B-C50C-407E-A947-70E740481C1C}">
-                        <a14:useLocalDpi xmlns:a14="http://schemas.microsoft.com/office/drawing/2010/main" val="0"/>
+                        <a14:useLocalDpi xmlns:a14="http://schemas.microsoft.com/office/drawing/2010/main" xmlns:wps="http://schemas.microsoft.com/office/word/2010/wordprocessingShape" xmlns:wpi="http://schemas.microsoft.com/office/word/2010/wordprocessingInk" xmlns:wpg="http://schemas.microsoft.com/office/word/2010/wordprocessingGroup" xmlns:w16se="http://schemas.microsoft.com/office/word/2015/wordml/symex" xmlns:w15="http://schemas.microsoft.com/office/word/2012/wordml" xmlns:w14="http://schemas.microsoft.com/office/word/2010/wordml" xmlns:w="http://schemas.openxmlformats.org/wordprocessingml/2006/main" xmlns:w10="urn:schemas-microsoft-com:office:word" xmlns:wp14="http://schemas.microsoft.com/office/word/2010/wordprocessingDrawing" xmlns:v="urn:schemas-microsoft-com:vml" xmlns:o="urn:schemas-microsoft-com:office:office" xmlns:mc="http://schemas.openxmlformats.org/markup-compatibility/2006" xmlns:cx2="http://schemas.microsoft.com/office/drawing/2015/10/21/chartex" xmlns:cx1="http://schemas.microsoft.com/office/drawing/2015/9/8/chartex" xmlns:cx="http://schemas.microsoft.com/office/drawing/2014/chartex" xmlns:wpc="http://schemas.microsoft.com/office/word/2010/wordprocessingCanvas" xmlns="" val="0"/>
                       </a:ext>
                     </a:extLst>
                   </a:blip>
@@ -4949,12 +4934,6 @@
               </pic:pic>
             </a:graphicData>
           </a:graphic>
-          <wp14:sizeRelH relativeFrom="page">
-            <wp14:pctWidth>0</wp14:pctWidth>
-          </wp14:sizeRelH>
-          <wp14:sizeRelV relativeFrom="page">
-            <wp14:pctHeight>0</wp14:pctHeight>
-          </wp14:sizeRelV>
         </wp:anchor>
       </w:drawing>
     </w:r>
@@ -4966,7 +4945,7 @@
 </file>
 
 <file path=word/styles.xml><?xml version="1.0" encoding="utf-8"?>
-<w:styles xmlns:mc="http://schemas.openxmlformats.org/markup-compatibility/2006" xmlns:r="http://schemas.openxmlformats.org/officeDocument/2006/relationships" xmlns:w="http://schemas.openxmlformats.org/wordprocessingml/2006/main" xmlns:w14="http://schemas.microsoft.com/office/word/2010/wordml" xmlns:w15="http://schemas.microsoft.com/office/word/2012/wordml" xmlns:w16se="http://schemas.microsoft.com/office/word/2015/wordml/symex" mc:Ignorable="w14 w15 w16se">
+<w:styles xmlns:r="http://schemas.openxmlformats.org/officeDocument/2006/relationships" xmlns:w="http://schemas.openxmlformats.org/wordprocessingml/2006/main">
   <w:docDefaults>
     <w:rPrDefault>
       <w:rPr>
@@ -4976,380 +4955,144 @@
     </w:rPrDefault>
     <w:pPrDefault/>
   </w:docDefaults>
-  <w:latentStyles w:defLockedState="0" w:defUIPriority="99" w:defSemiHidden="0" w:defUnhideWhenUsed="0" w:defQFormat="0" w:count="373">
-    <w:lsdException w:name="Normal" w:uiPriority="0" w:qFormat="1"/>
-    <w:lsdException w:name="heading 1" w:uiPriority="9" w:qFormat="1"/>
-    <w:lsdException w:name="heading 2" w:semiHidden="1" w:uiPriority="9" w:unhideWhenUsed="1" w:qFormat="1"/>
-    <w:lsdException w:name="heading 3" w:semiHidden="1" w:uiPriority="9" w:unhideWhenUsed="1" w:qFormat="1"/>
-    <w:lsdException w:name="heading 4" w:semiHidden="1" w:uiPriority="9" w:unhideWhenUsed="1" w:qFormat="1"/>
-    <w:lsdException w:name="heading 5" w:semiHidden="1" w:uiPriority="9" w:unhideWhenUsed="1" w:qFormat="1"/>
-    <w:lsdException w:name="heading 6" w:semiHidden="1" w:uiPriority="9" w:unhideWhenUsed="1" w:qFormat="1"/>
-    <w:lsdException w:name="heading 7" w:semiHidden="1" w:uiPriority="9" w:unhideWhenUsed="1" w:qFormat="1"/>
-    <w:lsdException w:name="heading 8" w:semiHidden="1" w:uiPriority="9" w:unhideWhenUsed="1" w:qFormat="1"/>
-    <w:lsdException w:name="heading 9" w:semiHidden="1" w:uiPriority="9" w:unhideWhenUsed="1" w:qFormat="1"/>
-    <w:lsdException w:name="index 1" w:semiHidden="1" w:unhideWhenUsed="1"/>
-    <w:lsdException w:name="index 2" w:semiHidden="1" w:unhideWhenUsed="1"/>
-    <w:lsdException w:name="index 3" w:semiHidden="1" w:unhideWhenUsed="1"/>
-    <w:lsdException w:name="index 4" w:semiHidden="1" w:unhideWhenUsed="1"/>
-    <w:lsdException w:name="index 5" w:semiHidden="1" w:unhideWhenUsed="1"/>
-    <w:lsdException w:name="index 6" w:semiHidden="1" w:unhideWhenUsed="1"/>
-    <w:lsdException w:name="index 7" w:semiHidden="1" w:unhideWhenUsed="1"/>
-    <w:lsdException w:name="index 8" w:semiHidden="1" w:unhideWhenUsed="1"/>
-    <w:lsdException w:name="index 9" w:semiHidden="1" w:unhideWhenUsed="1"/>
-    <w:lsdException w:name="toc 1" w:semiHidden="1" w:uiPriority="39" w:unhideWhenUsed="1"/>
-    <w:lsdException w:name="toc 2" w:semiHidden="1" w:uiPriority="39" w:unhideWhenUsed="1"/>
-    <w:lsdException w:name="toc 3" w:semiHidden="1" w:uiPriority="39" w:unhideWhenUsed="1"/>
-    <w:lsdException w:name="toc 4" w:semiHidden="1" w:uiPriority="39" w:unhideWhenUsed="1"/>
-    <w:lsdException w:name="toc 5" w:semiHidden="1" w:uiPriority="39" w:unhideWhenUsed="1"/>
-    <w:lsdException w:name="toc 6" w:semiHidden="1" w:uiPriority="39" w:unhideWhenUsed="1"/>
-    <w:lsdException w:name="toc 7" w:semiHidden="1" w:uiPriority="39" w:unhideWhenUsed="1"/>
-    <w:lsdException w:name="toc 8" w:semiHidden="1" w:uiPriority="39" w:unhideWhenUsed="1"/>
-    <w:lsdException w:name="toc 9" w:semiHidden="1" w:uiPriority="39" w:unhideWhenUsed="1"/>
-    <w:lsdException w:name="Normal Indent" w:semiHidden="1" w:unhideWhenUsed="1"/>
-    <w:lsdException w:name="footnote text" w:semiHidden="1" w:unhideWhenUsed="1"/>
-    <w:lsdException w:name="annotation text" w:semiHidden="1" w:unhideWhenUsed="1"/>
-    <w:lsdException w:name="header" w:semiHidden="1" w:unhideWhenUsed="1"/>
-    <w:lsdException w:name="footer" w:semiHidden="1" w:unhideWhenUsed="1"/>
-    <w:lsdException w:name="index heading" w:semiHidden="1" w:unhideWhenUsed="1"/>
-    <w:lsdException w:name="caption" w:semiHidden="1" w:uiPriority="35" w:unhideWhenUsed="1" w:qFormat="1"/>
-    <w:lsdException w:name="table of figures" w:semiHidden="1" w:unhideWhenUsed="1"/>
-    <w:lsdException w:name="envelope address" w:semiHidden="1" w:unhideWhenUsed="1"/>
-    <w:lsdException w:name="envelope return" w:semiHidden="1" w:unhideWhenUsed="1"/>
-    <w:lsdException w:name="footnote reference" w:semiHidden="1" w:unhideWhenUsed="1"/>
-    <w:lsdException w:name="annotation reference" w:semiHidden="1" w:unhideWhenUsed="1"/>
-    <w:lsdException w:name="line number" w:semiHidden="1" w:unhideWhenUsed="1"/>
-    <w:lsdException w:name="page number" w:semiHidden="1" w:unhideWhenUsed="1"/>
-    <w:lsdException w:name="endnote reference" w:semiHidden="1" w:unhideWhenUsed="1"/>
-    <w:lsdException w:name="endnote text" w:semiHidden="1" w:unhideWhenUsed="1"/>
-    <w:lsdException w:name="table of authorities" w:semiHidden="1" w:unhideWhenUsed="1"/>
-    <w:lsdException w:name="macro" w:semiHidden="1" w:unhideWhenUsed="1"/>
-    <w:lsdException w:name="toa heading" w:semiHidden="1" w:unhideWhenUsed="1"/>
-    <w:lsdException w:name="List" w:semiHidden="1" w:unhideWhenUsed="1"/>
-    <w:lsdException w:name="List Bullet" w:semiHidden="1" w:unhideWhenUsed="1"/>
-    <w:lsdException w:name="List Number" w:semiHidden="1" w:unhideWhenUsed="1"/>
-    <w:lsdException w:name="List 2" w:semiHidden="1" w:unhideWhenUsed="1"/>
-    <w:lsdException w:name="List 3" w:semiHidden="1" w:unhideWhenUsed="1"/>
-    <w:lsdException w:name="List 4" w:semiHidden="1" w:unhideWhenUsed="1"/>
-    <w:lsdException w:name="List 5" w:semiHidden="1" w:unhideWhenUsed="1"/>
-    <w:lsdException w:name="List Bullet 2" w:semiHidden="1" w:unhideWhenUsed="1"/>
-    <w:lsdException w:name="List Bullet 3" w:semiHidden="1" w:unhideWhenUsed="1"/>
-    <w:lsdException w:name="List Bullet 4" w:semiHidden="1" w:unhideWhenUsed="1"/>
-    <w:lsdException w:name="List Bullet 5" w:semiHidden="1" w:unhideWhenUsed="1"/>
-    <w:lsdException w:name="List Number 2" w:semiHidden="1" w:unhideWhenUsed="1"/>
-    <w:lsdException w:name="List Number 3" w:semiHidden="1" w:unhideWhenUsed="1"/>
-    <w:lsdException w:name="List Number 4" w:semiHidden="1" w:unhideWhenUsed="1"/>
-    <w:lsdException w:name="List Number 5" w:semiHidden="1" w:unhideWhenUsed="1"/>
-    <w:lsdException w:name="Title" w:uiPriority="10" w:qFormat="1"/>
-    <w:lsdException w:name="Closing" w:semiHidden="1" w:unhideWhenUsed="1"/>
-    <w:lsdException w:name="Signature" w:semiHidden="1" w:unhideWhenUsed="1"/>
-    <w:lsdException w:name="Default Paragraph Font" w:semiHidden="1" w:uiPriority="1" w:unhideWhenUsed="1"/>
-    <w:lsdException w:name="Body Text" w:semiHidden="1" w:unhideWhenUsed="1"/>
-    <w:lsdException w:name="Body Text Indent" w:semiHidden="1" w:unhideWhenUsed="1"/>
-    <w:lsdException w:name="List Continue" w:semiHidden="1" w:unhideWhenUsed="1"/>
-    <w:lsdException w:name="List Continue 2" w:semiHidden="1" w:unhideWhenUsed="1"/>
-    <w:lsdException w:name="List Continue 3" w:semiHidden="1" w:unhideWhenUsed="1"/>
-    <w:lsdException w:name="List Continue 4" w:semiHidden="1" w:unhideWhenUsed="1"/>
-    <w:lsdException w:name="List Continue 5" w:semiHidden="1" w:unhideWhenUsed="1"/>
-    <w:lsdException w:name="Message Header" w:semiHidden="1" w:unhideWhenUsed="1"/>
-    <w:lsdException w:name="Subtitle" w:uiPriority="11" w:qFormat="1"/>
-    <w:lsdException w:name="Salutation" w:semiHidden="1" w:unhideWhenUsed="1"/>
-    <w:lsdException w:name="Date" w:semiHidden="1" w:unhideWhenUsed="1"/>
-    <w:lsdException w:name="Body Text First Indent" w:semiHidden="1" w:unhideWhenUsed="1"/>
-    <w:lsdException w:name="Body Text First Indent 2" w:semiHidden="1" w:unhideWhenUsed="1"/>
-    <w:lsdException w:name="Note Heading" w:semiHidden="1" w:unhideWhenUsed="1"/>
-    <w:lsdException w:name="Body Text 2" w:semiHidden="1" w:unhideWhenUsed="1"/>
-    <w:lsdException w:name="Body Text 3" w:semiHidden="1" w:unhideWhenUsed="1"/>
-    <w:lsdException w:name="Body Text Indent 2" w:semiHidden="1" w:unhideWhenUsed="1"/>
-    <w:lsdException w:name="Body Text Indent 3" w:semiHidden="1" w:unhideWhenUsed="1"/>
-    <w:lsdException w:name="Block Text" w:semiHidden="1" w:unhideWhenUsed="1"/>
-    <w:lsdException w:name="Hyperlink" w:semiHidden="1" w:unhideWhenUsed="1"/>
-    <w:lsdException w:name="FollowedHyperlink" w:semiHidden="1" w:unhideWhenUsed="1"/>
-    <w:lsdException w:name="Strong" w:uiPriority="22" w:qFormat="1"/>
-    <w:lsdException w:name="Emphasis" w:uiPriority="20" w:qFormat="1"/>
-    <w:lsdException w:name="Document Map" w:semiHidden="1" w:unhideWhenUsed="1"/>
-    <w:lsdException w:name="Plain Text" w:semiHidden="1" w:unhideWhenUsed="1"/>
-    <w:lsdException w:name="E-mail Signature" w:semiHidden="1" w:unhideWhenUsed="1"/>
-    <w:lsdException w:name="HTML Top of Form" w:semiHidden="1" w:unhideWhenUsed="1"/>
-    <w:lsdException w:name="HTML Bottom of Form" w:semiHidden="1" w:unhideWhenUsed="1"/>
-    <w:lsdException w:name="Normal (Web)" w:semiHidden="1" w:unhideWhenUsed="1"/>
-    <w:lsdException w:name="HTML Acronym" w:semiHidden="1" w:unhideWhenUsed="1"/>
-    <w:lsdException w:name="HTML Address" w:semiHidden="1" w:unhideWhenUsed="1"/>
-    <w:lsdException w:name="HTML Cite" w:semiHidden="1" w:unhideWhenUsed="1"/>
-    <w:lsdException w:name="HTML Code" w:semiHidden="1" w:unhideWhenUsed="1"/>
-    <w:lsdException w:name="HTML Definition" w:semiHidden="1" w:unhideWhenUsed="1"/>
-    <w:lsdException w:name="HTML Keyboard" w:semiHidden="1" w:unhideWhenUsed="1"/>
-    <w:lsdException w:name="HTML Preformatted" w:semiHidden="1" w:unhideWhenUsed="1"/>
-    <w:lsdException w:name="HTML Sample" w:semiHidden="1" w:unhideWhenUsed="1"/>
-    <w:lsdException w:name="HTML Typewriter" w:semiHidden="1" w:unhideWhenUsed="1"/>
-    <w:lsdException w:name="HTML Variable" w:semiHidden="1" w:unhideWhenUsed="1"/>
-    <w:lsdException w:name="Normal Table" w:semiHidden="1" w:unhideWhenUsed="1"/>
-    <w:lsdException w:name="annotation subject" w:semiHidden="1" w:unhideWhenUsed="1"/>
-    <w:lsdException w:name="No List" w:semiHidden="1" w:unhideWhenUsed="1"/>
-    <w:lsdException w:name="Outline List 1" w:semiHidden="1" w:unhideWhenUsed="1"/>
-    <w:lsdException w:name="Outline List 2" w:semiHidden="1" w:unhideWhenUsed="1"/>
-    <w:lsdException w:name="Outline List 3" w:semiHidden="1" w:unhideWhenUsed="1"/>
-    <w:lsdException w:name="Table Simple 1" w:semiHidden="1" w:unhideWhenUsed="1"/>
-    <w:lsdException w:name="Table Simple 2" w:semiHidden="1" w:unhideWhenUsed="1"/>
-    <w:lsdException w:name="Table Simple 3" w:semiHidden="1" w:unhideWhenUsed="1"/>
-    <w:lsdException w:name="Table Classic 1" w:semiHidden="1" w:unhideWhenUsed="1"/>
-    <w:lsdException w:name="Table Classic 2" w:semiHidden="1" w:unhideWhenUsed="1"/>
-    <w:lsdException w:name="Table Classic 3" w:semiHidden="1" w:unhideWhenUsed="1"/>
-    <w:lsdException w:name="Table Classic 4" w:semiHidden="1" w:unhideWhenUsed="1"/>
-    <w:lsdException w:name="Table Colorful 1" w:semiHidden="1" w:unhideWhenUsed="1"/>
-    <w:lsdException w:name="Table Colorful 2" w:semiHidden="1" w:unhideWhenUsed="1"/>
-    <w:lsdException w:name="Table Colorful 3" w:semiHidden="1" w:unhideWhenUsed="1"/>
-    <w:lsdException w:name="Table Columns 1" w:semiHidden="1" w:unhideWhenUsed="1"/>
-    <w:lsdException w:name="Table Columns 2" w:semiHidden="1" w:unhideWhenUsed="1"/>
-    <w:lsdException w:name="Table Columns 3" w:semiHidden="1" w:unhideWhenUsed="1"/>
-    <w:lsdException w:name="Table Columns 4" w:semiHidden="1" w:unhideWhenUsed="1"/>
-    <w:lsdException w:name="Table Columns 5" w:semiHidden="1" w:unhideWhenUsed="1"/>
-    <w:lsdException w:name="Table Grid 1" w:semiHidden="1" w:unhideWhenUsed="1"/>
-    <w:lsdException w:name="Table Grid 2" w:semiHidden="1" w:unhideWhenUsed="1"/>
-    <w:lsdException w:name="Table Grid 3" w:semiHidden="1" w:unhideWhenUsed="1"/>
-    <w:lsdException w:name="Table Grid 4" w:semiHidden="1" w:unhideWhenUsed="1"/>
-    <w:lsdException w:name="Table Grid 5" w:semiHidden="1" w:unhideWhenUsed="1"/>
-    <w:lsdException w:name="Table Grid 6" w:semiHidden="1" w:unhideWhenUsed="1"/>
-    <w:lsdException w:name="Table Grid 7" w:semiHidden="1" w:unhideWhenUsed="1"/>
-    <w:lsdException w:name="Table Grid 8" w:semiHidden="1" w:unhideWhenUsed="1"/>
-    <w:lsdException w:name="Table List 1" w:semiHidden="1" w:unhideWhenUsed="1"/>
-    <w:lsdException w:name="Table List 2" w:semiHidden="1" w:unhideWhenUsed="1"/>
-    <w:lsdException w:name="Table List 3" w:semiHidden="1" w:unhideWhenUsed="1"/>
-    <w:lsdException w:name="Table List 4" w:semiHidden="1" w:unhideWhenUsed="1"/>
-    <w:lsdException w:name="Table List 5" w:semiHidden="1" w:unhideWhenUsed="1"/>
-    <w:lsdException w:name="Table List 6" w:semiHidden="1" w:unhideWhenUsed="1"/>
-    <w:lsdException w:name="Table List 7" w:semiHidden="1" w:unhideWhenUsed="1"/>
-    <w:lsdException w:name="Table List 8" w:semiHidden="1" w:unhideWhenUsed="1"/>
-    <w:lsdException w:name="Table 3D effects 1" w:semiHidden="1" w:unhideWhenUsed="1"/>
-    <w:lsdException w:name="Table 3D effects 2" w:semiHidden="1" w:unhideWhenUsed="1"/>
-    <w:lsdException w:name="Table 3D effects 3" w:semiHidden="1" w:unhideWhenUsed="1"/>
-    <w:lsdException w:name="Table Contemporary" w:semiHidden="1" w:unhideWhenUsed="1"/>
-    <w:lsdException w:name="Table Elegant" w:semiHidden="1" w:unhideWhenUsed="1"/>
-    <w:lsdException w:name="Table Professional" w:semiHidden="1" w:unhideWhenUsed="1"/>
-    <w:lsdException w:name="Table Subtle 1" w:semiHidden="1" w:unhideWhenUsed="1"/>
-    <w:lsdException w:name="Table Subtle 2" w:semiHidden="1" w:unhideWhenUsed="1"/>
-    <w:lsdException w:name="Table Web 1" w:semiHidden="1" w:unhideWhenUsed="1"/>
-    <w:lsdException w:name="Table Web 2" w:semiHidden="1" w:unhideWhenUsed="1"/>
-    <w:lsdException w:name="Table Web 3" w:semiHidden="1" w:unhideWhenUsed="1"/>
-    <w:lsdException w:name="Balloon Text" w:semiHidden="1" w:unhideWhenUsed="1"/>
-    <w:lsdException w:name="Table Grid" w:uiPriority="39"/>
-    <w:lsdException w:name="Table Theme" w:semiHidden="1" w:unhideWhenUsed="1"/>
-    <w:lsdException w:name="Placeholder Text" w:semiHidden="1"/>
-    <w:lsdException w:name="No Spacing" w:uiPriority="1" w:qFormat="1"/>
-    <w:lsdException w:name="Light Shading" w:uiPriority="60"/>
-    <w:lsdException w:name="Light List" w:uiPriority="61"/>
-    <w:lsdException w:name="Light Grid" w:uiPriority="62"/>
-    <w:lsdException w:name="Medium Shading 1" w:uiPriority="63"/>
-    <w:lsdException w:name="Medium Shading 2" w:uiPriority="64"/>
-    <w:lsdException w:name="Medium List 1" w:uiPriority="65"/>
-    <w:lsdException w:name="Medium List 2" w:uiPriority="66"/>
-    <w:lsdException w:name="Medium Grid 1" w:uiPriority="67"/>
-    <w:lsdException w:name="Medium Grid 2" w:uiPriority="68"/>
-    <w:lsdException w:name="Medium Grid 3" w:uiPriority="69"/>
-    <w:lsdException w:name="Dark List" w:uiPriority="70"/>
-    <w:lsdException w:name="Colorful Shading" w:uiPriority="71"/>
-    <w:lsdException w:name="Colorful List" w:uiPriority="72"/>
-    <w:lsdException w:name="Colorful Grid" w:uiPriority="73"/>
-    <w:lsdException w:name="Light Shading Accent 1" w:uiPriority="60"/>
-    <w:lsdException w:name="Light List Accent 1" w:uiPriority="61"/>
-    <w:lsdException w:name="Light Grid Accent 1" w:uiPriority="62"/>
-    <w:lsdException w:name="Medium Shading 1 Accent 1" w:uiPriority="63"/>
-    <w:lsdException w:name="Medium Shading 2 Accent 1" w:uiPriority="64"/>
-    <w:lsdException w:name="Medium List 1 Accent 1" w:uiPriority="65"/>
-    <w:lsdException w:name="Revision" w:semiHidden="1"/>
-    <w:lsdException w:name="List Paragraph" w:uiPriority="34" w:qFormat="1"/>
-    <w:lsdException w:name="Quote" w:uiPriority="29" w:qFormat="1"/>
-    <w:lsdException w:name="Intense Quote" w:uiPriority="30" w:qFormat="1"/>
-    <w:lsdException w:name="Medium List 2 Accent 1" w:uiPriority="66"/>
-    <w:lsdException w:name="Medium Grid 1 Accent 1" w:uiPriority="67"/>
-    <w:lsdException w:name="Medium Grid 2 Accent 1" w:uiPriority="68"/>
-    <w:lsdException w:name="Medium Grid 3 Accent 1" w:uiPriority="69"/>
-    <w:lsdException w:name="Dark List Accent 1" w:uiPriority="70"/>
-    <w:lsdException w:name="Colorful Shading Accent 1" w:uiPriority="71"/>
-    <w:lsdException w:name="Colorful List Accent 1" w:uiPriority="72"/>
-    <w:lsdException w:name="Colorful Grid Accent 1" w:uiPriority="73"/>
-    <w:lsdException w:name="Light Shading Accent 2" w:uiPriority="60"/>
-    <w:lsdException w:name="Light List Accent 2" w:uiPriority="61"/>
-    <w:lsdException w:name="Light Grid Accent 2" w:uiPriority="62"/>
-    <w:lsdException w:name="Medium Shading 1 Accent 2" w:uiPriority="63"/>
-    <w:lsdException w:name="Medium Shading 2 Accent 2" w:uiPriority="64"/>
-    <w:lsdException w:name="Medium List 1 Accent 2" w:uiPriority="65"/>
-    <w:lsdException w:name="Medium List 2 Accent 2" w:uiPriority="66"/>
-    <w:lsdException w:name="Medium Grid 1 Accent 2" w:uiPriority="67"/>
-    <w:lsdException w:name="Medium Grid 2 Accent 2" w:uiPriority="68"/>
-    <w:lsdException w:name="Medium Grid 3 Accent 2" w:uiPriority="69"/>
-    <w:lsdException w:name="Dark List Accent 2" w:uiPriority="70"/>
-    <w:lsdException w:name="Colorful Shading Accent 2" w:uiPriority="71"/>
-    <w:lsdException w:name="Colorful List Accent 2" w:uiPriority="72"/>
-    <w:lsdException w:name="Colorful Grid Accent 2" w:uiPriority="73"/>
-    <w:lsdException w:name="Light Shading Accent 3" w:uiPriority="60"/>
-    <w:lsdException w:name="Light List Accent 3" w:uiPriority="61"/>
-    <w:lsdException w:name="Light Grid Accent 3" w:uiPriority="62"/>
-    <w:lsdException w:name="Medium Shading 1 Accent 3" w:uiPriority="63"/>
-    <w:lsdException w:name="Medium Shading 2 Accent 3" w:uiPriority="64"/>
-    <w:lsdException w:name="Medium List 1 Accent 3" w:uiPriority="65"/>
-    <w:lsdException w:name="Medium List 2 Accent 3" w:uiPriority="66"/>
-    <w:lsdException w:name="Medium Grid 1 Accent 3" w:uiPriority="67"/>
-    <w:lsdException w:name="Medium Grid 2 Accent 3" w:uiPriority="68"/>
-    <w:lsdException w:name="Medium Grid 3 Accent 3" w:uiPriority="69"/>
-    <w:lsdException w:name="Dark List Accent 3" w:uiPriority="70"/>
-    <w:lsdException w:name="Colorful Shading Accent 3" w:uiPriority="71"/>
-    <w:lsdException w:name="Colorful List Accent 3" w:uiPriority="72"/>
-    <w:lsdException w:name="Colorful Grid Accent 3" w:uiPriority="73"/>
-    <w:lsdException w:name="Light Shading Accent 4" w:uiPriority="60"/>
-    <w:lsdException w:name="Light List Accent 4" w:uiPriority="61"/>
-    <w:lsdException w:name="Light Grid Accent 4" w:uiPriority="62"/>
-    <w:lsdException w:name="Medium Shading 1 Accent 4" w:uiPriority="63"/>
-    <w:lsdException w:name="Medium Shading 2 Accent 4" w:uiPriority="64"/>
-    <w:lsdException w:name="Medium List 1 Accent 4" w:uiPriority="65"/>
-    <w:lsdException w:name="Medium List 2 Accent 4" w:uiPriority="66"/>
-    <w:lsdException w:name="Medium Grid 1 Accent 4" w:uiPriority="67"/>
-    <w:lsdException w:name="Medium Grid 2 Accent 4" w:uiPriority="68"/>
-    <w:lsdException w:name="Medium Grid 3 Accent 4" w:uiPriority="69"/>
-    <w:lsdException w:name="Dark List Accent 4" w:uiPriority="70"/>
-    <w:lsdException w:name="Colorful Shading Accent 4" w:uiPriority="71"/>
-    <w:lsdException w:name="Colorful List Accent 4" w:uiPriority="72"/>
-    <w:lsdException w:name="Colorful Grid Accent 4" w:uiPriority="73"/>
-    <w:lsdException w:name="Light Shading Accent 5" w:uiPriority="60"/>
-    <w:lsdException w:name="Light List Accent 5" w:uiPriority="61"/>
-    <w:lsdException w:name="Light Grid Accent 5" w:uiPriority="62"/>
-    <w:lsdException w:name="Medium Shading 1 Accent 5" w:uiPriority="63"/>
-    <w:lsdException w:name="Medium Shading 2 Accent 5" w:uiPriority="64"/>
-    <w:lsdException w:name="Medium List 1 Accent 5" w:uiPriority="65"/>
-    <w:lsdException w:name="Medium List 2 Accent 5" w:uiPriority="66"/>
-    <w:lsdException w:name="Medium Grid 1 Accent 5" w:uiPriority="67"/>
-    <w:lsdException w:name="Medium Grid 2 Accent 5" w:uiPriority="68"/>
-    <w:lsdException w:name="Medium Grid 3 Accent 5" w:uiPriority="69"/>
-    <w:lsdException w:name="Dark List Accent 5" w:uiPriority="70"/>
-    <w:lsdException w:name="Colorful Shading Accent 5" w:uiPriority="71"/>
-    <w:lsdException w:name="Colorful List Accent 5" w:uiPriority="72"/>
-    <w:lsdException w:name="Colorful Grid Accent 5" w:uiPriority="73"/>
-    <w:lsdException w:name="Light Shading Accent 6" w:uiPriority="60"/>
-    <w:lsdException w:name="Light List Accent 6" w:uiPriority="61"/>
-    <w:lsdException w:name="Light Grid Accent 6" w:uiPriority="62"/>
-    <w:lsdException w:name="Medium Shading 1 Accent 6" w:uiPriority="63"/>
-    <w:lsdException w:name="Medium Shading 2 Accent 6" w:uiPriority="64"/>
-    <w:lsdException w:name="Medium List 1 Accent 6" w:uiPriority="65"/>
-    <w:lsdException w:name="Medium List 2 Accent 6" w:uiPriority="66"/>
-    <w:lsdException w:name="Medium Grid 1 Accent 6" w:uiPriority="67"/>
-    <w:lsdException w:name="Medium Grid 2 Accent 6" w:uiPriority="68"/>
-    <w:lsdException w:name="Medium Grid 3 Accent 6" w:uiPriority="69"/>
-    <w:lsdException w:name="Dark List Accent 6" w:uiPriority="70"/>
-    <w:lsdException w:name="Colorful Shading Accent 6" w:uiPriority="71"/>
-    <w:lsdException w:name="Colorful List Accent 6" w:uiPriority="72"/>
-    <w:lsdException w:name="Colorful Grid Accent 6" w:uiPriority="73"/>
-    <w:lsdException w:name="Subtle Emphasis" w:uiPriority="19" w:qFormat="1"/>
-    <w:lsdException w:name="Intense Emphasis" w:uiPriority="21" w:qFormat="1"/>
-    <w:lsdException w:name="Subtle Reference" w:uiPriority="31" w:qFormat="1"/>
-    <w:lsdException w:name="Intense Reference" w:uiPriority="32" w:qFormat="1"/>
-    <w:lsdException w:name="Book Title" w:uiPriority="33" w:qFormat="1"/>
-    <w:lsdException w:name="Bibliography" w:semiHidden="1" w:uiPriority="37" w:unhideWhenUsed="1"/>
-    <w:lsdException w:name="TOC Heading" w:semiHidden="1" w:uiPriority="39" w:unhideWhenUsed="1" w:qFormat="1"/>
-    <w:lsdException w:name="Plain Table 1" w:uiPriority="41"/>
-    <w:lsdException w:name="Plain Table 2" w:uiPriority="42"/>
-    <w:lsdException w:name="Plain Table 3" w:uiPriority="43"/>
-    <w:lsdException w:name="Plain Table 4" w:uiPriority="44"/>
-    <w:lsdException w:name="Plain Table 5" w:uiPriority="45"/>
-    <w:lsdException w:name="Grid Table Light" w:uiPriority="40"/>
-    <w:lsdException w:name="Grid Table 1 Light" w:uiPriority="46"/>
-    <w:lsdException w:name="Grid Table 2" w:uiPriority="47"/>
-    <w:lsdException w:name="Grid Table 3" w:uiPriority="48"/>
-    <w:lsdException w:name="Grid Table 4" w:uiPriority="49"/>
-    <w:lsdException w:name="Grid Table 5 Dark" w:uiPriority="50"/>
-    <w:lsdException w:name="Grid Table 6 Colorful" w:uiPriority="51"/>
-    <w:lsdException w:name="Grid Table 7 Colorful" w:uiPriority="52"/>
-    <w:lsdException w:name="Grid Table 1 Light Accent 1" w:uiPriority="46"/>
-    <w:lsdException w:name="Grid Table 2 Accent 1" w:uiPriority="47"/>
-    <w:lsdException w:name="Grid Table 3 Accent 1" w:uiPriority="48"/>
-    <w:lsdException w:name="Grid Table 4 Accent 1" w:uiPriority="49"/>
-    <w:lsdException w:name="Grid Table 5 Dark Accent 1" w:uiPriority="50"/>
-    <w:lsdException w:name="Grid Table 6 Colorful Accent 1" w:uiPriority="51"/>
-    <w:lsdException w:name="Grid Table 7 Colorful Accent 1" w:uiPriority="52"/>
-    <w:lsdException w:name="Grid Table 1 Light Accent 2" w:uiPriority="46"/>
-    <w:lsdException w:name="Grid Table 2 Accent 2" w:uiPriority="47"/>
-    <w:lsdException w:name="Grid Table 3 Accent 2" w:uiPriority="48"/>
-    <w:lsdException w:name="Grid Table 4 Accent 2" w:uiPriority="49"/>
-    <w:lsdException w:name="Grid Table 5 Dark Accent 2" w:uiPriority="50"/>
-    <w:lsdException w:name="Grid Table 6 Colorful Accent 2" w:uiPriority="51"/>
-    <w:lsdException w:name="Grid Table 7 Colorful Accent 2" w:uiPriority="52"/>
-    <w:lsdException w:name="Grid Table 1 Light Accent 3" w:uiPriority="46"/>
-    <w:lsdException w:name="Grid Table 2 Accent 3" w:uiPriority="47"/>
-    <w:lsdException w:name="Grid Table 3 Accent 3" w:uiPriority="48"/>
-    <w:lsdException w:name="Grid Table 4 Accent 3" w:uiPriority="49"/>
-    <w:lsdException w:name="Grid Table 5 Dark Accent 3" w:uiPriority="50"/>
-    <w:lsdException w:name="Grid Table 6 Colorful Accent 3" w:uiPriority="51"/>
-    <w:lsdException w:name="Grid Table 7 Colorful Accent 3" w:uiPriority="52"/>
-    <w:lsdException w:name="Grid Table 1 Light Accent 4" w:uiPriority="46"/>
-    <w:lsdException w:name="Grid Table 2 Accent 4" w:uiPriority="47"/>
-    <w:lsdException w:name="Grid Table 3 Accent 4" w:uiPriority="48"/>
-    <w:lsdException w:name="Grid Table 4 Accent 4" w:uiPriority="49"/>
-    <w:lsdException w:name="Grid Table 5 Dark Accent 4" w:uiPriority="50"/>
-    <w:lsdException w:name="Grid Table 6 Colorful Accent 4" w:uiPriority="51"/>
-    <w:lsdException w:name="Grid Table 7 Colorful Accent 4" w:uiPriority="52"/>
-    <w:lsdException w:name="Grid Table 1 Light Accent 5" w:uiPriority="46"/>
-    <w:lsdException w:name="Grid Table 2 Accent 5" w:uiPriority="47"/>
-    <w:lsdException w:name="Grid Table 3 Accent 5" w:uiPriority="48"/>
-    <w:lsdException w:name="Grid Table 4 Accent 5" w:uiPriority="49"/>
-    <w:lsdException w:name="Grid Table 5 Dark Accent 5" w:uiPriority="50"/>
-    <w:lsdException w:name="Grid Table 6 Colorful Accent 5" w:uiPriority="51"/>
-    <w:lsdException w:name="Grid Table 7 Colorful Accent 5" w:uiPriority="52"/>
-    <w:lsdException w:name="Grid Table 1 Light Accent 6" w:uiPriority="46"/>
-    <w:lsdException w:name="Grid Table 2 Accent 6" w:uiPriority="47"/>
-    <w:lsdException w:name="Grid Table 3 Accent 6" w:uiPriority="48"/>
-    <w:lsdException w:name="Grid Table 4 Accent 6" w:uiPriority="49"/>
-    <w:lsdException w:name="Grid Table 5 Dark Accent 6" w:uiPriority="50"/>
-    <w:lsdException w:name="Grid Table 6 Colorful Accent 6" w:uiPriority="51"/>
-    <w:lsdException w:name="Grid Table 7 Colorful Accent 6" w:uiPriority="52"/>
-    <w:lsdException w:name="List Table 1 Light" w:uiPriority="46"/>
-    <w:lsdException w:name="List Table 2" w:uiPriority="47"/>
-    <w:lsdException w:name="List Table 3" w:uiPriority="48"/>
-    <w:lsdException w:name="List Table 4" w:uiPriority="49"/>
-    <w:lsdException w:name="List Table 5 Dark" w:uiPriority="50"/>
-    <w:lsdException w:name="List Table 6 Colorful" w:uiPriority="51"/>
-    <w:lsdException w:name="List Table 7 Colorful" w:uiPriority="52"/>
-    <w:lsdException w:name="List Table 1 Light Accent 1" w:uiPriority="46"/>
-    <w:lsdException w:name="List Table 2 Accent 1" w:uiPriority="47"/>
-    <w:lsdException w:name="List Table 3 Accent 1" w:uiPriority="48"/>
-    <w:lsdException w:name="List Table 4 Accent 1" w:uiPriority="49"/>
-    <w:lsdException w:name="List Table 5 Dark Accent 1" w:uiPriority="50"/>
-    <w:lsdException w:name="List Table 6 Colorful Accent 1" w:uiPriority="51"/>
-    <w:lsdException w:name="List Table 7 Colorful Accent 1" w:uiPriority="52"/>
-    <w:lsdException w:name="List Table 1 Light Accent 2" w:uiPriority="46"/>
-    <w:lsdException w:name="List Table 2 Accent 2" w:uiPriority="47"/>
-    <w:lsdException w:name="List Table 3 Accent 2" w:uiPriority="48"/>
-    <w:lsdException w:name="List Table 4 Accent 2" w:uiPriority="49"/>
-    <w:lsdException w:name="List Table 5 Dark Accent 2" w:uiPriority="50"/>
-    <w:lsdException w:name="List Table 6 Colorful Accent 2" w:uiPriority="51"/>
-    <w:lsdException w:name="List Table 7 Colorful Accent 2" w:uiPriority="52"/>
-    <w:lsdException w:name="List Table 1 Light Accent 3" w:uiPriority="46"/>
-    <w:lsdException w:name="List Table 2 Accent 3" w:uiPriority="47"/>
-    <w:lsdException w:name="List Table 3 Accent 3" w:uiPriority="48"/>
-    <w:lsdException w:name="List Table 4 Accent 3" w:uiPriority="49"/>
-    <w:lsdException w:name="List Table 5 Dark Accent 3" w:uiPriority="50"/>
-    <w:lsdException w:name="List Table 6 Colorful Accent 3" w:uiPriority="51"/>
-    <w:lsdException w:name="List Table 7 Colorful Accent 3" w:uiPriority="52"/>
-    <w:lsdException w:name="List Table 1 Light Accent 4" w:uiPriority="46"/>
-    <w:lsdException w:name="List Table 2 Accent 4" w:uiPriority="47"/>
-    <w:lsdException w:name="List Table 3 Accent 4" w:uiPriority="48"/>
-    <w:lsdException w:name="List Table 4 Accent 4" w:uiPriority="49"/>
-    <w:lsdException w:name="List Table 5 Dark Accent 4" w:uiPriority="50"/>
-    <w:lsdException w:name="List Table 6 Colorful Accent 4" w:uiPriority="51"/>
-    <w:lsdException w:name="List Table 7 Colorful Accent 4" w:uiPriority="52"/>
-    <w:lsdException w:name="List Table 1 Light Accent 5" w:uiPriority="46"/>
-    <w:lsdException w:name="List Table 2 Accent 5" w:uiPriority="47"/>
-    <w:lsdException w:name="List Table 3 Accent 5" w:uiPriority="48"/>
-    <w:lsdException w:name="List Table 4 Accent 5" w:uiPriority="49"/>
-    <w:lsdException w:name="List Table 5 Dark Accent 5" w:uiPriority="50"/>
-    <w:lsdException w:name="List Table 6 Colorful Accent 5" w:uiPriority="51"/>
-    <w:lsdException w:name="List Table 7 Colorful Accent 5" w:uiPriority="52"/>
-    <w:lsdException w:name="List Table 1 Light Accent 6" w:uiPriority="46"/>
-    <w:lsdException w:name="List Table 2 Accent 6" w:uiPriority="47"/>
-    <w:lsdException w:name="List Table 3 Accent 6" w:uiPriority="48"/>
-    <w:lsdException w:name="List Table 4 Accent 6" w:uiPriority="49"/>
-    <w:lsdException w:name="List Table 5 Dark Accent 6" w:uiPriority="50"/>
-    <w:lsdException w:name="List Table 6 Colorful Accent 6" w:uiPriority="51"/>
-    <w:lsdException w:name="List Table 7 Colorful Accent 6" w:uiPriority="52"/>
-    <w:lsdException w:name="Mention" w:semiHidden="1" w:unhideWhenUsed="1"/>
-    <w:lsdException w:name="Smart Hyperlink" w:semiHidden="1" w:unhideWhenUsed="1"/>
+  <w:latentStyles w:defLockedState="0" w:defUIPriority="99" w:defSemiHidden="1" w:defUnhideWhenUsed="1" w:defQFormat="0" w:count="267">
+    <w:lsdException w:name="Normal" w:semiHidden="0" w:uiPriority="0" w:unhideWhenUsed="0" w:qFormat="1"/>
+    <w:lsdException w:name="heading 1" w:semiHidden="0" w:uiPriority="9" w:unhideWhenUsed="0" w:qFormat="1"/>
+    <w:lsdException w:name="heading 2" w:uiPriority="9" w:qFormat="1"/>
+    <w:lsdException w:name="heading 3" w:uiPriority="9" w:qFormat="1"/>
+    <w:lsdException w:name="heading 4" w:uiPriority="9" w:qFormat="1"/>
+    <w:lsdException w:name="heading 5" w:uiPriority="9" w:qFormat="1"/>
+    <w:lsdException w:name="heading 6" w:uiPriority="9" w:qFormat="1"/>
+    <w:lsdException w:name="heading 7" w:uiPriority="9" w:qFormat="1"/>
+    <w:lsdException w:name="heading 8" w:uiPriority="9" w:qFormat="1"/>
+    <w:lsdException w:name="heading 9" w:uiPriority="9" w:qFormat="1"/>
+    <w:lsdException w:name="toc 1" w:uiPriority="39"/>
+    <w:lsdException w:name="toc 2" w:uiPriority="39"/>
+    <w:lsdException w:name="toc 3" w:uiPriority="39"/>
+    <w:lsdException w:name="toc 4" w:uiPriority="39"/>
+    <w:lsdException w:name="toc 5" w:uiPriority="39"/>
+    <w:lsdException w:name="toc 6" w:uiPriority="39"/>
+    <w:lsdException w:name="toc 7" w:uiPriority="39"/>
+    <w:lsdException w:name="toc 8" w:uiPriority="39"/>
+    <w:lsdException w:name="toc 9" w:uiPriority="39"/>
+    <w:lsdException w:name="caption" w:uiPriority="35" w:qFormat="1"/>
+    <w:lsdException w:name="Title" w:semiHidden="0" w:uiPriority="10" w:unhideWhenUsed="0" w:qFormat="1"/>
+    <w:lsdException w:name="Default Paragraph Font" w:uiPriority="1"/>
+    <w:lsdException w:name="Subtitle" w:semiHidden="0" w:uiPriority="11" w:unhideWhenUsed="0" w:qFormat="1"/>
+    <w:lsdException w:name="Strong" w:semiHidden="0" w:uiPriority="22" w:unhideWhenUsed="0" w:qFormat="1"/>
+    <w:lsdException w:name="Emphasis" w:semiHidden="0" w:uiPriority="20" w:unhideWhenUsed="0" w:qFormat="1"/>
+    <w:lsdException w:name="Table Grid" w:semiHidden="0" w:uiPriority="39" w:unhideWhenUsed="0"/>
+    <w:lsdException w:name="Placeholder Text" w:unhideWhenUsed="0"/>
+    <w:lsdException w:name="No Spacing" w:semiHidden="0" w:uiPriority="1" w:unhideWhenUsed="0" w:qFormat="1"/>
+    <w:lsdException w:name="Light Shading" w:semiHidden="0" w:uiPriority="60" w:unhideWhenUsed="0"/>
+    <w:lsdException w:name="Light List" w:semiHidden="0" w:uiPriority="61" w:unhideWhenUsed="0"/>
+    <w:lsdException w:name="Light Grid" w:semiHidden="0" w:uiPriority="62" w:unhideWhenUsed="0"/>
+    <w:lsdException w:name="Medium Shading 1" w:semiHidden="0" w:uiPriority="63" w:unhideWhenUsed="0"/>
+    <w:lsdException w:name="Medium Shading 2" w:semiHidden="0" w:uiPriority="64" w:unhideWhenUsed="0"/>
+    <w:lsdException w:name="Medium List 1" w:semiHidden="0" w:uiPriority="65" w:unhideWhenUsed="0"/>
+    <w:lsdException w:name="Medium List 2" w:semiHidden="0" w:uiPriority="66" w:unhideWhenUsed="0"/>
+    <w:lsdException w:name="Medium Grid 1" w:semiHidden="0" w:uiPriority="67" w:unhideWhenUsed="0"/>
+    <w:lsdException w:name="Medium Grid 2" w:semiHidden="0" w:uiPriority="68" w:unhideWhenUsed="0"/>
+    <w:lsdException w:name="Medium Grid 3" w:semiHidden="0" w:uiPriority="69" w:unhideWhenUsed="0"/>
+    <w:lsdException w:name="Dark List" w:semiHidden="0" w:uiPriority="70" w:unhideWhenUsed="0"/>
+    <w:lsdException w:name="Colorful Shading" w:semiHidden="0" w:uiPriority="71" w:unhideWhenUsed="0"/>
+    <w:lsdException w:name="Colorful List" w:semiHidden="0" w:uiPriority="72" w:unhideWhenUsed="0"/>
+    <w:lsdException w:name="Colorful Grid" w:semiHidden="0" w:uiPriority="73" w:unhideWhenUsed="0"/>
+    <w:lsdException w:name="Light Shading Accent 1" w:semiHidden="0" w:uiPriority="60" w:unhideWhenUsed="0"/>
+    <w:lsdException w:name="Light List Accent 1" w:semiHidden="0" w:uiPriority="61" w:unhideWhenUsed="0"/>
+    <w:lsdException w:name="Light Grid Accent 1" w:semiHidden="0" w:uiPriority="62" w:unhideWhenUsed="0"/>
+    <w:lsdException w:name="Medium Shading 1 Accent 1" w:semiHidden="0" w:uiPriority="63" w:unhideWhenUsed="0"/>
+    <w:lsdException w:name="Medium Shading 2 Accent 1" w:semiHidden="0" w:uiPriority="64" w:unhideWhenUsed="0"/>
+    <w:lsdException w:name="Medium List 1 Accent 1" w:semiHidden="0" w:uiPriority="65" w:unhideWhenUsed="0"/>
+    <w:lsdException w:name="Revision" w:unhideWhenUsed="0"/>
+    <w:lsdException w:name="List Paragraph" w:semiHidden="0" w:uiPriority="34" w:unhideWhenUsed="0" w:qFormat="1"/>
+    <w:lsdException w:name="Quote" w:semiHidden="0" w:uiPriority="29" w:unhideWhenUsed="0" w:qFormat="1"/>
+    <w:lsdException w:name="Intense Quote" w:semiHidden="0" w:uiPriority="30" w:unhideWhenUsed="0" w:qFormat="1"/>
+    <w:lsdException w:name="Medium List 2 Accent 1" w:semiHidden="0" w:uiPriority="66" w:unhideWhenUsed="0"/>
+    <w:lsdException w:name="Medium Grid 1 Accent 1" w:semiHidden="0" w:uiPriority="67" w:unhideWhenUsed="0"/>
+    <w:lsdException w:name="Medium Grid 2 Accent 1" w:semiHidden="0" w:uiPriority="68" w:unhideWhenUsed="0"/>
+    <w:lsdException w:name="Medium Grid 3 Accent 1" w:semiHidden="0" w:uiPriority="69" w:unhideWhenUsed="0"/>
+    <w:lsdException w:name="Dark List Accent 1" w:semiHidden="0" w:uiPriority="70" w:unhideWhenUsed="0"/>
+    <w:lsdException w:name="Colorful Shading Accent 1" w:semiHidden="0" w:uiPriority="71" w:unhideWhenUsed="0"/>
+    <w:lsdException w:name="Colorful List Accent 1" w:semiHidden="0" w:uiPriority="72" w:unhideWhenUsed="0"/>
+    <w:lsdException w:name="Colorful Grid Accent 1" w:semiHidden="0" w:uiPriority="73" w:unhideWhenUsed="0"/>
+    <w:lsdException w:name="Light Shading Accent 2" w:semiHidden="0" w:uiPriority="60" w:unhideWhenUsed="0"/>
+    <w:lsdException w:name="Light List Accent 2" w:semiHidden="0" w:uiPriority="61" w:unhideWhenUsed="0"/>
+    <w:lsdException w:name="Light Grid Accent 2" w:semiHidden="0" w:uiPriority="62" w:unhideWhenUsed="0"/>
+    <w:lsdException w:name="Medium Shading 1 Accent 2" w:semiHidden="0" w:uiPriority="63" w:unhideWhenUsed="0"/>
+    <w:lsdException w:name="Medium Shading 2 Accent 2" w:semiHidden="0" w:uiPriority="64" w:unhideWhenUsed="0"/>
+    <w:lsdException w:name="Medium List 1 Accent 2" w:semiHidden="0" w:uiPriority="65" w:unhideWhenUsed="0"/>
+    <w:lsdException w:name="Medium List 2 Accent 2" w:semiHidden="0" w:uiPriority="66" w:unhideWhenUsed="0"/>
+    <w:lsdException w:name="Medium Grid 1 Accent 2" w:semiHidden="0" w:uiPriority="67" w:unhideWhenUsed="0"/>
+    <w:lsdException w:name="Medium Grid 2 Accent 2" w:semiHidden="0" w:uiPriority="68" w:unhideWhenUsed="0"/>
+    <w:lsdException w:name="Medium Grid 3 Accent 2" w:semiHidden="0" w:uiPriority="69" w:unhideWhenUsed="0"/>
+    <w:lsdException w:name="Dark List Accent 2" w:semiHidden="0" w:uiPriority="70" w:unhideWhenUsed="0"/>
+    <w:lsdException w:name="Colorful Shading Accent 2" w:semiHidden="0" w:uiPriority="71" w:unhideWhenUsed="0"/>
+    <w:lsdException w:name="Colorful List Accent 2" w:semiHidden="0" w:uiPriority="72" w:unhideWhenUsed="0"/>
+    <w:lsdException w:name="Colorful Grid Accent 2" w:semiHidden="0" w:uiPriority="73" w:unhideWhenUsed="0"/>
+    <w:lsdException w:name="Light Shading Accent 3" w:semiHidden="0" w:uiPriority="60" w:unhideWhenUsed="0"/>
+    <w:lsdException w:name="Light List Accent 3" w:semiHidden="0" w:uiPriority="61" w:unhideWhenUsed="0"/>
+    <w:lsdException w:name="Light Grid Accent 3" w:semiHidden="0" w:uiPriority="62" w:unhideWhenUsed="0"/>
+    <w:lsdException w:name="Medium Shading 1 Accent 3" w:semiHidden="0" w:uiPriority="63" w:unhideWhenUsed="0"/>
+    <w:lsdException w:name="Medium Shading 2 Accent 3" w:semiHidden="0" w:uiPriority="64" w:unhideWhenUsed="0"/>
+    <w:lsdException w:name="Medium List 1 Accent 3" w:semiHidden="0" w:uiPriority="65" w:unhideWhenUsed="0"/>
+    <w:lsdException w:name="Medium List 2 Accent 3" w:semiHidden="0" w:uiPriority="66" w:unhideWhenUsed="0"/>
+    <w:lsdException w:name="Medium Grid 1 Accent 3" w:semiHidden="0" w:uiPriority="67" w:unhideWhenUsed="0"/>
+    <w:lsdException w:name="Medium Grid 2 Accent 3" w:semiHidden="0" w:uiPriority="68" w:unhideWhenUsed="0"/>
+    <w:lsdException w:name="Medium Grid 3 Accent 3" w:semiHidden="0" w:uiPriority="69" w:unhideWhenUsed="0"/>
+    <w:lsdException w:name="Dark List Accent 3" w:semiHidden="0" w:uiPriority="70" w:unhideWhenUsed="0"/>
+    <w:lsdException w:name="Colorful Shading Accent 3" w:semiHidden="0" w:uiPriority="71" w:unhideWhenUsed="0"/>
+    <w:lsdException w:name="Colorful List Accent 3" w:semiHidden="0" w:uiPriority="72" w:unhideWhenUsed="0"/>
+    <w:lsdException w:name="Colorful Grid Accent 3" w:semiHidden="0" w:uiPriority="73" w:unhideWhenUsed="0"/>
+    <w:lsdException w:name="Light Shading Accent 4" w:semiHidden="0" w:uiPriority="60" w:unhideWhenUsed="0"/>
+    <w:lsdException w:name="Light List Accent 4" w:semiHidden="0" w:uiPriority="61" w:unhideWhenUsed="0"/>
+    <w:lsdException w:name="Light Grid Accent 4" w:semiHidden="0" w:uiPriority="62" w:unhideWhenUsed="0"/>
+    <w:lsdException w:name="Medium Shading 1 Accent 4" w:semiHidden="0" w:uiPriority="63" w:unhideWhenUsed="0"/>
+    <w:lsdException w:name="Medium Shading 2 Accent 4" w:semiHidden="0" w:uiPriority="64" w:unhideWhenUsed="0"/>
+    <w:lsdException w:name="Medium List 1 Accent 4" w:semiHidden="0" w:uiPriority="65" w:unhideWhenUsed="0"/>
+    <w:lsdException w:name="Medium List 2 Accent 4" w:semiHidden="0" w:uiPriority="66" w:unhideWhenUsed="0"/>
+    <w:lsdException w:name="Medium Grid 1 Accent 4" w:semiHidden="0" w:uiPriority="67" w:unhideWhenUsed="0"/>
+    <w:lsdException w:name="Medium Grid 2 Accent 4" w:semiHidden="0" w:uiPriority="68" w:unhideWhenUsed="0"/>
+    <w:lsdException w:name="Medium Grid 3 Accent 4" w:semiHidden="0" w:uiPriority="69" w:unhideWhenUsed="0"/>
+    <w:lsdException w:name="Dark List Accent 4" w:semiHidden="0" w:uiPriority="70" w:unhideWhenUsed="0"/>
+    <w:lsdException w:name="Colorful Shading Accent 4" w:semiHidden="0" w:uiPriority="71" w:unhideWhenUsed="0"/>
+    <w:lsdException w:name="Colorful List Accent 4" w:semiHidden="0" w:uiPriority="72" w:unhideWhenUsed="0"/>
+    <w:lsdException w:name="Colorful Grid Accent 4" w:semiHidden="0" w:uiPriority="73" w:unhideWhenUsed="0"/>
+    <w:lsdException w:name="Light Shading Accent 5" w:semiHidden="0" w:uiPriority="60" w:unhideWhenUsed="0"/>
+    <w:lsdException w:name="Light List Accent 5" w:semiHidden="0" w:uiPriority="61" w:unhideWhenUsed="0"/>
+    <w:lsdException w:name="Light Grid Accent 5" w:semiHidden="0" w:uiPriority="62" w:unhideWhenUsed="0"/>
+    <w:lsdException w:name="Medium Shading 1 Accent 5" w:semiHidden="0" w:uiPriority="63" w:unhideWhenUsed="0"/>
+    <w:lsdException w:name="Medium Shading 2 Accent 5" w:semiHidden="0" w:uiPriority="64" w:unhideWhenUsed="0"/>
+    <w:lsdException w:name="Medium List 1 Accent 5" w:semiHidden="0" w:uiPriority="65" w:unhideWhenUsed="0"/>
+    <w:lsdException w:name="Medium List 2 Accent 5" w:semiHidden="0" w:uiPriority="66" w:unhideWhenUsed="0"/>
+    <w:lsdException w:name="Medium Grid 1 Accent 5" w:semiHidden="0" w:uiPriority="67" w:unhideWhenUsed="0"/>
+    <w:lsdException w:name="Medium Grid 2 Accent 5" w:semiHidden="0" w:uiPriority="68" w:unhideWhenUsed="0"/>
+    <w:lsdException w:name="Medium Grid 3 Accent 5" w:semiHidden="0" w:uiPriority="69" w:unhideWhenUsed="0"/>
+    <w:lsdException w:name="Dark List Accent 5" w:semiHidden="0" w:uiPriority="70" w:unhideWhenUsed="0"/>
+    <w:lsdException w:name="Colorful Shading Accent 5" w:semiHidden="0" w:uiPriority="71" w:unhideWhenUsed="0"/>
+    <w:lsdException w:name="Colorful List Accent 5" w:semiHidden="0" w:uiPriority="72" w:unhideWhenUsed="0"/>
+    <w:lsdException w:name="Colorful Grid Accent 5" w:semiHidden="0" w:uiPriority="73" w:unhideWhenUsed="0"/>
+    <w:lsdException w:name="Light Shading Accent 6" w:semiHidden="0" w:uiPriority="60" w:unhideWhenUsed="0"/>
+    <w:lsdException w:name="Light List Accent 6" w:semiHidden="0" w:uiPriority="61" w:unhideWhenUsed="0"/>
+    <w:lsdException w:name="Light Grid Accent 6" w:semiHidden="0" w:uiPriority="62" w:unhideWhenUsed="0"/>
+    <w:lsdException w:name="Medium Shading 1 Accent 6" w:semiHidden="0" w:uiPriority="63" w:unhideWhenUsed="0"/>
+    <w:lsdException w:name="Medium Shading 2 Accent 6" w:semiHidden="0" w:uiPriority="64" w:unhideWhenUsed="0"/>
+    <w:lsdException w:name="Medium List 1 Accent 6" w:semiHidden="0" w:uiPriority="65" w:unhideWhenUsed="0"/>
+    <w:lsdException w:name="Medium List 2 Accent 6" w:semiHidden="0" w:uiPriority="66" w:unhideWhenUsed="0"/>
+    <w:lsdException w:name="Medium Grid 1 Accent 6" w:semiHidden="0" w:uiPriority="67" w:unhideWhenUsed="0"/>
+    <w:lsdException w:name="Medium Grid 2 Accent 6" w:semiHidden="0" w:uiPriority="68" w:unhideWhenUsed="0"/>
+    <w:lsdException w:name="Medium Grid 3 Accent 6" w:semiHidden="0" w:uiPriority="69" w:unhideWhenUsed="0"/>
+    <w:lsdException w:name="Dark List Accent 6" w:semiHidden="0" w:uiPriority="70" w:unhideWhenUsed="0"/>
+    <w:lsdException w:name="Colorful Shading Accent 6" w:semiHidden="0" w:uiPriority="71" w:unhideWhenUsed="0"/>
+    <w:lsdException w:name="Colorful List Accent 6" w:semiHidden="0" w:uiPriority="72" w:unhideWhenUsed="0"/>
+    <w:lsdException w:name="Colorful Grid Accent 6" w:semiHidden="0" w:uiPriority="73" w:unhideWhenUsed="0"/>
+    <w:lsdException w:name="Subtle Emphasis" w:semiHidden="0" w:uiPriority="19" w:unhideWhenUsed="0" w:qFormat="1"/>
+    <w:lsdException w:name="Intense Emphasis" w:semiHidden="0" w:uiPriority="21" w:unhideWhenUsed="0" w:qFormat="1"/>
+    <w:lsdException w:name="Subtle Reference" w:semiHidden="0" w:uiPriority="31" w:unhideWhenUsed="0" w:qFormat="1"/>
+    <w:lsdException w:name="Intense Reference" w:semiHidden="0" w:uiPriority="32" w:unhideWhenUsed="0" w:qFormat="1"/>
+    <w:lsdException w:name="Book Title" w:semiHidden="0" w:uiPriority="33" w:unhideWhenUsed="0" w:qFormat="1"/>
+    <w:lsdException w:name="Bibliography" w:uiPriority="37"/>
+    <w:lsdException w:name="TOC Heading" w:uiPriority="39" w:qFormat="1"/>
   </w:latentStyles>
   <w:style w:type="paragraph" w:default="1" w:styleId="Normal">
     <w:name w:val="Normal"/>
@@ -5375,6 +5118,7 @@
     <w:uiPriority w:val="99"/>
     <w:semiHidden/>
     <w:unhideWhenUsed/>
+    <w:qFormat/>
     <w:tblPr>
       <w:tblInd w:w="0" w:type="dxa"/>
       <w:tblCellMar>
@@ -5453,6 +5197,7 @@
       <w:lang w:eastAsia="en-US"/>
     </w:rPr>
     <w:tblPr>
+      <w:tblInd w:w="0" w:type="dxa"/>
       <w:tblBorders>
         <w:top w:val="single" w:sz="4" w:space="0" w:color="auto"/>
         <w:left w:val="single" w:sz="4" w:space="0" w:color="auto"/>
@@ -5461,7 +5206,106 @@
         <w:insideH w:val="single" w:sz="4" w:space="0" w:color="auto"/>
         <w:insideV w:val="single" w:sz="4" w:space="0" w:color="auto"/>
       </w:tblBorders>
+      <w:tblCellMar>
+        <w:top w:w="0" w:type="dxa"/>
+        <w:left w:w="108" w:type="dxa"/>
+        <w:bottom w:w="0" w:type="dxa"/>
+        <w:right w:w="108" w:type="dxa"/>
+      </w:tblCellMar>
     </w:tblPr>
+  </w:style>
+  <w:style w:type="character" w:styleId="Refdecomentrio">
+    <w:name w:val="annotation reference"/>
+    <w:basedOn w:val="Fontepargpadro"/>
+    <w:uiPriority w:val="99"/>
+    <w:semiHidden/>
+    <w:unhideWhenUsed/>
+    <w:rsid w:val="004753E3"/>
+    <w:rPr>
+      <w:sz w:val="16"/>
+      <w:szCs w:val="16"/>
+    </w:rPr>
+  </w:style>
+  <w:style w:type="paragraph" w:styleId="Textodecomentrio">
+    <w:name w:val="annotation text"/>
+    <w:basedOn w:val="Normal"/>
+    <w:link w:val="TextodecomentrioChar"/>
+    <w:uiPriority w:val="99"/>
+    <w:semiHidden/>
+    <w:unhideWhenUsed/>
+    <w:rsid w:val="004753E3"/>
+    <w:rPr>
+      <w:sz w:val="20"/>
+      <w:szCs w:val="20"/>
+    </w:rPr>
+  </w:style>
+  <w:style w:type="character" w:customStyle="1" w:styleId="TextodecomentrioChar">
+    <w:name w:val="Texto de comentário Char"/>
+    <w:basedOn w:val="Fontepargpadro"/>
+    <w:link w:val="Textodecomentrio"/>
+    <w:uiPriority w:val="99"/>
+    <w:semiHidden/>
+    <w:rsid w:val="004753E3"/>
+    <w:rPr>
+      <w:lang w:eastAsia="en-US"/>
+    </w:rPr>
+  </w:style>
+  <w:style w:type="paragraph" w:styleId="Assuntodocomentrio">
+    <w:name w:val="annotation subject"/>
+    <w:basedOn w:val="Textodecomentrio"/>
+    <w:next w:val="Textodecomentrio"/>
+    <w:link w:val="AssuntodocomentrioChar"/>
+    <w:uiPriority w:val="99"/>
+    <w:semiHidden/>
+    <w:unhideWhenUsed/>
+    <w:rsid w:val="004753E3"/>
+    <w:rPr>
+      <w:b/>
+      <w:bCs/>
+    </w:rPr>
+  </w:style>
+  <w:style w:type="character" w:customStyle="1" w:styleId="AssuntodocomentrioChar">
+    <w:name w:val="Assunto do comentário Char"/>
+    <w:basedOn w:val="TextodecomentrioChar"/>
+    <w:link w:val="Assuntodocomentrio"/>
+    <w:uiPriority w:val="99"/>
+    <w:semiHidden/>
+    <w:rsid w:val="004753E3"/>
+    <w:rPr>
+      <w:b/>
+      <w:bCs/>
+    </w:rPr>
+  </w:style>
+  <w:style w:type="paragraph" w:styleId="Textodebalo">
+    <w:name w:val="Balloon Text"/>
+    <w:basedOn w:val="Normal"/>
+    <w:link w:val="TextodebaloChar"/>
+    <w:uiPriority w:val="99"/>
+    <w:semiHidden/>
+    <w:unhideWhenUsed/>
+    <w:rsid w:val="004753E3"/>
+    <w:pPr>
+      <w:spacing w:after="0"/>
+    </w:pPr>
+    <w:rPr>
+      <w:rFonts w:ascii="Tahoma" w:hAnsi="Tahoma" w:cs="Tahoma"/>
+      <w:sz w:val="16"/>
+      <w:szCs w:val="16"/>
+    </w:rPr>
+  </w:style>
+  <w:style w:type="character" w:customStyle="1" w:styleId="TextodebaloChar">
+    <w:name w:val="Texto de balão Char"/>
+    <w:basedOn w:val="Fontepargpadro"/>
+    <w:link w:val="Textodebalo"/>
+    <w:uiPriority w:val="99"/>
+    <w:semiHidden/>
+    <w:rsid w:val="004753E3"/>
+    <w:rPr>
+      <w:rFonts w:ascii="Tahoma" w:hAnsi="Tahoma" w:cs="Tahoma"/>
+      <w:sz w:val="16"/>
+      <w:szCs w:val="16"/>
+      <w:lang w:eastAsia="en-US"/>
+    </w:rPr>
   </w:style>
 </w:styles>
 </file>
@@ -5509,7 +5353,7 @@
     </a:clrScheme>
     <a:fontScheme name="Office">
       <a:majorFont>
-        <a:latin typeface="Calibri Light" panose="020F0302020204030204"/>
+        <a:latin typeface="Calibri Light"/>
         <a:ea typeface=""/>
         <a:cs typeface=""/>
         <a:font script="Jpan" typeface="游ゴシック Light"/>
@@ -5561,7 +5405,7 @@
         <a:font script="Tfng" typeface="Ebrima"/>
       </a:majorFont>
       <a:minorFont>
-        <a:latin typeface="Calibri" panose="020F0502020204030204"/>
+        <a:latin typeface="Calibri"/>
         <a:ea typeface=""/>
         <a:cs typeface=""/>
         <a:font script="Jpan" typeface="游明朝"/>
@@ -5755,8 +5599,20 @@
   <a:extraClrSchemeLst/>
   <a:extLst>
     <a:ext uri="{05A4C25C-085E-4340-85A3-A5531E510DB2}">
-      <thm15:themeFamily xmlns:thm15="http://schemas.microsoft.com/office/thememl/2012/main" name="Office Theme" id="{62F939B6-93AF-4DB8-9C6B-D6C7DFDC589F}" vid="{4A3C46E8-61CC-4603-A589-7422A47A8E4A}"/>
+      <thm15:themeFamily xmlns:thm15="http://schemas.microsoft.com/office/thememl/2012/main" xmlns="" name="Office Theme" id="{62F939B6-93AF-4DB8-9C6B-D6C7DFDC589F}" vid="{4A3C46E8-61CC-4603-A589-7422A47A8E4A}"/>
     </a:ext>
   </a:extLst>
 </a:theme>
+</file>
+
+<file path=customXml/item1.xml><?xml version="1.0" encoding="utf-8"?>
+<b:Sources xmlns:b="http://schemas.openxmlformats.org/officeDocument/2006/bibliography" xmlns="http://schemas.openxmlformats.org/officeDocument/2006/bibliography" SelectedStyle="\APA.XSL" StyleName="APA Fifth Edition"/>
+</file>
+
+<file path=customXml/itemProps1.xml><?xml version="1.0" encoding="utf-8"?>
+<ds:datastoreItem xmlns:ds="http://schemas.openxmlformats.org/officeDocument/2006/customXml" ds:itemID="{5A28C891-0D60-40C7-A9B6-A64FEEF6ED8C}">
+  <ds:schemaRefs>
+    <ds:schemaRef ds:uri="http://schemas.openxmlformats.org/officeDocument/2006/bibliography"/>
+  </ds:schemaRefs>
+</ds:datastoreItem>
 </file>
</xml_diff>

<commit_message>
Revisão das Inconformidades encontradas no Ciclo de Testes da Versão 1.4.2 do CIAT da OS 4757. Foram reconhecidas pela NT Consult 13 Inconformidade, sendo 6 Não Graves e 7 Graves.
</commit_message>
<xml_diff>
--- a/00_GESTAO_GERAL/05_ORDEM_SERVICO/02_OS4757/01_GESTAO/OS 4757 - Documento de Acompanhamento.docx
+++ b/00_GESTAO_GERAL/05_ORDEM_SERVICO/02_OS4757/01_GESTAO/OS 4757 - Documento de Acompanhamento.docx
@@ -1,6 +1,6 @@
 
 <file path=word/document.xml><?xml version="1.0" encoding="utf-8"?>
-<w:document xmlns:ve="http://schemas.openxmlformats.org/markup-compatibility/2006" xmlns:o="urn:schemas-microsoft-com:office:office" xmlns:r="http://schemas.openxmlformats.org/officeDocument/2006/relationships" xmlns:m="http://schemas.openxmlformats.org/officeDocument/2006/math" xmlns:v="urn:schemas-microsoft-com:vml" xmlns:wp="http://schemas.openxmlformats.org/drawingml/2006/wordprocessingDrawing" xmlns:w10="urn:schemas-microsoft-com:office:word" xmlns:w="http://schemas.openxmlformats.org/wordprocessingml/2006/main" xmlns:wne="http://schemas.microsoft.com/office/word/2006/wordml">
+<w:document xmlns:wpc="http://schemas.microsoft.com/office/word/2010/wordprocessingCanvas" xmlns:cx="http://schemas.microsoft.com/office/drawing/2014/chartex" xmlns:cx1="http://schemas.microsoft.com/office/drawing/2015/9/8/chartex" xmlns:cx2="http://schemas.microsoft.com/office/drawing/2015/10/21/chartex" xmlns:mc="http://schemas.openxmlformats.org/markup-compatibility/2006" xmlns:o="urn:schemas-microsoft-com:office:office" xmlns:r="http://schemas.openxmlformats.org/officeDocument/2006/relationships" xmlns:m="http://schemas.openxmlformats.org/officeDocument/2006/math" xmlns:v="urn:schemas-microsoft-com:vml" xmlns:wp14="http://schemas.microsoft.com/office/word/2010/wordprocessingDrawing" xmlns:wp="http://schemas.openxmlformats.org/drawingml/2006/wordprocessingDrawing" xmlns:w10="urn:schemas-microsoft-com:office:word" xmlns:w="http://schemas.openxmlformats.org/wordprocessingml/2006/main" xmlns:w14="http://schemas.microsoft.com/office/word/2010/wordml" xmlns:w15="http://schemas.microsoft.com/office/word/2012/wordml" xmlns:w16se="http://schemas.microsoft.com/office/word/2015/wordml/symex" xmlns:wpg="http://schemas.microsoft.com/office/word/2010/wordprocessingGroup" xmlns:wpi="http://schemas.microsoft.com/office/word/2010/wordprocessingInk" xmlns:wne="http://schemas.microsoft.com/office/word/2006/wordml" xmlns:wps="http://schemas.microsoft.com/office/word/2010/wordprocessingShape" mc:Ignorable="w14 w15 w16se wp14">
   <w:body>
     <w:p>
       <w:pPr>
@@ -30,7 +30,7 @@
           <w:insideH w:val="none" w:sz="0" w:space="0" w:color="auto"/>
           <w:insideV w:val="none" w:sz="0" w:space="0" w:color="auto"/>
         </w:tblBorders>
-        <w:tblLook w:val="04A0"/>
+        <w:tblLook w:val="04A0" w:firstRow="1" w:lastRow="0" w:firstColumn="1" w:lastColumn="0" w:noHBand="0" w:noVBand="1"/>
       </w:tblPr>
       <w:tblGrid>
         <w:gridCol w:w="1134"/>
@@ -244,55 +244,7 @@
                 <w:sz w:val="24"/>
                 <w:szCs w:val="24"/>
               </w:rPr>
-              <w:t xml:space="preserve">OS para </w:t>
-            </w:r>
-            <w:proofErr w:type="gramStart"/>
-            <w:r>
-              <w:rPr>
-                <w:sz w:val="24"/>
-                <w:szCs w:val="24"/>
-              </w:rPr>
-              <w:t>implementação</w:t>
-            </w:r>
-            <w:proofErr w:type="gramEnd"/>
-            <w:r>
-              <w:rPr>
-                <w:sz w:val="24"/>
-                <w:szCs w:val="24"/>
-              </w:rPr>
-              <w:t xml:space="preserve"> dos casos de uso que especifica os processos de </w:t>
-            </w:r>
-            <w:proofErr w:type="spellStart"/>
-            <w:r>
-              <w:rPr>
-                <w:sz w:val="24"/>
-                <w:szCs w:val="24"/>
-              </w:rPr>
-              <w:t>login</w:t>
-            </w:r>
-            <w:proofErr w:type="spellEnd"/>
-            <w:r>
-              <w:rPr>
-                <w:sz w:val="24"/>
-                <w:szCs w:val="24"/>
-              </w:rPr>
-              <w:t xml:space="preserve"> e </w:t>
-            </w:r>
-            <w:proofErr w:type="spellStart"/>
-            <w:r>
-              <w:rPr>
-                <w:sz w:val="24"/>
-                <w:szCs w:val="24"/>
-              </w:rPr>
-              <w:t>logout</w:t>
-            </w:r>
-            <w:proofErr w:type="spellEnd"/>
-            <w:r>
-              <w:rPr>
-                <w:sz w:val="24"/>
-                <w:szCs w:val="24"/>
-              </w:rPr>
-              <w:t xml:space="preserve"> do sistema; selecionar perfil de usuário; visualizar opções do sistema. Além de manter histórico de acesso das funcionalidades acessadas pelos usuários; registrar tentativas negadas ao acesso de uma funcionalidade; registrar operações de alteração dos bancos de dados Oracle. E também enviar e-mail aos contribuintes e interceptar padrão de erros com mensagem amigável ao usuário.</w:t>
+              <w:t>OS para implementação dos casos de uso que especifica os processos de login e logout do sistema; selecionar perfil de usuário; visualizar opções do sistema. Além de manter histórico de acesso das funcionalidades acessadas pelos usuários; registrar tentativas negadas ao acesso de uma funcionalidade; registrar operações de alteração dos bancos de dados Oracle. E também enviar e-mail aos contribuintes e interceptar padrão de erros com mensagem amigável ao usuário.</w:t>
             </w:r>
           </w:p>
         </w:tc>
@@ -326,7 +278,7 @@
       <w:tblPr>
         <w:tblStyle w:val="Tabelacomgrade"/>
         <w:tblW w:w="9069" w:type="dxa"/>
-        <w:tblLook w:val="04A0"/>
+        <w:tblLook w:val="04A0" w:firstRow="1" w:lastRow="0" w:firstColumn="1" w:lastColumn="0" w:noHBand="0" w:noVBand="1"/>
       </w:tblPr>
       <w:tblGrid>
         <w:gridCol w:w="1698"/>
@@ -703,7 +655,7 @@
       <w:tblPr>
         <w:tblStyle w:val="Tabelacomgrade"/>
         <w:tblW w:w="9071" w:type="dxa"/>
-        <w:tblLook w:val="04A0"/>
+        <w:tblLook w:val="04A0" w:firstRow="1" w:lastRow="0" w:firstColumn="1" w:lastColumn="0" w:noHBand="0" w:noVBand="1"/>
       </w:tblPr>
       <w:tblGrid>
         <w:gridCol w:w="1553"/>
@@ -884,13 +836,8 @@
             <w:pPr>
               <w:spacing w:after="0"/>
             </w:pPr>
-            <w:proofErr w:type="spellStart"/>
-            <w:r>
-              <w:t>Login</w:t>
-            </w:r>
-            <w:proofErr w:type="spellEnd"/>
-            <w:r>
-              <w:t xml:space="preserve"> do Sistema</w:t>
+            <w:r>
+              <w:t>Login do Sistema</w:t>
             </w:r>
           </w:p>
         </w:tc>
@@ -985,13 +932,8 @@
             <w:pPr>
               <w:spacing w:after="0"/>
             </w:pPr>
-            <w:proofErr w:type="spellStart"/>
-            <w:r>
-              <w:t>Logout</w:t>
-            </w:r>
-            <w:proofErr w:type="spellEnd"/>
-            <w:r>
-              <w:t xml:space="preserve"> do Sistema</w:t>
+            <w:r>
+              <w:t>Logout do Sistema</w:t>
             </w:r>
           </w:p>
         </w:tc>
@@ -1105,7 +1047,7 @@
       <w:tblPr>
         <w:tblStyle w:val="Tabelacomgrade"/>
         <w:tblW w:w="9071" w:type="dxa"/>
-        <w:tblLook w:val="04A0"/>
+        <w:tblLook w:val="04A0" w:firstRow="1" w:lastRow="0" w:firstColumn="1" w:lastColumn="0" w:noHBand="0" w:noVBand="1"/>
       </w:tblPr>
       <w:tblGrid>
         <w:gridCol w:w="1984"/>
@@ -2071,7 +2013,7 @@
       <w:tblPr>
         <w:tblStyle w:val="Tabelacomgrade"/>
         <w:tblW w:w="9071" w:type="dxa"/>
-        <w:tblLook w:val="04A0"/>
+        <w:tblLook w:val="04A0" w:firstRow="1" w:lastRow="0" w:firstColumn="1" w:lastColumn="0" w:noHBand="0" w:noVBand="1"/>
       </w:tblPr>
       <w:tblGrid>
         <w:gridCol w:w="1134"/>
@@ -2555,13 +2497,8 @@
               <w:spacing w:after="0"/>
             </w:pPr>
             <w:r>
-              <w:t xml:space="preserve">Atualizado cronograma da OS, por conta de ajustes nos pontos de </w:t>
-            </w:r>
-            <w:proofErr w:type="gramStart"/>
-            <w:r>
-              <w:t>função</w:t>
-            </w:r>
-            <w:proofErr w:type="gramEnd"/>
+              <w:t>Atualizado cronograma da OS, por conta de ajustes nos pontos de função</w:t>
+            </w:r>
           </w:p>
         </w:tc>
         <w:tc>
@@ -2616,13 +2553,8 @@
             <w:pPr>
               <w:spacing w:after="0"/>
             </w:pPr>
-            <w:proofErr w:type="gramStart"/>
-            <w:r>
-              <w:t>OS Devolvida</w:t>
-            </w:r>
-            <w:proofErr w:type="gramEnd"/>
-            <w:r>
-              <w:t xml:space="preserve"> por n</w:t>
+            <w:r>
+              <w:t>OS Devolvida por n</w:t>
             </w:r>
             <w:r>
               <w:t xml:space="preserve">ão </w:t>
@@ -2631,13 +2563,8 @@
               <w:t xml:space="preserve">ser </w:t>
             </w:r>
             <w:r>
-              <w:t xml:space="preserve">possível fazer o </w:t>
-            </w:r>
-            <w:proofErr w:type="spellStart"/>
-            <w:r>
-              <w:t>Deploy</w:t>
-            </w:r>
-            <w:proofErr w:type="spellEnd"/>
+              <w:t>possível fazer o Deploy</w:t>
+            </w:r>
           </w:p>
         </w:tc>
         <w:tc>
@@ -2851,11 +2778,9 @@
             <w:r>
               <w:t xml:space="preserve">.2, sendo </w:t>
             </w:r>
-            <w:proofErr w:type="gramStart"/>
             <w:r>
               <w:t>7</w:t>
             </w:r>
-            <w:proofErr w:type="gramEnd"/>
             <w:r>
               <w:t xml:space="preserve"> Não Graves e </w:t>
             </w:r>
@@ -2863,15 +2788,7 @@
               <w:t>3</w:t>
             </w:r>
             <w:r>
-              <w:t xml:space="preserve"> Graves. As inconformidades estão relacionadas no </w:t>
-            </w:r>
-            <w:proofErr w:type="spellStart"/>
-            <w:r>
-              <w:t>Mantis</w:t>
-            </w:r>
-            <w:proofErr w:type="spellEnd"/>
-            <w:r>
-              <w:t>. Conforme OS 47</w:t>
+              <w:t xml:space="preserve"> Graves. As inconformidades estão relacionadas no Mantis. Conforme OS 47</w:t>
             </w:r>
             <w:r>
               <w:t>57</w:t>
@@ -2888,6 +2805,48 @@
             <w:r>
               <w:t>.</w:t>
             </w:r>
+            <w:r>
+              <w:t xml:space="preserve"> </w:t>
+            </w:r>
+            <w:r>
+              <w:t xml:space="preserve">Acréscimo de </w:t>
+            </w:r>
+            <w:r>
+              <w:t xml:space="preserve">mais 22 dias </w:t>
+            </w:r>
+            <w:r>
+              <w:t xml:space="preserve">corridos </w:t>
+            </w:r>
+            <w:r>
+              <w:t xml:space="preserve">no prazo </w:t>
+            </w:r>
+            <w:r>
+              <w:t>para</w:t>
+            </w:r>
+            <w:r>
+              <w:t xml:space="preserve"> termino </w:t>
+            </w:r>
+            <w:r>
+              <w:t xml:space="preserve">desta OS </w:t>
+            </w:r>
+            <w:r>
+              <w:t>por</w:t>
+            </w:r>
+            <w:r>
+              <w:t xml:space="preserve"> conta do atraso na execução do</w:t>
+            </w:r>
+            <w:r>
+              <w:t xml:space="preserve"> ciclo de testes </w:t>
+            </w:r>
+            <w:r>
+              <w:t>da</w:t>
+            </w:r>
+            <w:r>
+              <w:t xml:space="preserve"> OS</w:t>
+            </w:r>
+            <w:r>
+              <w:t>.</w:t>
+            </w:r>
           </w:p>
         </w:tc>
         <w:tc>
@@ -2914,6 +2873,7 @@
               <w:spacing w:after="0"/>
               <w:jc w:val="center"/>
             </w:pPr>
+            <w:bookmarkStart w:id="0" w:name="_GoBack" w:colFirst="2" w:colLast="2"/>
             <w:r>
               <w:t>26/09/16</w:t>
             </w:r>
@@ -2939,10 +2899,59 @@
           <w:p>
             <w:pPr>
               <w:spacing w:after="0"/>
-              <w:jc w:val="center"/>
             </w:pPr>
             <w:r>
               <w:t>NTC - Rodrigo Borges</w:t>
+            </w:r>
+          </w:p>
+        </w:tc>
+      </w:tr>
+      <w:bookmarkEnd w:id="0"/>
+      <w:tr>
+        <w:tc>
+          <w:tcPr>
+            <w:tcW w:w="1134" w:type="dxa"/>
+          </w:tcPr>
+          <w:p>
+            <w:pPr>
+              <w:spacing w:after="0"/>
+              <w:jc w:val="center"/>
+            </w:pPr>
+            <w:r>
+              <w:lastRenderedPageBreak/>
+              <w:t>13/10/16</w:t>
+            </w:r>
+          </w:p>
+        </w:tc>
+        <w:tc>
+          <w:tcPr>
+            <w:tcW w:w="5102" w:type="dxa"/>
+          </w:tcPr>
+          <w:p>
+            <w:pPr>
+              <w:spacing w:after="0"/>
+            </w:pPr>
+            <w:r>
+              <w:t xml:space="preserve">Revisão das Inconformidades encontradas no Ciclo de Testes </w:t>
+            </w:r>
+            <w:r>
+              <w:t xml:space="preserve">da Versão 1.4.2 </w:t>
+            </w:r>
+            <w:r>
+              <w:t>do CIAT. Foram reconhecidas pela NT Consult 5 Inconformidade, sendo 4 Não Graves e 1 Graves.</w:t>
+            </w:r>
+          </w:p>
+        </w:tc>
+        <w:tc>
+          <w:tcPr>
+            <w:tcW w:w="2835" w:type="dxa"/>
+          </w:tcPr>
+          <w:p>
+            <w:pPr>
+              <w:spacing w:after="0"/>
+            </w:pPr>
+            <w:r>
+              <w:t>CIAT – João Paulo</w:t>
             </w:r>
           </w:p>
         </w:tc>
@@ -2977,7 +2986,7 @@
         <w:tblStyle w:val="Tabelacomgrade"/>
         <w:tblW w:w="9072" w:type="dxa"/>
         <w:shd w:val="clear" w:color="auto" w:fill="BFBFBF"/>
-        <w:tblLook w:val="04A0"/>
+        <w:tblLook w:val="04A0" w:firstRow="1" w:lastRow="0" w:firstColumn="1" w:lastColumn="0" w:noHBand="0" w:noVBand="1"/>
       </w:tblPr>
       <w:tblGrid>
         <w:gridCol w:w="1701"/>
@@ -3008,7 +3017,6 @@
                 <w:b/>
                 <w:sz w:val="28"/>
               </w:rPr>
-              <w:lastRenderedPageBreak/>
               <w:t>Resumo das Inconformidades da Ordem de Serviço</w:t>
             </w:r>
           </w:p>
@@ -3151,21 +3159,21 @@
           <w:tcPr>
             <w:tcW w:w="1701" w:type="dxa"/>
             <w:shd w:val="clear" w:color="auto" w:fill="auto"/>
-            <w:vAlign w:val="bottom"/>
-          </w:tcPr>
-          <w:p>
-            <w:pPr>
-              <w:spacing w:after="0"/>
-              <w:jc w:val="center"/>
-              <w:rPr>
-                <w:b/>
-              </w:rPr>
-            </w:pPr>
-            <w:r>
-              <w:rPr>
-                <w:b/>
-              </w:rPr>
-              <w:t xml:space="preserve">CIAT </w:t>
+            <w:vAlign w:val="center"/>
+          </w:tcPr>
+          <w:p>
+            <w:pPr>
+              <w:spacing w:after="0"/>
+              <w:jc w:val="center"/>
+              <w:rPr>
+                <w:b/>
+              </w:rPr>
+            </w:pPr>
+            <w:r>
+              <w:rPr>
+                <w:b/>
+              </w:rPr>
+              <w:t>CIAT</w:t>
             </w:r>
           </w:p>
           <w:p>
@@ -3200,7 +3208,7 @@
           <w:tcPr>
             <w:tcW w:w="1134" w:type="dxa"/>
             <w:shd w:val="clear" w:color="auto" w:fill="auto"/>
-            <w:vAlign w:val="bottom"/>
+            <w:vAlign w:val="center"/>
           </w:tcPr>
           <w:p>
             <w:pPr>
@@ -3222,62 +3230,148 @@
           <w:tcPr>
             <w:tcW w:w="1701" w:type="dxa"/>
             <w:shd w:val="clear" w:color="auto" w:fill="auto"/>
-            <w:vAlign w:val="bottom"/>
-          </w:tcPr>
-          <w:p>
-            <w:pPr>
-              <w:spacing w:after="0"/>
-              <w:jc w:val="center"/>
-              <w:rPr>
-                <w:b/>
-              </w:rPr>
-            </w:pPr>
+            <w:vAlign w:val="center"/>
+          </w:tcPr>
+          <w:p>
+            <w:pPr>
+              <w:spacing w:after="0"/>
+              <w:jc w:val="center"/>
+              <w:rPr>
+                <w:b/>
+              </w:rPr>
+            </w:pPr>
+            <w:r>
+              <w:rPr>
+                <w:b/>
+              </w:rPr>
+              <w:t>20/09/16</w:t>
+            </w:r>
           </w:p>
         </w:tc>
         <w:tc>
           <w:tcPr>
             <w:tcW w:w="2268" w:type="dxa"/>
             <w:shd w:val="clear" w:color="auto" w:fill="auto"/>
-            <w:vAlign w:val="bottom"/>
-          </w:tcPr>
-          <w:p>
-            <w:pPr>
-              <w:spacing w:after="0"/>
-              <w:jc w:val="center"/>
-              <w:rPr>
-                <w:b/>
-              </w:rPr>
-            </w:pPr>
-            <w:proofErr w:type="gramStart"/>
-            <w:r>
-              <w:rPr>
-                <w:b/>
-              </w:rPr>
-              <w:t>3</w:t>
-            </w:r>
-            <w:proofErr w:type="gramEnd"/>
+            <w:vAlign w:val="center"/>
+          </w:tcPr>
+          <w:p>
+            <w:pPr>
+              <w:spacing w:after="0"/>
+              <w:jc w:val="center"/>
+              <w:rPr>
+                <w:b/>
+              </w:rPr>
+            </w:pPr>
+            <w:r>
+              <w:rPr>
+                <w:b/>
+              </w:rPr>
+              <w:t>1</w:t>
+            </w:r>
           </w:p>
         </w:tc>
         <w:tc>
           <w:tcPr>
             <w:tcW w:w="2268" w:type="dxa"/>
             <w:shd w:val="clear" w:color="auto" w:fill="auto"/>
-            <w:vAlign w:val="bottom"/>
-          </w:tcPr>
-          <w:p>
-            <w:pPr>
-              <w:spacing w:after="0"/>
-              <w:jc w:val="center"/>
-              <w:rPr>
-                <w:b/>
-              </w:rPr>
-            </w:pPr>
-            <w:r>
-              <w:rPr>
-                <w:b/>
-              </w:rPr>
-              <w:t>7</w:t>
-            </w:r>
+            <w:vAlign w:val="center"/>
+          </w:tcPr>
+          <w:p>
+            <w:pPr>
+              <w:spacing w:after="0"/>
+              <w:jc w:val="center"/>
+              <w:rPr>
+                <w:b/>
+              </w:rPr>
+            </w:pPr>
+            <w:r>
+              <w:rPr>
+                <w:b/>
+              </w:rPr>
+              <w:t>4</w:t>
+            </w:r>
+          </w:p>
+        </w:tc>
+      </w:tr>
+      <w:tr>
+        <w:tc>
+          <w:tcPr>
+            <w:tcW w:w="1701" w:type="dxa"/>
+            <w:shd w:val="clear" w:color="auto" w:fill="auto"/>
+            <w:vAlign w:val="center"/>
+          </w:tcPr>
+          <w:p>
+            <w:pPr>
+              <w:spacing w:after="0"/>
+              <w:jc w:val="center"/>
+              <w:rPr>
+                <w:b/>
+              </w:rPr>
+            </w:pPr>
+          </w:p>
+        </w:tc>
+        <w:tc>
+          <w:tcPr>
+            <w:tcW w:w="1134" w:type="dxa"/>
+            <w:shd w:val="clear" w:color="auto" w:fill="auto"/>
+            <w:vAlign w:val="center"/>
+          </w:tcPr>
+          <w:p>
+            <w:pPr>
+              <w:spacing w:after="0"/>
+              <w:jc w:val="center"/>
+              <w:rPr>
+                <w:b/>
+              </w:rPr>
+            </w:pPr>
+          </w:p>
+        </w:tc>
+        <w:tc>
+          <w:tcPr>
+            <w:tcW w:w="1701" w:type="dxa"/>
+            <w:shd w:val="clear" w:color="auto" w:fill="auto"/>
+            <w:vAlign w:val="center"/>
+          </w:tcPr>
+          <w:p>
+            <w:pPr>
+              <w:spacing w:after="0"/>
+              <w:jc w:val="center"/>
+              <w:rPr>
+                <w:b/>
+              </w:rPr>
+            </w:pPr>
+          </w:p>
+        </w:tc>
+        <w:tc>
+          <w:tcPr>
+            <w:tcW w:w="2268" w:type="dxa"/>
+            <w:shd w:val="clear" w:color="auto" w:fill="auto"/>
+            <w:vAlign w:val="center"/>
+          </w:tcPr>
+          <w:p>
+            <w:pPr>
+              <w:spacing w:after="0"/>
+              <w:jc w:val="center"/>
+              <w:rPr>
+                <w:b/>
+              </w:rPr>
+            </w:pPr>
+          </w:p>
+        </w:tc>
+        <w:tc>
+          <w:tcPr>
+            <w:tcW w:w="2268" w:type="dxa"/>
+            <w:shd w:val="clear" w:color="auto" w:fill="auto"/>
+            <w:vAlign w:val="center"/>
+          </w:tcPr>
+          <w:p>
+            <w:pPr>
+              <w:spacing w:after="0"/>
+              <w:jc w:val="center"/>
+              <w:rPr>
+                <w:b/>
+              </w:rPr>
+            </w:pPr>
           </w:p>
         </w:tc>
       </w:tr>
@@ -3295,7 +3389,7 @@
         <w:tblStyle w:val="Tabelacomgrade"/>
         <w:tblW w:w="9072" w:type="dxa"/>
         <w:tblLayout w:type="fixed"/>
-        <w:tblLook w:val="04A0"/>
+        <w:tblLook w:val="04A0" w:firstRow="1" w:lastRow="0" w:firstColumn="1" w:lastColumn="0" w:noHBand="0" w:noVBand="1"/>
       </w:tblPr>
       <w:tblGrid>
         <w:gridCol w:w="1537"/>
@@ -3600,15 +3694,7 @@
               <w:spacing w:after="0"/>
             </w:pPr>
             <w:r>
-              <w:t xml:space="preserve">Desvio em dias do prazo para correção de </w:t>
-            </w:r>
-            <w:proofErr w:type="gramStart"/>
-            <w:r>
-              <w:t>todas</w:t>
-            </w:r>
-            <w:proofErr w:type="gramEnd"/>
-            <w:r>
-              <w:t xml:space="preserve"> inconformidades encontradas durante a homologação/aceite a partir da notificação das inconformidades</w:t>
+              <w:t>Desvio em dias do prazo para correção de todas inconformidades encontradas durante a homologação/aceite a partir da notificação das inconformidades</w:t>
             </w:r>
           </w:p>
         </w:tc>
@@ -3625,14 +3711,12 @@
                 <w:b/>
               </w:rPr>
             </w:pPr>
-            <w:proofErr w:type="gramStart"/>
             <w:r>
               <w:rPr>
                 <w:b/>
               </w:rPr>
               <w:t>2</w:t>
             </w:r>
-            <w:proofErr w:type="gramEnd"/>
           </w:p>
         </w:tc>
         <w:tc>
@@ -3651,7 +3735,6 @@
                 <w:szCs w:val="20"/>
               </w:rPr>
             </w:pPr>
-            <w:proofErr w:type="gramStart"/>
             <w:r>
               <w:rPr>
                 <w:b/>
@@ -3659,7 +3742,6 @@
               </w:rPr>
               <w:t>0</w:t>
             </w:r>
-            <w:proofErr w:type="gramEnd"/>
           </w:p>
         </w:tc>
         <w:tc>
@@ -3735,14 +3817,12 @@
                 <w:b/>
               </w:rPr>
             </w:pPr>
-            <w:proofErr w:type="gramStart"/>
             <w:r>
               <w:rPr>
                 <w:b/>
               </w:rPr>
               <w:t>2</w:t>
             </w:r>
-            <w:proofErr w:type="gramEnd"/>
           </w:p>
         </w:tc>
         <w:tc>
@@ -3905,13 +3985,8 @@
               <w:spacing w:after="0"/>
             </w:pPr>
             <w:r>
-              <w:t>Quantidades de inconformidades não graves/</w:t>
-            </w:r>
-            <w:proofErr w:type="gramStart"/>
-            <w:r>
-              <w:t>PF encontradas durante a homologação/aceite</w:t>
-            </w:r>
-            <w:proofErr w:type="gramEnd"/>
+              <w:t>Quantidades de inconformidades não graves/PF encontradas durante a homologação/aceite</w:t>
+            </w:r>
           </w:p>
         </w:tc>
         <w:tc>
@@ -4023,13 +4098,8 @@
               <w:spacing w:after="0"/>
             </w:pPr>
             <w:r>
-              <w:t>Quantidades de inconformidades graves/</w:t>
-            </w:r>
-            <w:proofErr w:type="gramStart"/>
-            <w:r>
-              <w:t>PF encontradas durante a homologação/aceite</w:t>
-            </w:r>
-            <w:proofErr w:type="gramEnd"/>
+              <w:t>Quantidades de inconformidades graves/PF encontradas durante a homologação/aceite</w:t>
+            </w:r>
           </w:p>
         </w:tc>
         <w:tc>
@@ -4141,13 +4211,8 @@
               <w:spacing w:after="0"/>
             </w:pPr>
             <w:r>
-              <w:t>Quantidades de inconformidades não graves/</w:t>
-            </w:r>
-            <w:proofErr w:type="gramStart"/>
-            <w:r>
-              <w:t>PF encontrada durante o prazo de garantia</w:t>
-            </w:r>
-            <w:proofErr w:type="gramEnd"/>
+              <w:t>Quantidades de inconformidades não graves/PF encontrada durante o prazo de garantia</w:t>
+            </w:r>
           </w:p>
         </w:tc>
         <w:tc>
@@ -4245,13 +4310,8 @@
               <w:spacing w:after="0"/>
             </w:pPr>
             <w:r>
-              <w:t>Quantidades de inconformidades graves/</w:t>
-            </w:r>
-            <w:proofErr w:type="gramStart"/>
-            <w:r>
-              <w:t>PF encontrada durante o prazo de garantia</w:t>
-            </w:r>
-            <w:proofErr w:type="gramEnd"/>
+              <w:t>Quantidades de inconformidades graves/PF encontrada durante o prazo de garantia</w:t>
+            </w:r>
           </w:p>
         </w:tc>
         <w:tc>
@@ -4663,8 +4723,6 @@
               </w:rPr>
               <w:t>,</w:t>
             </w:r>
-            <w:bookmarkStart w:id="0" w:name="_GoBack"/>
-            <w:bookmarkEnd w:id="0"/>
             <w:r>
               <w:rPr>
                 <w:b/>
@@ -4745,35 +4803,12 @@
     </w:p>
     <w:p>
       <w:r>
-        <w:t xml:space="preserve">A Contagem Final revisada passou de 84 </w:t>
-      </w:r>
-      <w:proofErr w:type="spellStart"/>
-      <w:r>
-        <w:t>PFs</w:t>
-      </w:r>
-      <w:proofErr w:type="spellEnd"/>
-      <w:r>
-        <w:t xml:space="preserve"> para 94 </w:t>
-      </w:r>
-      <w:proofErr w:type="spellStart"/>
-      <w:r>
-        <w:t>PFs</w:t>
-      </w:r>
-      <w:proofErr w:type="spellEnd"/>
-      <w:r>
-        <w:t xml:space="preserve"> por conta da inclusão dos </w:t>
-      </w:r>
-      <w:proofErr w:type="spellStart"/>
-      <w:r>
-        <w:t>AIEs</w:t>
-      </w:r>
-      <w:proofErr w:type="spellEnd"/>
-      <w:r>
-        <w:t xml:space="preserve"> LDAP e Certificado Digital na contagem, que não tinham sido considerados na contagem inicial.</w:t>
+        <w:t>A Contagem Final revisada passou de 84 PFs para 94 PFs por conta da inclusão dos AIEs LDAP e Certificado Digital na contagem, que não tinham sido considerados na contagem inicial.</w:t>
       </w:r>
     </w:p>
     <w:p>
       <w:r>
+        <w:lastRenderedPageBreak/>
         <w:t xml:space="preserve">Acréscimo de </w:t>
       </w:r>
       <w:r>
@@ -4789,15 +4824,7 @@
         <w:t xml:space="preserve"> OS</w:t>
       </w:r>
       <w:r>
-        <w:t xml:space="preserve"> aberta nos primeiros </w:t>
-      </w:r>
-      <w:proofErr w:type="gramStart"/>
-      <w:r>
-        <w:t>3</w:t>
-      </w:r>
-      <w:proofErr w:type="gramEnd"/>
-      <w:r>
-        <w:t xml:space="preserve"> meses conforme item </w:t>
+        <w:t xml:space="preserve"> aberta nos primeiros 3 meses conforme item </w:t>
       </w:r>
       <w:r>
         <w:t>3.4 Observações sobre Prazo de Execução dos Trabalhos</w:t>
@@ -4896,7 +4923,7 @@
 </file>
 
 <file path=word/endnotes.xml><?xml version="1.0" encoding="utf-8"?>
-<w:endnotes xmlns:ve="http://schemas.openxmlformats.org/markup-compatibility/2006" xmlns:o="urn:schemas-microsoft-com:office:office" xmlns:r="http://schemas.openxmlformats.org/officeDocument/2006/relationships" xmlns:m="http://schemas.openxmlformats.org/officeDocument/2006/math" xmlns:v="urn:schemas-microsoft-com:vml" xmlns:wp="http://schemas.openxmlformats.org/drawingml/2006/wordprocessingDrawing" xmlns:w10="urn:schemas-microsoft-com:office:word" xmlns:w="http://schemas.openxmlformats.org/wordprocessingml/2006/main" xmlns:wne="http://schemas.microsoft.com/office/word/2006/wordml">
+<w:endnotes xmlns:wpc="http://schemas.microsoft.com/office/word/2010/wordprocessingCanvas" xmlns:cx="http://schemas.microsoft.com/office/drawing/2014/chartex" xmlns:cx1="http://schemas.microsoft.com/office/drawing/2015/9/8/chartex" xmlns:cx2="http://schemas.microsoft.com/office/drawing/2015/10/21/chartex" xmlns:mc="http://schemas.openxmlformats.org/markup-compatibility/2006" xmlns:o="urn:schemas-microsoft-com:office:office" xmlns:r="http://schemas.openxmlformats.org/officeDocument/2006/relationships" xmlns:m="http://schemas.openxmlformats.org/officeDocument/2006/math" xmlns:v="urn:schemas-microsoft-com:vml" xmlns:wp14="http://schemas.microsoft.com/office/word/2010/wordprocessingDrawing" xmlns:wp="http://schemas.openxmlformats.org/drawingml/2006/wordprocessingDrawing" xmlns:w10="urn:schemas-microsoft-com:office:word" xmlns:w="http://schemas.openxmlformats.org/wordprocessingml/2006/main" xmlns:w14="http://schemas.microsoft.com/office/word/2010/wordml" xmlns:w15="http://schemas.microsoft.com/office/word/2012/wordml" xmlns:w16se="http://schemas.microsoft.com/office/word/2015/wordml/symex" xmlns:wpg="http://schemas.microsoft.com/office/word/2010/wordprocessingGroup" xmlns:wpi="http://schemas.microsoft.com/office/word/2010/wordprocessingInk" xmlns:wne="http://schemas.microsoft.com/office/word/2006/wordml" xmlns:wps="http://schemas.microsoft.com/office/word/2010/wordprocessingShape" mc:Ignorable="w14 w15 w16se wp14">
   <w:endnote w:type="separator" w:id="-1">
     <w:p>
       <w:r>
@@ -4915,7 +4942,7 @@
 </file>
 
 <file path=word/footer1.xml><?xml version="1.0" encoding="utf-8"?>
-<w:ftr xmlns:ve="http://schemas.openxmlformats.org/markup-compatibility/2006" xmlns:o="urn:schemas-microsoft-com:office:office" xmlns:r="http://schemas.openxmlformats.org/officeDocument/2006/relationships" xmlns:m="http://schemas.openxmlformats.org/officeDocument/2006/math" xmlns:v="urn:schemas-microsoft-com:vml" xmlns:wp="http://schemas.openxmlformats.org/drawingml/2006/wordprocessingDrawing" xmlns:w10="urn:schemas-microsoft-com:office:word" xmlns:w="http://schemas.openxmlformats.org/wordprocessingml/2006/main" xmlns:wne="http://schemas.microsoft.com/office/word/2006/wordml">
+<w:ftr xmlns:wpc="http://schemas.microsoft.com/office/word/2010/wordprocessingCanvas" xmlns:cx="http://schemas.microsoft.com/office/drawing/2014/chartex" xmlns:cx1="http://schemas.microsoft.com/office/drawing/2015/9/8/chartex" xmlns:cx2="http://schemas.microsoft.com/office/drawing/2015/10/21/chartex" xmlns:mc="http://schemas.openxmlformats.org/markup-compatibility/2006" xmlns:o="urn:schemas-microsoft-com:office:office" xmlns:r="http://schemas.openxmlformats.org/officeDocument/2006/relationships" xmlns:m="http://schemas.openxmlformats.org/officeDocument/2006/math" xmlns:v="urn:schemas-microsoft-com:vml" xmlns:wp14="http://schemas.microsoft.com/office/word/2010/wordprocessingDrawing" xmlns:wp="http://schemas.openxmlformats.org/drawingml/2006/wordprocessingDrawing" xmlns:w10="urn:schemas-microsoft-com:office:word" xmlns:w="http://schemas.openxmlformats.org/wordprocessingml/2006/main" xmlns:w14="http://schemas.microsoft.com/office/word/2010/wordml" xmlns:w15="http://schemas.microsoft.com/office/word/2012/wordml" xmlns:w16se="http://schemas.microsoft.com/office/word/2015/wordml/symex" xmlns:wpg="http://schemas.microsoft.com/office/word/2010/wordprocessingGroup" xmlns:wpi="http://schemas.microsoft.com/office/word/2010/wordprocessingInk" xmlns:wne="http://schemas.microsoft.com/office/word/2006/wordml" xmlns:wps="http://schemas.microsoft.com/office/word/2010/wordprocessingShape" mc:Ignorable="w14 w15 w16se wp14">
   <w:p>
     <w:pPr>
       <w:pStyle w:val="Rodap"/>
@@ -4946,7 +4973,7 @@
         <w:rStyle w:val="Nmerodepgina"/>
         <w:noProof/>
       </w:rPr>
-      <w:t>3</w:t>
+      <w:t>1</w:t>
     </w:r>
     <w:r>
       <w:rPr>
@@ -4964,7 +4991,7 @@
         <w:noProof/>
         <w:lang w:eastAsia="pt-BR"/>
       </w:rPr>
-      <w:pict>
+      <w:object w:dxaOrig="1440" w:dyaOrig="1440">
         <v:shapetype id="_x0000_t75" coordsize="21600,21600" o:spt="75" o:preferrelative="t" path="m@4@5l@4@11@9@11@9@5xe" filled="f" stroked="f">
           <v:stroke joinstyle="miter"/>
           <v:formulas>
@@ -4987,15 +5014,15 @@
         <v:shape id="_x0000_s2051" type="#_x0000_t75" style="position:absolute;margin-left:275.05pt;margin-top:-9.15pt;width:211.25pt;height:35.9pt;z-index:251656704">
           <v:imagedata r:id="rId1" o:title=""/>
         </v:shape>
-        <o:OLEObject Type="Embed" ProgID="PBrush" ShapeID="_x0000_s2051" DrawAspect="Content" ObjectID="_1537264502" r:id="rId2"/>
-      </w:pict>
+        <o:OLEObject Type="Embed" ProgID="PBrush" ShapeID="_x0000_s2051" DrawAspect="Content" ObjectID="_1537885281" r:id="rId2"/>
+      </w:object>
     </w:r>
   </w:p>
 </w:ftr>
 </file>
 
 <file path=word/footnotes.xml><?xml version="1.0" encoding="utf-8"?>
-<w:footnotes xmlns:ve="http://schemas.openxmlformats.org/markup-compatibility/2006" xmlns:o="urn:schemas-microsoft-com:office:office" xmlns:r="http://schemas.openxmlformats.org/officeDocument/2006/relationships" xmlns:m="http://schemas.openxmlformats.org/officeDocument/2006/math" xmlns:v="urn:schemas-microsoft-com:vml" xmlns:wp="http://schemas.openxmlformats.org/drawingml/2006/wordprocessingDrawing" xmlns:w10="urn:schemas-microsoft-com:office:word" xmlns:w="http://schemas.openxmlformats.org/wordprocessingml/2006/main" xmlns:wne="http://schemas.microsoft.com/office/word/2006/wordml">
+<w:footnotes xmlns:wpc="http://schemas.microsoft.com/office/word/2010/wordprocessingCanvas" xmlns:cx="http://schemas.microsoft.com/office/drawing/2014/chartex" xmlns:cx1="http://schemas.microsoft.com/office/drawing/2015/9/8/chartex" xmlns:cx2="http://schemas.microsoft.com/office/drawing/2015/10/21/chartex" xmlns:mc="http://schemas.openxmlformats.org/markup-compatibility/2006" xmlns:o="urn:schemas-microsoft-com:office:office" xmlns:r="http://schemas.openxmlformats.org/officeDocument/2006/relationships" xmlns:m="http://schemas.openxmlformats.org/officeDocument/2006/math" xmlns:v="urn:schemas-microsoft-com:vml" xmlns:wp14="http://schemas.microsoft.com/office/word/2010/wordprocessingDrawing" xmlns:wp="http://schemas.openxmlformats.org/drawingml/2006/wordprocessingDrawing" xmlns:w10="urn:schemas-microsoft-com:office:word" xmlns:w="http://schemas.openxmlformats.org/wordprocessingml/2006/main" xmlns:w14="http://schemas.microsoft.com/office/word/2010/wordml" xmlns:w15="http://schemas.microsoft.com/office/word/2012/wordml" xmlns:w16se="http://schemas.microsoft.com/office/word/2015/wordml/symex" xmlns:wpg="http://schemas.microsoft.com/office/word/2010/wordprocessingGroup" xmlns:wpi="http://schemas.microsoft.com/office/word/2010/wordprocessingInk" xmlns:wne="http://schemas.microsoft.com/office/word/2006/wordml" xmlns:wps="http://schemas.microsoft.com/office/word/2010/wordprocessingShape" mc:Ignorable="w14 w15 w16se wp14">
   <w:footnote w:type="separator" w:id="-1">
     <w:p>
       <w:r>
@@ -5014,7 +5041,7 @@
 </file>
 
 <file path=word/header1.xml><?xml version="1.0" encoding="utf-8"?>
-<w:hdr xmlns:ve="http://schemas.openxmlformats.org/markup-compatibility/2006" xmlns:o="urn:schemas-microsoft-com:office:office" xmlns:r="http://schemas.openxmlformats.org/officeDocument/2006/relationships" xmlns:m="http://schemas.openxmlformats.org/officeDocument/2006/math" xmlns:v="urn:schemas-microsoft-com:vml" xmlns:wp="http://schemas.openxmlformats.org/drawingml/2006/wordprocessingDrawing" xmlns:w10="urn:schemas-microsoft-com:office:word" xmlns:w="http://schemas.openxmlformats.org/wordprocessingml/2006/main" xmlns:wne="http://schemas.microsoft.com/office/word/2006/wordml">
+<w:hdr xmlns:wpc="http://schemas.microsoft.com/office/word/2010/wordprocessingCanvas" xmlns:cx="http://schemas.microsoft.com/office/drawing/2014/chartex" xmlns:cx1="http://schemas.microsoft.com/office/drawing/2015/9/8/chartex" xmlns:cx2="http://schemas.microsoft.com/office/drawing/2015/10/21/chartex" xmlns:mc="http://schemas.openxmlformats.org/markup-compatibility/2006" xmlns:o="urn:schemas-microsoft-com:office:office" xmlns:r="http://schemas.openxmlformats.org/officeDocument/2006/relationships" xmlns:m="http://schemas.openxmlformats.org/officeDocument/2006/math" xmlns:v="urn:schemas-microsoft-com:vml" xmlns:wp14="http://schemas.microsoft.com/office/word/2010/wordprocessingDrawing" xmlns:wp="http://schemas.openxmlformats.org/drawingml/2006/wordprocessingDrawing" xmlns:w10="urn:schemas-microsoft-com:office:word" xmlns:w="http://schemas.openxmlformats.org/wordprocessingml/2006/main" xmlns:w14="http://schemas.microsoft.com/office/word/2010/wordml" xmlns:w15="http://schemas.microsoft.com/office/word/2012/wordml" xmlns:w16se="http://schemas.microsoft.com/office/word/2015/wordml/symex" xmlns:wpg="http://schemas.microsoft.com/office/word/2010/wordprocessingGroup" xmlns:wpi="http://schemas.microsoft.com/office/word/2010/wordprocessingInk" xmlns:wne="http://schemas.microsoft.com/office/word/2006/wordml" xmlns:wps="http://schemas.microsoft.com/office/word/2010/wordprocessingShape" mc:Ignorable="w14 w15 w16se wp14">
   <w:p>
     <w:pPr>
       <w:pStyle w:val="Cabealho"/>
@@ -5053,7 +5080,7 @@
                   <a:blip r:embed="rId1">
                     <a:extLst>
                       <a:ext uri="{28A0092B-C50C-407E-A947-70E740481C1C}">
-                        <a14:useLocalDpi xmlns="" xmlns:wpc="http://schemas.microsoft.com/office/word/2010/wordprocessingCanvas" xmlns:cx="http://schemas.microsoft.com/office/drawing/2014/chartex" xmlns:cx1="http://schemas.microsoft.com/office/drawing/2015/9/8/chartex" xmlns:cx2="http://schemas.microsoft.com/office/drawing/2015/10/21/chartex" xmlns:mc="http://schemas.openxmlformats.org/markup-compatibility/2006" xmlns:o="urn:schemas-microsoft-com:office:office" xmlns:v="urn:schemas-microsoft-com:vml" xmlns:wp14="http://schemas.microsoft.com/office/word/2010/wordprocessingDrawing" xmlns:w10="urn:schemas-microsoft-com:office:word" xmlns:w="http://schemas.openxmlformats.org/wordprocessingml/2006/main" xmlns:w14="http://schemas.microsoft.com/office/word/2010/wordml" xmlns:w15="http://schemas.microsoft.com/office/word/2012/wordml" xmlns:w16se="http://schemas.microsoft.com/office/word/2015/wordml/symex" xmlns:wpg="http://schemas.microsoft.com/office/word/2010/wordprocessingGroup" xmlns:wpi="http://schemas.microsoft.com/office/word/2010/wordprocessingInk" xmlns:wps="http://schemas.microsoft.com/office/word/2010/wordprocessingShape" xmlns:a14="http://schemas.microsoft.com/office/drawing/2010/main" val="0"/>
+                        <a14:useLocalDpi xmlns:a14="http://schemas.microsoft.com/office/drawing/2010/main" val="0"/>
                       </a:ext>
                     </a:extLst>
                   </a:blip>
@@ -5112,7 +5139,7 @@
                   <a:blip r:embed="rId2">
                     <a:extLst>
                       <a:ext uri="{28A0092B-C50C-407E-A947-70E740481C1C}">
-                        <a14:useLocalDpi xmlns="" xmlns:wpc="http://schemas.microsoft.com/office/word/2010/wordprocessingCanvas" xmlns:cx="http://schemas.microsoft.com/office/drawing/2014/chartex" xmlns:cx1="http://schemas.microsoft.com/office/drawing/2015/9/8/chartex" xmlns:cx2="http://schemas.microsoft.com/office/drawing/2015/10/21/chartex" xmlns:mc="http://schemas.openxmlformats.org/markup-compatibility/2006" xmlns:o="urn:schemas-microsoft-com:office:office" xmlns:v="urn:schemas-microsoft-com:vml" xmlns:wp14="http://schemas.microsoft.com/office/word/2010/wordprocessingDrawing" xmlns:w10="urn:schemas-microsoft-com:office:word" xmlns:w="http://schemas.openxmlformats.org/wordprocessingml/2006/main" xmlns:w14="http://schemas.microsoft.com/office/word/2010/wordml" xmlns:w15="http://schemas.microsoft.com/office/word/2012/wordml" xmlns:w16se="http://schemas.microsoft.com/office/word/2015/wordml/symex" xmlns:wpg="http://schemas.microsoft.com/office/word/2010/wordprocessingGroup" xmlns:wpi="http://schemas.microsoft.com/office/word/2010/wordprocessingInk" xmlns:wps="http://schemas.microsoft.com/office/word/2010/wordprocessingShape" xmlns:a14="http://schemas.microsoft.com/office/drawing/2010/main" val="0"/>
+                        <a14:useLocalDpi xmlns:a14="http://schemas.microsoft.com/office/drawing/2010/main" val="0"/>
                       </a:ext>
                     </a:extLst>
                   </a:blip>
@@ -5145,7 +5172,7 @@
 </file>
 
 <file path=word/styles.xml><?xml version="1.0" encoding="utf-8"?>
-<w:styles xmlns:r="http://schemas.openxmlformats.org/officeDocument/2006/relationships" xmlns:w="http://schemas.openxmlformats.org/wordprocessingml/2006/main">
+<w:styles xmlns:mc="http://schemas.openxmlformats.org/markup-compatibility/2006" xmlns:r="http://schemas.openxmlformats.org/officeDocument/2006/relationships" xmlns:w="http://schemas.openxmlformats.org/wordprocessingml/2006/main" xmlns:w14="http://schemas.microsoft.com/office/word/2010/wordml" xmlns:w15="http://schemas.microsoft.com/office/word/2012/wordml" xmlns:w16se="http://schemas.microsoft.com/office/word/2015/wordml/symex" mc:Ignorable="w14 w15 w16se">
   <w:docDefaults>
     <w:rPrDefault>
       <w:rPr>
@@ -5155,144 +5182,380 @@
     </w:rPrDefault>
     <w:pPrDefault/>
   </w:docDefaults>
-  <w:latentStyles w:defLockedState="0" w:defUIPriority="99" w:defSemiHidden="1" w:defUnhideWhenUsed="1" w:defQFormat="0" w:count="267">
-    <w:lsdException w:name="Normal" w:semiHidden="0" w:uiPriority="0" w:unhideWhenUsed="0" w:qFormat="1"/>
-    <w:lsdException w:name="heading 1" w:semiHidden="0" w:uiPriority="9" w:unhideWhenUsed="0" w:qFormat="1"/>
-    <w:lsdException w:name="heading 2" w:uiPriority="9" w:qFormat="1"/>
-    <w:lsdException w:name="heading 3" w:uiPriority="9" w:qFormat="1"/>
-    <w:lsdException w:name="heading 4" w:uiPriority="9" w:qFormat="1"/>
-    <w:lsdException w:name="heading 5" w:uiPriority="9" w:qFormat="1"/>
-    <w:lsdException w:name="heading 6" w:uiPriority="9" w:qFormat="1"/>
-    <w:lsdException w:name="heading 7" w:uiPriority="9" w:qFormat="1"/>
-    <w:lsdException w:name="heading 8" w:uiPriority="9" w:qFormat="1"/>
-    <w:lsdException w:name="heading 9" w:uiPriority="9" w:qFormat="1"/>
-    <w:lsdException w:name="toc 1" w:uiPriority="39"/>
-    <w:lsdException w:name="toc 2" w:uiPriority="39"/>
-    <w:lsdException w:name="toc 3" w:uiPriority="39"/>
-    <w:lsdException w:name="toc 4" w:uiPriority="39"/>
-    <w:lsdException w:name="toc 5" w:uiPriority="39"/>
-    <w:lsdException w:name="toc 6" w:uiPriority="39"/>
-    <w:lsdException w:name="toc 7" w:uiPriority="39"/>
-    <w:lsdException w:name="toc 8" w:uiPriority="39"/>
-    <w:lsdException w:name="toc 9" w:uiPriority="39"/>
-    <w:lsdException w:name="caption" w:uiPriority="35" w:qFormat="1"/>
-    <w:lsdException w:name="Title" w:semiHidden="0" w:uiPriority="10" w:unhideWhenUsed="0" w:qFormat="1"/>
-    <w:lsdException w:name="Default Paragraph Font" w:uiPriority="1"/>
-    <w:lsdException w:name="Subtitle" w:semiHidden="0" w:uiPriority="11" w:unhideWhenUsed="0" w:qFormat="1"/>
-    <w:lsdException w:name="Strong" w:semiHidden="0" w:uiPriority="22" w:unhideWhenUsed="0" w:qFormat="1"/>
-    <w:lsdException w:name="Emphasis" w:semiHidden="0" w:uiPriority="20" w:unhideWhenUsed="0" w:qFormat="1"/>
-    <w:lsdException w:name="Table Grid" w:semiHidden="0" w:uiPriority="39" w:unhideWhenUsed="0"/>
-    <w:lsdException w:name="Placeholder Text" w:unhideWhenUsed="0"/>
-    <w:lsdException w:name="No Spacing" w:semiHidden="0" w:uiPriority="1" w:unhideWhenUsed="0" w:qFormat="1"/>
-    <w:lsdException w:name="Light Shading" w:semiHidden="0" w:uiPriority="60" w:unhideWhenUsed="0"/>
-    <w:lsdException w:name="Light List" w:semiHidden="0" w:uiPriority="61" w:unhideWhenUsed="0"/>
-    <w:lsdException w:name="Light Grid" w:semiHidden="0" w:uiPriority="62" w:unhideWhenUsed="0"/>
-    <w:lsdException w:name="Medium Shading 1" w:semiHidden="0" w:uiPriority="63" w:unhideWhenUsed="0"/>
-    <w:lsdException w:name="Medium Shading 2" w:semiHidden="0" w:uiPriority="64" w:unhideWhenUsed="0"/>
-    <w:lsdException w:name="Medium List 1" w:semiHidden="0" w:uiPriority="65" w:unhideWhenUsed="0"/>
-    <w:lsdException w:name="Medium List 2" w:semiHidden="0" w:uiPriority="66" w:unhideWhenUsed="0"/>
-    <w:lsdException w:name="Medium Grid 1" w:semiHidden="0" w:uiPriority="67" w:unhideWhenUsed="0"/>
-    <w:lsdException w:name="Medium Grid 2" w:semiHidden="0" w:uiPriority="68" w:unhideWhenUsed="0"/>
-    <w:lsdException w:name="Medium Grid 3" w:semiHidden="0" w:uiPriority="69" w:unhideWhenUsed="0"/>
-    <w:lsdException w:name="Dark List" w:semiHidden="0" w:uiPriority="70" w:unhideWhenUsed="0"/>
-    <w:lsdException w:name="Colorful Shading" w:semiHidden="0" w:uiPriority="71" w:unhideWhenUsed="0"/>
-    <w:lsdException w:name="Colorful List" w:semiHidden="0" w:uiPriority="72" w:unhideWhenUsed="0"/>
-    <w:lsdException w:name="Colorful Grid" w:semiHidden="0" w:uiPriority="73" w:unhideWhenUsed="0"/>
-    <w:lsdException w:name="Light Shading Accent 1" w:semiHidden="0" w:uiPriority="60" w:unhideWhenUsed="0"/>
-    <w:lsdException w:name="Light List Accent 1" w:semiHidden="0" w:uiPriority="61" w:unhideWhenUsed="0"/>
-    <w:lsdException w:name="Light Grid Accent 1" w:semiHidden="0" w:uiPriority="62" w:unhideWhenUsed="0"/>
-    <w:lsdException w:name="Medium Shading 1 Accent 1" w:semiHidden="0" w:uiPriority="63" w:unhideWhenUsed="0"/>
-    <w:lsdException w:name="Medium Shading 2 Accent 1" w:semiHidden="0" w:uiPriority="64" w:unhideWhenUsed="0"/>
-    <w:lsdException w:name="Medium List 1 Accent 1" w:semiHidden="0" w:uiPriority="65" w:unhideWhenUsed="0"/>
-    <w:lsdException w:name="Revision" w:unhideWhenUsed="0"/>
-    <w:lsdException w:name="List Paragraph" w:semiHidden="0" w:uiPriority="34" w:unhideWhenUsed="0" w:qFormat="1"/>
-    <w:lsdException w:name="Quote" w:semiHidden="0" w:uiPriority="29" w:unhideWhenUsed="0" w:qFormat="1"/>
-    <w:lsdException w:name="Intense Quote" w:semiHidden="0" w:uiPriority="30" w:unhideWhenUsed="0" w:qFormat="1"/>
-    <w:lsdException w:name="Medium List 2 Accent 1" w:semiHidden="0" w:uiPriority="66" w:unhideWhenUsed="0"/>
-    <w:lsdException w:name="Medium Grid 1 Accent 1" w:semiHidden="0" w:uiPriority="67" w:unhideWhenUsed="0"/>
-    <w:lsdException w:name="Medium Grid 2 Accent 1" w:semiHidden="0" w:uiPriority="68" w:unhideWhenUsed="0"/>
-    <w:lsdException w:name="Medium Grid 3 Accent 1" w:semiHidden="0" w:uiPriority="69" w:unhideWhenUsed="0"/>
-    <w:lsdException w:name="Dark List Accent 1" w:semiHidden="0" w:uiPriority="70" w:unhideWhenUsed="0"/>
-    <w:lsdException w:name="Colorful Shading Accent 1" w:semiHidden="0" w:uiPriority="71" w:unhideWhenUsed="0"/>
-    <w:lsdException w:name="Colorful List Accent 1" w:semiHidden="0" w:uiPriority="72" w:unhideWhenUsed="0"/>
-    <w:lsdException w:name="Colorful Grid Accent 1" w:semiHidden="0" w:uiPriority="73" w:unhideWhenUsed="0"/>
-    <w:lsdException w:name="Light Shading Accent 2" w:semiHidden="0" w:uiPriority="60" w:unhideWhenUsed="0"/>
-    <w:lsdException w:name="Light List Accent 2" w:semiHidden="0" w:uiPriority="61" w:unhideWhenUsed="0"/>
-    <w:lsdException w:name="Light Grid Accent 2" w:semiHidden="0" w:uiPriority="62" w:unhideWhenUsed="0"/>
-    <w:lsdException w:name="Medium Shading 1 Accent 2" w:semiHidden="0" w:uiPriority="63" w:unhideWhenUsed="0"/>
-    <w:lsdException w:name="Medium Shading 2 Accent 2" w:semiHidden="0" w:uiPriority="64" w:unhideWhenUsed="0"/>
-    <w:lsdException w:name="Medium List 1 Accent 2" w:semiHidden="0" w:uiPriority="65" w:unhideWhenUsed="0"/>
-    <w:lsdException w:name="Medium List 2 Accent 2" w:semiHidden="0" w:uiPriority="66" w:unhideWhenUsed="0"/>
-    <w:lsdException w:name="Medium Grid 1 Accent 2" w:semiHidden="0" w:uiPriority="67" w:unhideWhenUsed="0"/>
-    <w:lsdException w:name="Medium Grid 2 Accent 2" w:semiHidden="0" w:uiPriority="68" w:unhideWhenUsed="0"/>
-    <w:lsdException w:name="Medium Grid 3 Accent 2" w:semiHidden="0" w:uiPriority="69" w:unhideWhenUsed="0"/>
-    <w:lsdException w:name="Dark List Accent 2" w:semiHidden="0" w:uiPriority="70" w:unhideWhenUsed="0"/>
-    <w:lsdException w:name="Colorful Shading Accent 2" w:semiHidden="0" w:uiPriority="71" w:unhideWhenUsed="0"/>
-    <w:lsdException w:name="Colorful List Accent 2" w:semiHidden="0" w:uiPriority="72" w:unhideWhenUsed="0"/>
-    <w:lsdException w:name="Colorful Grid Accent 2" w:semiHidden="0" w:uiPriority="73" w:unhideWhenUsed="0"/>
-    <w:lsdException w:name="Light Shading Accent 3" w:semiHidden="0" w:uiPriority="60" w:unhideWhenUsed="0"/>
-    <w:lsdException w:name="Light List Accent 3" w:semiHidden="0" w:uiPriority="61" w:unhideWhenUsed="0"/>
-    <w:lsdException w:name="Light Grid Accent 3" w:semiHidden="0" w:uiPriority="62" w:unhideWhenUsed="0"/>
-    <w:lsdException w:name="Medium Shading 1 Accent 3" w:semiHidden="0" w:uiPriority="63" w:unhideWhenUsed="0"/>
-    <w:lsdException w:name="Medium Shading 2 Accent 3" w:semiHidden="0" w:uiPriority="64" w:unhideWhenUsed="0"/>
-    <w:lsdException w:name="Medium List 1 Accent 3" w:semiHidden="0" w:uiPriority="65" w:unhideWhenUsed="0"/>
-    <w:lsdException w:name="Medium List 2 Accent 3" w:semiHidden="0" w:uiPriority="66" w:unhideWhenUsed="0"/>
-    <w:lsdException w:name="Medium Grid 1 Accent 3" w:semiHidden="0" w:uiPriority="67" w:unhideWhenUsed="0"/>
-    <w:lsdException w:name="Medium Grid 2 Accent 3" w:semiHidden="0" w:uiPriority="68" w:unhideWhenUsed="0"/>
-    <w:lsdException w:name="Medium Grid 3 Accent 3" w:semiHidden="0" w:uiPriority="69" w:unhideWhenUsed="0"/>
-    <w:lsdException w:name="Dark List Accent 3" w:semiHidden="0" w:uiPriority="70" w:unhideWhenUsed="0"/>
-    <w:lsdException w:name="Colorful Shading Accent 3" w:semiHidden="0" w:uiPriority="71" w:unhideWhenUsed="0"/>
-    <w:lsdException w:name="Colorful List Accent 3" w:semiHidden="0" w:uiPriority="72" w:unhideWhenUsed="0"/>
-    <w:lsdException w:name="Colorful Grid Accent 3" w:semiHidden="0" w:uiPriority="73" w:unhideWhenUsed="0"/>
-    <w:lsdException w:name="Light Shading Accent 4" w:semiHidden="0" w:uiPriority="60" w:unhideWhenUsed="0"/>
-    <w:lsdException w:name="Light List Accent 4" w:semiHidden="0" w:uiPriority="61" w:unhideWhenUsed="0"/>
-    <w:lsdException w:name="Light Grid Accent 4" w:semiHidden="0" w:uiPriority="62" w:unhideWhenUsed="0"/>
-    <w:lsdException w:name="Medium Shading 1 Accent 4" w:semiHidden="0" w:uiPriority="63" w:unhideWhenUsed="0"/>
-    <w:lsdException w:name="Medium Shading 2 Accent 4" w:semiHidden="0" w:uiPriority="64" w:unhideWhenUsed="0"/>
-    <w:lsdException w:name="Medium List 1 Accent 4" w:semiHidden="0" w:uiPriority="65" w:unhideWhenUsed="0"/>
-    <w:lsdException w:name="Medium List 2 Accent 4" w:semiHidden="0" w:uiPriority="66" w:unhideWhenUsed="0"/>
-    <w:lsdException w:name="Medium Grid 1 Accent 4" w:semiHidden="0" w:uiPriority="67" w:unhideWhenUsed="0"/>
-    <w:lsdException w:name="Medium Grid 2 Accent 4" w:semiHidden="0" w:uiPriority="68" w:unhideWhenUsed="0"/>
-    <w:lsdException w:name="Medium Grid 3 Accent 4" w:semiHidden="0" w:uiPriority="69" w:unhideWhenUsed="0"/>
-    <w:lsdException w:name="Dark List Accent 4" w:semiHidden="0" w:uiPriority="70" w:unhideWhenUsed="0"/>
-    <w:lsdException w:name="Colorful Shading Accent 4" w:semiHidden="0" w:uiPriority="71" w:unhideWhenUsed="0"/>
-    <w:lsdException w:name="Colorful List Accent 4" w:semiHidden="0" w:uiPriority="72" w:unhideWhenUsed="0"/>
-    <w:lsdException w:name="Colorful Grid Accent 4" w:semiHidden="0" w:uiPriority="73" w:unhideWhenUsed="0"/>
-    <w:lsdException w:name="Light Shading Accent 5" w:semiHidden="0" w:uiPriority="60" w:unhideWhenUsed="0"/>
-    <w:lsdException w:name="Light List Accent 5" w:semiHidden="0" w:uiPriority="61" w:unhideWhenUsed="0"/>
-    <w:lsdException w:name="Light Grid Accent 5" w:semiHidden="0" w:uiPriority="62" w:unhideWhenUsed="0"/>
-    <w:lsdException w:name="Medium Shading 1 Accent 5" w:semiHidden="0" w:uiPriority="63" w:unhideWhenUsed="0"/>
-    <w:lsdException w:name="Medium Shading 2 Accent 5" w:semiHidden="0" w:uiPriority="64" w:unhideWhenUsed="0"/>
-    <w:lsdException w:name="Medium List 1 Accent 5" w:semiHidden="0" w:uiPriority="65" w:unhideWhenUsed="0"/>
-    <w:lsdException w:name="Medium List 2 Accent 5" w:semiHidden="0" w:uiPriority="66" w:unhideWhenUsed="0"/>
-    <w:lsdException w:name="Medium Grid 1 Accent 5" w:semiHidden="0" w:uiPriority="67" w:unhideWhenUsed="0"/>
-    <w:lsdException w:name="Medium Grid 2 Accent 5" w:semiHidden="0" w:uiPriority="68" w:unhideWhenUsed="0"/>
-    <w:lsdException w:name="Medium Grid 3 Accent 5" w:semiHidden="0" w:uiPriority="69" w:unhideWhenUsed="0"/>
-    <w:lsdException w:name="Dark List Accent 5" w:semiHidden="0" w:uiPriority="70" w:unhideWhenUsed="0"/>
-    <w:lsdException w:name="Colorful Shading Accent 5" w:semiHidden="0" w:uiPriority="71" w:unhideWhenUsed="0"/>
-    <w:lsdException w:name="Colorful List Accent 5" w:semiHidden="0" w:uiPriority="72" w:unhideWhenUsed="0"/>
-    <w:lsdException w:name="Colorful Grid Accent 5" w:semiHidden="0" w:uiPriority="73" w:unhideWhenUsed="0"/>
-    <w:lsdException w:name="Light Shading Accent 6" w:semiHidden="0" w:uiPriority="60" w:unhideWhenUsed="0"/>
-    <w:lsdException w:name="Light List Accent 6" w:semiHidden="0" w:uiPriority="61" w:unhideWhenUsed="0"/>
-    <w:lsdException w:name="Light Grid Accent 6" w:semiHidden="0" w:uiPriority="62" w:unhideWhenUsed="0"/>
-    <w:lsdException w:name="Medium Shading 1 Accent 6" w:semiHidden="0" w:uiPriority="63" w:unhideWhenUsed="0"/>
-    <w:lsdException w:name="Medium Shading 2 Accent 6" w:semiHidden="0" w:uiPriority="64" w:unhideWhenUsed="0"/>
-    <w:lsdException w:name="Medium List 1 Accent 6" w:semiHidden="0" w:uiPriority="65" w:unhideWhenUsed="0"/>
-    <w:lsdException w:name="Medium List 2 Accent 6" w:semiHidden="0" w:uiPriority="66" w:unhideWhenUsed="0"/>
-    <w:lsdException w:name="Medium Grid 1 Accent 6" w:semiHidden="0" w:uiPriority="67" w:unhideWhenUsed="0"/>
-    <w:lsdException w:name="Medium Grid 2 Accent 6" w:semiHidden="0" w:uiPriority="68" w:unhideWhenUsed="0"/>
-    <w:lsdException w:name="Medium Grid 3 Accent 6" w:semiHidden="0" w:uiPriority="69" w:unhideWhenUsed="0"/>
-    <w:lsdException w:name="Dark List Accent 6" w:semiHidden="0" w:uiPriority="70" w:unhideWhenUsed="0"/>
-    <w:lsdException w:name="Colorful Shading Accent 6" w:semiHidden="0" w:uiPriority="71" w:unhideWhenUsed="0"/>
-    <w:lsdException w:name="Colorful List Accent 6" w:semiHidden="0" w:uiPriority="72" w:unhideWhenUsed="0"/>
-    <w:lsdException w:name="Colorful Grid Accent 6" w:semiHidden="0" w:uiPriority="73" w:unhideWhenUsed="0"/>
-    <w:lsdException w:name="Subtle Emphasis" w:semiHidden="0" w:uiPriority="19" w:unhideWhenUsed="0" w:qFormat="1"/>
-    <w:lsdException w:name="Intense Emphasis" w:semiHidden="0" w:uiPriority="21" w:unhideWhenUsed="0" w:qFormat="1"/>
-    <w:lsdException w:name="Subtle Reference" w:semiHidden="0" w:uiPriority="31" w:unhideWhenUsed="0" w:qFormat="1"/>
-    <w:lsdException w:name="Intense Reference" w:semiHidden="0" w:uiPriority="32" w:unhideWhenUsed="0" w:qFormat="1"/>
-    <w:lsdException w:name="Book Title" w:semiHidden="0" w:uiPriority="33" w:unhideWhenUsed="0" w:qFormat="1"/>
-    <w:lsdException w:name="Bibliography" w:uiPriority="37"/>
-    <w:lsdException w:name="TOC Heading" w:uiPriority="39" w:qFormat="1"/>
+  <w:latentStyles w:defLockedState="0" w:defUIPriority="99" w:defSemiHidden="0" w:defUnhideWhenUsed="0" w:defQFormat="0" w:count="373">
+    <w:lsdException w:name="Normal" w:uiPriority="0" w:qFormat="1"/>
+    <w:lsdException w:name="heading 1" w:uiPriority="9" w:qFormat="1"/>
+    <w:lsdException w:name="heading 2" w:semiHidden="1" w:uiPriority="9" w:unhideWhenUsed="1" w:qFormat="1"/>
+    <w:lsdException w:name="heading 3" w:semiHidden="1" w:uiPriority="9" w:unhideWhenUsed="1" w:qFormat="1"/>
+    <w:lsdException w:name="heading 4" w:semiHidden="1" w:uiPriority="9" w:unhideWhenUsed="1" w:qFormat="1"/>
+    <w:lsdException w:name="heading 5" w:semiHidden="1" w:uiPriority="9" w:unhideWhenUsed="1" w:qFormat="1"/>
+    <w:lsdException w:name="heading 6" w:semiHidden="1" w:uiPriority="9" w:unhideWhenUsed="1" w:qFormat="1"/>
+    <w:lsdException w:name="heading 7" w:semiHidden="1" w:uiPriority="9" w:unhideWhenUsed="1" w:qFormat="1"/>
+    <w:lsdException w:name="heading 8" w:semiHidden="1" w:uiPriority="9" w:unhideWhenUsed="1" w:qFormat="1"/>
+    <w:lsdException w:name="heading 9" w:semiHidden="1" w:uiPriority="9" w:unhideWhenUsed="1" w:qFormat="1"/>
+    <w:lsdException w:name="index 1" w:semiHidden="1" w:unhideWhenUsed="1"/>
+    <w:lsdException w:name="index 2" w:semiHidden="1" w:unhideWhenUsed="1"/>
+    <w:lsdException w:name="index 3" w:semiHidden="1" w:unhideWhenUsed="1"/>
+    <w:lsdException w:name="index 4" w:semiHidden="1" w:unhideWhenUsed="1"/>
+    <w:lsdException w:name="index 5" w:semiHidden="1" w:unhideWhenUsed="1"/>
+    <w:lsdException w:name="index 6" w:semiHidden="1" w:unhideWhenUsed="1"/>
+    <w:lsdException w:name="index 7" w:semiHidden="1" w:unhideWhenUsed="1"/>
+    <w:lsdException w:name="index 8" w:semiHidden="1" w:unhideWhenUsed="1"/>
+    <w:lsdException w:name="index 9" w:semiHidden="1" w:unhideWhenUsed="1"/>
+    <w:lsdException w:name="toc 1" w:semiHidden="1" w:uiPriority="39" w:unhideWhenUsed="1"/>
+    <w:lsdException w:name="toc 2" w:semiHidden="1" w:uiPriority="39" w:unhideWhenUsed="1"/>
+    <w:lsdException w:name="toc 3" w:semiHidden="1" w:uiPriority="39" w:unhideWhenUsed="1"/>
+    <w:lsdException w:name="toc 4" w:semiHidden="1" w:uiPriority="39" w:unhideWhenUsed="1"/>
+    <w:lsdException w:name="toc 5" w:semiHidden="1" w:uiPriority="39" w:unhideWhenUsed="1"/>
+    <w:lsdException w:name="toc 6" w:semiHidden="1" w:uiPriority="39" w:unhideWhenUsed="1"/>
+    <w:lsdException w:name="toc 7" w:semiHidden="1" w:uiPriority="39" w:unhideWhenUsed="1"/>
+    <w:lsdException w:name="toc 8" w:semiHidden="1" w:uiPriority="39" w:unhideWhenUsed="1"/>
+    <w:lsdException w:name="toc 9" w:semiHidden="1" w:uiPriority="39" w:unhideWhenUsed="1"/>
+    <w:lsdException w:name="Normal Indent" w:semiHidden="1" w:unhideWhenUsed="1"/>
+    <w:lsdException w:name="footnote text" w:semiHidden="1" w:unhideWhenUsed="1"/>
+    <w:lsdException w:name="annotation text" w:semiHidden="1" w:unhideWhenUsed="1"/>
+    <w:lsdException w:name="header" w:semiHidden="1" w:unhideWhenUsed="1"/>
+    <w:lsdException w:name="footer" w:semiHidden="1" w:unhideWhenUsed="1"/>
+    <w:lsdException w:name="index heading" w:semiHidden="1" w:unhideWhenUsed="1"/>
+    <w:lsdException w:name="caption" w:semiHidden="1" w:uiPriority="35" w:unhideWhenUsed="1" w:qFormat="1"/>
+    <w:lsdException w:name="table of figures" w:semiHidden="1" w:unhideWhenUsed="1"/>
+    <w:lsdException w:name="envelope address" w:semiHidden="1" w:unhideWhenUsed="1"/>
+    <w:lsdException w:name="envelope return" w:semiHidden="1" w:unhideWhenUsed="1"/>
+    <w:lsdException w:name="footnote reference" w:semiHidden="1" w:unhideWhenUsed="1"/>
+    <w:lsdException w:name="annotation reference" w:semiHidden="1" w:unhideWhenUsed="1"/>
+    <w:lsdException w:name="line number" w:semiHidden="1" w:unhideWhenUsed="1"/>
+    <w:lsdException w:name="page number" w:semiHidden="1" w:unhideWhenUsed="1"/>
+    <w:lsdException w:name="endnote reference" w:semiHidden="1" w:unhideWhenUsed="1"/>
+    <w:lsdException w:name="endnote text" w:semiHidden="1" w:unhideWhenUsed="1"/>
+    <w:lsdException w:name="table of authorities" w:semiHidden="1" w:unhideWhenUsed="1"/>
+    <w:lsdException w:name="macro" w:semiHidden="1" w:unhideWhenUsed="1"/>
+    <w:lsdException w:name="toa heading" w:semiHidden="1" w:unhideWhenUsed="1"/>
+    <w:lsdException w:name="List" w:semiHidden="1" w:unhideWhenUsed="1"/>
+    <w:lsdException w:name="List Bullet" w:semiHidden="1" w:unhideWhenUsed="1"/>
+    <w:lsdException w:name="List Number" w:semiHidden="1" w:unhideWhenUsed="1"/>
+    <w:lsdException w:name="List 2" w:semiHidden="1" w:unhideWhenUsed="1"/>
+    <w:lsdException w:name="List 3" w:semiHidden="1" w:unhideWhenUsed="1"/>
+    <w:lsdException w:name="List 4" w:semiHidden="1" w:unhideWhenUsed="1"/>
+    <w:lsdException w:name="List 5" w:semiHidden="1" w:unhideWhenUsed="1"/>
+    <w:lsdException w:name="List Bullet 2" w:semiHidden="1" w:unhideWhenUsed="1"/>
+    <w:lsdException w:name="List Bullet 3" w:semiHidden="1" w:unhideWhenUsed="1"/>
+    <w:lsdException w:name="List Bullet 4" w:semiHidden="1" w:unhideWhenUsed="1"/>
+    <w:lsdException w:name="List Bullet 5" w:semiHidden="1" w:unhideWhenUsed="1"/>
+    <w:lsdException w:name="List Number 2" w:semiHidden="1" w:unhideWhenUsed="1"/>
+    <w:lsdException w:name="List Number 3" w:semiHidden="1" w:unhideWhenUsed="1"/>
+    <w:lsdException w:name="List Number 4" w:semiHidden="1" w:unhideWhenUsed="1"/>
+    <w:lsdException w:name="List Number 5" w:semiHidden="1" w:unhideWhenUsed="1"/>
+    <w:lsdException w:name="Title" w:uiPriority="10" w:qFormat="1"/>
+    <w:lsdException w:name="Closing" w:semiHidden="1" w:unhideWhenUsed="1"/>
+    <w:lsdException w:name="Signature" w:semiHidden="1" w:unhideWhenUsed="1"/>
+    <w:lsdException w:name="Default Paragraph Font" w:semiHidden="1" w:uiPriority="1" w:unhideWhenUsed="1"/>
+    <w:lsdException w:name="Body Text" w:semiHidden="1" w:unhideWhenUsed="1"/>
+    <w:lsdException w:name="Body Text Indent" w:semiHidden="1" w:unhideWhenUsed="1"/>
+    <w:lsdException w:name="List Continue" w:semiHidden="1" w:unhideWhenUsed="1"/>
+    <w:lsdException w:name="List Continue 2" w:semiHidden="1" w:unhideWhenUsed="1"/>
+    <w:lsdException w:name="List Continue 3" w:semiHidden="1" w:unhideWhenUsed="1"/>
+    <w:lsdException w:name="List Continue 4" w:semiHidden="1" w:unhideWhenUsed="1"/>
+    <w:lsdException w:name="List Continue 5" w:semiHidden="1" w:unhideWhenUsed="1"/>
+    <w:lsdException w:name="Message Header" w:semiHidden="1" w:unhideWhenUsed="1"/>
+    <w:lsdException w:name="Subtitle" w:uiPriority="11" w:qFormat="1"/>
+    <w:lsdException w:name="Salutation" w:semiHidden="1" w:unhideWhenUsed="1"/>
+    <w:lsdException w:name="Date" w:semiHidden="1" w:unhideWhenUsed="1"/>
+    <w:lsdException w:name="Body Text First Indent" w:semiHidden="1" w:unhideWhenUsed="1"/>
+    <w:lsdException w:name="Body Text First Indent 2" w:semiHidden="1" w:unhideWhenUsed="1"/>
+    <w:lsdException w:name="Note Heading" w:semiHidden="1" w:unhideWhenUsed="1"/>
+    <w:lsdException w:name="Body Text 2" w:semiHidden="1" w:unhideWhenUsed="1"/>
+    <w:lsdException w:name="Body Text 3" w:semiHidden="1" w:unhideWhenUsed="1"/>
+    <w:lsdException w:name="Body Text Indent 2" w:semiHidden="1" w:unhideWhenUsed="1"/>
+    <w:lsdException w:name="Body Text Indent 3" w:semiHidden="1" w:unhideWhenUsed="1"/>
+    <w:lsdException w:name="Block Text" w:semiHidden="1" w:unhideWhenUsed="1"/>
+    <w:lsdException w:name="Hyperlink" w:semiHidden="1" w:unhideWhenUsed="1"/>
+    <w:lsdException w:name="FollowedHyperlink" w:semiHidden="1" w:unhideWhenUsed="1"/>
+    <w:lsdException w:name="Strong" w:uiPriority="22" w:qFormat="1"/>
+    <w:lsdException w:name="Emphasis" w:uiPriority="20" w:qFormat="1"/>
+    <w:lsdException w:name="Document Map" w:semiHidden="1" w:unhideWhenUsed="1"/>
+    <w:lsdException w:name="Plain Text" w:semiHidden="1" w:unhideWhenUsed="1"/>
+    <w:lsdException w:name="E-mail Signature" w:semiHidden="1" w:unhideWhenUsed="1"/>
+    <w:lsdException w:name="HTML Top of Form" w:semiHidden="1" w:unhideWhenUsed="1"/>
+    <w:lsdException w:name="HTML Bottom of Form" w:semiHidden="1" w:unhideWhenUsed="1"/>
+    <w:lsdException w:name="Normal (Web)" w:semiHidden="1" w:unhideWhenUsed="1"/>
+    <w:lsdException w:name="HTML Acronym" w:semiHidden="1" w:unhideWhenUsed="1"/>
+    <w:lsdException w:name="HTML Address" w:semiHidden="1" w:unhideWhenUsed="1"/>
+    <w:lsdException w:name="HTML Cite" w:semiHidden="1" w:unhideWhenUsed="1"/>
+    <w:lsdException w:name="HTML Code" w:semiHidden="1" w:unhideWhenUsed="1"/>
+    <w:lsdException w:name="HTML Definition" w:semiHidden="1" w:unhideWhenUsed="1"/>
+    <w:lsdException w:name="HTML Keyboard" w:semiHidden="1" w:unhideWhenUsed="1"/>
+    <w:lsdException w:name="HTML Preformatted" w:semiHidden="1" w:unhideWhenUsed="1"/>
+    <w:lsdException w:name="HTML Sample" w:semiHidden="1" w:unhideWhenUsed="1"/>
+    <w:lsdException w:name="HTML Typewriter" w:semiHidden="1" w:unhideWhenUsed="1"/>
+    <w:lsdException w:name="HTML Variable" w:semiHidden="1" w:unhideWhenUsed="1"/>
+    <w:lsdException w:name="Normal Table" w:semiHidden="1" w:unhideWhenUsed="1"/>
+    <w:lsdException w:name="annotation subject" w:semiHidden="1" w:unhideWhenUsed="1"/>
+    <w:lsdException w:name="No List" w:semiHidden="1" w:unhideWhenUsed="1"/>
+    <w:lsdException w:name="Outline List 1" w:semiHidden="1" w:unhideWhenUsed="1"/>
+    <w:lsdException w:name="Outline List 2" w:semiHidden="1" w:unhideWhenUsed="1"/>
+    <w:lsdException w:name="Outline List 3" w:semiHidden="1" w:unhideWhenUsed="1"/>
+    <w:lsdException w:name="Table Simple 1" w:semiHidden="1" w:unhideWhenUsed="1"/>
+    <w:lsdException w:name="Table Simple 2" w:semiHidden="1" w:unhideWhenUsed="1"/>
+    <w:lsdException w:name="Table Simple 3" w:semiHidden="1" w:unhideWhenUsed="1"/>
+    <w:lsdException w:name="Table Classic 1" w:semiHidden="1" w:unhideWhenUsed="1"/>
+    <w:lsdException w:name="Table Classic 2" w:semiHidden="1" w:unhideWhenUsed="1"/>
+    <w:lsdException w:name="Table Classic 3" w:semiHidden="1" w:unhideWhenUsed="1"/>
+    <w:lsdException w:name="Table Classic 4" w:semiHidden="1" w:unhideWhenUsed="1"/>
+    <w:lsdException w:name="Table Colorful 1" w:semiHidden="1" w:unhideWhenUsed="1"/>
+    <w:lsdException w:name="Table Colorful 2" w:semiHidden="1" w:unhideWhenUsed="1"/>
+    <w:lsdException w:name="Table Colorful 3" w:semiHidden="1" w:unhideWhenUsed="1"/>
+    <w:lsdException w:name="Table Columns 1" w:semiHidden="1" w:unhideWhenUsed="1"/>
+    <w:lsdException w:name="Table Columns 2" w:semiHidden="1" w:unhideWhenUsed="1"/>
+    <w:lsdException w:name="Table Columns 3" w:semiHidden="1" w:unhideWhenUsed="1"/>
+    <w:lsdException w:name="Table Columns 4" w:semiHidden="1" w:unhideWhenUsed="1"/>
+    <w:lsdException w:name="Table Columns 5" w:semiHidden="1" w:unhideWhenUsed="1"/>
+    <w:lsdException w:name="Table Grid 1" w:semiHidden="1" w:unhideWhenUsed="1"/>
+    <w:lsdException w:name="Table Grid 2" w:semiHidden="1" w:unhideWhenUsed="1"/>
+    <w:lsdException w:name="Table Grid 3" w:semiHidden="1" w:unhideWhenUsed="1"/>
+    <w:lsdException w:name="Table Grid 4" w:semiHidden="1" w:unhideWhenUsed="1"/>
+    <w:lsdException w:name="Table Grid 5" w:semiHidden="1" w:unhideWhenUsed="1"/>
+    <w:lsdException w:name="Table Grid 6" w:semiHidden="1" w:unhideWhenUsed="1"/>
+    <w:lsdException w:name="Table Grid 7" w:semiHidden="1" w:unhideWhenUsed="1"/>
+    <w:lsdException w:name="Table Grid 8" w:semiHidden="1" w:unhideWhenUsed="1"/>
+    <w:lsdException w:name="Table List 1" w:semiHidden="1" w:unhideWhenUsed="1"/>
+    <w:lsdException w:name="Table List 2" w:semiHidden="1" w:unhideWhenUsed="1"/>
+    <w:lsdException w:name="Table List 3" w:semiHidden="1" w:unhideWhenUsed="1"/>
+    <w:lsdException w:name="Table List 4" w:semiHidden="1" w:unhideWhenUsed="1"/>
+    <w:lsdException w:name="Table List 5" w:semiHidden="1" w:unhideWhenUsed="1"/>
+    <w:lsdException w:name="Table List 6" w:semiHidden="1" w:unhideWhenUsed="1"/>
+    <w:lsdException w:name="Table List 7" w:semiHidden="1" w:unhideWhenUsed="1"/>
+    <w:lsdException w:name="Table List 8" w:semiHidden="1" w:unhideWhenUsed="1"/>
+    <w:lsdException w:name="Table 3D effects 1" w:semiHidden="1" w:unhideWhenUsed="1"/>
+    <w:lsdException w:name="Table 3D effects 2" w:semiHidden="1" w:unhideWhenUsed="1"/>
+    <w:lsdException w:name="Table 3D effects 3" w:semiHidden="1" w:unhideWhenUsed="1"/>
+    <w:lsdException w:name="Table Contemporary" w:semiHidden="1" w:unhideWhenUsed="1"/>
+    <w:lsdException w:name="Table Elegant" w:semiHidden="1" w:unhideWhenUsed="1"/>
+    <w:lsdException w:name="Table Professional" w:semiHidden="1" w:unhideWhenUsed="1"/>
+    <w:lsdException w:name="Table Subtle 1" w:semiHidden="1" w:unhideWhenUsed="1"/>
+    <w:lsdException w:name="Table Subtle 2" w:semiHidden="1" w:unhideWhenUsed="1"/>
+    <w:lsdException w:name="Table Web 1" w:semiHidden="1" w:unhideWhenUsed="1"/>
+    <w:lsdException w:name="Table Web 2" w:semiHidden="1" w:unhideWhenUsed="1"/>
+    <w:lsdException w:name="Table Web 3" w:semiHidden="1" w:unhideWhenUsed="1"/>
+    <w:lsdException w:name="Balloon Text" w:semiHidden="1" w:unhideWhenUsed="1"/>
+    <w:lsdException w:name="Table Grid" w:semiHidden="1" w:uiPriority="39" w:unhideWhenUsed="1"/>
+    <w:lsdException w:name="Table Theme" w:semiHidden="1" w:unhideWhenUsed="1"/>
+    <w:lsdException w:name="Placeholder Text" w:semiHidden="1"/>
+    <w:lsdException w:name="No Spacing" w:uiPriority="1" w:qFormat="1"/>
+    <w:lsdException w:name="Light Shading" w:uiPriority="60"/>
+    <w:lsdException w:name="Light List" w:uiPriority="61"/>
+    <w:lsdException w:name="Light Grid" w:uiPriority="62"/>
+    <w:lsdException w:name="Medium Shading 1" w:uiPriority="63"/>
+    <w:lsdException w:name="Medium Shading 2" w:uiPriority="64"/>
+    <w:lsdException w:name="Medium List 1" w:uiPriority="65"/>
+    <w:lsdException w:name="Medium List 2" w:uiPriority="66"/>
+    <w:lsdException w:name="Medium Grid 1" w:uiPriority="67"/>
+    <w:lsdException w:name="Medium Grid 2" w:uiPriority="68"/>
+    <w:lsdException w:name="Medium Grid 3" w:uiPriority="69"/>
+    <w:lsdException w:name="Dark List" w:uiPriority="70"/>
+    <w:lsdException w:name="Colorful Shading" w:uiPriority="71"/>
+    <w:lsdException w:name="Colorful List" w:uiPriority="72"/>
+    <w:lsdException w:name="Colorful Grid" w:uiPriority="73"/>
+    <w:lsdException w:name="Light Shading Accent 1" w:uiPriority="60"/>
+    <w:lsdException w:name="Light List Accent 1" w:uiPriority="61"/>
+    <w:lsdException w:name="Light Grid Accent 1" w:uiPriority="62"/>
+    <w:lsdException w:name="Medium Shading 1 Accent 1" w:uiPriority="63"/>
+    <w:lsdException w:name="Medium Shading 2 Accent 1" w:uiPriority="64"/>
+    <w:lsdException w:name="Medium List 1 Accent 1" w:uiPriority="65"/>
+    <w:lsdException w:name="Revision" w:semiHidden="1"/>
+    <w:lsdException w:name="List Paragraph" w:uiPriority="34" w:qFormat="1"/>
+    <w:lsdException w:name="Quote" w:uiPriority="29" w:qFormat="1"/>
+    <w:lsdException w:name="Intense Quote" w:uiPriority="30" w:qFormat="1"/>
+    <w:lsdException w:name="Medium List 2 Accent 1" w:uiPriority="66"/>
+    <w:lsdException w:name="Medium Grid 1 Accent 1" w:uiPriority="67"/>
+    <w:lsdException w:name="Medium Grid 2 Accent 1" w:uiPriority="68"/>
+    <w:lsdException w:name="Medium Grid 3 Accent 1" w:uiPriority="69"/>
+    <w:lsdException w:name="Dark List Accent 1" w:uiPriority="70"/>
+    <w:lsdException w:name="Colorful Shading Accent 1" w:uiPriority="71"/>
+    <w:lsdException w:name="Colorful List Accent 1" w:uiPriority="72"/>
+    <w:lsdException w:name="Colorful Grid Accent 1" w:uiPriority="73"/>
+    <w:lsdException w:name="Light Shading Accent 2" w:uiPriority="60"/>
+    <w:lsdException w:name="Light List Accent 2" w:uiPriority="61"/>
+    <w:lsdException w:name="Light Grid Accent 2" w:uiPriority="62"/>
+    <w:lsdException w:name="Medium Shading 1 Accent 2" w:uiPriority="63"/>
+    <w:lsdException w:name="Medium Shading 2 Accent 2" w:uiPriority="64"/>
+    <w:lsdException w:name="Medium List 1 Accent 2" w:uiPriority="65"/>
+    <w:lsdException w:name="Medium List 2 Accent 2" w:uiPriority="66"/>
+    <w:lsdException w:name="Medium Grid 1 Accent 2" w:uiPriority="67"/>
+    <w:lsdException w:name="Medium Grid 2 Accent 2" w:uiPriority="68"/>
+    <w:lsdException w:name="Medium Grid 3 Accent 2" w:uiPriority="69"/>
+    <w:lsdException w:name="Dark List Accent 2" w:uiPriority="70"/>
+    <w:lsdException w:name="Colorful Shading Accent 2" w:uiPriority="71"/>
+    <w:lsdException w:name="Colorful List Accent 2" w:uiPriority="72"/>
+    <w:lsdException w:name="Colorful Grid Accent 2" w:uiPriority="73"/>
+    <w:lsdException w:name="Light Shading Accent 3" w:uiPriority="60"/>
+    <w:lsdException w:name="Light List Accent 3" w:uiPriority="61"/>
+    <w:lsdException w:name="Light Grid Accent 3" w:uiPriority="62"/>
+    <w:lsdException w:name="Medium Shading 1 Accent 3" w:uiPriority="63"/>
+    <w:lsdException w:name="Medium Shading 2 Accent 3" w:uiPriority="64"/>
+    <w:lsdException w:name="Medium List 1 Accent 3" w:uiPriority="65"/>
+    <w:lsdException w:name="Medium List 2 Accent 3" w:uiPriority="66"/>
+    <w:lsdException w:name="Medium Grid 1 Accent 3" w:uiPriority="67"/>
+    <w:lsdException w:name="Medium Grid 2 Accent 3" w:uiPriority="68"/>
+    <w:lsdException w:name="Medium Grid 3 Accent 3" w:uiPriority="69"/>
+    <w:lsdException w:name="Dark List Accent 3" w:uiPriority="70"/>
+    <w:lsdException w:name="Colorful Shading Accent 3" w:uiPriority="71"/>
+    <w:lsdException w:name="Colorful List Accent 3" w:uiPriority="72"/>
+    <w:lsdException w:name="Colorful Grid Accent 3" w:uiPriority="73"/>
+    <w:lsdException w:name="Light Shading Accent 4" w:uiPriority="60"/>
+    <w:lsdException w:name="Light List Accent 4" w:uiPriority="61"/>
+    <w:lsdException w:name="Light Grid Accent 4" w:uiPriority="62"/>
+    <w:lsdException w:name="Medium Shading 1 Accent 4" w:uiPriority="63"/>
+    <w:lsdException w:name="Medium Shading 2 Accent 4" w:uiPriority="64"/>
+    <w:lsdException w:name="Medium List 1 Accent 4" w:uiPriority="65"/>
+    <w:lsdException w:name="Medium List 2 Accent 4" w:uiPriority="66"/>
+    <w:lsdException w:name="Medium Grid 1 Accent 4" w:uiPriority="67"/>
+    <w:lsdException w:name="Medium Grid 2 Accent 4" w:uiPriority="68"/>
+    <w:lsdException w:name="Medium Grid 3 Accent 4" w:uiPriority="69"/>
+    <w:lsdException w:name="Dark List Accent 4" w:uiPriority="70"/>
+    <w:lsdException w:name="Colorful Shading Accent 4" w:uiPriority="71"/>
+    <w:lsdException w:name="Colorful List Accent 4" w:uiPriority="72"/>
+    <w:lsdException w:name="Colorful Grid Accent 4" w:uiPriority="73"/>
+    <w:lsdException w:name="Light Shading Accent 5" w:uiPriority="60"/>
+    <w:lsdException w:name="Light List Accent 5" w:uiPriority="61"/>
+    <w:lsdException w:name="Light Grid Accent 5" w:uiPriority="62"/>
+    <w:lsdException w:name="Medium Shading 1 Accent 5" w:uiPriority="63"/>
+    <w:lsdException w:name="Medium Shading 2 Accent 5" w:uiPriority="64"/>
+    <w:lsdException w:name="Medium List 1 Accent 5" w:uiPriority="65"/>
+    <w:lsdException w:name="Medium List 2 Accent 5" w:uiPriority="66"/>
+    <w:lsdException w:name="Medium Grid 1 Accent 5" w:uiPriority="67"/>
+    <w:lsdException w:name="Medium Grid 2 Accent 5" w:uiPriority="68"/>
+    <w:lsdException w:name="Medium Grid 3 Accent 5" w:uiPriority="69"/>
+    <w:lsdException w:name="Dark List Accent 5" w:uiPriority="70"/>
+    <w:lsdException w:name="Colorful Shading Accent 5" w:uiPriority="71"/>
+    <w:lsdException w:name="Colorful List Accent 5" w:uiPriority="72"/>
+    <w:lsdException w:name="Colorful Grid Accent 5" w:uiPriority="73"/>
+    <w:lsdException w:name="Light Shading Accent 6" w:uiPriority="60"/>
+    <w:lsdException w:name="Light List Accent 6" w:uiPriority="61"/>
+    <w:lsdException w:name="Light Grid Accent 6" w:uiPriority="62"/>
+    <w:lsdException w:name="Medium Shading 1 Accent 6" w:uiPriority="63"/>
+    <w:lsdException w:name="Medium Shading 2 Accent 6" w:uiPriority="64"/>
+    <w:lsdException w:name="Medium List 1 Accent 6" w:uiPriority="65"/>
+    <w:lsdException w:name="Medium List 2 Accent 6" w:uiPriority="66"/>
+    <w:lsdException w:name="Medium Grid 1 Accent 6" w:uiPriority="67"/>
+    <w:lsdException w:name="Medium Grid 2 Accent 6" w:uiPriority="68"/>
+    <w:lsdException w:name="Medium Grid 3 Accent 6" w:uiPriority="69"/>
+    <w:lsdException w:name="Dark List Accent 6" w:uiPriority="70"/>
+    <w:lsdException w:name="Colorful Shading Accent 6" w:uiPriority="71"/>
+    <w:lsdException w:name="Colorful List Accent 6" w:uiPriority="72"/>
+    <w:lsdException w:name="Colorful Grid Accent 6" w:uiPriority="73"/>
+    <w:lsdException w:name="Subtle Emphasis" w:uiPriority="19" w:qFormat="1"/>
+    <w:lsdException w:name="Intense Emphasis" w:uiPriority="21" w:qFormat="1"/>
+    <w:lsdException w:name="Subtle Reference" w:uiPriority="31" w:qFormat="1"/>
+    <w:lsdException w:name="Intense Reference" w:uiPriority="32" w:qFormat="1"/>
+    <w:lsdException w:name="Book Title" w:uiPriority="33" w:qFormat="1"/>
+    <w:lsdException w:name="Bibliography" w:semiHidden="1" w:uiPriority="37" w:unhideWhenUsed="1"/>
+    <w:lsdException w:name="TOC Heading" w:semiHidden="1" w:uiPriority="39" w:unhideWhenUsed="1" w:qFormat="1"/>
+    <w:lsdException w:name="Plain Table 1" w:uiPriority="41"/>
+    <w:lsdException w:name="Plain Table 2" w:uiPriority="42"/>
+    <w:lsdException w:name="Plain Table 3" w:uiPriority="43"/>
+    <w:lsdException w:name="Plain Table 4" w:uiPriority="44"/>
+    <w:lsdException w:name="Plain Table 5" w:uiPriority="45"/>
+    <w:lsdException w:name="Grid Table Light" w:uiPriority="40"/>
+    <w:lsdException w:name="Grid Table 1 Light" w:uiPriority="46"/>
+    <w:lsdException w:name="Grid Table 2" w:uiPriority="47"/>
+    <w:lsdException w:name="Grid Table 3" w:uiPriority="48"/>
+    <w:lsdException w:name="Grid Table 4" w:uiPriority="49"/>
+    <w:lsdException w:name="Grid Table 5 Dark" w:uiPriority="50"/>
+    <w:lsdException w:name="Grid Table 6 Colorful" w:uiPriority="51"/>
+    <w:lsdException w:name="Grid Table 7 Colorful" w:uiPriority="52"/>
+    <w:lsdException w:name="Grid Table 1 Light Accent 1" w:uiPriority="46"/>
+    <w:lsdException w:name="Grid Table 2 Accent 1" w:uiPriority="47"/>
+    <w:lsdException w:name="Grid Table 3 Accent 1" w:uiPriority="48"/>
+    <w:lsdException w:name="Grid Table 4 Accent 1" w:uiPriority="49"/>
+    <w:lsdException w:name="Grid Table 5 Dark Accent 1" w:uiPriority="50"/>
+    <w:lsdException w:name="Grid Table 6 Colorful Accent 1" w:uiPriority="51"/>
+    <w:lsdException w:name="Grid Table 7 Colorful Accent 1" w:uiPriority="52"/>
+    <w:lsdException w:name="Grid Table 1 Light Accent 2" w:uiPriority="46"/>
+    <w:lsdException w:name="Grid Table 2 Accent 2" w:uiPriority="47"/>
+    <w:lsdException w:name="Grid Table 3 Accent 2" w:uiPriority="48"/>
+    <w:lsdException w:name="Grid Table 4 Accent 2" w:uiPriority="49"/>
+    <w:lsdException w:name="Grid Table 5 Dark Accent 2" w:uiPriority="50"/>
+    <w:lsdException w:name="Grid Table 6 Colorful Accent 2" w:uiPriority="51"/>
+    <w:lsdException w:name="Grid Table 7 Colorful Accent 2" w:uiPriority="52"/>
+    <w:lsdException w:name="Grid Table 1 Light Accent 3" w:uiPriority="46"/>
+    <w:lsdException w:name="Grid Table 2 Accent 3" w:uiPriority="47"/>
+    <w:lsdException w:name="Grid Table 3 Accent 3" w:uiPriority="48"/>
+    <w:lsdException w:name="Grid Table 4 Accent 3" w:uiPriority="49"/>
+    <w:lsdException w:name="Grid Table 5 Dark Accent 3" w:uiPriority="50"/>
+    <w:lsdException w:name="Grid Table 6 Colorful Accent 3" w:uiPriority="51"/>
+    <w:lsdException w:name="Grid Table 7 Colorful Accent 3" w:uiPriority="52"/>
+    <w:lsdException w:name="Grid Table 1 Light Accent 4" w:uiPriority="46"/>
+    <w:lsdException w:name="Grid Table 2 Accent 4" w:uiPriority="47"/>
+    <w:lsdException w:name="Grid Table 3 Accent 4" w:uiPriority="48"/>
+    <w:lsdException w:name="Grid Table 4 Accent 4" w:uiPriority="49"/>
+    <w:lsdException w:name="Grid Table 5 Dark Accent 4" w:uiPriority="50"/>
+    <w:lsdException w:name="Grid Table 6 Colorful Accent 4" w:uiPriority="51"/>
+    <w:lsdException w:name="Grid Table 7 Colorful Accent 4" w:uiPriority="52"/>
+    <w:lsdException w:name="Grid Table 1 Light Accent 5" w:uiPriority="46"/>
+    <w:lsdException w:name="Grid Table 2 Accent 5" w:uiPriority="47"/>
+    <w:lsdException w:name="Grid Table 3 Accent 5" w:uiPriority="48"/>
+    <w:lsdException w:name="Grid Table 4 Accent 5" w:uiPriority="49"/>
+    <w:lsdException w:name="Grid Table 5 Dark Accent 5" w:uiPriority="50"/>
+    <w:lsdException w:name="Grid Table 6 Colorful Accent 5" w:uiPriority="51"/>
+    <w:lsdException w:name="Grid Table 7 Colorful Accent 5" w:uiPriority="52"/>
+    <w:lsdException w:name="Grid Table 1 Light Accent 6" w:uiPriority="46"/>
+    <w:lsdException w:name="Grid Table 2 Accent 6" w:uiPriority="47"/>
+    <w:lsdException w:name="Grid Table 3 Accent 6" w:uiPriority="48"/>
+    <w:lsdException w:name="Grid Table 4 Accent 6" w:uiPriority="49"/>
+    <w:lsdException w:name="Grid Table 5 Dark Accent 6" w:uiPriority="50"/>
+    <w:lsdException w:name="Grid Table 6 Colorful Accent 6" w:uiPriority="51"/>
+    <w:lsdException w:name="Grid Table 7 Colorful Accent 6" w:uiPriority="52"/>
+    <w:lsdException w:name="List Table 1 Light" w:uiPriority="46"/>
+    <w:lsdException w:name="List Table 2" w:uiPriority="47"/>
+    <w:lsdException w:name="List Table 3" w:uiPriority="48"/>
+    <w:lsdException w:name="List Table 4" w:uiPriority="49"/>
+    <w:lsdException w:name="List Table 5 Dark" w:uiPriority="50"/>
+    <w:lsdException w:name="List Table 6 Colorful" w:uiPriority="51"/>
+    <w:lsdException w:name="List Table 7 Colorful" w:uiPriority="52"/>
+    <w:lsdException w:name="List Table 1 Light Accent 1" w:uiPriority="46"/>
+    <w:lsdException w:name="List Table 2 Accent 1" w:uiPriority="47"/>
+    <w:lsdException w:name="List Table 3 Accent 1" w:uiPriority="48"/>
+    <w:lsdException w:name="List Table 4 Accent 1" w:uiPriority="49"/>
+    <w:lsdException w:name="List Table 5 Dark Accent 1" w:uiPriority="50"/>
+    <w:lsdException w:name="List Table 6 Colorful Accent 1" w:uiPriority="51"/>
+    <w:lsdException w:name="List Table 7 Colorful Accent 1" w:uiPriority="52"/>
+    <w:lsdException w:name="List Table 1 Light Accent 2" w:uiPriority="46"/>
+    <w:lsdException w:name="List Table 2 Accent 2" w:uiPriority="47"/>
+    <w:lsdException w:name="List Table 3 Accent 2" w:uiPriority="48"/>
+    <w:lsdException w:name="List Table 4 Accent 2" w:uiPriority="49"/>
+    <w:lsdException w:name="List Table 5 Dark Accent 2" w:uiPriority="50"/>
+    <w:lsdException w:name="List Table 6 Colorful Accent 2" w:uiPriority="51"/>
+    <w:lsdException w:name="List Table 7 Colorful Accent 2" w:uiPriority="52"/>
+    <w:lsdException w:name="List Table 1 Light Accent 3" w:uiPriority="46"/>
+    <w:lsdException w:name="List Table 2 Accent 3" w:uiPriority="47"/>
+    <w:lsdException w:name="List Table 3 Accent 3" w:uiPriority="48"/>
+    <w:lsdException w:name="List Table 4 Accent 3" w:uiPriority="49"/>
+    <w:lsdException w:name="List Table 5 Dark Accent 3" w:uiPriority="50"/>
+    <w:lsdException w:name="List Table 6 Colorful Accent 3" w:uiPriority="51"/>
+    <w:lsdException w:name="List Table 7 Colorful Accent 3" w:uiPriority="52"/>
+    <w:lsdException w:name="List Table 1 Light Accent 4" w:uiPriority="46"/>
+    <w:lsdException w:name="List Table 2 Accent 4" w:uiPriority="47"/>
+    <w:lsdException w:name="List Table 3 Accent 4" w:uiPriority="48"/>
+    <w:lsdException w:name="List Table 4 Accent 4" w:uiPriority="49"/>
+    <w:lsdException w:name="List Table 5 Dark Accent 4" w:uiPriority="50"/>
+    <w:lsdException w:name="List Table 6 Colorful Accent 4" w:uiPriority="51"/>
+    <w:lsdException w:name="List Table 7 Colorful Accent 4" w:uiPriority="52"/>
+    <w:lsdException w:name="List Table 1 Light Accent 5" w:uiPriority="46"/>
+    <w:lsdException w:name="List Table 2 Accent 5" w:uiPriority="47"/>
+    <w:lsdException w:name="List Table 3 Accent 5" w:uiPriority="48"/>
+    <w:lsdException w:name="List Table 4 Accent 5" w:uiPriority="49"/>
+    <w:lsdException w:name="List Table 5 Dark Accent 5" w:uiPriority="50"/>
+    <w:lsdException w:name="List Table 6 Colorful Accent 5" w:uiPriority="51"/>
+    <w:lsdException w:name="List Table 7 Colorful Accent 5" w:uiPriority="52"/>
+    <w:lsdException w:name="List Table 1 Light Accent 6" w:uiPriority="46"/>
+    <w:lsdException w:name="List Table 2 Accent 6" w:uiPriority="47"/>
+    <w:lsdException w:name="List Table 3 Accent 6" w:uiPriority="48"/>
+    <w:lsdException w:name="List Table 4 Accent 6" w:uiPriority="49"/>
+    <w:lsdException w:name="List Table 5 Dark Accent 6" w:uiPriority="50"/>
+    <w:lsdException w:name="List Table 6 Colorful Accent 6" w:uiPriority="51"/>
+    <w:lsdException w:name="List Table 7 Colorful Accent 6" w:uiPriority="52"/>
+    <w:lsdException w:name="Mention" w:semiHidden="1" w:unhideWhenUsed="1"/>
+    <w:lsdException w:name="Smart Hyperlink" w:semiHidden="1" w:unhideWhenUsed="1"/>
   </w:latentStyles>
   <w:style w:type="paragraph" w:default="1" w:styleId="Normal">
     <w:name w:val="Normal"/>
@@ -5318,7 +5581,6 @@
     <w:uiPriority w:val="99"/>
     <w:semiHidden/>
     <w:unhideWhenUsed/>
-    <w:qFormat/>
     <w:tblPr>
       <w:tblInd w:w="0" w:type="dxa"/>
       <w:tblCellMar>
@@ -5397,7 +5659,6 @@
       <w:lang w:eastAsia="en-US"/>
     </w:rPr>
     <w:tblPr>
-      <w:tblInd w:w="0" w:type="dxa"/>
       <w:tblBorders>
         <w:top w:val="single" w:sz="4" w:space="0" w:color="auto"/>
         <w:left w:val="single" w:sz="4" w:space="0" w:color="auto"/>
@@ -5406,12 +5667,6 @@
         <w:insideH w:val="single" w:sz="4" w:space="0" w:color="auto"/>
         <w:insideV w:val="single" w:sz="4" w:space="0" w:color="auto"/>
       </w:tblBorders>
-      <w:tblCellMar>
-        <w:top w:w="0" w:type="dxa"/>
-        <w:left w:w="108" w:type="dxa"/>
-        <w:bottom w:w="0" w:type="dxa"/>
-        <w:right w:w="108" w:type="dxa"/>
-      </w:tblCellMar>
     </w:tblPr>
   </w:style>
   <w:style w:type="character" w:styleId="Refdecomentrio">
@@ -5474,6 +5729,7 @@
     <w:rPr>
       <w:b/>
       <w:bCs/>
+      <w:lang w:eastAsia="en-US"/>
     </w:rPr>
   </w:style>
   <w:style w:type="paragraph" w:styleId="Textodebalo">
@@ -5799,7 +6055,7 @@
   <a:extraClrSchemeLst/>
   <a:extLst>
     <a:ext uri="{05A4C25C-085E-4340-85A3-A5531E510DB2}">
-      <thm15:themeFamily xmlns="" xmlns:thm15="http://schemas.microsoft.com/office/thememl/2012/main" name="Office Theme" id="{62F939B6-93AF-4DB8-9C6B-D6C7DFDC589F}" vid="{4A3C46E8-61CC-4603-A589-7422A47A8E4A}"/>
+      <thm15:themeFamily xmlns:thm15="http://schemas.microsoft.com/office/thememl/2012/main" name="Office Theme" id="{62F939B6-93AF-4DB8-9C6B-D6C7DFDC589F}" vid="{4A3C46E8-61CC-4603-A589-7422A47A8E4A}"/>
     </a:ext>
   </a:extLst>
 </a:theme>
@@ -5810,7 +6066,7 @@
 </file>
 
 <file path=customXml/itemProps1.xml><?xml version="1.0" encoding="utf-8"?>
-<ds:datastoreItem xmlns:ds="http://schemas.openxmlformats.org/officeDocument/2006/customXml" ds:itemID="{A0D8583C-2104-40B4-8DAD-D9AD5E920765}">
+<ds:datastoreItem xmlns:ds="http://schemas.openxmlformats.org/officeDocument/2006/customXml" ds:itemID="{5EDC447C-BF1F-4F58-B5CB-A82824A2D2B0}">
   <ds:schemaRefs>
     <ds:schemaRef ds:uri="http://schemas.openxmlformats.org/officeDocument/2006/bibliography"/>
   </ds:schemaRefs>

</xml_diff>

<commit_message>
Atualizado o Relatório de Acompanhamento da OS 4757.
</commit_message>
<xml_diff>
--- a/00_GESTAO_GERAL/05_ORDEM_SERVICO/02_OS4757/01_GESTAO/OS 4757 - Documento de Acompanhamento.docx
+++ b/00_GESTAO_GERAL/05_ORDEM_SERVICO/02_OS4757/01_GESTAO/OS 4757 - Documento de Acompanhamento.docx
@@ -244,7 +244,39 @@
                 <w:sz w:val="24"/>
                 <w:szCs w:val="24"/>
               </w:rPr>
-              <w:t>OS para implementação dos casos de uso que especifica os processos de login e logout do sistema; selecionar perfil de usuário; visualizar opções do sistema. Além de manter histórico de acesso das funcionalidades acessadas pelos usuários; registrar tentativas negadas ao acesso de uma funcionalidade; registrar operações de alteração dos bancos de dados Oracle. E também enviar e-mail aos contribuintes e interceptar padrão de erros com mensagem amigável ao usuário.</w:t>
+              <w:t xml:space="preserve">OS para implementação dos casos de uso que especifica os processos de </w:t>
+            </w:r>
+            <w:proofErr w:type="spellStart"/>
+            <w:r>
+              <w:rPr>
+                <w:sz w:val="24"/>
+                <w:szCs w:val="24"/>
+              </w:rPr>
+              <w:t>login</w:t>
+            </w:r>
+            <w:proofErr w:type="spellEnd"/>
+            <w:r>
+              <w:rPr>
+                <w:sz w:val="24"/>
+                <w:szCs w:val="24"/>
+              </w:rPr>
+              <w:t xml:space="preserve"> e </w:t>
+            </w:r>
+            <w:proofErr w:type="spellStart"/>
+            <w:r>
+              <w:rPr>
+                <w:sz w:val="24"/>
+                <w:szCs w:val="24"/>
+              </w:rPr>
+              <w:t>logout</w:t>
+            </w:r>
+            <w:proofErr w:type="spellEnd"/>
+            <w:r>
+              <w:rPr>
+                <w:sz w:val="24"/>
+                <w:szCs w:val="24"/>
+              </w:rPr>
+              <w:t xml:space="preserve"> do sistema; selecionar perfil de usuário; visualizar opções do sistema. Além de manter histórico de acesso das funcionalidades acessadas pelos usuários; registrar tentativas negadas ao acesso de uma funcionalidade; registrar operações de alteração dos bancos de dados Oracle. E também enviar e-mail aos contribuintes e interceptar padrão de erros com mensagem amigável ao usuário.</w:t>
             </w:r>
           </w:p>
         </w:tc>
@@ -503,7 +535,7 @@
                 <w:sz w:val="24"/>
                 <w:szCs w:val="24"/>
               </w:rPr>
-              <w:t>143</w:t>
+              <w:t>158</w:t>
             </w:r>
             <w:r>
               <w:rPr>
@@ -616,7 +648,7 @@
                 <w:sz w:val="24"/>
                 <w:szCs w:val="24"/>
               </w:rPr>
-              <w:t>207</w:t>
+              <w:t>222</w:t>
             </w:r>
             <w:r>
               <w:rPr>
@@ -836,8 +868,13 @@
             <w:pPr>
               <w:spacing w:after="0"/>
             </w:pPr>
-            <w:r>
-              <w:t>Login do Sistema</w:t>
+            <w:proofErr w:type="spellStart"/>
+            <w:r>
+              <w:t>Login</w:t>
+            </w:r>
+            <w:proofErr w:type="spellEnd"/>
+            <w:r>
+              <w:t xml:space="preserve"> do Sistema</w:t>
             </w:r>
           </w:p>
         </w:tc>
@@ -932,8 +969,13 @@
             <w:pPr>
               <w:spacing w:after="0"/>
             </w:pPr>
-            <w:r>
-              <w:t>Logout do Sistema</w:t>
+            <w:proofErr w:type="spellStart"/>
+            <w:r>
+              <w:t>Logout</w:t>
+            </w:r>
+            <w:proofErr w:type="spellEnd"/>
+            <w:r>
+              <w:t xml:space="preserve"> do Sistema</w:t>
             </w:r>
           </w:p>
         </w:tc>
@@ -1176,7 +1218,14 @@
                 <w:sz w:val="24"/>
                 <w:szCs w:val="24"/>
               </w:rPr>
-              <w:t>01</w:t>
+              <w:t>1</w:t>
+            </w:r>
+            <w:r>
+              <w:rPr>
+                <w:sz w:val="24"/>
+                <w:szCs w:val="24"/>
+              </w:rPr>
+              <w:t>1</w:t>
             </w:r>
             <w:r>
               <w:rPr>
@@ -1431,9 +1480,7 @@
           </w:tcPr>
           <w:p>
             <w:pPr>
-              <w:keepNext/>
-              <w:spacing w:after="0"/>
-              <w:jc w:val="center"/>
+              <w:spacing w:after="0"/>
             </w:pPr>
             <w:r>
               <w:t>03/05/16</w:t>
@@ -1505,9 +1552,7 @@
           </w:tcPr>
           <w:p>
             <w:pPr>
-              <w:keepNext/>
-              <w:spacing w:after="0"/>
-              <w:jc w:val="center"/>
+              <w:spacing w:after="0"/>
             </w:pPr>
             <w:r>
               <w:t>10/05/16</w:t>
@@ -1573,21 +1618,10 @@
           </w:tcPr>
           <w:p>
             <w:pPr>
-              <w:keepNext/>
-              <w:spacing w:after="0"/>
-              <w:jc w:val="center"/>
-            </w:pPr>
-            <w:r>
-              <w:t>15</w:t>
-            </w:r>
-            <w:r>
-              <w:t>/</w:t>
-            </w:r>
-            <w:r>
-              <w:t>10</w:t>
-            </w:r>
-            <w:r>
-              <w:t>/16</w:t>
+              <w:spacing w:after="0"/>
+            </w:pPr>
+            <w:r>
+              <w:t>15/11/16</w:t>
             </w:r>
           </w:p>
         </w:tc>
@@ -1602,16 +1636,7 @@
               <w:jc w:val="center"/>
             </w:pPr>
             <w:r>
-              <w:t>26</w:t>
-            </w:r>
-            <w:r>
-              <w:t>/</w:t>
-            </w:r>
-            <w:r>
-              <w:t>09</w:t>
-            </w:r>
-            <w:r>
-              <w:t>/16</w:t>
+              <w:t>26/09/16</w:t>
             </w:r>
           </w:p>
         </w:tc>
@@ -1659,21 +1684,10 @@
           </w:tcPr>
           <w:p>
             <w:pPr>
-              <w:keepNext/>
-              <w:spacing w:after="0"/>
-              <w:jc w:val="center"/>
-            </w:pPr>
-            <w:r>
-              <w:t>21</w:t>
-            </w:r>
-            <w:r>
-              <w:t>/</w:t>
-            </w:r>
-            <w:r>
-              <w:t>1</w:t>
-            </w:r>
-            <w:r>
-              <w:t>0/16</w:t>
+              <w:spacing w:after="0"/>
+            </w:pPr>
+            <w:r>
+              <w:t>22/11/16</w:t>
             </w:r>
           </w:p>
         </w:tc>
@@ -1736,27 +1750,10 @@
           </w:tcPr>
           <w:p>
             <w:pPr>
-              <w:keepNext/>
-              <w:spacing w:after="0"/>
-              <w:jc w:val="center"/>
-              <w:rPr>
-                <w:color w:val="FF0000"/>
-              </w:rPr>
-            </w:pPr>
-            <w:r>
-              <w:t>03</w:t>
-            </w:r>
-            <w:r>
-              <w:t>/</w:t>
-            </w:r>
-            <w:r>
-              <w:t>1</w:t>
-            </w:r>
-            <w:r>
-              <w:t>1</w:t>
-            </w:r>
-            <w:r>
-              <w:t>/16</w:t>
+              <w:spacing w:after="0"/>
+            </w:pPr>
+            <w:r>
+              <w:t>05/12/16</w:t>
             </w:r>
           </w:p>
         </w:tc>
@@ -1813,24 +1810,10 @@
           </w:tcPr>
           <w:p>
             <w:pPr>
-              <w:keepNext/>
-              <w:spacing w:after="0"/>
-              <w:jc w:val="center"/>
-              <w:rPr>
-                <w:color w:val="FF0000"/>
-              </w:rPr>
-            </w:pPr>
-            <w:r>
-              <w:t>10</w:t>
-            </w:r>
-            <w:r>
-              <w:t>/1</w:t>
-            </w:r>
-            <w:r>
-              <w:t>1</w:t>
-            </w:r>
-            <w:r>
-              <w:t>/16</w:t>
+              <w:spacing w:after="0"/>
+            </w:pPr>
+            <w:r>
+              <w:t>11/12/16</w:t>
             </w:r>
           </w:p>
         </w:tc>
@@ -1887,27 +1870,10 @@
           </w:tcPr>
           <w:p>
             <w:pPr>
-              <w:keepNext/>
-              <w:spacing w:after="0"/>
-              <w:jc w:val="center"/>
-              <w:rPr>
-                <w:color w:val="FF0000"/>
-              </w:rPr>
-            </w:pPr>
-            <w:r>
-              <w:t>04</w:t>
-            </w:r>
-            <w:r>
-              <w:t>/</w:t>
-            </w:r>
-            <w:r>
-              <w:t>1</w:t>
-            </w:r>
-            <w:r>
-              <w:t>1</w:t>
-            </w:r>
-            <w:r>
-              <w:t>/16</w:t>
+              <w:spacing w:after="0"/>
+            </w:pPr>
+            <w:r>
+              <w:t>06/12/16</w:t>
             </w:r>
           </w:p>
         </w:tc>
@@ -1964,36 +1930,10 @@
           </w:tcPr>
           <w:p>
             <w:pPr>
-              <w:keepNext/>
-              <w:spacing w:after="0"/>
-              <w:jc w:val="center"/>
-              <w:rPr>
-                <w:color w:val="FF0000"/>
-              </w:rPr>
-            </w:pPr>
-            <w:r>
-              <w:rPr>
-                <w:szCs w:val="20"/>
-              </w:rPr>
-              <w:t>03</w:t>
-            </w:r>
-            <w:r>
-              <w:rPr>
-                <w:szCs w:val="20"/>
-              </w:rPr>
-              <w:t>/0</w:t>
-            </w:r>
-            <w:r>
-              <w:rPr>
-                <w:szCs w:val="20"/>
-              </w:rPr>
-              <w:t>5</w:t>
-            </w:r>
-            <w:r>
-              <w:rPr>
-                <w:szCs w:val="20"/>
-              </w:rPr>
-              <w:t>/17</w:t>
+              <w:spacing w:after="0"/>
+            </w:pPr>
+            <w:r>
+              <w:t>04/06/17</w:t>
             </w:r>
           </w:p>
         </w:tc>
@@ -2593,8 +2533,13 @@
               <w:t xml:space="preserve">ser </w:t>
             </w:r>
             <w:r>
-              <w:t>possível fazer o Deploy</w:t>
-            </w:r>
+              <w:t xml:space="preserve">possível fazer o </w:t>
+            </w:r>
+            <w:proofErr w:type="spellStart"/>
+            <w:r>
+              <w:t>Deploy</w:t>
+            </w:r>
+            <w:proofErr w:type="spellEnd"/>
           </w:p>
         </w:tc>
         <w:tc>
@@ -2963,7 +2908,89 @@
               <w:spacing w:after="0"/>
             </w:pPr>
             <w:r>
-              <w:t>Paralisação para aguardar disponibilidade de testes da OS no ambiente de testes do CIAT.</w:t>
+              <w:t xml:space="preserve">Paralisação para aguardar disponibilidade de testes da OS no ambiente de testes do </w:t>
+            </w:r>
+            <w:r>
+              <w:t xml:space="preserve">CIAT, </w:t>
+            </w:r>
+            <w:r>
+              <w:rPr>
+                <w:sz w:val="24"/>
+                <w:szCs w:val="24"/>
+              </w:rPr>
+              <w:t>a</w:t>
+            </w:r>
+            <w:r>
+              <w:rPr>
+                <w:sz w:val="24"/>
+                <w:szCs w:val="24"/>
+              </w:rPr>
+              <w:t xml:space="preserve">créscimo de </w:t>
+            </w:r>
+            <w:r>
+              <w:rPr>
+                <w:sz w:val="24"/>
+                <w:szCs w:val="24"/>
+              </w:rPr>
+              <w:t>10</w:t>
+            </w:r>
+            <w:r>
+              <w:rPr>
+                <w:sz w:val="24"/>
+                <w:szCs w:val="24"/>
+              </w:rPr>
+              <w:t xml:space="preserve"> dias corridos.</w:t>
+            </w:r>
+          </w:p>
+        </w:tc>
+        <w:tc>
+          <w:tcPr>
+            <w:tcW w:w="2835" w:type="dxa"/>
+          </w:tcPr>
+          <w:p>
+            <w:pPr>
+              <w:spacing w:after="0"/>
+            </w:pPr>
+            <w:r>
+              <w:t>CIAT – João Paulo</w:t>
+            </w:r>
+          </w:p>
+        </w:tc>
+      </w:tr>
+      <w:tr>
+        <w:tc>
+          <w:tcPr>
+            <w:tcW w:w="1134" w:type="dxa"/>
+          </w:tcPr>
+          <w:p>
+            <w:pPr>
+              <w:spacing w:after="0"/>
+              <w:jc w:val="center"/>
+            </w:pPr>
+            <w:r>
+              <w:t>11/10/16</w:t>
+            </w:r>
+          </w:p>
+        </w:tc>
+        <w:tc>
+          <w:tcPr>
+            <w:tcW w:w="5102" w:type="dxa"/>
+          </w:tcPr>
+          <w:p>
+            <w:pPr>
+              <w:spacing w:after="0"/>
+            </w:pPr>
+            <w:r>
+              <w:t xml:space="preserve">Paralisação </w:t>
+            </w:r>
+            <w:r>
+              <w:t xml:space="preserve">para aguardar a montagem do ambiente de teste da SEFAZ. Considerado acréscimo de </w:t>
+            </w:r>
+            <w:r>
+              <w:t>36</w:t>
+            </w:r>
+            <w:r>
+              <w:t xml:space="preserve"> dias corridos ao prazo para término da OS.</w:t>
             </w:r>
           </w:p>
         </w:tc>
@@ -3037,22 +3064,8 @@
           <w:szCs w:val="16"/>
         </w:rPr>
       </w:pPr>
-    </w:p>
-    <w:p>
-      <w:pPr>
-        <w:rPr>
-          <w:sz w:val="16"/>
-          <w:szCs w:val="16"/>
-        </w:rPr>
-      </w:pPr>
-    </w:p>
-    <w:p>
-      <w:pPr>
-        <w:rPr>
-          <w:sz w:val="16"/>
-          <w:szCs w:val="16"/>
-        </w:rPr>
-      </w:pPr>
+      <w:bookmarkStart w:id="0" w:name="_GoBack"/>
+      <w:bookmarkEnd w:id="0"/>
     </w:p>
     <w:tbl>
       <w:tblPr>
@@ -3664,7 +3677,7 @@
               <w:rPr>
                 <w:b/>
               </w:rPr>
-              <w:t>19</w:t>
+              <w:t>22</w:t>
             </w:r>
             <w:r>
               <w:rPr>
@@ -3676,7 +3689,7 @@
               <w:rPr>
                 <w:b/>
               </w:rPr>
-              <w:t>1</w:t>
+              <w:t>2</w:t>
             </w:r>
           </w:p>
         </w:tc>
@@ -4782,7 +4795,7 @@
               <w:rPr>
                 <w:b/>
               </w:rPr>
-              <w:t>47</w:t>
+              <w:t>55</w:t>
             </w:r>
             <w:r>
               <w:rPr>
@@ -4794,7 +4807,7 @@
               <w:rPr>
                 <w:b/>
               </w:rPr>
-              <w:t>8</w:t>
+              <w:t>5</w:t>
             </w:r>
           </w:p>
         </w:tc>
@@ -4865,16 +4878,46 @@
           <w:sz w:val="24"/>
           <w:szCs w:val="24"/>
         </w:rPr>
+        <w:lastRenderedPageBreak/>
         <w:t>Justificativas e Observações:</w:t>
       </w:r>
     </w:p>
     <w:p>
+      <w:pPr>
+        <w:jc w:val="both"/>
+      </w:pPr>
       <w:r>
-        <w:lastRenderedPageBreak/>
-        <w:t>A Contagem Final revisada passou de 84 PFs para 94 PFs por conta da inclusão dos AIEs LDAP e Certificado Digital na contagem, que não tinham sido considerados na contagem inicial.</w:t>
+        <w:t xml:space="preserve">A Contagem Final revisada passou de 84 </w:t>
+      </w:r>
+      <w:proofErr w:type="spellStart"/>
+      <w:r>
+        <w:t>PFs</w:t>
+      </w:r>
+      <w:proofErr w:type="spellEnd"/>
+      <w:r>
+        <w:t xml:space="preserve"> para 94 </w:t>
+      </w:r>
+      <w:proofErr w:type="spellStart"/>
+      <w:r>
+        <w:t>PFs</w:t>
+      </w:r>
+      <w:proofErr w:type="spellEnd"/>
+      <w:r>
+        <w:t xml:space="preserve"> por conta da inclusão dos </w:t>
+      </w:r>
+      <w:proofErr w:type="spellStart"/>
+      <w:r>
+        <w:t>AIEs</w:t>
+      </w:r>
+      <w:proofErr w:type="spellEnd"/>
+      <w:r>
+        <w:t xml:space="preserve"> LDAP e Certificado Digital na contagem, que não tinham sido considerados na contagem inicial.</w:t>
       </w:r>
     </w:p>
     <w:p>
+      <w:pPr>
+        <w:jc w:val="both"/>
+      </w:pPr>
       <w:r>
         <w:t xml:space="preserve">Acréscimo de </w:t>
       </w:r>
@@ -4948,19 +4991,55 @@
         <w:t xml:space="preserve">Acréscimo de mais </w:t>
       </w:r>
       <w:r>
-        <w:t>31</w:t>
+        <w:t>10</w:t>
       </w:r>
       <w:r>
         <w:t xml:space="preserve"> dias corridos, entre os dias 01 a </w:t>
       </w:r>
       <w:r>
-        <w:t>31</w:t>
+        <w:t>10</w:t>
       </w:r>
       <w:r>
         <w:t xml:space="preserve">/10/16 </w:t>
       </w:r>
       <w:r>
         <w:t>para aguardar disponibilidade de testes da OS no ambiente de testes do CIAT.</w:t>
+      </w:r>
+      <w:r>
+        <w:t xml:space="preserve"> </w:t>
+      </w:r>
+      <w:r>
+        <w:t xml:space="preserve">Acréscimo de mais </w:t>
+      </w:r>
+      <w:r>
+        <w:t>36</w:t>
+      </w:r>
+      <w:r>
+        <w:t xml:space="preserve"> dias corridos </w:t>
+      </w:r>
+      <w:r>
+        <w:t>d</w:t>
+      </w:r>
+      <w:r>
+        <w:t xml:space="preserve">evido ao atraso para iniciar os testes da TI, considerando que a OS </w:t>
+      </w:r>
+      <w:r>
+        <w:t xml:space="preserve">esteve paralisada </w:t>
+      </w:r>
+      <w:r>
+        <w:t xml:space="preserve">entre os dias </w:t>
+      </w:r>
+      <w:r>
+        <w:t>11</w:t>
+      </w:r>
+      <w:r>
+        <w:t>/</w:t>
+      </w:r>
+      <w:r>
+        <w:t>10</w:t>
+      </w:r>
+      <w:r>
+        <w:t xml:space="preserve"> e 15/11/2016.</w:t>
       </w:r>
       <w:r>
         <w:t xml:space="preserve"> </w:t>
@@ -4973,10 +5052,8 @@
           <w:sz w:val="24"/>
           <w:szCs w:val="24"/>
         </w:rPr>
-        <w:t>143</w:t>
+        <w:t>158</w:t>
       </w:r>
-      <w:bookmarkStart w:id="0" w:name="_GoBack"/>
-      <w:bookmarkEnd w:id="0"/>
       <w:r>
         <w:rPr>
           <w:sz w:val="24"/>
@@ -5067,7 +5144,7 @@
         <w:rStyle w:val="Nmerodepgina"/>
         <w:noProof/>
       </w:rPr>
-      <w:t>4</w:t>
+      <w:t>3</w:t>
     </w:r>
     <w:r>
       <w:rPr>
@@ -5108,7 +5185,7 @@
         <v:shape id="_x0000_s2051" type="#_x0000_t75" style="position:absolute;margin-left:275.05pt;margin-top:-9.15pt;width:211.25pt;height:35.9pt;z-index:251656704">
           <v:imagedata r:id="rId1" o:title=""/>
         </v:shape>
-        <o:OLEObject Type="Embed" ProgID="PBrush" ShapeID="_x0000_s2051" DrawAspect="Content" ObjectID="_1539762013" r:id="rId2"/>
+        <o:OLEObject Type="Embed" ProgID="PBrush" ShapeID="_x0000_s2051" DrawAspect="Content" ObjectID="_1540998523" r:id="rId2"/>
       </w:object>
     </w:r>
   </w:p>
@@ -5382,6 +5459,7 @@
     <w:lsdException w:name="HTML Sample" w:semiHidden="1" w:unhideWhenUsed="1"/>
     <w:lsdException w:name="HTML Typewriter" w:semiHidden="1" w:unhideWhenUsed="1"/>
     <w:lsdException w:name="HTML Variable" w:semiHidden="1" w:unhideWhenUsed="1"/>
+    <w:lsdException w:name="Normal Table" w:semiHidden="1" w:unhideWhenUsed="1"/>
     <w:lsdException w:name="annotation subject" w:semiHidden="1" w:unhideWhenUsed="1"/>
     <w:lsdException w:name="No List" w:semiHidden="1" w:unhideWhenUsed="1"/>
     <w:lsdException w:name="Outline List 1" w:semiHidden="1" w:unhideWhenUsed="1"/>
@@ -5428,8 +5506,10 @@
     <w:lsdException w:name="Table Subtle 2" w:semiHidden="1" w:unhideWhenUsed="1"/>
     <w:lsdException w:name="Table Web 1" w:semiHidden="1" w:unhideWhenUsed="1"/>
     <w:lsdException w:name="Table Web 2" w:semiHidden="1" w:unhideWhenUsed="1"/>
+    <w:lsdException w:name="Table Web 3" w:semiHidden="1" w:unhideWhenUsed="1"/>
     <w:lsdException w:name="Balloon Text" w:semiHidden="1" w:unhideWhenUsed="1"/>
     <w:lsdException w:name="Table Grid" w:uiPriority="39"/>
+    <w:lsdException w:name="Table Theme" w:semiHidden="1" w:unhideWhenUsed="1"/>
     <w:lsdException w:name="Placeholder Text" w:semiHidden="1"/>
     <w:lsdException w:name="No Spacing" w:uiPriority="1" w:qFormat="1"/>
     <w:lsdException w:name="Light Shading" w:uiPriority="60"/>
@@ -6158,7 +6238,7 @@
 </file>
 
 <file path=customXml/itemProps1.xml><?xml version="1.0" encoding="utf-8"?>
-<ds:datastoreItem xmlns:ds="http://schemas.openxmlformats.org/officeDocument/2006/customXml" ds:itemID="{196D82D6-8BB1-41DD-B3F3-2C9CF8484403}">
+<ds:datastoreItem xmlns:ds="http://schemas.openxmlformats.org/officeDocument/2006/customXml" ds:itemID="{DADCA2CF-B86C-4941-BE65-DA59161C5DBE}">
   <ds:schemaRefs>
     <ds:schemaRef ds:uri="http://schemas.openxmlformats.org/officeDocument/2006/bibliography"/>
   </ds:schemaRefs>

</xml_diff>